<commit_message>
Adding team info to proj prop
</commit_message>
<xml_diff>
--- a/devdocs/EnvNoiseDetectorProjectProposal.docx
+++ b/devdocs/EnvNoiseDetectorProjectProposal.docx
@@ -17,18 +17,7 @@
           <w:sz w:val="36"/>
           <w:szCs w:val="36"/>
         </w:rPr>
-        <w:t xml:space="preserve">Aircraft Environmental Noise Contamination Detector </w:t>
-      </w:r>
-      <w:bookmarkStart w:id="0" w:name="_GoBack"/>
-      <w:bookmarkEnd w:id="0"/>
-      <w:r>
-        <w:rPr>
-          <w:rFonts w:ascii="Helvetica" w:hAnsi="Helvetica" w:cs="Helvetica"/>
-          <w:b/>
-          <w:sz w:val="36"/>
-          <w:szCs w:val="36"/>
-        </w:rPr>
-        <w:t>Proposal</w:t>
+        <w:t>Aircraft Environmental Noise Contamination Detector Proposal</w:t>
       </w:r>
     </w:p>
     <w:tbl>
@@ -68,17 +57,8 @@
                 <w:rFonts w:ascii="Helvetica" w:hAnsi="Helvetica" w:cs="Helvetica"/>
                 <w:szCs w:val="36"/>
               </w:rPr>
-              <w:t xml:space="preserve">Rahul </w:t>
+              <w:t>Rahul Birmiwal</w:t>
             </w:r>
-            <w:proofErr w:type="spellStart"/>
-            <w:r>
-              <w:rPr>
-                <w:rFonts w:ascii="Helvetica" w:hAnsi="Helvetica" w:cs="Helvetica"/>
-                <w:szCs w:val="36"/>
-              </w:rPr>
-              <w:t>Birmiwal</w:t>
-            </w:r>
-            <w:proofErr w:type="spellEnd"/>
           </w:p>
           <w:p>
             <w:pPr>
@@ -2380,7 +2360,7 @@
                                 <w:color w:val="auto"/>
                               </w:rPr>
                             </w:pPr>
-                            <w:bookmarkStart w:id="1" w:name="_Ref529913256"/>
+                            <w:bookmarkStart w:id="0" w:name="_Ref529913256"/>
                             <w:r>
                               <w:rPr>
                                 <w:rFonts w:ascii="Helvetica" w:hAnsi="Helvetica" w:cs="Helvetica"/>
@@ -2440,7 +2420,7 @@
                               </w:rPr>
                               <w:fldChar w:fldCharType="end"/>
                             </w:r>
-                            <w:bookmarkEnd w:id="1"/>
+                            <w:bookmarkEnd w:id="0"/>
                             <w:r>
                               <w:rPr>
                                 <w:rFonts w:ascii="Helvetica" w:hAnsi="Helvetica" w:cs="Helvetica"/>
@@ -2506,7 +2486,7 @@
                           <w:color w:val="auto"/>
                         </w:rPr>
                       </w:pPr>
-                      <w:bookmarkStart w:id="2" w:name="_Ref529913256"/>
+                      <w:bookmarkStart w:id="1" w:name="_Ref529913256"/>
                       <w:r>
                         <w:rPr>
                           <w:rFonts w:ascii="Helvetica" w:hAnsi="Helvetica" w:cs="Helvetica"/>
@@ -2566,7 +2546,7 @@
                         </w:rPr>
                         <w:fldChar w:fldCharType="end"/>
                       </w:r>
-                      <w:bookmarkEnd w:id="2"/>
+                      <w:bookmarkEnd w:id="1"/>
                       <w:r>
                         <w:rPr>
                           <w:rFonts w:ascii="Helvetica" w:hAnsi="Helvetica" w:cs="Helvetica"/>
@@ -3826,23 +3806,416 @@
       </w:pPr>
       <w:r>
         <w:rPr>
-          <w:rFonts w:ascii="Helvetica" w:hAnsi="Helvetica" w:cs="Helvetica"/>
-          <w:sz w:val="20"/>
-          <w:szCs w:val="36"/>
-        </w:rPr>
-        <w:t>The</w:t>
-      </w:r>
-    </w:p>
-    <w:p>
-      <w:pPr>
-        <w:rPr>
-          <w:rFonts w:ascii="Helvetica" w:hAnsi="Helvetica" w:cs="Helvetica"/>
-          <w:sz w:val="20"/>
-          <w:szCs w:val="20"/>
-        </w:rPr>
-      </w:pPr>
-    </w:p>
-    <w:p/>
+          <w:rFonts w:ascii="Arimo" w:hAnsi="Arimo" w:cs="Calibri"/>
+          <w:b/>
+          <w:noProof/>
+        </w:rPr>
+        <w:drawing>
+          <wp:anchor distT="0" distB="0" distL="114300" distR="114300" simplePos="0" relativeHeight="251672576" behindDoc="0" locked="0" layoutInCell="1" allowOverlap="1" wp14:anchorId="78D17E6A">
+            <wp:simplePos x="0" y="0"/>
+            <wp:positionH relativeFrom="column">
+              <wp:posOffset>0</wp:posOffset>
+            </wp:positionH>
+            <wp:positionV relativeFrom="paragraph">
+              <wp:posOffset>3846</wp:posOffset>
+            </wp:positionV>
+            <wp:extent cx="966158" cy="966158"/>
+            <wp:effectExtent l="0" t="0" r="5715" b="5715"/>
+            <wp:wrapSquare wrapText="bothSides"/>
+            <wp:docPr id="1" name="Picture 1"/>
+            <wp:cNvGraphicFramePr>
+              <a:graphicFrameLocks xmlns:a="http://schemas.openxmlformats.org/drawingml/2006/main" noChangeAspect="1"/>
+            </wp:cNvGraphicFramePr>
+            <a:graphic xmlns:a="http://schemas.openxmlformats.org/drawingml/2006/main">
+              <a:graphicData uri="http://schemas.openxmlformats.org/drawingml/2006/picture">
+                <pic:pic xmlns:pic="http://schemas.openxmlformats.org/drawingml/2006/picture">
+                  <pic:nvPicPr>
+                    <pic:cNvPr id="1" name="GoogleProfilePic.png"/>
+                    <pic:cNvPicPr/>
+                  </pic:nvPicPr>
+                  <pic:blipFill>
+                    <a:blip r:embed="rId12" cstate="print">
+                      <a:extLst>
+                        <a:ext uri="{28A0092B-C50C-407E-A947-70E740481C1C}">
+                          <a14:useLocalDpi xmlns:a14="http://schemas.microsoft.com/office/drawing/2010/main" val="0"/>
+                        </a:ext>
+                      </a:extLst>
+                    </a:blip>
+                    <a:stretch>
+                      <a:fillRect/>
+                    </a:stretch>
+                  </pic:blipFill>
+                  <pic:spPr>
+                    <a:xfrm>
+                      <a:off x="0" y="0"/>
+                      <a:ext cx="966158" cy="966158"/>
+                    </a:xfrm>
+                    <a:prstGeom prst="rect">
+                      <a:avLst/>
+                    </a:prstGeom>
+                  </pic:spPr>
+                </pic:pic>
+              </a:graphicData>
+            </a:graphic>
+          </wp:anchor>
+        </w:drawing>
+      </w:r>
+      <w:r>
+        <w:rPr>
+          <w:rFonts w:ascii="Helvetica" w:hAnsi="Helvetica" w:cs="Helvetica"/>
+          <w:b/>
+          <w:sz w:val="20"/>
+          <w:szCs w:val="20"/>
+        </w:rPr>
+        <w:t>Todd Schultz</w:t>
+      </w:r>
+    </w:p>
+    <w:p>
+      <w:pPr>
+        <w:rPr>
+          <w:rFonts w:ascii="Helvetica" w:hAnsi="Helvetica" w:cs="Helvetica"/>
+          <w:sz w:val="20"/>
+          <w:szCs w:val="20"/>
+        </w:rPr>
+      </w:pPr>
+      <w:r>
+        <w:rPr>
+          <w:rFonts w:ascii="Helvetica" w:hAnsi="Helvetica" w:cs="Helvetica"/>
+          <w:sz w:val="20"/>
+          <w:szCs w:val="20"/>
+        </w:rPr>
+        <w:t>Todd brings a deep domain knowledge in acoustic signal processing and Fourier-based analysis to the team. From this project he hopes to gain practical experience with wavelet transforms and long-short term memory recurrent neural networks.</w:t>
+      </w:r>
+    </w:p>
+    <w:p>
+      <w:pPr>
+        <w:rPr>
+          <w:rFonts w:ascii="Helvetica" w:hAnsi="Helvetica" w:cs="Helvetica"/>
+          <w:sz w:val="20"/>
+          <w:szCs w:val="20"/>
+        </w:rPr>
+      </w:pPr>
+    </w:p>
+    <w:p>
+      <w:pPr>
+        <w:rPr>
+          <w:rFonts w:ascii="Helvetica" w:hAnsi="Helvetica" w:cs="Helvetica"/>
+          <w:b/>
+          <w:sz w:val="26"/>
+          <w:szCs w:val="26"/>
+        </w:rPr>
+      </w:pPr>
+    </w:p>
+    <w:p>
+      <w:pPr>
+        <w:rPr>
+          <w:rFonts w:ascii="Helvetica" w:hAnsi="Helvetica" w:cs="Helvetica"/>
+          <w:b/>
+          <w:sz w:val="20"/>
+          <w:szCs w:val="26"/>
+        </w:rPr>
+      </w:pPr>
+      <w:r>
+        <w:rPr>
+          <w:b/>
+          <w:noProof/>
+          <w:sz w:val="16"/>
+        </w:rPr>
+        <w:drawing>
+          <wp:anchor distT="0" distB="0" distL="114300" distR="114300" simplePos="0" relativeHeight="251674624" behindDoc="1" locked="0" layoutInCell="1" allowOverlap="1" wp14:anchorId="2B5F5991" wp14:editId="03FBDD28">
+            <wp:simplePos x="0" y="0"/>
+            <wp:positionH relativeFrom="margin">
+              <wp:align>left</wp:align>
+            </wp:positionH>
+            <wp:positionV relativeFrom="page">
+              <wp:posOffset>2621915</wp:posOffset>
+            </wp:positionV>
+            <wp:extent cx="985520" cy="931545"/>
+            <wp:effectExtent l="0" t="0" r="5080" b="1905"/>
+            <wp:wrapSquare wrapText="bothSides"/>
+            <wp:docPr id="10" name="Picture 10"/>
+            <wp:cNvGraphicFramePr>
+              <a:graphicFrameLocks xmlns:a="http://schemas.openxmlformats.org/drawingml/2006/main" noChangeAspect="1"/>
+            </wp:cNvGraphicFramePr>
+            <a:graphic xmlns:a="http://schemas.openxmlformats.org/drawingml/2006/main">
+              <a:graphicData uri="http://schemas.openxmlformats.org/drawingml/2006/picture">
+                <pic:pic xmlns:pic="http://schemas.openxmlformats.org/drawingml/2006/picture">
+                  <pic:nvPicPr>
+                    <pic:cNvPr id="1" name=""/>
+                    <pic:cNvPicPr/>
+                  </pic:nvPicPr>
+                  <pic:blipFill>
+                    <a:blip r:embed="rId13">
+                      <a:extLst>
+                        <a:ext uri="{28A0092B-C50C-407E-A947-70E740481C1C}">
+                          <a14:useLocalDpi xmlns:a14="http://schemas.microsoft.com/office/drawing/2010/main" val="0"/>
+                        </a:ext>
+                      </a:extLst>
+                    </a:blip>
+                    <a:stretch>
+                      <a:fillRect/>
+                    </a:stretch>
+                  </pic:blipFill>
+                  <pic:spPr>
+                    <a:xfrm>
+                      <a:off x="0" y="0"/>
+                      <a:ext cx="985520" cy="931545"/>
+                    </a:xfrm>
+                    <a:prstGeom prst="rect">
+                      <a:avLst/>
+                    </a:prstGeom>
+                  </pic:spPr>
+                </pic:pic>
+              </a:graphicData>
+            </a:graphic>
+            <wp14:sizeRelH relativeFrom="margin">
+              <wp14:pctWidth>0</wp14:pctWidth>
+            </wp14:sizeRelH>
+            <wp14:sizeRelV relativeFrom="margin">
+              <wp14:pctHeight>0</wp14:pctHeight>
+            </wp14:sizeRelV>
+          </wp:anchor>
+        </w:drawing>
+      </w:r>
+      <w:r>
+        <w:rPr>
+          <w:rFonts w:ascii="Helvetica" w:hAnsi="Helvetica" w:cs="Helvetica"/>
+          <w:b/>
+          <w:sz w:val="20"/>
+          <w:szCs w:val="26"/>
+        </w:rPr>
+        <w:t>Sean Miller</w:t>
+      </w:r>
+    </w:p>
+    <w:p>
+      <w:pPr>
+        <w:rPr>
+          <w:rFonts w:ascii="Helvetica" w:hAnsi="Helvetica" w:cs="Helvetica"/>
+          <w:sz w:val="20"/>
+          <w:szCs w:val="26"/>
+        </w:rPr>
+      </w:pPr>
+      <w:r>
+        <w:rPr>
+          <w:rFonts w:ascii="Helvetica" w:hAnsi="Helvetica" w:cs="Helvetica"/>
+          <w:sz w:val="20"/>
+          <w:szCs w:val="26"/>
+        </w:rPr>
+        <w:t>Sea</w:t>
+      </w:r>
+      <w:r>
+        <w:rPr>
+          <w:rFonts w:ascii="Helvetica" w:hAnsi="Helvetica" w:cs="Helvetica"/>
+          <w:sz w:val="20"/>
+          <w:szCs w:val="26"/>
+        </w:rPr>
+        <w:t>n brings a background in data engineering to the project and is excited to operationalize the workflows we recommend to Boeing. He hopes to gain an understanding of signal processing techniques for audio that he can apply to data outside of flight tests.</w:t>
+      </w:r>
+    </w:p>
+    <w:p>
+      <w:pPr>
+        <w:rPr>
+          <w:rFonts w:ascii="Helvetica" w:hAnsi="Helvetica" w:cs="Helvetica"/>
+          <w:b/>
+          <w:sz w:val="26"/>
+          <w:szCs w:val="26"/>
+        </w:rPr>
+      </w:pPr>
+      <w:r>
+        <w:rPr>
+          <w:rFonts w:ascii="Arimo" w:hAnsi="Arimo" w:cs="Calibri"/>
+          <w:b/>
+          <w:noProof/>
+        </w:rPr>
+        <w:drawing>
+          <wp:anchor distT="0" distB="0" distL="114300" distR="114300" simplePos="0" relativeHeight="251675648" behindDoc="0" locked="0" layoutInCell="1" allowOverlap="1" wp14:anchorId="14405FD5">
+            <wp:simplePos x="0" y="0"/>
+            <wp:positionH relativeFrom="column">
+              <wp:posOffset>414065</wp:posOffset>
+            </wp:positionH>
+            <wp:positionV relativeFrom="paragraph">
+              <wp:posOffset>227797</wp:posOffset>
+            </wp:positionV>
+            <wp:extent cx="571500" cy="1163411"/>
+            <wp:effectExtent l="0" t="0" r="0" b="0"/>
+            <wp:wrapSquare wrapText="bothSides"/>
+            <wp:docPr id="11" name="Picture 11"/>
+            <wp:cNvGraphicFramePr>
+              <a:graphicFrameLocks xmlns:a="http://schemas.openxmlformats.org/drawingml/2006/main" noChangeAspect="1"/>
+            </wp:cNvGraphicFramePr>
+            <a:graphic xmlns:a="http://schemas.openxmlformats.org/drawingml/2006/main">
+              <a:graphicData uri="http://schemas.openxmlformats.org/drawingml/2006/picture">
+                <pic:pic xmlns:pic="http://schemas.openxmlformats.org/drawingml/2006/picture">
+                  <pic:nvPicPr>
+                    <pic:cNvPr id="3" name="fullsizeoutput_3ae.jpeg"/>
+                    <pic:cNvPicPr/>
+                  </pic:nvPicPr>
+                  <pic:blipFill>
+                    <a:blip r:embed="rId14">
+                      <a:extLst>
+                        <a:ext uri="{28A0092B-C50C-407E-A947-70E740481C1C}">
+                          <a14:useLocalDpi xmlns:a14="http://schemas.microsoft.com/office/drawing/2010/main" val="0"/>
+                        </a:ext>
+                      </a:extLst>
+                    </a:blip>
+                    <a:stretch>
+                      <a:fillRect/>
+                    </a:stretch>
+                  </pic:blipFill>
+                  <pic:spPr>
+                    <a:xfrm>
+                      <a:off x="0" y="0"/>
+                      <a:ext cx="571500" cy="1163411"/>
+                    </a:xfrm>
+                    <a:prstGeom prst="rect">
+                      <a:avLst/>
+                    </a:prstGeom>
+                  </pic:spPr>
+                </pic:pic>
+              </a:graphicData>
+            </a:graphic>
+          </wp:anchor>
+        </w:drawing>
+      </w:r>
+    </w:p>
+    <w:p>
+      <w:pPr>
+        <w:rPr>
+          <w:rFonts w:ascii="Helvetica" w:hAnsi="Helvetica" w:cs="Helvetica"/>
+          <w:b/>
+          <w:sz w:val="20"/>
+          <w:szCs w:val="26"/>
+        </w:rPr>
+      </w:pPr>
+      <w:r>
+        <w:rPr>
+          <w:rFonts w:ascii="Helvetica" w:hAnsi="Helvetica" w:cs="Helvetica"/>
+          <w:b/>
+          <w:sz w:val="26"/>
+          <w:szCs w:val="26"/>
+        </w:rPr>
+        <w:t xml:space="preserve">           </w:t>
+      </w:r>
+      <w:r>
+        <w:rPr>
+          <w:rFonts w:ascii="Helvetica" w:hAnsi="Helvetica" w:cs="Helvetica"/>
+          <w:b/>
+          <w:sz w:val="20"/>
+          <w:szCs w:val="26"/>
+        </w:rPr>
+        <w:t>Rahul Birmiwal</w:t>
+      </w:r>
+    </w:p>
+    <w:p>
+      <w:pPr>
+        <w:rPr>
+          <w:rFonts w:ascii="Helvetica" w:hAnsi="Helvetica" w:cs="Helvetica"/>
+          <w:sz w:val="20"/>
+          <w:szCs w:val="26"/>
+        </w:rPr>
+      </w:pPr>
+      <w:r>
+        <w:rPr>
+          <w:rFonts w:ascii="Helvetica" w:hAnsi="Helvetica" w:cs="Helvetica"/>
+          <w:sz w:val="20"/>
+          <w:szCs w:val="26"/>
+        </w:rPr>
+        <w:t xml:space="preserve">  Rahul brings both an extensive background in signal processing/FFT algorithms and programming experience to the team. He hopes to learn about novel methods to translate acoustic signal data into an optimal set of covariates for machine-learning/</w:t>
+      </w:r>
+      <w:r>
+        <w:rPr>
+          <w:rFonts w:ascii="Helvetica" w:hAnsi="Helvetica" w:cs="Helvetica"/>
+          <w:sz w:val="20"/>
+          <w:szCs w:val="26"/>
+        </w:rPr>
+        <w:t>classification</w:t>
+      </w:r>
+      <w:r>
+        <w:rPr>
+          <w:rFonts w:ascii="Helvetica" w:hAnsi="Helvetica" w:cs="Helvetica"/>
+          <w:sz w:val="20"/>
+          <w:szCs w:val="26"/>
+        </w:rPr>
+        <w:t>.</w:t>
+      </w:r>
+    </w:p>
+    <w:p>
+      <w:pPr>
+        <w:rPr>
+          <w:rFonts w:ascii="Helvetica" w:hAnsi="Helvetica" w:cs="Helvetica"/>
+          <w:sz w:val="20"/>
+          <w:szCs w:val="26"/>
+        </w:rPr>
+      </w:pPr>
+    </w:p>
+    <w:p>
+      <w:pPr>
+        <w:rPr>
+          <w:rFonts w:ascii="Helvetica" w:hAnsi="Helvetica" w:cs="Helvetica"/>
+          <w:szCs w:val="26"/>
+        </w:rPr>
+      </w:pPr>
+      <w:r>
+        <w:rPr>
+          <w:rFonts w:ascii="Helvetica" w:hAnsi="Helvetica" w:cs="Helvetica"/>
+          <w:b/>
+          <w:szCs w:val="26"/>
+        </w:rPr>
+        <w:t>Team Expectations</w:t>
+      </w:r>
+    </w:p>
+    <w:p>
+      <w:pPr>
+        <w:rPr>
+          <w:rFonts w:ascii="Helvetica" w:hAnsi="Helvetica" w:cs="Helvetica"/>
+          <w:sz w:val="20"/>
+          <w:szCs w:val="26"/>
+        </w:rPr>
+      </w:pPr>
+      <w:r>
+        <w:rPr>
+          <w:rFonts w:ascii="Helvetica" w:hAnsi="Helvetica" w:cs="Helvetica"/>
+          <w:sz w:val="20"/>
+          <w:szCs w:val="26"/>
+        </w:rPr>
+        <w:t>The team expects to sync in person once per week as part of our scheduled lecture time</w:t>
+      </w:r>
+      <w:r>
+        <w:rPr>
+          <w:rFonts w:ascii="Helvetica" w:hAnsi="Helvetica" w:cs="Helvetica"/>
+          <w:sz w:val="20"/>
+          <w:szCs w:val="26"/>
+        </w:rPr>
+        <w:t>. For communication that occurs outside of the standup/sync, the expectation is that it will occur on Slack so all team members can contribute to discussions. We will leverage the GitHub Issue tracker to report bugs and issues that need to be addressed within our codebase.</w:t>
+      </w:r>
+      <w:bookmarkStart w:id="2" w:name="_GoBack"/>
+      <w:bookmarkEnd w:id="2"/>
+    </w:p>
+    <w:p>
+      <w:pPr>
+        <w:rPr>
+          <w:rFonts w:ascii="Helvetica" w:hAnsi="Helvetica" w:cs="Helvetica"/>
+          <w:sz w:val="20"/>
+          <w:szCs w:val="26"/>
+        </w:rPr>
+      </w:pPr>
+      <w:r>
+        <w:rPr>
+          <w:rFonts w:ascii="Helvetica" w:hAnsi="Helvetica" w:cs="Helvetica"/>
+          <w:sz w:val="20"/>
+          <w:szCs w:val="26"/>
+        </w:rPr>
+        <w:t xml:space="preserve">As Todd helped bring this project to the UW Master’s Degree in Data Science program, he will be responsible for reporting to and bubbling up concerns to the sponsor, </w:t>
+      </w:r>
+      <w:r>
+        <w:rPr>
+          <w:rFonts w:ascii="Helvetica" w:hAnsi="Helvetica" w:cs="Helvetica"/>
+          <w:sz w:val="20"/>
+          <w:szCs w:val="26"/>
+        </w:rPr>
+        <w:t>Steve Underbrink</w:t>
+      </w:r>
+    </w:p>
     <w:p>
       <w:pPr>
         <w:rPr>
@@ -3951,7 +4324,7 @@
       </w:r>
     </w:p>
     <w:sectPr>
-      <w:footerReference w:type="even" r:id="rId12"/>
+      <w:footerReference w:type="even" r:id="rId15"/>
       <w:pgSz w:w="12240" w:h="15840"/>
       <w:pgMar w:top="1440" w:right="1440" w:bottom="1440" w:left="1440" w:header="720" w:footer="720" w:gutter="0"/>
       <w:cols w:space="720"/>

</xml_diff>

<commit_message>
Adding rough draft section for proj timeline
</commit_message>
<xml_diff>
--- a/devdocs/EnvNoiseDetectorProjectProposal.docx
+++ b/devdocs/EnvNoiseDetectorProjectProposal.docx
@@ -3730,8 +3730,716 @@
           <w:sz w:val="20"/>
           <w:szCs w:val="36"/>
         </w:rPr>
-        <w:t>The</w:t>
-      </w:r>
+        <w:t xml:space="preserve">To </w:t>
+      </w:r>
+      <w:r>
+        <w:rPr>
+          <w:rFonts w:ascii="Helvetica" w:hAnsi="Helvetica" w:cs="Helvetica"/>
+          <w:sz w:val="20"/>
+          <w:szCs w:val="36"/>
+        </w:rPr>
+        <w:t>be able to have all our research ready to present by March 13</w:t>
+      </w:r>
+      <w:r>
+        <w:rPr>
+          <w:rFonts w:ascii="Helvetica" w:hAnsi="Helvetica" w:cs="Helvetica"/>
+          <w:sz w:val="20"/>
+          <w:szCs w:val="36"/>
+          <w:vertAlign w:val="superscript"/>
+        </w:rPr>
+        <w:t>th</w:t>
+      </w:r>
+      <w:r>
+        <w:rPr>
+          <w:rFonts w:ascii="Helvetica" w:hAnsi="Helvetica" w:cs="Helvetica"/>
+          <w:sz w:val="20"/>
+          <w:szCs w:val="36"/>
+        </w:rPr>
+        <w:t>, 2019 (the day of the poster session), we have roughly 24 person-weeks (8 weeks X 3 people) of time to allocate to tasks for this project. Some work, such as documentation or writing a report detailing our evaluations are dependent on feature sets having been generated and models having been trained such that all of the work is not entirely parallelizable. To give ourselves extra space within this timeline, we will only propose 18 person-weeks’ worth of work. The additional 6 person-weeks’ worth of work will exist as a buffer for issues that arise or as time to extend the project further.</w:t>
+      </w:r>
+    </w:p>
+    <w:p>
+      <w:pPr>
+        <w:rPr>
+          <w:rFonts w:ascii="Helvetica" w:hAnsi="Helvetica" w:cs="Helvetica"/>
+          <w:sz w:val="20"/>
+          <w:szCs w:val="36"/>
+        </w:rPr>
+      </w:pPr>
+      <w:r>
+        <w:rPr>
+          <w:noProof/>
+        </w:rPr>
+        <w:drawing>
+          <wp:anchor distT="0" distB="0" distL="114300" distR="114300" simplePos="0" relativeHeight="251680768" behindDoc="0" locked="0" layoutInCell="1" allowOverlap="1" wp14:anchorId="38F7CE5F" wp14:editId="15B4EAEE">
+            <wp:simplePos x="0" y="0"/>
+            <wp:positionH relativeFrom="column">
+              <wp:posOffset>0</wp:posOffset>
+            </wp:positionH>
+            <wp:positionV relativeFrom="paragraph">
+              <wp:posOffset>620024</wp:posOffset>
+            </wp:positionV>
+            <wp:extent cx="5943600" cy="1650365"/>
+            <wp:effectExtent l="0" t="0" r="0" b="6985"/>
+            <wp:wrapSquare wrapText="bothSides"/>
+            <wp:docPr id="12" name="Picture 12"/>
+            <wp:cNvGraphicFramePr>
+              <a:graphicFrameLocks xmlns:a="http://schemas.openxmlformats.org/drawingml/2006/main" noChangeAspect="1"/>
+            </wp:cNvGraphicFramePr>
+            <a:graphic xmlns:a="http://schemas.openxmlformats.org/drawingml/2006/main">
+              <a:graphicData uri="http://schemas.openxmlformats.org/drawingml/2006/picture">
+                <pic:pic xmlns:pic="http://schemas.openxmlformats.org/drawingml/2006/picture">
+                  <pic:nvPicPr>
+                    <pic:cNvPr id="1" name=""/>
+                    <pic:cNvPicPr/>
+                  </pic:nvPicPr>
+                  <pic:blipFill>
+                    <a:blip r:embed="rId12">
+                      <a:extLst>
+                        <a:ext uri="{28A0092B-C50C-407E-A947-70E740481C1C}">
+                          <a14:useLocalDpi xmlns:a14="http://schemas.microsoft.com/office/drawing/2010/main" val="0"/>
+                        </a:ext>
+                      </a:extLst>
+                    </a:blip>
+                    <a:stretch>
+                      <a:fillRect/>
+                    </a:stretch>
+                  </pic:blipFill>
+                  <pic:spPr>
+                    <a:xfrm>
+                      <a:off x="0" y="0"/>
+                      <a:ext cx="5943600" cy="1650365"/>
+                    </a:xfrm>
+                    <a:prstGeom prst="rect">
+                      <a:avLst/>
+                    </a:prstGeom>
+                  </pic:spPr>
+                </pic:pic>
+              </a:graphicData>
+            </a:graphic>
+          </wp:anchor>
+        </w:drawing>
+      </w:r>
+      <w:r>
+        <w:rPr>
+          <w:rFonts w:ascii="Helvetica" w:hAnsi="Helvetica" w:cs="Helvetica"/>
+          <w:sz w:val="20"/>
+          <w:szCs w:val="36"/>
+        </w:rPr>
+        <w:t>In Figure 6, we show one potential work tracking solution through Trello. Trello allows for users to manage lists of tasks and provides organizational features such as due dates, checklists for tasks and color-coded labels. Each list can be thought of as a single user story and each item on the list is a task.</w:t>
+      </w:r>
+    </w:p>
+    <w:p>
+      <w:pPr>
+        <w:rPr>
+          <w:rFonts w:ascii="Helvetica" w:hAnsi="Helvetica" w:cs="Helvetica"/>
+          <w:sz w:val="20"/>
+          <w:szCs w:val="36"/>
+        </w:rPr>
+      </w:pPr>
+      <w:r>
+        <w:rPr>
+          <w:rFonts w:ascii="Helvetica" w:hAnsi="Helvetica" w:cs="Helvetica"/>
+          <w:b/>
+          <w:noProof/>
+          <w:sz w:val="20"/>
+          <w:szCs w:val="20"/>
+        </w:rPr>
+        <mc:AlternateContent>
+          <mc:Choice Requires="wps">
+            <w:drawing>
+              <wp:anchor distT="45720" distB="45720" distL="114300" distR="114300" simplePos="0" relativeHeight="251682816" behindDoc="0" locked="0" layoutInCell="1" allowOverlap="1" wp14:anchorId="7301E51A" wp14:editId="2ABEFA1A">
+                <wp:simplePos x="0" y="0"/>
+                <wp:positionH relativeFrom="margin">
+                  <wp:posOffset>1629853</wp:posOffset>
+                </wp:positionH>
+                <wp:positionV relativeFrom="paragraph">
+                  <wp:posOffset>1842770</wp:posOffset>
+                </wp:positionV>
+                <wp:extent cx="2578100" cy="361950"/>
+                <wp:effectExtent l="0" t="0" r="12700" b="19050"/>
+                <wp:wrapSquare wrapText="bothSides"/>
+                <wp:docPr id="15" name="Text Box 2"/>
+                <wp:cNvGraphicFramePr>
+                  <a:graphicFrameLocks xmlns:a="http://schemas.openxmlformats.org/drawingml/2006/main"/>
+                </wp:cNvGraphicFramePr>
+                <a:graphic xmlns:a="http://schemas.openxmlformats.org/drawingml/2006/main">
+                  <a:graphicData uri="http://schemas.microsoft.com/office/word/2010/wordprocessingShape">
+                    <wps:wsp>
+                      <wps:cNvSpPr txBox="1">
+                        <a:spLocks noChangeArrowheads="1"/>
+                      </wps:cNvSpPr>
+                      <wps:spPr bwMode="auto">
+                        <a:xfrm>
+                          <a:off x="0" y="0"/>
+                          <a:ext cx="2578100" cy="361950"/>
+                        </a:xfrm>
+                        <a:prstGeom prst="rect">
+                          <a:avLst/>
+                        </a:prstGeom>
+                        <a:solidFill>
+                          <a:srgbClr val="FFFFFF"/>
+                        </a:solidFill>
+                        <a:ln w="9525">
+                          <a:solidFill>
+                            <a:srgbClr val="000000"/>
+                          </a:solidFill>
+                          <a:miter lim="800000"/>
+                          <a:headEnd/>
+                          <a:tailEnd/>
+                        </a:ln>
+                      </wps:spPr>
+                      <wps:txbx>
+                        <w:txbxContent>
+                          <w:p>
+                            <w:pPr>
+                              <w:pStyle w:val="Caption"/>
+                              <w:jc w:val="center"/>
+                              <w:rPr>
+                                <w:rFonts w:ascii="Helvetica" w:hAnsi="Helvetica" w:cs="Helvetica"/>
+                                <w:b/>
+                                <w:i w:val="0"/>
+                                <w:color w:val="auto"/>
+                              </w:rPr>
+                            </w:pPr>
+                            <w:r>
+                              <w:rPr>
+                                <w:rFonts w:ascii="Helvetica" w:hAnsi="Helvetica" w:cs="Helvetica"/>
+                                <w:b/>
+                                <w:i w:val="0"/>
+                                <w:color w:val="auto"/>
+                              </w:rPr>
+                              <w:t xml:space="preserve">Figure </w:t>
+                            </w:r>
+                            <w:r>
+                              <w:rPr>
+                                <w:rFonts w:ascii="Helvetica" w:hAnsi="Helvetica" w:cs="Helvetica"/>
+                                <w:b/>
+                                <w:i w:val="0"/>
+                                <w:color w:val="auto"/>
+                              </w:rPr>
+                              <w:t>6</w:t>
+                            </w:r>
+                            <w:r>
+                              <w:rPr>
+                                <w:rFonts w:ascii="Helvetica" w:hAnsi="Helvetica" w:cs="Helvetica"/>
+                                <w:b/>
+                                <w:i w:val="0"/>
+                                <w:color w:val="auto"/>
+                              </w:rPr>
+                              <w:t xml:space="preserve">: </w:t>
+                            </w:r>
+                            <w:r>
+                              <w:rPr>
+                                <w:rFonts w:ascii="Helvetica" w:hAnsi="Helvetica" w:cs="Helvetica"/>
+                                <w:b/>
+                                <w:i w:val="0"/>
+                                <w:color w:val="auto"/>
+                              </w:rPr>
+                              <w:t>Example Lists on a Trello board planning work</w:t>
+                            </w:r>
+                          </w:p>
+                        </w:txbxContent>
+                      </wps:txbx>
+                      <wps:bodyPr rot="0" vert="horz" wrap="square" lIns="91440" tIns="45720" rIns="91440" bIns="45720" anchor="t" anchorCtr="0">
+                        <a:noAutofit/>
+                      </wps:bodyPr>
+                    </wps:wsp>
+                  </a:graphicData>
+                </a:graphic>
+                <wp14:sizeRelH relativeFrom="margin">
+                  <wp14:pctWidth>0</wp14:pctWidth>
+                </wp14:sizeRelH>
+                <wp14:sizeRelV relativeFrom="margin">
+                  <wp14:pctHeight>0</wp14:pctHeight>
+                </wp14:sizeRelV>
+              </wp:anchor>
+            </w:drawing>
+          </mc:Choice>
+          <mc:Fallback>
+            <w:pict>
+              <v:shape w14:anchorId="7301E51A" id="_x0000_s1031" type="#_x0000_t202" style="position:absolute;margin-left:128.35pt;margin-top:145.1pt;width:203pt;height:28.5pt;z-index:251682816;visibility:visible;mso-wrap-style:square;mso-width-percent:0;mso-height-percent:0;mso-wrap-distance-left:9pt;mso-wrap-distance-top:3.6pt;mso-wrap-distance-right:9pt;mso-wrap-distance-bottom:3.6pt;mso-position-horizontal:absolute;mso-position-horizontal-relative:margin;mso-position-vertical:absolute;mso-position-vertical-relative:text;mso-width-percent:0;mso-height-percent:0;mso-width-relative:margin;mso-height-relative:margin;v-text-anchor:top" o:gfxdata="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">
+                <v:textbox>
+                  <w:txbxContent>
+                    <w:p>
+                      <w:pPr>
+                        <w:pStyle w:val="Caption"/>
+                        <w:jc w:val="center"/>
+                        <w:rPr>
+                          <w:rFonts w:ascii="Helvetica" w:hAnsi="Helvetica" w:cs="Helvetica"/>
+                          <w:b/>
+                          <w:i w:val="0"/>
+                          <w:color w:val="auto"/>
+                        </w:rPr>
+                      </w:pPr>
+                      <w:r>
+                        <w:rPr>
+                          <w:rFonts w:ascii="Helvetica" w:hAnsi="Helvetica" w:cs="Helvetica"/>
+                          <w:b/>
+                          <w:i w:val="0"/>
+                          <w:color w:val="auto"/>
+                        </w:rPr>
+                        <w:t xml:space="preserve">Figure </w:t>
+                      </w:r>
+                      <w:r>
+                        <w:rPr>
+                          <w:rFonts w:ascii="Helvetica" w:hAnsi="Helvetica" w:cs="Helvetica"/>
+                          <w:b/>
+                          <w:i w:val="0"/>
+                          <w:color w:val="auto"/>
+                        </w:rPr>
+                        <w:t>6</w:t>
+                      </w:r>
+                      <w:r>
+                        <w:rPr>
+                          <w:rFonts w:ascii="Helvetica" w:hAnsi="Helvetica" w:cs="Helvetica"/>
+                          <w:b/>
+                          <w:i w:val="0"/>
+                          <w:color w:val="auto"/>
+                        </w:rPr>
+                        <w:t xml:space="preserve">: </w:t>
+                      </w:r>
+                      <w:r>
+                        <w:rPr>
+                          <w:rFonts w:ascii="Helvetica" w:hAnsi="Helvetica" w:cs="Helvetica"/>
+                          <w:b/>
+                          <w:i w:val="0"/>
+                          <w:color w:val="auto"/>
+                        </w:rPr>
+                        <w:t>Example Lists on a Trello board planning work</w:t>
+                      </w:r>
+                    </w:p>
+                  </w:txbxContent>
+                </v:textbox>
+                <w10:wrap type="square" anchorx="margin"/>
+              </v:shape>
+            </w:pict>
+          </mc:Fallback>
+        </mc:AlternateContent>
+      </w:r>
+    </w:p>
+    <w:p>
+      <w:pPr>
+        <w:rPr>
+          <w:rFonts w:ascii="Helvetica" w:hAnsi="Helvetica" w:cs="Helvetica"/>
+          <w:b/>
+          <w:sz w:val="20"/>
+          <w:szCs w:val="36"/>
+        </w:rPr>
+      </w:pPr>
+    </w:p>
+    <w:p>
+      <w:pPr>
+        <w:rPr>
+          <w:rFonts w:ascii="Helvetica" w:hAnsi="Helvetica" w:cs="Helvetica"/>
+          <w:b/>
+          <w:sz w:val="20"/>
+          <w:szCs w:val="36"/>
+        </w:rPr>
+      </w:pPr>
+    </w:p>
+    <w:p>
+      <w:pPr>
+        <w:rPr>
+          <w:rFonts w:ascii="Helvetica" w:hAnsi="Helvetica" w:cs="Helvetica"/>
+          <w:sz w:val="20"/>
+          <w:szCs w:val="36"/>
+        </w:rPr>
+      </w:pPr>
+      <w:r>
+        <w:rPr>
+          <w:rFonts w:ascii="Helvetica" w:hAnsi="Helvetica" w:cs="Helvetica"/>
+          <w:b/>
+          <w:sz w:val="20"/>
+          <w:szCs w:val="36"/>
+        </w:rPr>
+        <w:t>Data Validation</w:t>
+      </w:r>
+      <w:r>
+        <w:rPr>
+          <w:rFonts w:ascii="Helvetica" w:hAnsi="Helvetica" w:cs="Helvetica"/>
+          <w:sz w:val="20"/>
+          <w:szCs w:val="36"/>
+        </w:rPr>
+        <w:t xml:space="preserve"> (</w:t>
+      </w:r>
+      <w:r>
+        <w:rPr>
+          <w:rFonts w:ascii="Helvetica" w:hAnsi="Helvetica" w:cs="Helvetica"/>
+          <w:sz w:val="20"/>
+          <w:szCs w:val="36"/>
+        </w:rPr>
+        <w:t>1 week)</w:t>
+      </w:r>
+    </w:p>
+    <w:p>
+      <w:pPr>
+        <w:rPr>
+          <w:rFonts w:ascii="Helvetica" w:hAnsi="Helvetica" w:cs="Helvetica"/>
+          <w:sz w:val="20"/>
+          <w:szCs w:val="36"/>
+        </w:rPr>
+      </w:pPr>
+      <w:r>
+        <w:rPr>
+          <w:rFonts w:ascii="Helvetica" w:hAnsi="Helvetica" w:cs="Helvetica"/>
+          <w:sz w:val="20"/>
+          <w:szCs w:val="36"/>
+        </w:rPr>
+        <w:t>Something about the topic</w:t>
+      </w:r>
+    </w:p>
+    <w:p>
+      <w:pPr>
+        <w:rPr>
+          <w:rFonts w:ascii="Helvetica" w:hAnsi="Helvetica" w:cs="Helvetica"/>
+          <w:sz w:val="20"/>
+          <w:szCs w:val="36"/>
+        </w:rPr>
+      </w:pPr>
+      <w:r>
+        <w:rPr>
+          <w:rFonts w:ascii="Helvetica" w:hAnsi="Helvetica" w:cs="Helvetica"/>
+          <w:b/>
+          <w:sz w:val="20"/>
+          <w:szCs w:val="36"/>
+        </w:rPr>
+        <w:t>Data Pipeline</w:t>
+      </w:r>
+      <w:r>
+        <w:rPr>
+          <w:rFonts w:ascii="Helvetica" w:hAnsi="Helvetica" w:cs="Helvetica"/>
+          <w:b/>
+          <w:sz w:val="20"/>
+          <w:szCs w:val="36"/>
+        </w:rPr>
+        <w:t xml:space="preserve"> </w:t>
+      </w:r>
+      <w:r>
+        <w:rPr>
+          <w:rFonts w:ascii="Helvetica" w:hAnsi="Helvetica" w:cs="Helvetica"/>
+          <w:sz w:val="20"/>
+          <w:szCs w:val="36"/>
+        </w:rPr>
+        <w:t>(</w:t>
+      </w:r>
+      <w:r>
+        <w:rPr>
+          <w:rFonts w:ascii="Helvetica" w:hAnsi="Helvetica" w:cs="Helvetica"/>
+          <w:sz w:val="20"/>
+          <w:szCs w:val="36"/>
+        </w:rPr>
+        <w:t>4</w:t>
+      </w:r>
+      <w:r>
+        <w:rPr>
+          <w:rFonts w:ascii="Helvetica" w:hAnsi="Helvetica" w:cs="Helvetica"/>
+          <w:sz w:val="20"/>
+          <w:szCs w:val="36"/>
+        </w:rPr>
+        <w:t xml:space="preserve"> </w:t>
+      </w:r>
+      <w:r>
+        <w:rPr>
+          <w:rFonts w:ascii="Helvetica" w:hAnsi="Helvetica" w:cs="Helvetica"/>
+          <w:sz w:val="20"/>
+          <w:szCs w:val="36"/>
+        </w:rPr>
+        <w:t>weeks)</w:t>
+      </w:r>
+    </w:p>
+    <w:p>
+      <w:pPr>
+        <w:rPr>
+          <w:rFonts w:ascii="Helvetica" w:hAnsi="Helvetica" w:cs="Helvetica"/>
+          <w:sz w:val="20"/>
+          <w:szCs w:val="36"/>
+        </w:rPr>
+      </w:pPr>
+      <w:r>
+        <w:rPr>
+          <w:rFonts w:ascii="Helvetica" w:hAnsi="Helvetica" w:cs="Helvetica"/>
+          <w:sz w:val="20"/>
+          <w:szCs w:val="36"/>
+        </w:rPr>
+        <w:t>Something about the topic</w:t>
+      </w:r>
+    </w:p>
+    <w:p>
+      <w:pPr>
+        <w:rPr>
+          <w:rFonts w:ascii="Helvetica" w:hAnsi="Helvetica" w:cs="Helvetica"/>
+          <w:sz w:val="20"/>
+          <w:szCs w:val="36"/>
+        </w:rPr>
+      </w:pPr>
+      <w:r>
+        <w:rPr>
+          <w:rFonts w:ascii="Helvetica" w:hAnsi="Helvetica" w:cs="Helvetica"/>
+          <w:b/>
+          <w:sz w:val="20"/>
+          <w:szCs w:val="36"/>
+        </w:rPr>
+        <w:t>Feature Set Generation</w:t>
+      </w:r>
+      <w:r>
+        <w:rPr>
+          <w:rFonts w:ascii="Helvetica" w:hAnsi="Helvetica" w:cs="Helvetica"/>
+          <w:b/>
+          <w:sz w:val="20"/>
+          <w:szCs w:val="36"/>
+        </w:rPr>
+        <w:t xml:space="preserve"> </w:t>
+      </w:r>
+      <w:r>
+        <w:rPr>
+          <w:rFonts w:ascii="Helvetica" w:hAnsi="Helvetica" w:cs="Helvetica"/>
+          <w:sz w:val="20"/>
+          <w:szCs w:val="36"/>
+        </w:rPr>
+        <w:t>(5 weeks)</w:t>
+      </w:r>
+    </w:p>
+    <w:p>
+      <w:pPr>
+        <w:rPr>
+          <w:rFonts w:ascii="Helvetica" w:hAnsi="Helvetica" w:cs="Helvetica"/>
+          <w:sz w:val="20"/>
+          <w:szCs w:val="36"/>
+        </w:rPr>
+      </w:pPr>
+      <w:r>
+        <w:rPr>
+          <w:rFonts w:ascii="Helvetica" w:hAnsi="Helvetica" w:cs="Helvetica"/>
+          <w:sz w:val="20"/>
+          <w:szCs w:val="36"/>
+        </w:rPr>
+        <w:t>Something about the topic</w:t>
+      </w:r>
+    </w:p>
+    <w:p>
+      <w:pPr>
+        <w:rPr>
+          <w:rFonts w:ascii="Helvetica" w:hAnsi="Helvetica" w:cs="Helvetica"/>
+          <w:sz w:val="20"/>
+          <w:szCs w:val="36"/>
+        </w:rPr>
+      </w:pPr>
+      <w:r>
+        <w:rPr>
+          <w:rFonts w:ascii="Helvetica" w:hAnsi="Helvetica" w:cs="Helvetica"/>
+          <w:b/>
+          <w:sz w:val="20"/>
+          <w:szCs w:val="36"/>
+        </w:rPr>
+        <w:t>Machine Learning</w:t>
+      </w:r>
+      <w:r>
+        <w:rPr>
+          <w:rFonts w:ascii="Helvetica" w:hAnsi="Helvetica" w:cs="Helvetica"/>
+          <w:b/>
+          <w:sz w:val="20"/>
+          <w:szCs w:val="36"/>
+        </w:rPr>
+        <w:t xml:space="preserve"> Generation</w:t>
+      </w:r>
+      <w:r>
+        <w:rPr>
+          <w:rFonts w:ascii="Helvetica" w:hAnsi="Helvetica" w:cs="Helvetica"/>
+          <w:b/>
+          <w:sz w:val="20"/>
+          <w:szCs w:val="36"/>
+        </w:rPr>
+        <w:t xml:space="preserve"> </w:t>
+      </w:r>
+      <w:r>
+        <w:rPr>
+          <w:rFonts w:ascii="Helvetica" w:hAnsi="Helvetica" w:cs="Helvetica"/>
+          <w:sz w:val="20"/>
+          <w:szCs w:val="36"/>
+        </w:rPr>
+        <w:t>(5 weeks)</w:t>
+      </w:r>
+    </w:p>
+    <w:p>
+      <w:pPr>
+        <w:rPr>
+          <w:rFonts w:ascii="Helvetica" w:hAnsi="Helvetica" w:cs="Helvetica"/>
+          <w:sz w:val="20"/>
+          <w:szCs w:val="36"/>
+        </w:rPr>
+      </w:pPr>
+      <w:r>
+        <w:rPr>
+          <w:rFonts w:ascii="Helvetica" w:hAnsi="Helvetica" w:cs="Helvetica"/>
+          <w:sz w:val="20"/>
+          <w:szCs w:val="36"/>
+        </w:rPr>
+        <w:t>Something about the topic</w:t>
+      </w:r>
+    </w:p>
+    <w:p>
+      <w:pPr>
+        <w:rPr>
+          <w:rFonts w:ascii="Helvetica" w:hAnsi="Helvetica" w:cs="Helvetica"/>
+          <w:sz w:val="20"/>
+          <w:szCs w:val="36"/>
+        </w:rPr>
+      </w:pPr>
+      <w:r>
+        <w:rPr>
+          <w:rFonts w:ascii="Helvetica" w:hAnsi="Helvetica" w:cs="Helvetica"/>
+          <w:b/>
+          <w:sz w:val="20"/>
+          <w:szCs w:val="36"/>
+        </w:rPr>
+        <w:t>Poster Session Preparation</w:t>
+      </w:r>
+      <w:r>
+        <w:rPr>
+          <w:rFonts w:ascii="Helvetica" w:hAnsi="Helvetica" w:cs="Helvetica"/>
+          <w:b/>
+          <w:sz w:val="20"/>
+          <w:szCs w:val="36"/>
+        </w:rPr>
+        <w:t xml:space="preserve"> </w:t>
+      </w:r>
+      <w:r>
+        <w:rPr>
+          <w:rFonts w:ascii="Helvetica" w:hAnsi="Helvetica" w:cs="Helvetica"/>
+          <w:sz w:val="20"/>
+          <w:szCs w:val="36"/>
+        </w:rPr>
+        <w:t>(</w:t>
+      </w:r>
+      <w:r>
+        <w:rPr>
+          <w:rFonts w:ascii="Helvetica" w:hAnsi="Helvetica" w:cs="Helvetica"/>
+          <w:sz w:val="20"/>
+          <w:szCs w:val="36"/>
+        </w:rPr>
+        <w:t>1</w:t>
+      </w:r>
+      <w:r>
+        <w:rPr>
+          <w:rFonts w:ascii="Helvetica" w:hAnsi="Helvetica" w:cs="Helvetica"/>
+          <w:sz w:val="20"/>
+          <w:szCs w:val="36"/>
+        </w:rPr>
+        <w:t xml:space="preserve"> week)</w:t>
+      </w:r>
+    </w:p>
+    <w:p>
+      <w:pPr>
+        <w:rPr>
+          <w:rFonts w:ascii="Helvetica" w:hAnsi="Helvetica" w:cs="Helvetica"/>
+          <w:sz w:val="20"/>
+          <w:szCs w:val="36"/>
+        </w:rPr>
+      </w:pPr>
+      <w:r>
+        <w:rPr>
+          <w:rFonts w:ascii="Helvetica" w:hAnsi="Helvetica" w:cs="Helvetica"/>
+          <w:sz w:val="20"/>
+          <w:szCs w:val="36"/>
+        </w:rPr>
+        <w:t>Something about the topic</w:t>
+      </w:r>
+    </w:p>
+    <w:p>
+      <w:pPr>
+        <w:rPr>
+          <w:rFonts w:ascii="Helvetica" w:hAnsi="Helvetica" w:cs="Helvetica"/>
+          <w:sz w:val="20"/>
+          <w:szCs w:val="36"/>
+        </w:rPr>
+      </w:pPr>
+      <w:r>
+        <w:rPr>
+          <w:rFonts w:ascii="Helvetica" w:hAnsi="Helvetica" w:cs="Helvetica"/>
+          <w:b/>
+          <w:sz w:val="20"/>
+          <w:szCs w:val="36"/>
+        </w:rPr>
+        <w:t xml:space="preserve">Documentation </w:t>
+      </w:r>
+      <w:r>
+        <w:rPr>
+          <w:rFonts w:ascii="Helvetica" w:hAnsi="Helvetica" w:cs="Helvetica"/>
+          <w:sz w:val="20"/>
+          <w:szCs w:val="36"/>
+        </w:rPr>
+        <w:t>(</w:t>
+      </w:r>
+      <w:r>
+        <w:rPr>
+          <w:rFonts w:ascii="Helvetica" w:hAnsi="Helvetica" w:cs="Helvetica"/>
+          <w:sz w:val="20"/>
+          <w:szCs w:val="36"/>
+        </w:rPr>
+        <w:t>2</w:t>
+      </w:r>
+      <w:r>
+        <w:rPr>
+          <w:rFonts w:ascii="Helvetica" w:hAnsi="Helvetica" w:cs="Helvetica"/>
+          <w:sz w:val="20"/>
+          <w:szCs w:val="36"/>
+        </w:rPr>
+        <w:t xml:space="preserve"> weeks)</w:t>
+      </w:r>
+    </w:p>
+    <w:p>
+      <w:pPr>
+        <w:rPr>
+          <w:rFonts w:ascii="Helvetica" w:hAnsi="Helvetica" w:cs="Helvetica"/>
+          <w:sz w:val="20"/>
+          <w:szCs w:val="36"/>
+        </w:rPr>
+      </w:pPr>
+      <w:r>
+        <w:rPr>
+          <w:rFonts w:ascii="Helvetica" w:hAnsi="Helvetica" w:cs="Helvetica"/>
+          <w:sz w:val="20"/>
+          <w:szCs w:val="36"/>
+        </w:rPr>
+        <w:t>Something about the topic</w:t>
+      </w:r>
+      <w:bookmarkStart w:id="2" w:name="_GoBack"/>
+      <w:bookmarkEnd w:id="2"/>
+    </w:p>
+    <w:p>
+      <w:pPr>
+        <w:rPr>
+          <w:rFonts w:ascii="Helvetica" w:hAnsi="Helvetica" w:cs="Helvetica"/>
+          <w:sz w:val="20"/>
+          <w:szCs w:val="36"/>
+        </w:rPr>
+      </w:pPr>
+    </w:p>
+    <w:p>
+      <w:pPr>
+        <w:rPr>
+          <w:rFonts w:ascii="Helvetica" w:hAnsi="Helvetica" w:cs="Helvetica"/>
+          <w:sz w:val="20"/>
+          <w:szCs w:val="36"/>
+        </w:rPr>
+      </w:pPr>
+    </w:p>
+    <w:p>
+      <w:pPr>
+        <w:rPr>
+          <w:rFonts w:ascii="Helvetica" w:hAnsi="Helvetica" w:cs="Helvetica"/>
+          <w:sz w:val="20"/>
+          <w:szCs w:val="36"/>
+        </w:rPr>
+      </w:pPr>
+    </w:p>
+    <w:p>
+      <w:pPr>
+        <w:rPr>
+          <w:noProof/>
+        </w:rPr>
+      </w:pPr>
     </w:p>
     <w:p>
       <w:pPr>
@@ -3834,7 +4542,7 @@
                     <pic:cNvPicPr/>
                   </pic:nvPicPr>
                   <pic:blipFill>
-                    <a:blip r:embed="rId12" cstate="print">
+                    <a:blip r:embed="rId13" cstate="print">
                       <a:extLst>
                         <a:ext uri="{28A0092B-C50C-407E-A947-70E740481C1C}">
                           <a14:useLocalDpi xmlns:a14="http://schemas.microsoft.com/office/drawing/2010/main" val="0"/>
@@ -3945,7 +4653,7 @@
                     <pic:cNvPicPr/>
                   </pic:nvPicPr>
                   <pic:blipFill>
-                    <a:blip r:embed="rId13">
+                    <a:blip r:embed="rId14">
                       <a:extLst>
                         <a:ext uri="{28A0092B-C50C-407E-A947-70E740481C1C}">
                           <a14:useLocalDpi xmlns:a14="http://schemas.microsoft.com/office/drawing/2010/main" val="0"/>
@@ -4051,7 +4759,7 @@
                     <pic:cNvPicPr/>
                   </pic:nvPicPr>
                   <pic:blipFill>
-                    <a:blip r:embed="rId14">
+                    <a:blip r:embed="rId15">
                       <a:extLst>
                         <a:ext uri="{28A0092B-C50C-407E-A947-70E740481C1C}">
                           <a14:useLocalDpi xmlns:a14="http://schemas.microsoft.com/office/drawing/2010/main" val="0"/>
@@ -4188,8 +4896,6 @@
         </w:rPr>
         <w:t>. For communication that occurs outside of the standup/sync, the expectation is that it will occur on Slack so all team members can contribute to discussions. We will leverage the GitHub Issue tracker to report bugs and issues that need to be addressed within our codebase.</w:t>
       </w:r>
-      <w:bookmarkStart w:id="2" w:name="_GoBack"/>
-      <w:bookmarkEnd w:id="2"/>
     </w:p>
     <w:p>
       <w:pPr>
@@ -4324,7 +5030,7 @@
       </w:r>
     </w:p>
     <w:sectPr>
-      <w:footerReference w:type="even" r:id="rId15"/>
+      <w:footerReference w:type="even" r:id="rId16"/>
       <w:pgSz w:w="12240" w:h="15840"/>
       <w:pgMar w:top="1440" w:right="1440" w:bottom="1440" w:left="1440" w:header="720" w:footer="720" w:gutter="0"/>
       <w:cols w:space="720"/>

</xml_diff>

<commit_message>
Adding project timeline and some references
</commit_message>
<xml_diff>
--- a/devdocs/EnvNoiseDetectorProjectProposal.docx
+++ b/devdocs/EnvNoiseDetectorProjectProposal.docx
@@ -211,19 +211,16 @@
           <w:sz w:val="20"/>
           <w:szCs w:val="20"/>
         </w:rPr>
-        <w:t xml:space="preserve">The impact of aircraft noise on a “community” is well-regulated by the </w:t>
-      </w:r>
-      <w:hyperlink r:id="rId5" w:history="1">
-        <w:r>
-          <w:rPr>
-            <w:rStyle w:val="Hyperlink"/>
-            <w:rFonts w:ascii="Helvetica" w:hAnsi="Helvetica" w:cs="Helvetica"/>
-            <w:sz w:val="20"/>
-            <w:szCs w:val="20"/>
-          </w:rPr>
-          <w:t>Federal Aviation Administration</w:t>
-        </w:r>
-      </w:hyperlink>
+        <w:t>The impact of aircraft noise on a “community” is well-regulated by the Federal Aviation Administration</w:t>
+      </w:r>
+      <w:r>
+        <w:rPr>
+          <w:rFonts w:ascii="Helvetica" w:hAnsi="Helvetica" w:cs="Helvetica"/>
+          <w:sz w:val="20"/>
+          <w:szCs w:val="20"/>
+        </w:rPr>
+        <w:t xml:space="preserve"> [1]</w:t>
+      </w:r>
       <w:r>
         <w:rPr>
           <w:rFonts w:ascii="Helvetica" w:hAnsi="Helvetica" w:cs="Helvetica"/>
@@ -447,6 +444,15 @@
         <w:rPr>
           <w:rFonts w:ascii="Helvetica" w:hAnsi="Helvetica" w:cs="Helvetica"/>
           <w:sz w:val="20"/>
+          <w:szCs w:val="20"/>
+        </w:rPr>
+      </w:pPr>
+    </w:p>
+    <w:p>
+      <w:pPr>
+        <w:rPr>
+          <w:rFonts w:ascii="Helvetica" w:hAnsi="Helvetica" w:cs="Helvetica"/>
+          <w:sz w:val="20"/>
           <w:szCs w:val="36"/>
         </w:rPr>
       </w:pPr>
@@ -485,6 +491,15 @@
           <w:szCs w:val="36"/>
         </w:rPr>
       </w:pPr>
+    </w:p>
+    <w:p>
+      <w:pPr>
+        <w:rPr>
+          <w:rFonts w:ascii="Helvetica" w:hAnsi="Helvetica" w:cs="Helvetica"/>
+          <w:sz w:val="20"/>
+          <w:szCs w:val="36"/>
+        </w:rPr>
+      </w:pPr>
       <w:r>
         <w:rPr>
           <w:rFonts w:ascii="Helvetica" w:hAnsi="Helvetica" w:cs="Helvetica"/>
@@ -520,13 +535,33 @@
           <w:szCs w:val="36"/>
         </w:rPr>
       </w:pPr>
-      <w:r>
+    </w:p>
+    <w:p>
+      <w:pPr>
         <w:rPr>
           <w:rFonts w:ascii="Helvetica" w:hAnsi="Helvetica" w:cs="Helvetica"/>
           <w:b/>
           <w:sz w:val="26"/>
           <w:szCs w:val="36"/>
         </w:rPr>
+      </w:pPr>
+    </w:p>
+    <w:p>
+      <w:pPr>
+        <w:rPr>
+          <w:rFonts w:ascii="Helvetica" w:hAnsi="Helvetica" w:cs="Helvetica"/>
+          <w:sz w:val="20"/>
+          <w:szCs w:val="36"/>
+        </w:rPr>
+      </w:pPr>
+      <w:r>
+        <w:rPr>
+          <w:rFonts w:ascii="Helvetica" w:hAnsi="Helvetica" w:cs="Helvetica"/>
+          <w:b/>
+          <w:sz w:val="26"/>
+          <w:szCs w:val="36"/>
+        </w:rPr>
+        <w:lastRenderedPageBreak/>
         <w:t>Information Required from the Sponsor</w:t>
       </w:r>
     </w:p>
@@ -580,6 +615,15 @@
           <w:szCs w:val="36"/>
         </w:rPr>
       </w:pPr>
+    </w:p>
+    <w:p>
+      <w:pPr>
+        <w:rPr>
+          <w:rFonts w:ascii="Helvetica" w:hAnsi="Helvetica" w:cs="Helvetica"/>
+          <w:sz w:val="20"/>
+          <w:szCs w:val="36"/>
+        </w:rPr>
+      </w:pPr>
       <w:r>
         <w:rPr>
           <w:rFonts w:ascii="Helvetica" w:hAnsi="Helvetica" w:cs="Helvetica"/>
@@ -587,25 +631,6 @@
           <w:sz w:val="26"/>
           <w:szCs w:val="36"/>
         </w:rPr>
-        <w:br w:type="page"/>
-      </w:r>
-    </w:p>
-    <w:p>
-      <w:pPr>
-        <w:rPr>
-          <w:rFonts w:ascii="Helvetica" w:hAnsi="Helvetica" w:cs="Helvetica"/>
-          <w:sz w:val="20"/>
-          <w:szCs w:val="36"/>
-        </w:rPr>
-      </w:pPr>
-      <w:r>
-        <w:rPr>
-          <w:rFonts w:ascii="Helvetica" w:hAnsi="Helvetica" w:cs="Helvetica"/>
-          <w:b/>
-          <w:sz w:val="26"/>
-          <w:szCs w:val="36"/>
-        </w:rPr>
-        <w:lastRenderedPageBreak/>
         <w:t>Project Proposal</w:t>
       </w:r>
     </w:p>
@@ -954,19 +979,16 @@
           <w:sz w:val="20"/>
           <w:szCs w:val="36"/>
         </w:rPr>
-        <w:t xml:space="preserve">To assist in the prior steps, the data set from the sponsor may be augmented with other examples of environmental noise that allow for unrestricted commercial use, such as data from the </w:t>
-      </w:r>
-      <w:hyperlink r:id="rId6" w:history="1">
-        <w:r>
-          <w:rPr>
-            <w:rStyle w:val="Hyperlink"/>
-            <w:rFonts w:ascii="Helvetica" w:hAnsi="Helvetica" w:cs="Helvetica"/>
-            <w:sz w:val="20"/>
-            <w:szCs w:val="36"/>
-          </w:rPr>
-          <w:t>United States National Park Service</w:t>
-        </w:r>
-      </w:hyperlink>
+        <w:t>To assist in the prior steps, the data set from the sponsor may be augmented with other examples of environmental noise that allow for unrestricted commercial use, such as data from the United States National Park Service</w:t>
+      </w:r>
+      <w:r>
+        <w:rPr>
+          <w:rFonts w:ascii="Helvetica" w:hAnsi="Helvetica" w:cs="Helvetica"/>
+          <w:sz w:val="20"/>
+          <w:szCs w:val="36"/>
+        </w:rPr>
+        <w:t xml:space="preserve"> [2]</w:t>
+      </w:r>
       <w:r>
         <w:rPr>
           <w:rFonts w:ascii="Helvetica" w:hAnsi="Helvetica" w:cs="Helvetica"/>
@@ -992,6 +1014,15 @@
         </w:rPr>
         <w:t>Once satisfied with the performance of the pipeline, robust documentation to retrain the algorithm(s) and reproduce and/or adapt our project for BT&amp;E will be generated.</w:t>
       </w:r>
+    </w:p>
+    <w:p>
+      <w:pPr>
+        <w:rPr>
+          <w:rFonts w:ascii="Helvetica" w:hAnsi="Helvetica" w:cs="Helvetica"/>
+          <w:sz w:val="20"/>
+          <w:szCs w:val="36"/>
+        </w:rPr>
+      </w:pPr>
     </w:p>
     <w:p>
       <w:pPr>
@@ -1156,6 +1187,7 @@
           <w:sz w:val="20"/>
           <w:szCs w:val="36"/>
         </w:rPr>
+        <w:lastRenderedPageBreak/>
         <w:t xml:space="preserve">Given the constraints of this project, </w:t>
       </w:r>
       <w:r>
@@ -1284,6 +1316,81 @@
           <w:szCs w:val="36"/>
         </w:rPr>
         <w:t>Other Explored Models/Feature Sets</w:t>
+      </w:r>
+    </w:p>
+    <w:p>
+      <w:pPr>
+        <w:spacing w:after="0" w:line="240" w:lineRule="auto"/>
+        <w:contextualSpacing/>
+        <w:rPr>
+          <w:rFonts w:ascii="Helvetica" w:hAnsi="Helvetica" w:cs="Helvetica"/>
+          <w:sz w:val="20"/>
+          <w:szCs w:val="36"/>
+        </w:rPr>
+      </w:pPr>
+      <w:r>
+        <w:rPr>
+          <w:rFonts w:ascii="Helvetica" w:hAnsi="Helvetica" w:cs="Helvetica"/>
+          <w:sz w:val="20"/>
+          <w:szCs w:val="36"/>
+        </w:rPr>
+        <w:t>Our final deliverable will be a</w:t>
+      </w:r>
+      <w:r>
+        <w:rPr>
+          <w:rFonts w:ascii="Helvetica" w:hAnsi="Helvetica" w:cs="Helvetica"/>
+          <w:sz w:val="20"/>
+          <w:szCs w:val="36"/>
+        </w:rPr>
+        <w:t xml:space="preserve"> document enumerating the </w:t>
+      </w:r>
+      <w:r>
+        <w:rPr>
+          <w:rFonts w:ascii="Helvetica" w:hAnsi="Helvetica" w:cs="Helvetica"/>
+          <w:sz w:val="20"/>
+          <w:szCs w:val="36"/>
+        </w:rPr>
+        <w:t xml:space="preserve">algorithms investigated </w:t>
+      </w:r>
+      <w:r>
+        <w:rPr>
+          <w:rFonts w:ascii="Helvetica" w:hAnsi="Helvetica" w:cs="Helvetica"/>
+          <w:sz w:val="20"/>
+          <w:szCs w:val="36"/>
+        </w:rPr>
+        <w:t xml:space="preserve">during the course of this project. Included in this </w:t>
+      </w:r>
+      <w:r>
+        <w:rPr>
+          <w:rFonts w:ascii="Helvetica" w:hAnsi="Helvetica" w:cs="Helvetica"/>
+          <w:sz w:val="20"/>
+          <w:szCs w:val="36"/>
+        </w:rPr>
+        <w:t>will</w:t>
+      </w:r>
+      <w:r>
+        <w:rPr>
+          <w:rFonts w:ascii="Helvetica" w:hAnsi="Helvetica" w:cs="Helvetica"/>
+          <w:sz w:val="20"/>
+          <w:szCs w:val="36"/>
+        </w:rPr>
+        <w:t xml:space="preserve"> be an explanation of </w:t>
+      </w:r>
+      <w:r>
+        <w:rPr>
+          <w:rFonts w:ascii="Helvetica" w:hAnsi="Helvetica" w:cs="Helvetica"/>
+          <w:sz w:val="20"/>
+          <w:szCs w:val="36"/>
+        </w:rPr>
+        <w:t>each one’s limitations and advantages.</w:t>
+      </w:r>
+      <w:r>
+        <w:rPr>
+          <w:rFonts w:ascii="Helvetica" w:hAnsi="Helvetica" w:cs="Helvetica"/>
+          <w:sz w:val="20"/>
+          <w:szCs w:val="36"/>
+        </w:rPr>
+        <w:t xml:space="preserve"> This document will provide the information to reinforce our suggested implementation and give BT&amp;E the context for our decision.</w:t>
       </w:r>
     </w:p>
     <w:p>
@@ -1296,70 +1403,6 @@
           <w:lang w:eastAsia="zh-CN"/>
         </w:rPr>
       </w:pPr>
-      <w:r>
-        <w:rPr>
-          <w:rFonts w:ascii="Helvetica" w:hAnsi="Helvetica" w:cs="Helvetica"/>
-          <w:sz w:val="20"/>
-          <w:szCs w:val="36"/>
-        </w:rPr>
-        <w:t>Our final deliverable will be a</w:t>
-      </w:r>
-      <w:r>
-        <w:rPr>
-          <w:rFonts w:ascii="Helvetica" w:hAnsi="Helvetica" w:cs="Helvetica"/>
-          <w:sz w:val="20"/>
-          <w:szCs w:val="36"/>
-        </w:rPr>
-        <w:t xml:space="preserve"> document enumerating the </w:t>
-      </w:r>
-      <w:r>
-        <w:rPr>
-          <w:rFonts w:ascii="Helvetica" w:hAnsi="Helvetica" w:cs="Helvetica"/>
-          <w:sz w:val="20"/>
-          <w:szCs w:val="36"/>
-        </w:rPr>
-        <w:t xml:space="preserve">algorithms investigated </w:t>
-      </w:r>
-      <w:r>
-        <w:rPr>
-          <w:rFonts w:ascii="Helvetica" w:hAnsi="Helvetica" w:cs="Helvetica"/>
-          <w:sz w:val="20"/>
-          <w:szCs w:val="36"/>
-        </w:rPr>
-        <w:t xml:space="preserve">during the course of this project. Included in this </w:t>
-      </w:r>
-      <w:r>
-        <w:rPr>
-          <w:rFonts w:ascii="Helvetica" w:hAnsi="Helvetica" w:cs="Helvetica"/>
-          <w:sz w:val="20"/>
-          <w:szCs w:val="36"/>
-        </w:rPr>
-        <w:t>will</w:t>
-      </w:r>
-      <w:r>
-        <w:rPr>
-          <w:rFonts w:ascii="Helvetica" w:hAnsi="Helvetica" w:cs="Helvetica"/>
-          <w:sz w:val="20"/>
-          <w:szCs w:val="36"/>
-        </w:rPr>
-        <w:t xml:space="preserve"> be an explanation of </w:t>
-      </w:r>
-      <w:r>
-        <w:rPr>
-          <w:rFonts w:ascii="Helvetica" w:hAnsi="Helvetica" w:cs="Helvetica"/>
-          <w:sz w:val="20"/>
-          <w:szCs w:val="36"/>
-        </w:rPr>
-        <w:t>each one’s limitations and advantages.</w:t>
-      </w:r>
-      <w:r>
-        <w:rPr>
-          <w:rFonts w:ascii="Helvetica" w:hAnsi="Helvetica" w:cs="Helvetica"/>
-          <w:sz w:val="20"/>
-          <w:szCs w:val="36"/>
-        </w:rPr>
-        <w:t xml:space="preserve"> This document will provide the information to reinforce our suggested implementation and give BT&amp;E the context for our decision.</w:t>
-      </w:r>
     </w:p>
     <w:p>
       <w:pPr>
@@ -1487,6 +1530,38 @@
         </w:rPr>
         <w:t xml:space="preserve"> (Project Management)</w:t>
       </w:r>
+    </w:p>
+    <w:p>
+      <w:pPr>
+        <w:pStyle w:val="ListParagraph"/>
+        <w:numPr>
+          <w:ilvl w:val="0"/>
+          <w:numId w:val="4"/>
+        </w:numPr>
+        <w:rPr>
+          <w:rFonts w:ascii="Helvetica" w:hAnsi="Helvetica" w:cs="Helvetica"/>
+          <w:sz w:val="20"/>
+          <w:szCs w:val="36"/>
+        </w:rPr>
+      </w:pPr>
+      <w:r>
+        <w:rPr>
+          <w:rFonts w:ascii="Helvetica" w:hAnsi="Helvetica" w:cs="Helvetica"/>
+          <w:sz w:val="20"/>
+          <w:szCs w:val="36"/>
+        </w:rPr>
+        <w:t>Git/GitHub</w:t>
+      </w:r>
+    </w:p>
+    <w:p>
+      <w:pPr>
+        <w:pStyle w:val="ListParagraph"/>
+        <w:rPr>
+          <w:rFonts w:ascii="Helvetica" w:hAnsi="Helvetica" w:cs="Helvetica"/>
+          <w:sz w:val="20"/>
+          <w:szCs w:val="36"/>
+        </w:rPr>
+      </w:pPr>
     </w:p>
     <w:p>
       <w:pPr>
@@ -1662,7 +1737,7 @@
                     </pic:cNvPicPr>
                   </pic:nvPicPr>
                   <pic:blipFill rotWithShape="1">
-                    <a:blip r:embed="rId7" cstate="print">
+                    <a:blip r:embed="rId5" cstate="print">
                       <a:extLst>
                         <a:ext uri="{28A0092B-C50C-407E-A947-70E740481C1C}">
                           <a14:useLocalDpi xmlns:a14="http://schemas.microsoft.com/office/drawing/2010/main" val="0"/>
@@ -2621,7 +2696,7 @@
                     </pic:cNvPicPr>
                   </pic:nvPicPr>
                   <pic:blipFill>
-                    <a:blip r:embed="rId8"/>
+                    <a:blip r:embed="rId6"/>
                     <a:stretch>
                       <a:fillRect/>
                     </a:stretch>
@@ -2675,7 +2750,7 @@
                     </pic:cNvPicPr>
                   </pic:nvPicPr>
                   <pic:blipFill rotWithShape="1">
-                    <a:blip r:embed="rId9"/>
+                    <a:blip r:embed="rId7"/>
                     <a:srcRect r="-2178"/>
                     <a:stretch/>
                   </pic:blipFill>
@@ -2814,7 +2889,7 @@
                     </pic:cNvPicPr>
                   </pic:nvPicPr>
                   <pic:blipFill>
-                    <a:blip r:embed="rId10" cstate="print">
+                    <a:blip r:embed="rId8" cstate="print">
                       <a:extLst>
                         <a:ext uri="{28A0092B-C50C-407E-A947-70E740481C1C}">
                           <a14:useLocalDpi xmlns:a14="http://schemas.microsoft.com/office/drawing/2010/main" val="0"/>
@@ -2903,7 +2978,7 @@
                     </pic:cNvPicPr>
                   </pic:nvPicPr>
                   <pic:blipFill>
-                    <a:blip r:embed="rId11">
+                    <a:blip r:embed="rId9">
                       <a:extLst>
                         <a:ext uri="{28A0092B-C50C-407E-A947-70E740481C1C}">
                           <a14:useLocalDpi xmlns:a14="http://schemas.microsoft.com/office/drawing/2010/main" val="0"/>
@@ -3777,7 +3852,7 @@
               <wp:posOffset>0</wp:posOffset>
             </wp:positionH>
             <wp:positionV relativeFrom="paragraph">
-              <wp:posOffset>620024</wp:posOffset>
+              <wp:posOffset>892546</wp:posOffset>
             </wp:positionV>
             <wp:extent cx="5943600" cy="1650365"/>
             <wp:effectExtent l="0" t="0" r="0" b="6985"/>
@@ -3794,7 +3869,7 @@
                     <pic:cNvPicPr/>
                   </pic:nvPicPr>
                   <pic:blipFill>
-                    <a:blip r:embed="rId12">
+                    <a:blip r:embed="rId10">
                       <a:extLst>
                         <a:ext uri="{28A0092B-C50C-407E-A947-70E740481C1C}">
                           <a14:useLocalDpi xmlns:a14="http://schemas.microsoft.com/office/drawing/2010/main" val="0"/>
@@ -3826,7 +3901,47 @@
           <w:sz w:val="20"/>
           <w:szCs w:val="36"/>
         </w:rPr>
-        <w:t>In Figure 6, we show one potential work tracking solution through Trello. Trello allows for users to manage lists of tasks and provides organizational features such as due dates, checklists for tasks and color-coded labels. Each list can be thought of as a single user story and each item on the list is a task.</w:t>
+        <w:t xml:space="preserve">In Figure 6, we show one potential work tracking solution </w:t>
+      </w:r>
+      <w:r>
+        <w:rPr>
+          <w:rFonts w:ascii="Helvetica" w:hAnsi="Helvetica" w:cs="Helvetica"/>
+          <w:sz w:val="20"/>
+          <w:szCs w:val="36"/>
+        </w:rPr>
+        <w:t>using</w:t>
+      </w:r>
+      <w:r>
+        <w:rPr>
+          <w:rFonts w:ascii="Helvetica" w:hAnsi="Helvetica" w:cs="Helvetica"/>
+          <w:sz w:val="20"/>
+          <w:szCs w:val="36"/>
+        </w:rPr>
+        <w:t xml:space="preserve"> Trello. Trello allows for users to manage lists of tasks and provides organizational features such as due dates, checklists for tasks and color-coded labels. Each list can be thought of as a single user story and each item on the list is a task.</w:t>
+      </w:r>
+      <w:r>
+        <w:rPr>
+          <w:rFonts w:ascii="Helvetica" w:hAnsi="Helvetica" w:cs="Helvetica"/>
+          <w:sz w:val="20"/>
+          <w:szCs w:val="36"/>
+        </w:rPr>
+        <w:t xml:space="preserve"> Add-ins for Trello allow for the addition of story points</w:t>
+      </w:r>
+      <w:r>
+        <w:rPr>
+          <w:rFonts w:ascii="Helvetica" w:hAnsi="Helvetica" w:cs="Helvetica"/>
+          <w:sz w:val="20"/>
+          <w:szCs w:val="36"/>
+        </w:rPr>
+        <w:t xml:space="preserve"> [5].</w:t>
+      </w:r>
+      <w:r>
+        <w:rPr>
+          <w:rFonts w:ascii="Helvetica" w:hAnsi="Helvetica" w:cs="Helvetica"/>
+          <w:sz w:val="20"/>
+          <w:szCs w:val="36"/>
+        </w:rPr>
+        <w:t xml:space="preserve"> At this time, we have not agreed upon a method of applying story points to individual user stories.</w:t>
       </w:r>
     </w:p>
     <w:p>
@@ -3851,10 +3966,10 @@
               <wp:anchor distT="45720" distB="45720" distL="114300" distR="114300" simplePos="0" relativeHeight="251682816" behindDoc="0" locked="0" layoutInCell="1" allowOverlap="1" wp14:anchorId="7301E51A" wp14:editId="2ABEFA1A">
                 <wp:simplePos x="0" y="0"/>
                 <wp:positionH relativeFrom="margin">
-                  <wp:posOffset>1629853</wp:posOffset>
+                  <wp:posOffset>1629410</wp:posOffset>
                 </wp:positionH>
                 <wp:positionV relativeFrom="paragraph">
-                  <wp:posOffset>1842770</wp:posOffset>
+                  <wp:posOffset>1815729</wp:posOffset>
                 </wp:positionV>
                 <wp:extent cx="2578100" cy="361950"/>
                 <wp:effectExtent l="0" t="0" r="12700" b="19050"/>
@@ -3958,7 +4073,7 @@
           </mc:Choice>
           <mc:Fallback>
             <w:pict>
-              <v:shape w14:anchorId="7301E51A" id="_x0000_s1031" type="#_x0000_t202" style="position:absolute;margin-left:128.35pt;margin-top:145.1pt;width:203pt;height:28.5pt;z-index:251682816;visibility:visible;mso-wrap-style:square;mso-width-percent:0;mso-height-percent:0;mso-wrap-distance-left:9pt;mso-wrap-distance-top:3.6pt;mso-wrap-distance-right:9pt;mso-wrap-distance-bottom:3.6pt;mso-position-horizontal:absolute;mso-position-horizontal-relative:margin;mso-position-vertical:absolute;mso-position-vertical-relative:text;mso-width-percent:0;mso-height-percent:0;mso-width-relative:margin;mso-height-relative:margin;v-text-anchor:top" o:gfxdata="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">
+              <v:shape w14:anchorId="7301E51A" id="_x0000_s1031" type="#_x0000_t202" style="position:absolute;margin-left:128.3pt;margin-top:142.95pt;width:203pt;height:28.5pt;z-index:251682816;visibility:visible;mso-wrap-style:square;mso-width-percent:0;mso-height-percent:0;mso-wrap-distance-left:9pt;mso-wrap-distance-top:3.6pt;mso-wrap-distance-right:9pt;mso-wrap-distance-bottom:3.6pt;mso-position-horizontal:absolute;mso-position-horizontal-relative:margin;mso-position-vertical:absolute;mso-position-vertical-relative:text;mso-width-percent:0;mso-height-percent:0;mso-width-relative:margin;mso-height-relative:margin;v-text-anchor:top" o:gfxdata="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">
                 <v:textbox>
                   <w:txbxContent>
                     <w:p>
@@ -4042,6 +4157,25 @@
       <w:pPr>
         <w:rPr>
           <w:rFonts w:ascii="Helvetica" w:hAnsi="Helvetica" w:cs="Helvetica"/>
+          <w:b/>
+          <w:sz w:val="26"/>
+          <w:szCs w:val="26"/>
+        </w:rPr>
+      </w:pPr>
+      <w:r>
+        <w:rPr>
+          <w:rFonts w:ascii="Helvetica" w:hAnsi="Helvetica" w:cs="Helvetica"/>
+          <w:b/>
+          <w:sz w:val="26"/>
+          <w:szCs w:val="26"/>
+        </w:rPr>
+        <w:t>Proposed User Stories</w:t>
+      </w:r>
+    </w:p>
+    <w:p>
+      <w:pPr>
+        <w:rPr>
+          <w:rFonts w:ascii="Helvetica" w:hAnsi="Helvetica" w:cs="Helvetica"/>
           <w:sz w:val="20"/>
           <w:szCs w:val="36"/>
         </w:rPr>
@@ -4058,6 +4192,15 @@
       <w:r>
         <w:rPr>
           <w:rFonts w:ascii="Helvetica" w:hAnsi="Helvetica" w:cs="Helvetica"/>
+          <w:b/>
+          <w:sz w:val="20"/>
+          <w:szCs w:val="36"/>
+        </w:rPr>
+        <w:t>/Labeling</w:t>
+      </w:r>
+      <w:r>
+        <w:rPr>
+          <w:rFonts w:ascii="Helvetica" w:hAnsi="Helvetica" w:cs="Helvetica"/>
           <w:sz w:val="20"/>
           <w:szCs w:val="36"/>
         </w:rPr>
@@ -4086,24 +4229,202 @@
           <w:sz w:val="20"/>
           <w:szCs w:val="36"/>
         </w:rPr>
-        <w:t>Something about the topic</w:t>
-      </w:r>
-    </w:p>
-    <w:p>
-      <w:pPr>
-        <w:rPr>
-          <w:rFonts w:ascii="Helvetica" w:hAnsi="Helvetica" w:cs="Helvetica"/>
-          <w:sz w:val="20"/>
-          <w:szCs w:val="36"/>
-        </w:rPr>
-      </w:pPr>
-      <w:r>
-        <w:rPr>
-          <w:rFonts w:ascii="Helvetica" w:hAnsi="Helvetica" w:cs="Helvetica"/>
-          <w:b/>
-          <w:sz w:val="20"/>
-          <w:szCs w:val="36"/>
-        </w:rPr>
+        <w:t xml:space="preserve">One of the initial tasks we’ll have to tackle is verifying our dataset and </w:t>
+      </w:r>
+      <w:r>
+        <w:rPr>
+          <w:rFonts w:ascii="Helvetica" w:hAnsi="Helvetica" w:cs="Helvetica"/>
+          <w:sz w:val="20"/>
+          <w:szCs w:val="36"/>
+        </w:rPr>
+        <w:t>ensuring that the labels are correct. Further annotations of the data might be necessary. For example, the labeling provided by BT&amp;E does not include timestamp markers for when contaminating acoustic signals occur. The initial validation work has been done as part of Data Pipeline write up but further work is necessary.</w:t>
+      </w:r>
+    </w:p>
+    <w:p>
+      <w:pPr>
+        <w:rPr>
+          <w:rFonts w:ascii="Helvetica" w:hAnsi="Helvetica" w:cs="Helvetica"/>
+          <w:sz w:val="20"/>
+          <w:szCs w:val="36"/>
+        </w:rPr>
+      </w:pPr>
+      <w:r>
+        <w:rPr>
+          <w:rFonts w:ascii="Helvetica" w:hAnsi="Helvetica" w:cs="Helvetica"/>
+          <w:b/>
+          <w:sz w:val="20"/>
+          <w:szCs w:val="36"/>
+        </w:rPr>
+        <w:t xml:space="preserve">Initial Data Pipeline Work </w:t>
+      </w:r>
+      <w:r>
+        <w:rPr>
+          <w:rFonts w:ascii="Helvetica" w:hAnsi="Helvetica" w:cs="Helvetica"/>
+          <w:sz w:val="20"/>
+          <w:szCs w:val="36"/>
+        </w:rPr>
+        <w:t>(1 week)</w:t>
+      </w:r>
+    </w:p>
+    <w:p>
+      <w:pPr>
+        <w:rPr>
+          <w:rFonts w:ascii="Helvetica" w:hAnsi="Helvetica" w:cs="Helvetica"/>
+          <w:sz w:val="20"/>
+          <w:szCs w:val="36"/>
+        </w:rPr>
+      </w:pPr>
+      <w:r>
+        <w:rPr>
+          <w:rFonts w:ascii="Helvetica" w:hAnsi="Helvetica" w:cs="Helvetica"/>
+          <w:sz w:val="20"/>
+          <w:szCs w:val="36"/>
+        </w:rPr>
+        <w:t xml:space="preserve">Before implementing the end-to-end pipeline to </w:t>
+      </w:r>
+      <w:r>
+        <w:rPr>
+          <w:rFonts w:ascii="Helvetica" w:hAnsi="Helvetica" w:cs="Helvetica"/>
+          <w:sz w:val="20"/>
+          <w:szCs w:val="36"/>
+        </w:rPr>
+        <w:t>manage audio files as a data source, we’ll want to have some features developed that anyone on the team can leverage to perform tasks such as:</w:t>
+      </w:r>
+    </w:p>
+    <w:p>
+      <w:pPr>
+        <w:pStyle w:val="ListParagraph"/>
+        <w:numPr>
+          <w:ilvl w:val="0"/>
+          <w:numId w:val="5"/>
+        </w:numPr>
+        <w:rPr>
+          <w:rFonts w:ascii="Helvetica" w:hAnsi="Helvetica" w:cs="Helvetica"/>
+          <w:sz w:val="20"/>
+          <w:szCs w:val="36"/>
+        </w:rPr>
+      </w:pPr>
+      <w:r>
+        <w:rPr>
+          <w:rFonts w:ascii="Helvetica" w:hAnsi="Helvetica" w:cs="Helvetica"/>
+          <w:sz w:val="20"/>
+          <w:szCs w:val="36"/>
+        </w:rPr>
+        <w:t>Ingesting audio files</w:t>
+      </w:r>
+    </w:p>
+    <w:p>
+      <w:pPr>
+        <w:pStyle w:val="ListParagraph"/>
+        <w:numPr>
+          <w:ilvl w:val="0"/>
+          <w:numId w:val="5"/>
+        </w:numPr>
+        <w:rPr>
+          <w:rFonts w:ascii="Helvetica" w:hAnsi="Helvetica" w:cs="Helvetica"/>
+          <w:sz w:val="20"/>
+          <w:szCs w:val="36"/>
+        </w:rPr>
+      </w:pPr>
+      <w:r>
+        <w:rPr>
+          <w:rFonts w:ascii="Helvetica" w:hAnsi="Helvetica" w:cs="Helvetica"/>
+          <w:sz w:val="20"/>
+          <w:szCs w:val="36"/>
+        </w:rPr>
+        <w:t>Selecting windowed subsets of an audio file</w:t>
+      </w:r>
+    </w:p>
+    <w:p>
+      <w:pPr>
+        <w:pStyle w:val="ListParagraph"/>
+        <w:numPr>
+          <w:ilvl w:val="1"/>
+          <w:numId w:val="5"/>
+        </w:numPr>
+        <w:rPr>
+          <w:rFonts w:ascii="Helvetica" w:hAnsi="Helvetica" w:cs="Helvetica"/>
+          <w:sz w:val="20"/>
+          <w:szCs w:val="36"/>
+        </w:rPr>
+      </w:pPr>
+      <w:r>
+        <w:rPr>
+          <w:rFonts w:ascii="Helvetica" w:hAnsi="Helvetica" w:cs="Helvetica"/>
+          <w:sz w:val="20"/>
+          <w:szCs w:val="36"/>
+        </w:rPr>
+        <w:t>Specifying overlap between windows</w:t>
+      </w:r>
+    </w:p>
+    <w:p>
+      <w:pPr>
+        <w:pStyle w:val="ListParagraph"/>
+        <w:numPr>
+          <w:ilvl w:val="0"/>
+          <w:numId w:val="5"/>
+        </w:numPr>
+        <w:rPr>
+          <w:rFonts w:ascii="Helvetica" w:hAnsi="Helvetica" w:cs="Helvetica"/>
+          <w:sz w:val="20"/>
+          <w:szCs w:val="36"/>
+        </w:rPr>
+      </w:pPr>
+      <w:r>
+        <w:rPr>
+          <w:rFonts w:ascii="Helvetica" w:hAnsi="Helvetica" w:cs="Helvetica"/>
+          <w:sz w:val="20"/>
+          <w:szCs w:val="36"/>
+        </w:rPr>
+        <w:t>Maintaining appropriate data labels for the above windows</w:t>
+      </w:r>
+    </w:p>
+    <w:p>
+      <w:pPr>
+        <w:rPr>
+          <w:rFonts w:ascii="Helvetica" w:hAnsi="Helvetica" w:cs="Helvetica"/>
+          <w:b/>
+          <w:sz w:val="20"/>
+          <w:szCs w:val="36"/>
+        </w:rPr>
+      </w:pPr>
+    </w:p>
+    <w:p>
+      <w:pPr>
+        <w:rPr>
+          <w:rFonts w:ascii="Helvetica" w:hAnsi="Helvetica" w:cs="Helvetica"/>
+          <w:b/>
+          <w:sz w:val="20"/>
+          <w:szCs w:val="36"/>
+        </w:rPr>
+      </w:pPr>
+    </w:p>
+    <w:p>
+      <w:pPr>
+        <w:rPr>
+          <w:rFonts w:ascii="Helvetica" w:hAnsi="Helvetica" w:cs="Helvetica"/>
+          <w:b/>
+          <w:sz w:val="20"/>
+          <w:szCs w:val="36"/>
+        </w:rPr>
+      </w:pPr>
+    </w:p>
+    <w:p>
+      <w:pPr>
+        <w:rPr>
+          <w:rFonts w:ascii="Helvetica" w:hAnsi="Helvetica" w:cs="Helvetica"/>
+          <w:sz w:val="20"/>
+          <w:szCs w:val="36"/>
+        </w:rPr>
+      </w:pPr>
+      <w:r>
+        <w:rPr>
+          <w:rFonts w:ascii="Helvetica" w:hAnsi="Helvetica" w:cs="Helvetica"/>
+          <w:b/>
+          <w:sz w:val="20"/>
+          <w:szCs w:val="36"/>
+        </w:rPr>
+        <w:lastRenderedPageBreak/>
         <w:t>Data Pipeline</w:t>
       </w:r>
       <w:r>
@@ -4129,7 +4450,7 @@
           <w:sz w:val="20"/>
           <w:szCs w:val="36"/>
         </w:rPr>
-        <w:t>4</w:t>
+        <w:t>3</w:t>
       </w:r>
       <w:r>
         <w:rPr>
@@ -4162,7 +4483,31 @@
           <w:sz w:val="20"/>
           <w:szCs w:val="36"/>
         </w:rPr>
-        <w:t>Something about the topic</w:t>
+        <w:t xml:space="preserve">The end-to-end data pipeline will allow a user to </w:t>
+      </w:r>
+      <w:r>
+        <w:rPr>
+          <w:rFonts w:ascii="Helvetica" w:hAnsi="Helvetica" w:cs="Helvetica"/>
+          <w:sz w:val="20"/>
+          <w:szCs w:val="36"/>
+        </w:rPr>
+        <w:t>select a feature set</w:t>
+      </w:r>
+      <w:r>
+        <w:rPr>
+          <w:rFonts w:ascii="Helvetica" w:hAnsi="Helvetica" w:cs="Helvetica"/>
+          <w:sz w:val="20"/>
+          <w:szCs w:val="36"/>
+        </w:rPr>
+        <w:t xml:space="preserve"> and other settings they want for their covariates, point the method at a file or set of files and labels, and have the requested data set returned to be handed off to a machine learning function.</w:t>
+      </w:r>
+      <w:r>
+        <w:rPr>
+          <w:rFonts w:ascii="Helvetica" w:hAnsi="Helvetica" w:cs="Helvetica"/>
+          <w:sz w:val="20"/>
+          <w:szCs w:val="36"/>
+        </w:rPr>
+        <w:t xml:space="preserve"> This work will abstract away the need to more granularly work with feature generation.</w:t>
       </w:r>
     </w:p>
     <w:p>
@@ -4197,24 +4542,123 @@
           <w:sz w:val="20"/>
           <w:szCs w:val="36"/>
         </w:rPr>
-        <w:t>(5 weeks)</w:t>
-      </w:r>
-    </w:p>
-    <w:p>
-      <w:pPr>
-        <w:rPr>
-          <w:rFonts w:ascii="Helvetica" w:hAnsi="Helvetica" w:cs="Helvetica"/>
-          <w:sz w:val="20"/>
-          <w:szCs w:val="36"/>
-        </w:rPr>
-      </w:pPr>
-      <w:r>
-        <w:rPr>
-          <w:rFonts w:ascii="Helvetica" w:hAnsi="Helvetica" w:cs="Helvetica"/>
-          <w:sz w:val="20"/>
-          <w:szCs w:val="36"/>
-        </w:rPr>
-        <w:t>Something about the topic</w:t>
+        <w:t>(</w:t>
+      </w:r>
+      <w:r>
+        <w:rPr>
+          <w:rFonts w:ascii="Helvetica" w:hAnsi="Helvetica" w:cs="Helvetica"/>
+          <w:sz w:val="20"/>
+          <w:szCs w:val="36"/>
+        </w:rPr>
+        <w:t>3</w:t>
+      </w:r>
+      <w:r>
+        <w:rPr>
+          <w:rFonts w:ascii="Helvetica" w:hAnsi="Helvetica" w:cs="Helvetica"/>
+          <w:sz w:val="20"/>
+          <w:szCs w:val="36"/>
+        </w:rPr>
+        <w:t xml:space="preserve"> weeks)</w:t>
+      </w:r>
+    </w:p>
+    <w:p>
+      <w:pPr>
+        <w:rPr>
+          <w:rFonts w:ascii="Helvetica" w:hAnsi="Helvetica" w:cs="Helvetica"/>
+          <w:sz w:val="20"/>
+          <w:szCs w:val="36"/>
+        </w:rPr>
+      </w:pPr>
+      <w:r>
+        <w:rPr>
+          <w:rFonts w:ascii="Helvetica" w:hAnsi="Helvetica" w:cs="Helvetica"/>
+          <w:sz w:val="20"/>
+          <w:szCs w:val="36"/>
+        </w:rPr>
+        <w:t>For each different set of features we want to explore (Signal Filtering, Fourier Analysis, Wavelet Transformations), we’ll need to perform the following tasks:</w:t>
+      </w:r>
+    </w:p>
+    <w:p>
+      <w:pPr>
+        <w:pStyle w:val="ListParagraph"/>
+        <w:numPr>
+          <w:ilvl w:val="0"/>
+          <w:numId w:val="6"/>
+        </w:numPr>
+        <w:rPr>
+          <w:rFonts w:ascii="Helvetica" w:hAnsi="Helvetica" w:cs="Helvetica"/>
+          <w:sz w:val="20"/>
+          <w:szCs w:val="36"/>
+        </w:rPr>
+      </w:pPr>
+      <w:r>
+        <w:rPr>
+          <w:rFonts w:ascii="Helvetica" w:hAnsi="Helvetica" w:cs="Helvetica"/>
+          <w:sz w:val="20"/>
+          <w:szCs w:val="36"/>
+        </w:rPr>
+        <w:t>Learn how to generate that feature set in MATLAB</w:t>
+      </w:r>
+    </w:p>
+    <w:p>
+      <w:pPr>
+        <w:pStyle w:val="ListParagraph"/>
+        <w:numPr>
+          <w:ilvl w:val="0"/>
+          <w:numId w:val="6"/>
+        </w:numPr>
+        <w:rPr>
+          <w:rFonts w:ascii="Helvetica" w:hAnsi="Helvetica" w:cs="Helvetica"/>
+          <w:sz w:val="20"/>
+          <w:szCs w:val="36"/>
+        </w:rPr>
+      </w:pPr>
+      <w:r>
+        <w:rPr>
+          <w:rFonts w:ascii="Helvetica" w:hAnsi="Helvetica" w:cs="Helvetica"/>
+          <w:sz w:val="20"/>
+          <w:szCs w:val="36"/>
+        </w:rPr>
+        <w:t>Document the process to generate the feature set</w:t>
+      </w:r>
+    </w:p>
+    <w:p>
+      <w:pPr>
+        <w:pStyle w:val="ListParagraph"/>
+        <w:numPr>
+          <w:ilvl w:val="0"/>
+          <w:numId w:val="6"/>
+        </w:numPr>
+        <w:rPr>
+          <w:rFonts w:ascii="Helvetica" w:hAnsi="Helvetica" w:cs="Helvetica"/>
+          <w:sz w:val="20"/>
+          <w:szCs w:val="36"/>
+        </w:rPr>
+      </w:pPr>
+      <w:r>
+        <w:rPr>
+          <w:rFonts w:ascii="Helvetica" w:hAnsi="Helvetica" w:cs="Helvetica"/>
+          <w:sz w:val="20"/>
+          <w:szCs w:val="36"/>
+        </w:rPr>
+        <w:t>Implement generation of the feature set within our project.</w:t>
+      </w:r>
+    </w:p>
+    <w:p>
+      <w:pPr>
+        <w:rPr>
+          <w:rFonts w:ascii="Helvetica" w:hAnsi="Helvetica" w:cs="Helvetica"/>
+          <w:sz w:val="20"/>
+          <w:szCs w:val="36"/>
+        </w:rPr>
+      </w:pPr>
+      <w:r>
+        <w:rPr>
+          <w:rFonts w:ascii="Helvetica" w:hAnsi="Helvetica" w:cs="Helvetica"/>
+          <w:sz w:val="20"/>
+          <w:szCs w:val="36"/>
+        </w:rPr>
+        <w:t>While not quite an epic, this topic encompasses multiple user stories, one for each different feature set we want to explore. It is closely related to the work enumerated below for machine learning</w:t>
       </w:r>
     </w:p>
     <w:p>
@@ -4258,47 +4702,19 @@
           <w:sz w:val="20"/>
           <w:szCs w:val="36"/>
         </w:rPr>
-        <w:t>(5 weeks)</w:t>
-      </w:r>
-    </w:p>
-    <w:p>
-      <w:pPr>
-        <w:rPr>
-          <w:rFonts w:ascii="Helvetica" w:hAnsi="Helvetica" w:cs="Helvetica"/>
-          <w:sz w:val="20"/>
-          <w:szCs w:val="36"/>
-        </w:rPr>
-      </w:pPr>
-      <w:r>
-        <w:rPr>
-          <w:rFonts w:ascii="Helvetica" w:hAnsi="Helvetica" w:cs="Helvetica"/>
-          <w:sz w:val="20"/>
-          <w:szCs w:val="36"/>
-        </w:rPr>
-        <w:t>Something about the topic</w:t>
-      </w:r>
-    </w:p>
-    <w:p>
-      <w:pPr>
-        <w:rPr>
-          <w:rFonts w:ascii="Helvetica" w:hAnsi="Helvetica" w:cs="Helvetica"/>
-          <w:sz w:val="20"/>
-          <w:szCs w:val="36"/>
-        </w:rPr>
-      </w:pPr>
-      <w:r>
-        <w:rPr>
-          <w:rFonts w:ascii="Helvetica" w:hAnsi="Helvetica" w:cs="Helvetica"/>
-          <w:b/>
-          <w:sz w:val="20"/>
-          <w:szCs w:val="36"/>
-        </w:rPr>
-        <w:t>Poster Session Preparation</w:t>
-      </w:r>
-      <w:r>
-        <w:rPr>
-          <w:rFonts w:ascii="Helvetica" w:hAnsi="Helvetica" w:cs="Helvetica"/>
-          <w:b/>
+        <w:t>(</w:t>
+      </w:r>
+      <w:r>
+        <w:rPr>
+          <w:rFonts w:ascii="Helvetica" w:hAnsi="Helvetica" w:cs="Helvetica"/>
+          <w:sz w:val="20"/>
+          <w:szCs w:val="36"/>
+        </w:rPr>
+        <w:t>7</w:t>
+      </w:r>
+      <w:r>
+        <w:rPr>
+          <w:rFonts w:ascii="Helvetica" w:hAnsi="Helvetica" w:cs="Helvetica"/>
           <w:sz w:val="20"/>
           <w:szCs w:val="36"/>
         </w:rPr>
@@ -4310,99 +4726,145 @@
           <w:sz w:val="20"/>
           <w:szCs w:val="36"/>
         </w:rPr>
-        <w:t>(</w:t>
-      </w:r>
-      <w:r>
-        <w:rPr>
-          <w:rFonts w:ascii="Helvetica" w:hAnsi="Helvetica" w:cs="Helvetica"/>
-          <w:sz w:val="20"/>
-          <w:szCs w:val="36"/>
-        </w:rPr>
-        <w:t>1</w:t>
-      </w:r>
-      <w:r>
-        <w:rPr>
-          <w:rFonts w:ascii="Helvetica" w:hAnsi="Helvetica" w:cs="Helvetica"/>
-          <w:sz w:val="20"/>
-          <w:szCs w:val="36"/>
-        </w:rPr>
-        <w:t xml:space="preserve"> week)</w:t>
-      </w:r>
-    </w:p>
-    <w:p>
-      <w:pPr>
-        <w:rPr>
-          <w:rFonts w:ascii="Helvetica" w:hAnsi="Helvetica" w:cs="Helvetica"/>
-          <w:sz w:val="20"/>
-          <w:szCs w:val="36"/>
-        </w:rPr>
-      </w:pPr>
-      <w:r>
-        <w:rPr>
-          <w:rFonts w:ascii="Helvetica" w:hAnsi="Helvetica" w:cs="Helvetica"/>
-          <w:sz w:val="20"/>
-          <w:szCs w:val="36"/>
-        </w:rPr>
-        <w:t>Something about the topic</w:t>
-      </w:r>
-    </w:p>
-    <w:p>
-      <w:pPr>
-        <w:rPr>
-          <w:rFonts w:ascii="Helvetica" w:hAnsi="Helvetica" w:cs="Helvetica"/>
-          <w:sz w:val="20"/>
-          <w:szCs w:val="36"/>
-        </w:rPr>
-      </w:pPr>
-      <w:r>
-        <w:rPr>
-          <w:rFonts w:ascii="Helvetica" w:hAnsi="Helvetica" w:cs="Helvetica"/>
-          <w:b/>
-          <w:sz w:val="20"/>
-          <w:szCs w:val="36"/>
-        </w:rPr>
-        <w:t xml:space="preserve">Documentation </w:t>
-      </w:r>
-      <w:r>
-        <w:rPr>
-          <w:rFonts w:ascii="Helvetica" w:hAnsi="Helvetica" w:cs="Helvetica"/>
-          <w:sz w:val="20"/>
-          <w:szCs w:val="36"/>
-        </w:rPr>
-        <w:t>(</w:t>
-      </w:r>
-      <w:r>
-        <w:rPr>
-          <w:rFonts w:ascii="Helvetica" w:hAnsi="Helvetica" w:cs="Helvetica"/>
-          <w:sz w:val="20"/>
-          <w:szCs w:val="36"/>
-        </w:rPr>
-        <w:t>2</w:t>
-      </w:r>
-      <w:r>
-        <w:rPr>
-          <w:rFonts w:ascii="Helvetica" w:hAnsi="Helvetica" w:cs="Helvetica"/>
-          <w:sz w:val="20"/>
-          <w:szCs w:val="36"/>
-        </w:rPr>
-        <w:t xml:space="preserve"> weeks)</w:t>
-      </w:r>
-    </w:p>
-    <w:p>
-      <w:pPr>
-        <w:rPr>
-          <w:rFonts w:ascii="Helvetica" w:hAnsi="Helvetica" w:cs="Helvetica"/>
-          <w:sz w:val="20"/>
-          <w:szCs w:val="36"/>
-        </w:rPr>
-      </w:pPr>
-      <w:r>
-        <w:rPr>
-          <w:rFonts w:ascii="Helvetica" w:hAnsi="Helvetica" w:cs="Helvetica"/>
-          <w:sz w:val="20"/>
-          <w:szCs w:val="36"/>
-        </w:rPr>
-        <w:t>Something about the topic</w:t>
+        <w:t>weeks)</w:t>
+      </w:r>
+    </w:p>
+    <w:p>
+      <w:pPr>
+        <w:rPr>
+          <w:rFonts w:ascii="Helvetica" w:hAnsi="Helvetica" w:cs="Helvetica"/>
+          <w:sz w:val="20"/>
+          <w:szCs w:val="36"/>
+        </w:rPr>
+      </w:pPr>
+      <w:r>
+        <w:rPr>
+          <w:rFonts w:ascii="Helvetica" w:hAnsi="Helvetica" w:cs="Helvetica"/>
+          <w:sz w:val="20"/>
+          <w:szCs w:val="36"/>
+        </w:rPr>
+        <w:t>For each different machine learning technique we want to explore (Long short-term memory RNNs, softmax multiclassification, multi-layer perceptrons, logistic regression)</w:t>
+      </w:r>
+      <w:r>
+        <w:rPr>
+          <w:rFonts w:ascii="Helvetica" w:hAnsi="Helvetica" w:cs="Helvetica"/>
+          <w:sz w:val="20"/>
+          <w:szCs w:val="36"/>
+        </w:rPr>
+        <w:t>, we’ll need to perform the following tasks:</w:t>
+      </w:r>
+    </w:p>
+    <w:p>
+      <w:pPr>
+        <w:pStyle w:val="ListParagraph"/>
+        <w:numPr>
+          <w:ilvl w:val="0"/>
+          <w:numId w:val="7"/>
+        </w:numPr>
+        <w:rPr>
+          <w:rFonts w:ascii="Helvetica" w:hAnsi="Helvetica" w:cs="Helvetica"/>
+          <w:sz w:val="20"/>
+          <w:szCs w:val="36"/>
+        </w:rPr>
+      </w:pPr>
+      <w:r>
+        <w:rPr>
+          <w:rFonts w:ascii="Helvetica" w:hAnsi="Helvetica" w:cs="Helvetica"/>
+          <w:sz w:val="20"/>
+          <w:szCs w:val="36"/>
+        </w:rPr>
+        <w:t>Learn how to implement the algorithm/library in MATLAB</w:t>
+      </w:r>
+    </w:p>
+    <w:p>
+      <w:pPr>
+        <w:pStyle w:val="ListParagraph"/>
+        <w:numPr>
+          <w:ilvl w:val="0"/>
+          <w:numId w:val="7"/>
+        </w:numPr>
+        <w:rPr>
+          <w:rFonts w:ascii="Helvetica" w:hAnsi="Helvetica" w:cs="Helvetica"/>
+          <w:sz w:val="20"/>
+          <w:szCs w:val="36"/>
+        </w:rPr>
+      </w:pPr>
+      <w:r>
+        <w:rPr>
+          <w:rFonts w:ascii="Helvetica" w:hAnsi="Helvetica" w:cs="Helvetica"/>
+          <w:sz w:val="20"/>
+          <w:szCs w:val="36"/>
+        </w:rPr>
+        <w:t>Document the process to run the algorithm</w:t>
+      </w:r>
+    </w:p>
+    <w:p>
+      <w:pPr>
+        <w:pStyle w:val="ListParagraph"/>
+        <w:numPr>
+          <w:ilvl w:val="0"/>
+          <w:numId w:val="7"/>
+        </w:numPr>
+        <w:rPr>
+          <w:rFonts w:ascii="Helvetica" w:hAnsi="Helvetica" w:cs="Helvetica"/>
+          <w:sz w:val="20"/>
+          <w:szCs w:val="36"/>
+        </w:rPr>
+      </w:pPr>
+      <w:r>
+        <w:rPr>
+          <w:rFonts w:ascii="Helvetica" w:hAnsi="Helvetica" w:cs="Helvetica"/>
+          <w:sz w:val="20"/>
+          <w:szCs w:val="36"/>
+        </w:rPr>
+        <w:t>Train</w:t>
+      </w:r>
+      <w:r>
+        <w:rPr>
+          <w:rFonts w:ascii="Helvetica" w:hAnsi="Helvetica" w:cs="Helvetica"/>
+          <w:sz w:val="20"/>
+          <w:szCs w:val="36"/>
+        </w:rPr>
+        <w:t xml:space="preserve"> the model and evaluate performance</w:t>
+      </w:r>
+    </w:p>
+    <w:p>
+      <w:pPr>
+        <w:pStyle w:val="ListParagraph"/>
+        <w:numPr>
+          <w:ilvl w:val="1"/>
+          <w:numId w:val="7"/>
+        </w:numPr>
+        <w:rPr>
+          <w:rFonts w:ascii="Helvetica" w:hAnsi="Helvetica" w:cs="Helvetica"/>
+          <w:sz w:val="20"/>
+          <w:szCs w:val="36"/>
+        </w:rPr>
+      </w:pPr>
+      <w:r>
+        <w:rPr>
+          <w:rFonts w:ascii="Helvetica" w:hAnsi="Helvetica" w:cs="Helvetica"/>
+          <w:sz w:val="20"/>
+          <w:szCs w:val="36"/>
+        </w:rPr>
+        <w:t>Do this on many different feature sets.</w:t>
+      </w:r>
+    </w:p>
+    <w:p>
+      <w:pPr>
+        <w:rPr>
+          <w:rFonts w:ascii="Helvetica" w:hAnsi="Helvetica" w:cs="Helvetica"/>
+          <w:sz w:val="20"/>
+          <w:szCs w:val="36"/>
+        </w:rPr>
+      </w:pPr>
+      <w:r>
+        <w:rPr>
+          <w:rFonts w:ascii="Helvetica" w:hAnsi="Helvetica" w:cs="Helvetica"/>
+          <w:sz w:val="20"/>
+          <w:szCs w:val="36"/>
+        </w:rPr>
+        <w:t>This too is a collection of user stories, one for each machine learning technique. It is likely that individual machine learning techniques will have multiple members of the team working on different feature sets. This work is dependent on the prior feature set generation work.</w:t>
       </w:r>
       <w:bookmarkStart w:id="2" w:name="_GoBack"/>
       <w:bookmarkEnd w:id="2"/>
@@ -4415,24 +4877,131 @@
           <w:szCs w:val="36"/>
         </w:rPr>
       </w:pPr>
-    </w:p>
-    <w:p>
-      <w:pPr>
-        <w:rPr>
-          <w:rFonts w:ascii="Helvetica" w:hAnsi="Helvetica" w:cs="Helvetica"/>
-          <w:sz w:val="20"/>
-          <w:szCs w:val="36"/>
-        </w:rPr>
-      </w:pPr>
-    </w:p>
-    <w:p>
-      <w:pPr>
-        <w:rPr>
-          <w:rFonts w:ascii="Helvetica" w:hAnsi="Helvetica" w:cs="Helvetica"/>
-          <w:sz w:val="20"/>
-          <w:szCs w:val="36"/>
-        </w:rPr>
-      </w:pPr>
+      <w:r>
+        <w:rPr>
+          <w:rFonts w:ascii="Helvetica" w:hAnsi="Helvetica" w:cs="Helvetica"/>
+          <w:b/>
+          <w:sz w:val="20"/>
+          <w:szCs w:val="36"/>
+        </w:rPr>
+        <w:t>Poster Session Preparation</w:t>
+      </w:r>
+      <w:r>
+        <w:rPr>
+          <w:rFonts w:ascii="Helvetica" w:hAnsi="Helvetica" w:cs="Helvetica"/>
+          <w:b/>
+          <w:sz w:val="20"/>
+          <w:szCs w:val="36"/>
+        </w:rPr>
+        <w:t xml:space="preserve"> </w:t>
+      </w:r>
+      <w:r>
+        <w:rPr>
+          <w:rFonts w:ascii="Helvetica" w:hAnsi="Helvetica" w:cs="Helvetica"/>
+          <w:sz w:val="20"/>
+          <w:szCs w:val="36"/>
+        </w:rPr>
+        <w:t>(</w:t>
+      </w:r>
+      <w:r>
+        <w:rPr>
+          <w:rFonts w:ascii="Helvetica" w:hAnsi="Helvetica" w:cs="Helvetica"/>
+          <w:sz w:val="20"/>
+          <w:szCs w:val="36"/>
+        </w:rPr>
+        <w:t>2</w:t>
+      </w:r>
+      <w:r>
+        <w:rPr>
+          <w:rFonts w:ascii="Helvetica" w:hAnsi="Helvetica" w:cs="Helvetica"/>
+          <w:sz w:val="20"/>
+          <w:szCs w:val="36"/>
+        </w:rPr>
+        <w:t xml:space="preserve"> week</w:t>
+      </w:r>
+      <w:r>
+        <w:rPr>
+          <w:rFonts w:ascii="Helvetica" w:hAnsi="Helvetica" w:cs="Helvetica"/>
+          <w:sz w:val="20"/>
+          <w:szCs w:val="36"/>
+        </w:rPr>
+        <w:t>s</w:t>
+      </w:r>
+      <w:r>
+        <w:rPr>
+          <w:rFonts w:ascii="Helvetica" w:hAnsi="Helvetica" w:cs="Helvetica"/>
+          <w:sz w:val="20"/>
+          <w:szCs w:val="36"/>
+        </w:rPr>
+        <w:t>)</w:t>
+      </w:r>
+    </w:p>
+    <w:p>
+      <w:pPr>
+        <w:rPr>
+          <w:rFonts w:ascii="Helvetica" w:hAnsi="Helvetica" w:cs="Helvetica"/>
+          <w:sz w:val="20"/>
+          <w:szCs w:val="36"/>
+        </w:rPr>
+      </w:pPr>
+      <w:r>
+        <w:rPr>
+          <w:rFonts w:ascii="Helvetica" w:hAnsi="Helvetica" w:cs="Helvetica"/>
+          <w:sz w:val="20"/>
+          <w:szCs w:val="36"/>
+        </w:rPr>
+        <w:t>Before the poster session occurs, we’ll need to have generated the visualizations and context we’ll want to display on our poster. This user story covers that work as well as printing the poster at a store. This story has an external dependency on whichever print shop we select and has additional time built into it to account for printing delays.</w:t>
+      </w:r>
+    </w:p>
+    <w:p>
+      <w:pPr>
+        <w:rPr>
+          <w:rFonts w:ascii="Helvetica" w:hAnsi="Helvetica" w:cs="Helvetica"/>
+          <w:sz w:val="20"/>
+          <w:szCs w:val="36"/>
+        </w:rPr>
+      </w:pPr>
+      <w:r>
+        <w:rPr>
+          <w:rFonts w:ascii="Helvetica" w:hAnsi="Helvetica" w:cs="Helvetica"/>
+          <w:b/>
+          <w:sz w:val="20"/>
+          <w:szCs w:val="36"/>
+        </w:rPr>
+        <w:t xml:space="preserve">Documentation </w:t>
+      </w:r>
+      <w:r>
+        <w:rPr>
+          <w:rFonts w:ascii="Helvetica" w:hAnsi="Helvetica" w:cs="Helvetica"/>
+          <w:sz w:val="20"/>
+          <w:szCs w:val="36"/>
+        </w:rPr>
+        <w:t>(</w:t>
+      </w:r>
+      <w:r>
+        <w:rPr>
+          <w:rFonts w:ascii="Helvetica" w:hAnsi="Helvetica" w:cs="Helvetica"/>
+          <w:sz w:val="20"/>
+          <w:szCs w:val="36"/>
+        </w:rPr>
+        <w:t>1</w:t>
+      </w:r>
+      <w:r>
+        <w:rPr>
+          <w:rFonts w:ascii="Helvetica" w:hAnsi="Helvetica" w:cs="Helvetica"/>
+          <w:sz w:val="20"/>
+          <w:szCs w:val="36"/>
+        </w:rPr>
+        <w:t>+</w:t>
+      </w:r>
+      <w:r>
+        <w:rPr>
+          <w:rFonts w:ascii="Helvetica" w:hAnsi="Helvetica" w:cs="Helvetica"/>
+          <w:sz w:val="20"/>
+          <w:szCs w:val="36"/>
+        </w:rPr>
+        <w:t xml:space="preserve"> weeks)</w:t>
+      </w:r>
     </w:p>
     <w:p>
       <w:pPr>
@@ -4440,6 +5009,14 @@
           <w:noProof/>
         </w:rPr>
       </w:pPr>
+      <w:r>
+        <w:rPr>
+          <w:rFonts w:ascii="Helvetica" w:hAnsi="Helvetica" w:cs="Helvetica"/>
+          <w:sz w:val="20"/>
+          <w:szCs w:val="36"/>
+        </w:rPr>
+        <w:t>This user story exists to encompass the work of writing any and all documentation/reporting that is not part of one of the above user stories. For example, the report on the comparison of different machine learning techniques and their effectiveness might fall under this story.</w:t>
+      </w:r>
     </w:p>
     <w:p>
       <w:pPr>
@@ -4542,7 +5119,7 @@
                     <pic:cNvPicPr/>
                   </pic:nvPicPr>
                   <pic:blipFill>
-                    <a:blip r:embed="rId13" cstate="print">
+                    <a:blip r:embed="rId11" cstate="print">
                       <a:extLst>
                         <a:ext uri="{28A0092B-C50C-407E-A947-70E740481C1C}">
                           <a14:useLocalDpi xmlns:a14="http://schemas.microsoft.com/office/drawing/2010/main" val="0"/>
@@ -4653,7 +5230,7 @@
                     <pic:cNvPicPr/>
                   </pic:nvPicPr>
                   <pic:blipFill>
-                    <a:blip r:embed="rId14">
+                    <a:blip r:embed="rId12">
                       <a:extLst>
                         <a:ext uri="{28A0092B-C50C-407E-A947-70E740481C1C}">
                           <a14:useLocalDpi xmlns:a14="http://schemas.microsoft.com/office/drawing/2010/main" val="0"/>
@@ -4759,7 +5336,7 @@
                     <pic:cNvPicPr/>
                   </pic:nvPicPr>
                   <pic:blipFill>
-                    <a:blip r:embed="rId15">
+                    <a:blip r:embed="rId13">
                       <a:extLst>
                         <a:ext uri="{28A0092B-C50C-407E-A947-70E740481C1C}">
                           <a14:useLocalDpi xmlns:a14="http://schemas.microsoft.com/office/drawing/2010/main" val="0"/>
@@ -4980,7 +5557,70 @@
           <w:sz w:val="20"/>
           <w:szCs w:val="36"/>
         </w:rPr>
-        <w:t>Ref 1</w:t>
+        <w:t xml:space="preserve">"Aircraft Noise Issues". </w:t>
+      </w:r>
+      <w:r>
+        <w:rPr>
+          <w:rFonts w:ascii="Helvetica" w:hAnsi="Helvetica" w:cs="Helvetica"/>
+          <w:i/>
+          <w:sz w:val="20"/>
+          <w:szCs w:val="36"/>
+        </w:rPr>
+        <w:t>f</w:t>
+      </w:r>
+      <w:r>
+        <w:rPr>
+          <w:rFonts w:ascii="Helvetica" w:hAnsi="Helvetica" w:cs="Helvetica"/>
+          <w:i/>
+          <w:sz w:val="20"/>
+          <w:szCs w:val="36"/>
+        </w:rPr>
+        <w:t>aa.</w:t>
+      </w:r>
+      <w:r>
+        <w:rPr>
+          <w:rFonts w:ascii="Helvetica" w:hAnsi="Helvetica" w:cs="Helvetica"/>
+          <w:i/>
+          <w:sz w:val="20"/>
+          <w:szCs w:val="36"/>
+        </w:rPr>
+        <w:t>g</w:t>
+      </w:r>
+      <w:r>
+        <w:rPr>
+          <w:rFonts w:ascii="Helvetica" w:hAnsi="Helvetica" w:cs="Helvetica"/>
+          <w:i/>
+          <w:sz w:val="20"/>
+          <w:szCs w:val="36"/>
+        </w:rPr>
+        <w:t>ov</w:t>
+      </w:r>
+      <w:r>
+        <w:rPr>
+          <w:rFonts w:ascii="Helvetica" w:hAnsi="Helvetica" w:cs="Helvetica"/>
+          <w:sz w:val="20"/>
+          <w:szCs w:val="36"/>
+        </w:rPr>
+        <w:t xml:space="preserve">, 2018, </w:t>
+      </w:r>
+      <w:hyperlink r:id="rId14" w:history="1">
+        <w:r>
+          <w:rPr>
+            <w:rStyle w:val="Hyperlink"/>
+            <w:rFonts w:ascii="Helvetica" w:hAnsi="Helvetica" w:cs="Helvetica"/>
+            <w:sz w:val="20"/>
+            <w:szCs w:val="36"/>
+          </w:rPr>
+          <w:t>https://www.faa.gov/about/office_org/headquarters_offices/apl/noise_emissions/airport_aircraft_noise_issues/</w:t>
+        </w:r>
+      </w:hyperlink>
+      <w:r>
+        <w:rPr>
+          <w:rFonts w:ascii="Helvetica" w:hAnsi="Helvetica" w:cs="Helvetica"/>
+          <w:sz w:val="20"/>
+          <w:szCs w:val="36"/>
+        </w:rPr>
+        <w:t>. Accessed 1 Dec 2018.</w:t>
       </w:r>
     </w:p>
     <w:p>
@@ -5003,7 +5643,70 @@
           <w:sz w:val="20"/>
           <w:szCs w:val="36"/>
         </w:rPr>
-        <w:t>Ref 2</w:t>
+        <w:t xml:space="preserve">"Sound Gallery - Natural Sounds (U.S. National Park Service)". </w:t>
+      </w:r>
+      <w:r>
+        <w:rPr>
+          <w:rFonts w:ascii="Helvetica" w:hAnsi="Helvetica" w:cs="Helvetica"/>
+          <w:i/>
+          <w:sz w:val="20"/>
+          <w:szCs w:val="36"/>
+        </w:rPr>
+        <w:t>n</w:t>
+      </w:r>
+      <w:r>
+        <w:rPr>
+          <w:rFonts w:ascii="Helvetica" w:hAnsi="Helvetica" w:cs="Helvetica"/>
+          <w:i/>
+          <w:sz w:val="20"/>
+          <w:szCs w:val="36"/>
+        </w:rPr>
+        <w:t>ps.</w:t>
+      </w:r>
+      <w:r>
+        <w:rPr>
+          <w:rFonts w:ascii="Helvetica" w:hAnsi="Helvetica" w:cs="Helvetica"/>
+          <w:i/>
+          <w:sz w:val="20"/>
+          <w:szCs w:val="36"/>
+        </w:rPr>
+        <w:t>g</w:t>
+      </w:r>
+      <w:r>
+        <w:rPr>
+          <w:rFonts w:ascii="Helvetica" w:hAnsi="Helvetica" w:cs="Helvetica"/>
+          <w:i/>
+          <w:sz w:val="20"/>
+          <w:szCs w:val="36"/>
+        </w:rPr>
+        <w:t>ov</w:t>
+      </w:r>
+      <w:r>
+        <w:rPr>
+          <w:rFonts w:ascii="Helvetica" w:hAnsi="Helvetica" w:cs="Helvetica"/>
+          <w:sz w:val="20"/>
+          <w:szCs w:val="36"/>
+        </w:rPr>
+        <w:t xml:space="preserve">, 2018, </w:t>
+      </w:r>
+      <w:hyperlink r:id="rId15" w:history="1">
+        <w:r>
+          <w:rPr>
+            <w:rStyle w:val="Hyperlink"/>
+            <w:rFonts w:ascii="Helvetica" w:hAnsi="Helvetica" w:cs="Helvetica"/>
+            <w:sz w:val="20"/>
+            <w:szCs w:val="36"/>
+          </w:rPr>
+          <w:t>https://www.nps.gov/subjects/sound/gallery.htm</w:t>
+        </w:r>
+      </w:hyperlink>
+      <w:r>
+        <w:rPr>
+          <w:rFonts w:ascii="Helvetica" w:hAnsi="Helvetica" w:cs="Helvetica"/>
+          <w:sz w:val="20"/>
+          <w:szCs w:val="36"/>
+        </w:rPr>
+        <w:t>. Accessed 2 Dec 2018.</w:t>
       </w:r>
     </w:p>
     <w:p>
@@ -5029,8 +5732,108 @@
         <w:t>Ref 3</w:t>
       </w:r>
     </w:p>
+    <w:p>
+      <w:pPr>
+        <w:pStyle w:val="ListParagraph"/>
+        <w:numPr>
+          <w:ilvl w:val="0"/>
+          <w:numId w:val="2"/>
+        </w:numPr>
+        <w:spacing w:line="360" w:lineRule="auto"/>
+        <w:rPr>
+          <w:rFonts w:ascii="Helvetica" w:hAnsi="Helvetica" w:cs="Helvetica"/>
+          <w:sz w:val="20"/>
+          <w:szCs w:val="36"/>
+        </w:rPr>
+      </w:pPr>
+      <w:r>
+        <w:rPr>
+          <w:rFonts w:ascii="Helvetica" w:hAnsi="Helvetica" w:cs="Helvetica"/>
+          <w:sz w:val="20"/>
+          <w:szCs w:val="36"/>
+        </w:rPr>
+        <w:t>Ref 4</w:t>
+      </w:r>
+    </w:p>
+    <w:p>
+      <w:pPr>
+        <w:pStyle w:val="ListParagraph"/>
+        <w:numPr>
+          <w:ilvl w:val="0"/>
+          <w:numId w:val="2"/>
+        </w:numPr>
+        <w:spacing w:line="360" w:lineRule="auto"/>
+        <w:rPr>
+          <w:rFonts w:ascii="Helvetica" w:hAnsi="Helvetica" w:cs="Helvetica"/>
+          <w:sz w:val="20"/>
+          <w:szCs w:val="36"/>
+        </w:rPr>
+      </w:pPr>
+      <w:r>
+        <w:rPr>
+          <w:rFonts w:ascii="Helvetica" w:hAnsi="Helvetica" w:cs="Helvetica"/>
+          <w:sz w:val="20"/>
+          <w:szCs w:val="36"/>
+        </w:rPr>
+        <w:t xml:space="preserve">"Trello - Agile Tools". </w:t>
+      </w:r>
+      <w:r>
+        <w:rPr>
+          <w:rFonts w:ascii="Helvetica" w:hAnsi="Helvetica" w:cs="Helvetica"/>
+          <w:i/>
+          <w:sz w:val="20"/>
+          <w:szCs w:val="36"/>
+        </w:rPr>
+        <w:t>Trello</w:t>
+      </w:r>
+      <w:r>
+        <w:rPr>
+          <w:rFonts w:ascii="Helvetica" w:hAnsi="Helvetica" w:cs="Helvetica"/>
+          <w:i/>
+          <w:sz w:val="20"/>
+          <w:szCs w:val="36"/>
+        </w:rPr>
+        <w:t>.c</w:t>
+      </w:r>
+      <w:r>
+        <w:rPr>
+          <w:rFonts w:ascii="Helvetica" w:hAnsi="Helvetica" w:cs="Helvetica"/>
+          <w:i/>
+          <w:sz w:val="20"/>
+          <w:szCs w:val="36"/>
+        </w:rPr>
+        <w:t>om</w:t>
+      </w:r>
+      <w:r>
+        <w:rPr>
+          <w:rFonts w:ascii="Helvetica" w:hAnsi="Helvetica" w:cs="Helvetica"/>
+          <w:sz w:val="20"/>
+          <w:szCs w:val="36"/>
+        </w:rPr>
+        <w:t xml:space="preserve">, </w:t>
+      </w:r>
+      <w:hyperlink r:id="rId16" w:history="1">
+        <w:r>
+          <w:rPr>
+            <w:rStyle w:val="Hyperlink"/>
+            <w:rFonts w:ascii="Helvetica" w:hAnsi="Helvetica" w:cs="Helvetica"/>
+            <w:sz w:val="20"/>
+            <w:szCs w:val="36"/>
+          </w:rPr>
+          <w:t>https://trello.com/power-ups/59d4ef8cfea15a55b0086614/agile-tools</w:t>
+        </w:r>
+      </w:hyperlink>
+      <w:r>
+        <w:rPr>
+          <w:rFonts w:ascii="Helvetica" w:hAnsi="Helvetica" w:cs="Helvetica"/>
+          <w:sz w:val="20"/>
+          <w:szCs w:val="36"/>
+        </w:rPr>
+        <w:t>. Accessed 1 Dec 2018.</w:t>
+      </w:r>
+    </w:p>
     <w:sectPr>
-      <w:footerReference w:type="even" r:id="rId16"/>
+      <w:footerReference w:type="even" r:id="rId17"/>
       <w:pgSz w:w="12240" w:h="15840"/>
       <w:pgMar w:top="1440" w:right="1440" w:bottom="1440" w:left="1440" w:header="720" w:footer="720" w:gutter="0"/>
       <w:cols w:space="720"/>
@@ -5283,6 +6086,95 @@
     </w:lvl>
   </w:abstractNum>
   <w:abstractNum w:abstractNumId="2" w15:restartNumberingAfterBreak="0">
+    <w:nsid w:val="3AB27B3E"/>
+    <w:multiLevelType w:val="hybridMultilevel"/>
+    <w:tmpl w:val="3E5EEEFE"/>
+    <w:lvl w:ilvl="0" w:tplc="0409000F">
+      <w:start w:val="1"/>
+      <w:numFmt w:val="decimal"/>
+      <w:lvlText w:val="%1."/>
+      <w:lvlJc w:val="left"/>
+      <w:pPr>
+        <w:ind w:left="720" w:hanging="360"/>
+      </w:pPr>
+      <w:rPr>
+        <w:rFonts w:hint="default"/>
+      </w:rPr>
+    </w:lvl>
+    <w:lvl w:ilvl="1" w:tplc="04090019">
+      <w:start w:val="1"/>
+      <w:numFmt w:val="lowerLetter"/>
+      <w:lvlText w:val="%2."/>
+      <w:lvlJc w:val="left"/>
+      <w:pPr>
+        <w:ind w:left="1440" w:hanging="360"/>
+      </w:pPr>
+    </w:lvl>
+    <w:lvl w:ilvl="2" w:tplc="0409001B" w:tentative="1">
+      <w:start w:val="1"/>
+      <w:numFmt w:val="lowerRoman"/>
+      <w:lvlText w:val="%3."/>
+      <w:lvlJc w:val="right"/>
+      <w:pPr>
+        <w:ind w:left="2160" w:hanging="180"/>
+      </w:pPr>
+    </w:lvl>
+    <w:lvl w:ilvl="3" w:tplc="0409000F" w:tentative="1">
+      <w:start w:val="1"/>
+      <w:numFmt w:val="decimal"/>
+      <w:lvlText w:val="%4."/>
+      <w:lvlJc w:val="left"/>
+      <w:pPr>
+        <w:ind w:left="2880" w:hanging="360"/>
+      </w:pPr>
+    </w:lvl>
+    <w:lvl w:ilvl="4" w:tplc="04090019" w:tentative="1">
+      <w:start w:val="1"/>
+      <w:numFmt w:val="lowerLetter"/>
+      <w:lvlText w:val="%5."/>
+      <w:lvlJc w:val="left"/>
+      <w:pPr>
+        <w:ind w:left="3600" w:hanging="360"/>
+      </w:pPr>
+    </w:lvl>
+    <w:lvl w:ilvl="5" w:tplc="0409001B" w:tentative="1">
+      <w:start w:val="1"/>
+      <w:numFmt w:val="lowerRoman"/>
+      <w:lvlText w:val="%6."/>
+      <w:lvlJc w:val="right"/>
+      <w:pPr>
+        <w:ind w:left="4320" w:hanging="180"/>
+      </w:pPr>
+    </w:lvl>
+    <w:lvl w:ilvl="6" w:tplc="0409000F" w:tentative="1">
+      <w:start w:val="1"/>
+      <w:numFmt w:val="decimal"/>
+      <w:lvlText w:val="%7."/>
+      <w:lvlJc w:val="left"/>
+      <w:pPr>
+        <w:ind w:left="5040" w:hanging="360"/>
+      </w:pPr>
+    </w:lvl>
+    <w:lvl w:ilvl="7" w:tplc="04090019" w:tentative="1">
+      <w:start w:val="1"/>
+      <w:numFmt w:val="lowerLetter"/>
+      <w:lvlText w:val="%8."/>
+      <w:lvlJc w:val="left"/>
+      <w:pPr>
+        <w:ind w:left="5760" w:hanging="360"/>
+      </w:pPr>
+    </w:lvl>
+    <w:lvl w:ilvl="8" w:tplc="0409001B" w:tentative="1">
+      <w:start w:val="1"/>
+      <w:numFmt w:val="lowerRoman"/>
+      <w:lvlText w:val="%9."/>
+      <w:lvlJc w:val="right"/>
+      <w:pPr>
+        <w:ind w:left="6480" w:hanging="180"/>
+      </w:pPr>
+    </w:lvl>
+  </w:abstractNum>
+  <w:abstractNum w:abstractNumId="3" w15:restartNumberingAfterBreak="0">
     <w:nsid w:val="438F05A1"/>
     <w:multiLevelType w:val="hybridMultilevel"/>
     <w:tmpl w:val="42B8FF68"/>
@@ -5368,7 +6260,185 @@
       </w:pPr>
     </w:lvl>
   </w:abstractNum>
-  <w:abstractNum w:abstractNumId="3" w15:restartNumberingAfterBreak="0">
+  <w:abstractNum w:abstractNumId="4" w15:restartNumberingAfterBreak="0">
+    <w:nsid w:val="51A16720"/>
+    <w:multiLevelType w:val="hybridMultilevel"/>
+    <w:tmpl w:val="71D8DA56"/>
+    <w:lvl w:ilvl="0" w:tplc="0409000F">
+      <w:start w:val="1"/>
+      <w:numFmt w:val="decimal"/>
+      <w:lvlText w:val="%1."/>
+      <w:lvlJc w:val="left"/>
+      <w:pPr>
+        <w:ind w:left="720" w:hanging="360"/>
+      </w:pPr>
+      <w:rPr>
+        <w:rFonts w:hint="default"/>
+      </w:rPr>
+    </w:lvl>
+    <w:lvl w:ilvl="1" w:tplc="04090019" w:tentative="1">
+      <w:start w:val="1"/>
+      <w:numFmt w:val="lowerLetter"/>
+      <w:lvlText w:val="%2."/>
+      <w:lvlJc w:val="left"/>
+      <w:pPr>
+        <w:ind w:left="1440" w:hanging="360"/>
+      </w:pPr>
+    </w:lvl>
+    <w:lvl w:ilvl="2" w:tplc="0409001B" w:tentative="1">
+      <w:start w:val="1"/>
+      <w:numFmt w:val="lowerRoman"/>
+      <w:lvlText w:val="%3."/>
+      <w:lvlJc w:val="right"/>
+      <w:pPr>
+        <w:ind w:left="2160" w:hanging="180"/>
+      </w:pPr>
+    </w:lvl>
+    <w:lvl w:ilvl="3" w:tplc="0409000F" w:tentative="1">
+      <w:start w:val="1"/>
+      <w:numFmt w:val="decimal"/>
+      <w:lvlText w:val="%4."/>
+      <w:lvlJc w:val="left"/>
+      <w:pPr>
+        <w:ind w:left="2880" w:hanging="360"/>
+      </w:pPr>
+    </w:lvl>
+    <w:lvl w:ilvl="4" w:tplc="04090019" w:tentative="1">
+      <w:start w:val="1"/>
+      <w:numFmt w:val="lowerLetter"/>
+      <w:lvlText w:val="%5."/>
+      <w:lvlJc w:val="left"/>
+      <w:pPr>
+        <w:ind w:left="3600" w:hanging="360"/>
+      </w:pPr>
+    </w:lvl>
+    <w:lvl w:ilvl="5" w:tplc="0409001B" w:tentative="1">
+      <w:start w:val="1"/>
+      <w:numFmt w:val="lowerRoman"/>
+      <w:lvlText w:val="%6."/>
+      <w:lvlJc w:val="right"/>
+      <w:pPr>
+        <w:ind w:left="4320" w:hanging="180"/>
+      </w:pPr>
+    </w:lvl>
+    <w:lvl w:ilvl="6" w:tplc="0409000F" w:tentative="1">
+      <w:start w:val="1"/>
+      <w:numFmt w:val="decimal"/>
+      <w:lvlText w:val="%7."/>
+      <w:lvlJc w:val="left"/>
+      <w:pPr>
+        <w:ind w:left="5040" w:hanging="360"/>
+      </w:pPr>
+    </w:lvl>
+    <w:lvl w:ilvl="7" w:tplc="04090019" w:tentative="1">
+      <w:start w:val="1"/>
+      <w:numFmt w:val="lowerLetter"/>
+      <w:lvlText w:val="%8."/>
+      <w:lvlJc w:val="left"/>
+      <w:pPr>
+        <w:ind w:left="5760" w:hanging="360"/>
+      </w:pPr>
+    </w:lvl>
+    <w:lvl w:ilvl="8" w:tplc="0409001B" w:tentative="1">
+      <w:start w:val="1"/>
+      <w:numFmt w:val="lowerRoman"/>
+      <w:lvlText w:val="%9."/>
+      <w:lvlJc w:val="right"/>
+      <w:pPr>
+        <w:ind w:left="6480" w:hanging="180"/>
+      </w:pPr>
+    </w:lvl>
+  </w:abstractNum>
+  <w:abstractNum w:abstractNumId="5" w15:restartNumberingAfterBreak="0">
+    <w:nsid w:val="657625AF"/>
+    <w:multiLevelType w:val="hybridMultilevel"/>
+    <w:tmpl w:val="B950C290"/>
+    <w:lvl w:ilvl="0" w:tplc="0409000F">
+      <w:start w:val="1"/>
+      <w:numFmt w:val="decimal"/>
+      <w:lvlText w:val="%1."/>
+      <w:lvlJc w:val="left"/>
+      <w:pPr>
+        <w:ind w:left="720" w:hanging="360"/>
+      </w:pPr>
+      <w:rPr>
+        <w:rFonts w:hint="default"/>
+      </w:rPr>
+    </w:lvl>
+    <w:lvl w:ilvl="1" w:tplc="04090019">
+      <w:start w:val="1"/>
+      <w:numFmt w:val="lowerLetter"/>
+      <w:lvlText w:val="%2."/>
+      <w:lvlJc w:val="left"/>
+      <w:pPr>
+        <w:ind w:left="1440" w:hanging="360"/>
+      </w:pPr>
+    </w:lvl>
+    <w:lvl w:ilvl="2" w:tplc="0409001B" w:tentative="1">
+      <w:start w:val="1"/>
+      <w:numFmt w:val="lowerRoman"/>
+      <w:lvlText w:val="%3."/>
+      <w:lvlJc w:val="right"/>
+      <w:pPr>
+        <w:ind w:left="2160" w:hanging="180"/>
+      </w:pPr>
+    </w:lvl>
+    <w:lvl w:ilvl="3" w:tplc="0409000F" w:tentative="1">
+      <w:start w:val="1"/>
+      <w:numFmt w:val="decimal"/>
+      <w:lvlText w:val="%4."/>
+      <w:lvlJc w:val="left"/>
+      <w:pPr>
+        <w:ind w:left="2880" w:hanging="360"/>
+      </w:pPr>
+    </w:lvl>
+    <w:lvl w:ilvl="4" w:tplc="04090019" w:tentative="1">
+      <w:start w:val="1"/>
+      <w:numFmt w:val="lowerLetter"/>
+      <w:lvlText w:val="%5."/>
+      <w:lvlJc w:val="left"/>
+      <w:pPr>
+        <w:ind w:left="3600" w:hanging="360"/>
+      </w:pPr>
+    </w:lvl>
+    <w:lvl w:ilvl="5" w:tplc="0409001B" w:tentative="1">
+      <w:start w:val="1"/>
+      <w:numFmt w:val="lowerRoman"/>
+      <w:lvlText w:val="%6."/>
+      <w:lvlJc w:val="right"/>
+      <w:pPr>
+        <w:ind w:left="4320" w:hanging="180"/>
+      </w:pPr>
+    </w:lvl>
+    <w:lvl w:ilvl="6" w:tplc="0409000F" w:tentative="1">
+      <w:start w:val="1"/>
+      <w:numFmt w:val="decimal"/>
+      <w:lvlText w:val="%7."/>
+      <w:lvlJc w:val="left"/>
+      <w:pPr>
+        <w:ind w:left="5040" w:hanging="360"/>
+      </w:pPr>
+    </w:lvl>
+    <w:lvl w:ilvl="7" w:tplc="04090019" w:tentative="1">
+      <w:start w:val="1"/>
+      <w:numFmt w:val="lowerLetter"/>
+      <w:lvlText w:val="%8."/>
+      <w:lvlJc w:val="left"/>
+      <w:pPr>
+        <w:ind w:left="5760" w:hanging="360"/>
+      </w:pPr>
+    </w:lvl>
+    <w:lvl w:ilvl="8" w:tplc="0409001B" w:tentative="1">
+      <w:start w:val="1"/>
+      <w:numFmt w:val="lowerRoman"/>
+      <w:lvlText w:val="%9."/>
+      <w:lvlJc w:val="right"/>
+      <w:pPr>
+        <w:ind w:left="6480" w:hanging="180"/>
+      </w:pPr>
+    </w:lvl>
+  </w:abstractNum>
+  <w:abstractNum w:abstractNumId="6" w15:restartNumberingAfterBreak="0">
     <w:nsid w:val="6F2063D3"/>
     <w:multiLevelType w:val="hybridMultilevel"/>
     <w:tmpl w:val="7E04D730"/>
@@ -5490,10 +6560,19 @@
     <w:abstractNumId w:val="1"/>
   </w:num>
   <w:num w:numId="3">
+    <w:abstractNumId w:val="3"/>
+  </w:num>
+  <w:num w:numId="4">
+    <w:abstractNumId w:val="6"/>
+  </w:num>
+  <w:num w:numId="5">
     <w:abstractNumId w:val="2"/>
   </w:num>
-  <w:num w:numId="4">
-    <w:abstractNumId w:val="3"/>
+  <w:num w:numId="6">
+    <w:abstractNumId w:val="4"/>
+  </w:num>
+  <w:num w:numId="7">
+    <w:abstractNumId w:val="5"/>
   </w:num>
 </w:numbering>
 </file>
@@ -6114,6 +7193,18 @@
       <w:szCs w:val="32"/>
     </w:rPr>
   </w:style>
+  <w:style w:type="character" w:styleId="FollowedHyperlink">
+    <w:name w:val="FollowedHyperlink"/>
+    <w:basedOn w:val="DefaultParagraphFont"/>
+    <w:uiPriority w:val="99"/>
+    <w:semiHidden/>
+    <w:unhideWhenUsed/>
+    <w:rsid w:val="00121BFA"/>
+    <w:rPr>
+      <w:color w:val="954F72" w:themeColor="followedHyperlink"/>
+      <w:u w:val="single"/>
+    </w:rPr>
+  </w:style>
 </w:styles>
 </file>
 

</xml_diff>

<commit_message>
applied styles to headings to proposal
</commit_message>
<xml_diff>
--- a/devdocs/EnvNoiseDetectorProjectProposal.docx
+++ b/devdocs/EnvNoiseDetectorProjectProposal.docx
@@ -4,19 +4,10 @@
   <w:body>
     <w:p>
       <w:pPr>
+        <w:pStyle w:val="Title"/>
         <w:jc w:val="center"/>
-        <w:rPr>
-          <w:rFonts w:ascii="Helvetica" w:hAnsi="Helvetica" w:cs="Helvetica"/>
-          <w:szCs w:val="36"/>
-        </w:rPr>
-      </w:pPr>
-      <w:r>
-        <w:rPr>
-          <w:rFonts w:ascii="Helvetica" w:hAnsi="Helvetica" w:cs="Helvetica"/>
-          <w:b/>
-          <w:sz w:val="36"/>
-          <w:szCs w:val="36"/>
-        </w:rPr>
+      </w:pPr>
+      <w:r>
         <w:t>Aircraft Environmental Noise Contamination Detector Proposal</w:t>
       </w:r>
     </w:p>
@@ -171,6 +162,334 @@
     </w:p>
     <w:p>
       <w:pPr>
+        <w:pStyle w:val="Heading1"/>
+      </w:pPr>
+      <w:r>
+        <w:t xml:space="preserve">Project </w:t>
+      </w:r>
+      <w:r>
+        <w:t>Background</w:t>
+      </w:r>
+    </w:p>
+    <w:p>
+      <w:pPr>
+        <w:rPr>
+          <w:rFonts w:ascii="Helvetica" w:hAnsi="Helvetica" w:cs="Helvetica"/>
+          <w:sz w:val="20"/>
+          <w:szCs w:val="20"/>
+        </w:rPr>
+      </w:pPr>
+      <w:r>
+        <w:rPr>
+          <w:rFonts w:ascii="Helvetica" w:hAnsi="Helvetica" w:cs="Helvetica"/>
+          <w:sz w:val="20"/>
+          <w:szCs w:val="20"/>
+        </w:rPr>
+        <w:t>The impact of aircraft noise on a “community” is well-regulated by the Federal Aviation Administration</w:t>
+      </w:r>
+      <w:r>
+        <w:rPr>
+          <w:rFonts w:ascii="Helvetica" w:hAnsi="Helvetica" w:cs="Helvetica"/>
+          <w:sz w:val="20"/>
+          <w:szCs w:val="20"/>
+        </w:rPr>
+        <w:t xml:space="preserve"> [1]</w:t>
+      </w:r>
+      <w:r>
+        <w:rPr>
+          <w:rFonts w:ascii="Helvetica" w:hAnsi="Helvetica" w:cs="Helvetica"/>
+          <w:sz w:val="20"/>
+          <w:szCs w:val="20"/>
+        </w:rPr>
+        <w:t xml:space="preserve"> (FAA). Aircraft manufacturers such as Airbus and Boeing must </w:t>
+      </w:r>
+      <w:r>
+        <w:rPr>
+          <w:rFonts w:ascii="Helvetica" w:hAnsi="Helvetica" w:cs="Helvetica"/>
+          <w:sz w:val="20"/>
+          <w:szCs w:val="20"/>
+        </w:rPr>
+        <w:t>adhere</w:t>
+      </w:r>
+      <w:r>
+        <w:rPr>
+          <w:rFonts w:ascii="Helvetica" w:hAnsi="Helvetica" w:cs="Helvetica"/>
+          <w:sz w:val="20"/>
+          <w:szCs w:val="20"/>
+        </w:rPr>
+        <w:t xml:space="preserve"> to these standards for all new or derivative aircraft models which includes flight testing of prototype aircraft. Community noise flight tests consist of instrumenting one end of a runway of a remote airport with acoustic recording devices and recording the acoustic signatures as the test plane is flown over the instrumentation for</w:t>
+      </w:r>
+      <w:r>
+        <w:rPr>
+          <w:rFonts w:ascii="Helvetica" w:hAnsi="Helvetica" w:cs="Helvetica"/>
+          <w:sz w:val="20"/>
+          <w:szCs w:val="20"/>
+        </w:rPr>
+        <w:t xml:space="preserve"> the</w:t>
+      </w:r>
+      <w:r>
+        <w:rPr>
+          <w:rFonts w:ascii="Helvetica" w:hAnsi="Helvetica" w:cs="Helvetica"/>
+          <w:sz w:val="20"/>
+          <w:szCs w:val="20"/>
+        </w:rPr>
+        <w:t xml:space="preserve"> many conditions as required by the Federal regulations. To avoid </w:t>
+      </w:r>
+      <w:r>
+        <w:rPr>
+          <w:rFonts w:ascii="Helvetica" w:hAnsi="Helvetica" w:cs="Helvetica"/>
+          <w:sz w:val="20"/>
+          <w:szCs w:val="20"/>
+        </w:rPr>
+        <w:t xml:space="preserve">non-compliance </w:t>
+      </w:r>
+      <w:r>
+        <w:rPr>
+          <w:rFonts w:ascii="Helvetica" w:hAnsi="Helvetica" w:cs="Helvetica"/>
+          <w:sz w:val="20"/>
+          <w:szCs w:val="20"/>
+        </w:rPr>
+        <w:t xml:space="preserve">or </w:t>
+      </w:r>
+      <w:r>
+        <w:rPr>
+          <w:rFonts w:ascii="Helvetica" w:hAnsi="Helvetica" w:cs="Helvetica"/>
+          <w:sz w:val="20"/>
+          <w:szCs w:val="20"/>
+        </w:rPr>
+        <w:t xml:space="preserve">costly and time-consuming repetitions of </w:t>
+      </w:r>
+      <w:r>
+        <w:rPr>
+          <w:rFonts w:ascii="Helvetica" w:hAnsi="Helvetica" w:cs="Helvetica"/>
+          <w:sz w:val="20"/>
+          <w:szCs w:val="20"/>
+        </w:rPr>
+        <w:t>the tests</w:t>
+      </w:r>
+      <w:r>
+        <w:rPr>
+          <w:rFonts w:ascii="Helvetica" w:hAnsi="Helvetica" w:cs="Helvetica"/>
+          <w:sz w:val="20"/>
+          <w:szCs w:val="20"/>
+        </w:rPr>
+        <w:t>, the surround</w:t>
+      </w:r>
+      <w:r>
+        <w:rPr>
+          <w:rFonts w:ascii="Helvetica" w:hAnsi="Helvetica" w:cs="Helvetica"/>
+          <w:sz w:val="20"/>
+          <w:szCs w:val="20"/>
+        </w:rPr>
+        <w:t>ing</w:t>
+      </w:r>
+      <w:r>
+        <w:rPr>
+          <w:rFonts w:ascii="Helvetica" w:hAnsi="Helvetica" w:cs="Helvetica"/>
+          <w:sz w:val="20"/>
+          <w:szCs w:val="20"/>
+        </w:rPr>
+        <w:t xml:space="preserve"> acoustic environment should cause no noise contamination on the recordings that could </w:t>
+      </w:r>
+      <w:r>
+        <w:rPr>
+          <w:rFonts w:ascii="Helvetica" w:hAnsi="Helvetica" w:cs="Helvetica"/>
+          <w:sz w:val="20"/>
+          <w:szCs w:val="20"/>
+        </w:rPr>
+        <w:t>invalidate each test</w:t>
+      </w:r>
+      <w:r>
+        <w:rPr>
+          <w:rFonts w:ascii="Helvetica" w:hAnsi="Helvetica" w:cs="Helvetica"/>
+          <w:sz w:val="20"/>
+          <w:szCs w:val="20"/>
+        </w:rPr>
+        <w:t xml:space="preserve">. Sources of contamination can include but are not limited to: bird chirps, wildlife/livestock vocalizations, insect noises, traffic noises, and aircraft noises borne from aircraft besides the target test flight. Current testing procedures use extensive equipment and human labor to detect, assess, and remedy any environmental noise contamination to ensure the recorded acoustic signatures are solely from test aircraft. </w:t>
+      </w:r>
+    </w:p>
+    <w:p>
+      <w:pPr>
+        <w:rPr>
+          <w:rFonts w:ascii="Helvetica" w:hAnsi="Helvetica" w:cs="Helvetica"/>
+          <w:sz w:val="20"/>
+          <w:szCs w:val="20"/>
+        </w:rPr>
+      </w:pPr>
+      <w:r>
+        <w:rPr>
+          <w:rFonts w:ascii="Helvetica" w:hAnsi="Helvetica" w:cs="Helvetica"/>
+          <w:sz w:val="20"/>
+          <w:szCs w:val="20"/>
+        </w:rPr>
+        <w:t>This project is a feasibility study into using automated procedures for detecting and assessing</w:t>
+      </w:r>
+      <w:r>
+        <w:rPr>
+          <w:rFonts w:ascii="Helvetica" w:hAnsi="Helvetica" w:cs="Helvetica"/>
+          <w:sz w:val="20"/>
+          <w:szCs w:val="20"/>
+        </w:rPr>
+        <w:t xml:space="preserve"> the presence of</w:t>
+      </w:r>
+      <w:r>
+        <w:rPr>
+          <w:rFonts w:ascii="Helvetica" w:hAnsi="Helvetica" w:cs="Helvetica"/>
+          <w:sz w:val="20"/>
+          <w:szCs w:val="20"/>
+        </w:rPr>
+        <w:t xml:space="preserve"> environmental noise contamination</w:t>
+      </w:r>
+      <w:r>
+        <w:rPr>
+          <w:rFonts w:ascii="Helvetica" w:hAnsi="Helvetica" w:cs="Helvetica"/>
+          <w:sz w:val="20"/>
+          <w:szCs w:val="20"/>
+        </w:rPr>
+        <w:t xml:space="preserve"> in an audio recording</w:t>
+      </w:r>
+      <w:r>
+        <w:rPr>
+          <w:rFonts w:ascii="Helvetica" w:hAnsi="Helvetica" w:cs="Helvetica"/>
+          <w:sz w:val="20"/>
+          <w:szCs w:val="20"/>
+        </w:rPr>
+        <w:t xml:space="preserve">. The goal </w:t>
+      </w:r>
+      <w:r>
+        <w:rPr>
+          <w:rFonts w:ascii="Helvetica" w:hAnsi="Helvetica" w:cs="Helvetica"/>
+          <w:sz w:val="20"/>
+          <w:szCs w:val="20"/>
+        </w:rPr>
+        <w:t xml:space="preserve">would be to extend this research into a real-time system </w:t>
+      </w:r>
+      <w:r>
+        <w:rPr>
+          <w:rFonts w:ascii="Helvetica" w:hAnsi="Helvetica" w:cs="Helvetica"/>
+          <w:sz w:val="20"/>
+          <w:szCs w:val="20"/>
+        </w:rPr>
+        <w:t xml:space="preserve">to monitor, detect, and classify the presence of environmental noise. The scope of the classification should be sufficient to guide test engineers on the necessary </w:t>
+      </w:r>
+      <w:r>
+        <w:rPr>
+          <w:rFonts w:ascii="Helvetica" w:hAnsi="Helvetica" w:cs="Helvetica"/>
+          <w:sz w:val="20"/>
+          <w:szCs w:val="20"/>
+        </w:rPr>
+        <w:t>actions to take to remediate the contaminated data</w:t>
+      </w:r>
+      <w:r>
+        <w:rPr>
+          <w:rFonts w:ascii="Helvetica" w:hAnsi="Helvetica" w:cs="Helvetica"/>
+          <w:sz w:val="20"/>
+          <w:szCs w:val="20"/>
+        </w:rPr>
+        <w:t xml:space="preserve">. For example, whether the flight condition need be redone or what type(s) of contaminant noise sources need to be removed from the testing site. Human labor designated for these tasks, while reasonably effective, is taxing and not cost-efficient. Thus, </w:t>
+      </w:r>
+      <w:r>
+        <w:rPr>
+          <w:rFonts w:ascii="Helvetica" w:hAnsi="Helvetica" w:cs="Helvetica"/>
+          <w:sz w:val="20"/>
+          <w:szCs w:val="20"/>
+        </w:rPr>
+        <w:t>a</w:t>
+      </w:r>
+      <w:r>
+        <w:rPr>
+          <w:rFonts w:ascii="Helvetica" w:hAnsi="Helvetica" w:cs="Helvetica"/>
+          <w:sz w:val="20"/>
+          <w:szCs w:val="20"/>
+        </w:rPr>
+        <w:t xml:space="preserve"> proposed signal processing and machine learning-based system for this problem. </w:t>
+      </w:r>
+    </w:p>
+    <w:p>
+      <w:pPr>
+        <w:rPr>
+          <w:rFonts w:ascii="Helvetica" w:hAnsi="Helvetica" w:cs="Helvetica"/>
+          <w:sz w:val="20"/>
+          <w:szCs w:val="20"/>
+        </w:rPr>
+      </w:pPr>
+    </w:p>
+    <w:p>
+      <w:pPr>
+        <w:pStyle w:val="Heading1"/>
+        <w:rPr>
+          <w:sz w:val="20"/>
+        </w:rPr>
+      </w:pPr>
+      <w:r>
+        <w:t>Target Audience</w:t>
+      </w:r>
+    </w:p>
+    <w:p>
+      <w:pPr>
+        <w:rPr>
+          <w:rFonts w:ascii="Helvetica" w:hAnsi="Helvetica" w:cs="Helvetica"/>
+          <w:sz w:val="20"/>
+          <w:szCs w:val="36"/>
+        </w:rPr>
+      </w:pPr>
+      <w:r>
+        <w:rPr>
+          <w:rFonts w:ascii="Helvetica" w:hAnsi="Helvetica" w:cs="Helvetica"/>
+          <w:sz w:val="20"/>
+          <w:szCs w:val="36"/>
+        </w:rPr>
+        <w:t xml:space="preserve">The target audience of the noise contamination detector is an aircraft manufacturer, the sponsor Boeing Test &amp; Evaluation (BT&amp;E). This project could remove the need for multiple on-site work stations and operators and could lead to significant cost reductions for BT&amp;E. The performance of the system could increase the accuracy and repeatability of detection, further streamlining regulatory noise testing by BT&amp;E. </w:t>
+      </w:r>
+    </w:p>
+    <w:p>
+      <w:pPr>
+        <w:rPr>
+          <w:rFonts w:ascii="Helvetica" w:hAnsi="Helvetica" w:cs="Helvetica"/>
+          <w:sz w:val="20"/>
+          <w:szCs w:val="36"/>
+        </w:rPr>
+      </w:pPr>
+    </w:p>
+    <w:p>
+      <w:pPr>
+        <w:pStyle w:val="Heading1"/>
+        <w:rPr>
+          <w:sz w:val="20"/>
+        </w:rPr>
+      </w:pPr>
+      <w:r>
+        <w:t>Constraints and Requirements</w:t>
+      </w:r>
+    </w:p>
+    <w:p>
+      <w:pPr>
+        <w:rPr>
+          <w:rFonts w:ascii="Helvetica" w:hAnsi="Helvetica" w:cs="Helvetica"/>
+          <w:sz w:val="20"/>
+          <w:szCs w:val="36"/>
+        </w:rPr>
+      </w:pPr>
+      <w:r>
+        <w:rPr>
+          <w:rFonts w:ascii="Helvetica" w:hAnsi="Helvetica" w:cs="Helvetica"/>
+          <w:sz w:val="20"/>
+          <w:szCs w:val="36"/>
+        </w:rPr>
+        <w:t>The project, its models, its software code, and data must not limit the commercial use by The Boeing Company. Furthermore, all software code must be executable in MATLAB, the preferred computational platform for the BT&amp;E noise testing division.</w:t>
+      </w:r>
+    </w:p>
+    <w:p>
+      <w:pPr>
+        <w:rPr>
+          <w:rFonts w:ascii="Helvetica" w:hAnsi="Helvetica" w:cs="Helvetica"/>
+          <w:sz w:val="20"/>
+          <w:szCs w:val="36"/>
+        </w:rPr>
+      </w:pPr>
+    </w:p>
+    <w:p>
+      <w:pPr>
         <w:rPr>
           <w:rFonts w:ascii="Helvetica" w:hAnsi="Helvetica" w:cs="Helvetica"/>
           <w:b/>
@@ -178,766 +497,325 @@
           <w:szCs w:val="36"/>
         </w:rPr>
       </w:pPr>
-      <w:r>
+    </w:p>
+    <w:p>
+      <w:pPr>
+        <w:pStyle w:val="Heading1"/>
+        <w:rPr>
+          <w:sz w:val="20"/>
+        </w:rPr>
+      </w:pPr>
+      <w:r>
+        <w:lastRenderedPageBreak/>
+        <w:t>Information Required from the Sponsor</w:t>
+      </w:r>
+    </w:p>
+    <w:p>
+      <w:pPr>
+        <w:rPr>
+          <w:rFonts w:ascii="Helvetica" w:hAnsi="Helvetica" w:cs="Helvetica"/>
+          <w:sz w:val="20"/>
+          <w:szCs w:val="36"/>
+        </w:rPr>
+      </w:pPr>
+      <w:r>
+        <w:rPr>
+          <w:rFonts w:ascii="Helvetica" w:hAnsi="Helvetica" w:cs="Helvetica"/>
+          <w:sz w:val="20"/>
+          <w:szCs w:val="36"/>
+        </w:rPr>
+        <w:t>Acoustic signal training data that is labeled with the presence of contamination and what the contaminating noise is if it exists.</w:t>
+      </w:r>
+      <w:r>
+        <w:rPr>
+          <w:rFonts w:ascii="Helvetica" w:hAnsi="Helvetica" w:cs="Helvetica"/>
+          <w:sz w:val="20"/>
+          <w:szCs w:val="36"/>
+        </w:rPr>
+        <w:t xml:space="preserve"> </w:t>
+      </w:r>
+    </w:p>
+    <w:p>
+      <w:pPr>
         <w:rPr>
           <w:rFonts w:ascii="Helvetica" w:hAnsi="Helvetica" w:cs="Helvetica"/>
           <w:b/>
           <w:sz w:val="26"/>
           <w:szCs w:val="36"/>
         </w:rPr>
-        <w:t xml:space="preserve">Project </w:t>
-      </w:r>
-      <w:r>
-        <w:rPr>
-          <w:rFonts w:ascii="Helvetica" w:hAnsi="Helvetica" w:cs="Helvetica"/>
-          <w:b/>
-          <w:sz w:val="26"/>
-          <w:szCs w:val="36"/>
-        </w:rPr>
-        <w:t>Background</w:t>
-      </w:r>
-    </w:p>
-    <w:p>
-      <w:pPr>
-        <w:rPr>
-          <w:rFonts w:ascii="Helvetica" w:hAnsi="Helvetica" w:cs="Helvetica"/>
-          <w:sz w:val="20"/>
-          <w:szCs w:val="20"/>
-        </w:rPr>
-      </w:pPr>
-      <w:r>
-        <w:rPr>
-          <w:rFonts w:ascii="Helvetica" w:hAnsi="Helvetica" w:cs="Helvetica"/>
-          <w:sz w:val="20"/>
-          <w:szCs w:val="20"/>
-        </w:rPr>
-        <w:t>The impact of aircraft noise on a “community” is well-regulated by the Federal Aviation Administration</w:t>
-      </w:r>
-      <w:r>
-        <w:rPr>
-          <w:rFonts w:ascii="Helvetica" w:hAnsi="Helvetica" w:cs="Helvetica"/>
-          <w:sz w:val="20"/>
-          <w:szCs w:val="20"/>
-        </w:rPr>
-        <w:t xml:space="preserve"> [1]</w:t>
-      </w:r>
-      <w:r>
-        <w:rPr>
-          <w:rFonts w:ascii="Helvetica" w:hAnsi="Helvetica" w:cs="Helvetica"/>
-          <w:sz w:val="20"/>
-          <w:szCs w:val="20"/>
-        </w:rPr>
-        <w:t xml:space="preserve"> (FAA). Aircraft manufacturers such as Airbus and Boeing must </w:t>
-      </w:r>
-      <w:r>
-        <w:rPr>
-          <w:rFonts w:ascii="Helvetica" w:hAnsi="Helvetica" w:cs="Helvetica"/>
-          <w:sz w:val="20"/>
-          <w:szCs w:val="20"/>
-        </w:rPr>
-        <w:t>adhere</w:t>
-      </w:r>
-      <w:r>
-        <w:rPr>
-          <w:rFonts w:ascii="Helvetica" w:hAnsi="Helvetica" w:cs="Helvetica"/>
-          <w:sz w:val="20"/>
-          <w:szCs w:val="20"/>
-        </w:rPr>
-        <w:t xml:space="preserve"> to these standards for all new or derivative aircraft models which includes flight testing of prototype aircraft. Community noise flight tests consist of instrumenting one end of a runway of a remote airport with acoustic recording devices and recording the acoustic signatures as the test plane is flown over the instrumentation for</w:t>
-      </w:r>
-      <w:r>
-        <w:rPr>
-          <w:rFonts w:ascii="Helvetica" w:hAnsi="Helvetica" w:cs="Helvetica"/>
-          <w:sz w:val="20"/>
-          <w:szCs w:val="20"/>
-        </w:rPr>
-        <w:t xml:space="preserve"> the</w:t>
-      </w:r>
-      <w:r>
-        <w:rPr>
-          <w:rFonts w:ascii="Helvetica" w:hAnsi="Helvetica" w:cs="Helvetica"/>
-          <w:sz w:val="20"/>
-          <w:szCs w:val="20"/>
-        </w:rPr>
-        <w:t xml:space="preserve"> many conditions as required by the Federal regulations. To avoid </w:t>
-      </w:r>
-      <w:r>
-        <w:rPr>
-          <w:rFonts w:ascii="Helvetica" w:hAnsi="Helvetica" w:cs="Helvetica"/>
-          <w:sz w:val="20"/>
-          <w:szCs w:val="20"/>
-        </w:rPr>
-        <w:t xml:space="preserve">non-compliance </w:t>
-      </w:r>
-      <w:r>
-        <w:rPr>
-          <w:rFonts w:ascii="Helvetica" w:hAnsi="Helvetica" w:cs="Helvetica"/>
-          <w:sz w:val="20"/>
-          <w:szCs w:val="20"/>
-        </w:rPr>
-        <w:t xml:space="preserve">or </w:t>
-      </w:r>
-      <w:r>
-        <w:rPr>
-          <w:rFonts w:ascii="Helvetica" w:hAnsi="Helvetica" w:cs="Helvetica"/>
-          <w:sz w:val="20"/>
-          <w:szCs w:val="20"/>
-        </w:rPr>
-        <w:t xml:space="preserve">costly and time-consuming repetitions of </w:t>
-      </w:r>
-      <w:r>
-        <w:rPr>
-          <w:rFonts w:ascii="Helvetica" w:hAnsi="Helvetica" w:cs="Helvetica"/>
-          <w:sz w:val="20"/>
-          <w:szCs w:val="20"/>
-        </w:rPr>
-        <w:t>the tests</w:t>
-      </w:r>
-      <w:r>
-        <w:rPr>
-          <w:rFonts w:ascii="Helvetica" w:hAnsi="Helvetica" w:cs="Helvetica"/>
-          <w:sz w:val="20"/>
-          <w:szCs w:val="20"/>
-        </w:rPr>
-        <w:t>, the surround</w:t>
-      </w:r>
-      <w:r>
-        <w:rPr>
-          <w:rFonts w:ascii="Helvetica" w:hAnsi="Helvetica" w:cs="Helvetica"/>
-          <w:sz w:val="20"/>
-          <w:szCs w:val="20"/>
-        </w:rPr>
-        <w:t>ing</w:t>
-      </w:r>
-      <w:r>
-        <w:rPr>
-          <w:rFonts w:ascii="Helvetica" w:hAnsi="Helvetica" w:cs="Helvetica"/>
-          <w:sz w:val="20"/>
-          <w:szCs w:val="20"/>
-        </w:rPr>
-        <w:t xml:space="preserve"> acoustic environment should cause no noise contamination on the recordings that could </w:t>
-      </w:r>
-      <w:r>
-        <w:rPr>
-          <w:rFonts w:ascii="Helvetica" w:hAnsi="Helvetica" w:cs="Helvetica"/>
-          <w:sz w:val="20"/>
-          <w:szCs w:val="20"/>
-        </w:rPr>
-        <w:t>invalidate each test</w:t>
-      </w:r>
-      <w:r>
-        <w:rPr>
-          <w:rFonts w:ascii="Helvetica" w:hAnsi="Helvetica" w:cs="Helvetica"/>
-          <w:sz w:val="20"/>
-          <w:szCs w:val="20"/>
-        </w:rPr>
-        <w:t xml:space="preserve">. Sources of contamination can include but are not limited to: bird chirps, wildlife/livestock vocalizations, insect noises, traffic noises, and aircraft noises borne from aircraft besides the target test flight. Current testing procedures use extensive equipment and human labor to detect, assess, and remedy any environmental noise contamination to ensure the recorded acoustic signatures are solely from test aircraft. </w:t>
-      </w:r>
-    </w:p>
-    <w:p>
-      <w:pPr>
-        <w:rPr>
-          <w:rFonts w:ascii="Helvetica" w:hAnsi="Helvetica" w:cs="Helvetica"/>
-          <w:sz w:val="20"/>
-          <w:szCs w:val="20"/>
-        </w:rPr>
-      </w:pPr>
-      <w:r>
-        <w:rPr>
-          <w:rFonts w:ascii="Helvetica" w:hAnsi="Helvetica" w:cs="Helvetica"/>
-          <w:sz w:val="20"/>
-          <w:szCs w:val="20"/>
-        </w:rPr>
-        <w:t>This project is a feasibility study into using automated procedures for detecting and assessing</w:t>
-      </w:r>
-      <w:r>
-        <w:rPr>
-          <w:rFonts w:ascii="Helvetica" w:hAnsi="Helvetica" w:cs="Helvetica"/>
-          <w:sz w:val="20"/>
-          <w:szCs w:val="20"/>
-        </w:rPr>
-        <w:t xml:space="preserve"> the presence of</w:t>
-      </w:r>
-      <w:r>
-        <w:rPr>
-          <w:rFonts w:ascii="Helvetica" w:hAnsi="Helvetica" w:cs="Helvetica"/>
-          <w:sz w:val="20"/>
-          <w:szCs w:val="20"/>
-        </w:rPr>
-        <w:t xml:space="preserve"> environmental noise contamination</w:t>
-      </w:r>
-      <w:r>
-        <w:rPr>
-          <w:rFonts w:ascii="Helvetica" w:hAnsi="Helvetica" w:cs="Helvetica"/>
-          <w:sz w:val="20"/>
-          <w:szCs w:val="20"/>
-        </w:rPr>
-        <w:t xml:space="preserve"> in an audio recording</w:t>
-      </w:r>
-      <w:r>
-        <w:rPr>
-          <w:rFonts w:ascii="Helvetica" w:hAnsi="Helvetica" w:cs="Helvetica"/>
-          <w:sz w:val="20"/>
-          <w:szCs w:val="20"/>
-        </w:rPr>
-        <w:t xml:space="preserve">. The goal </w:t>
-      </w:r>
-      <w:r>
-        <w:rPr>
-          <w:rFonts w:ascii="Helvetica" w:hAnsi="Helvetica" w:cs="Helvetica"/>
-          <w:sz w:val="20"/>
-          <w:szCs w:val="20"/>
-        </w:rPr>
-        <w:t xml:space="preserve">would be to extend this research into a real-time system </w:t>
-      </w:r>
-      <w:r>
-        <w:rPr>
-          <w:rFonts w:ascii="Helvetica" w:hAnsi="Helvetica" w:cs="Helvetica"/>
-          <w:sz w:val="20"/>
-          <w:szCs w:val="20"/>
-        </w:rPr>
-        <w:t xml:space="preserve">to monitor, detect, and classify the presence of environmental noise. The scope of the classification should be sufficient to guide test engineers on the necessary </w:t>
-      </w:r>
-      <w:r>
-        <w:rPr>
-          <w:rFonts w:ascii="Helvetica" w:hAnsi="Helvetica" w:cs="Helvetica"/>
-          <w:sz w:val="20"/>
-          <w:szCs w:val="20"/>
-        </w:rPr>
-        <w:t>actions to take to remediate the contaminated data</w:t>
-      </w:r>
-      <w:r>
-        <w:rPr>
-          <w:rFonts w:ascii="Helvetica" w:hAnsi="Helvetica" w:cs="Helvetica"/>
-          <w:sz w:val="20"/>
-          <w:szCs w:val="20"/>
-        </w:rPr>
-        <w:t xml:space="preserve">. For example, whether the flight condition need be redone or what type(s) of contaminant noise sources need to be removed from the testing site. Human labor designated for these tasks, while reasonably effective, is taxing and not cost-efficient. Thus, </w:t>
-      </w:r>
-      <w:r>
-        <w:rPr>
-          <w:rFonts w:ascii="Helvetica" w:hAnsi="Helvetica" w:cs="Helvetica"/>
-          <w:sz w:val="20"/>
-          <w:szCs w:val="20"/>
-        </w:rPr>
-        <w:t>a</w:t>
-      </w:r>
-      <w:r>
-        <w:rPr>
-          <w:rFonts w:ascii="Helvetica" w:hAnsi="Helvetica" w:cs="Helvetica"/>
-          <w:sz w:val="20"/>
-          <w:szCs w:val="20"/>
-        </w:rPr>
-        <w:t xml:space="preserve"> proposed signal processing and machine learning-based system for this problem. </w:t>
-      </w:r>
-    </w:p>
-    <w:p>
-      <w:pPr>
-        <w:rPr>
-          <w:rFonts w:ascii="Helvetica" w:hAnsi="Helvetica" w:cs="Helvetica"/>
-          <w:sz w:val="20"/>
-          <w:szCs w:val="20"/>
-        </w:rPr>
-      </w:pPr>
-    </w:p>
-    <w:p>
-      <w:pPr>
-        <w:rPr>
-          <w:rFonts w:ascii="Helvetica" w:hAnsi="Helvetica" w:cs="Helvetica"/>
-          <w:sz w:val="20"/>
-          <w:szCs w:val="36"/>
-        </w:rPr>
-      </w:pPr>
-      <w:r>
-        <w:rPr>
-          <w:rFonts w:ascii="Helvetica" w:hAnsi="Helvetica" w:cs="Helvetica"/>
-          <w:b/>
-          <w:sz w:val="26"/>
-          <w:szCs w:val="36"/>
-        </w:rPr>
-        <w:t>Target Audience</w:t>
-      </w:r>
-    </w:p>
-    <w:p>
-      <w:pPr>
-        <w:rPr>
-          <w:rFonts w:ascii="Helvetica" w:hAnsi="Helvetica" w:cs="Helvetica"/>
-          <w:sz w:val="20"/>
-          <w:szCs w:val="36"/>
-        </w:rPr>
-      </w:pPr>
-      <w:r>
-        <w:rPr>
-          <w:rFonts w:ascii="Helvetica" w:hAnsi="Helvetica" w:cs="Helvetica"/>
-          <w:sz w:val="20"/>
-          <w:szCs w:val="36"/>
-        </w:rPr>
-        <w:t xml:space="preserve">The target audience of the noise contamination detector is an aircraft manufacturer, the sponsor Boeing Test &amp; Evaluation (BT&amp;E). This project could remove the need for multiple on-site work stations and operators and could lead to significant cost reductions for BT&amp;E. The performance of the system could increase the accuracy and repeatability of detection, further streamlining regulatory noise testing by BT&amp;E. </w:t>
-      </w:r>
-    </w:p>
-    <w:p>
-      <w:pPr>
-        <w:rPr>
-          <w:rFonts w:ascii="Helvetica" w:hAnsi="Helvetica" w:cs="Helvetica"/>
-          <w:sz w:val="20"/>
-          <w:szCs w:val="36"/>
-        </w:rPr>
-      </w:pPr>
-    </w:p>
-    <w:p>
-      <w:pPr>
-        <w:rPr>
-          <w:rFonts w:ascii="Helvetica" w:hAnsi="Helvetica" w:cs="Helvetica"/>
-          <w:sz w:val="20"/>
-          <w:szCs w:val="36"/>
-        </w:rPr>
-      </w:pPr>
-      <w:r>
-        <w:rPr>
-          <w:rFonts w:ascii="Helvetica" w:hAnsi="Helvetica" w:cs="Helvetica"/>
-          <w:b/>
-          <w:sz w:val="26"/>
-          <w:szCs w:val="36"/>
-        </w:rPr>
-        <w:t>Constraints and Requirements</w:t>
-      </w:r>
-    </w:p>
-    <w:p>
-      <w:pPr>
-        <w:rPr>
-          <w:rFonts w:ascii="Helvetica" w:hAnsi="Helvetica" w:cs="Helvetica"/>
-          <w:sz w:val="20"/>
-          <w:szCs w:val="36"/>
-        </w:rPr>
-      </w:pPr>
-      <w:r>
-        <w:rPr>
-          <w:rFonts w:ascii="Helvetica" w:hAnsi="Helvetica" w:cs="Helvetica"/>
-          <w:sz w:val="20"/>
-          <w:szCs w:val="36"/>
-        </w:rPr>
-        <w:t>The project, its models, its software code, and data must not limit the commercial use by The Boeing Company. Furthermore, all software code must be executable in MATLAB, the preferred computational platform for the BT&amp;E noise testing division.</w:t>
-      </w:r>
-    </w:p>
-    <w:p>
-      <w:pPr>
-        <w:rPr>
-          <w:rFonts w:ascii="Helvetica" w:hAnsi="Helvetica" w:cs="Helvetica"/>
-          <w:sz w:val="20"/>
-          <w:szCs w:val="36"/>
-        </w:rPr>
-      </w:pPr>
-    </w:p>
-    <w:p>
-      <w:pPr>
-        <w:rPr>
-          <w:rFonts w:ascii="Helvetica" w:hAnsi="Helvetica" w:cs="Helvetica"/>
-          <w:b/>
-          <w:sz w:val="26"/>
-          <w:szCs w:val="36"/>
-        </w:rPr>
-      </w:pPr>
-    </w:p>
-    <w:p>
-      <w:pPr>
-        <w:rPr>
-          <w:rFonts w:ascii="Helvetica" w:hAnsi="Helvetica" w:cs="Helvetica"/>
-          <w:sz w:val="20"/>
-          <w:szCs w:val="36"/>
-        </w:rPr>
-      </w:pPr>
-      <w:r>
-        <w:rPr>
-          <w:rFonts w:ascii="Helvetica" w:hAnsi="Helvetica" w:cs="Helvetica"/>
-          <w:b/>
-          <w:sz w:val="26"/>
-          <w:szCs w:val="36"/>
-        </w:rPr>
-        <w:lastRenderedPageBreak/>
-        <w:t>Information Required from the Sponsor</w:t>
-      </w:r>
-    </w:p>
-    <w:p>
-      <w:pPr>
-        <w:rPr>
-          <w:rFonts w:ascii="Helvetica" w:hAnsi="Helvetica" w:cs="Helvetica"/>
-          <w:sz w:val="20"/>
-          <w:szCs w:val="36"/>
-        </w:rPr>
-      </w:pPr>
-      <w:r>
-        <w:rPr>
-          <w:rFonts w:ascii="Helvetica" w:hAnsi="Helvetica" w:cs="Helvetica"/>
-          <w:sz w:val="20"/>
-          <w:szCs w:val="36"/>
-        </w:rPr>
-        <w:t>Acoustic signal training data that is labeled with the presence of contamination and what the contaminating noise is if it exists.</w:t>
-      </w:r>
-      <w:r>
-        <w:rPr>
-          <w:rFonts w:ascii="Helvetica" w:hAnsi="Helvetica" w:cs="Helvetica"/>
-          <w:sz w:val="20"/>
-          <w:szCs w:val="36"/>
-        </w:rPr>
+      </w:pPr>
+    </w:p>
+    <w:p>
+      <w:pPr>
+        <w:pStyle w:val="Heading1"/>
+        <w:rPr>
+          <w:sz w:val="20"/>
+        </w:rPr>
+      </w:pPr>
+      <w:r>
+        <w:t>Project Proposal</w:t>
+      </w:r>
+    </w:p>
+    <w:p>
+      <w:pPr>
+        <w:rPr>
+          <w:rFonts w:ascii="Helvetica" w:hAnsi="Helvetica" w:cs="Helvetica"/>
+          <w:sz w:val="20"/>
+          <w:szCs w:val="36"/>
+        </w:rPr>
+      </w:pPr>
+      <w:r>
+        <w:rPr>
+          <w:rFonts w:ascii="Helvetica" w:hAnsi="Helvetica" w:cs="Helvetica"/>
+          <w:sz w:val="20"/>
+          <w:szCs w:val="36"/>
+        </w:rPr>
+        <w:t>This</w:t>
+      </w:r>
+      <w:r>
+        <w:rPr>
+          <w:rFonts w:ascii="Helvetica" w:hAnsi="Helvetica" w:cs="Helvetica"/>
+          <w:sz w:val="20"/>
+          <w:szCs w:val="36"/>
+        </w:rPr>
+        <w:t xml:space="preserve"> project seek</w:t>
+      </w:r>
+      <w:r>
+        <w:rPr>
+          <w:rFonts w:ascii="Helvetica" w:hAnsi="Helvetica" w:cs="Helvetica"/>
+          <w:sz w:val="20"/>
+          <w:szCs w:val="36"/>
+        </w:rPr>
+        <w:t>s</w:t>
+      </w:r>
+      <w:r>
+        <w:rPr>
+          <w:rFonts w:ascii="Helvetica" w:hAnsi="Helvetica" w:cs="Helvetica"/>
+          <w:sz w:val="20"/>
+          <w:szCs w:val="36"/>
+        </w:rPr>
+        <w:t xml:space="preserve"> to research, develop, and implement a signal processing into machine-learning pipeline for automating the detection of environmental noise contamination contained in acoustic measurements. A proposed methodology for achieving such results could be: </w:t>
+      </w:r>
+    </w:p>
+    <w:p>
+      <w:pPr>
+        <w:pStyle w:val="Heading2"/>
+      </w:pPr>
+      <w:r>
+        <w:t xml:space="preserve">Feature </w:t>
+      </w:r>
+      <w:r>
+        <w:t>S</w:t>
+      </w:r>
+      <w:r>
+        <w:t>election</w:t>
+      </w:r>
+    </w:p>
+    <w:p>
+      <w:pPr>
+        <w:rPr>
+          <w:rFonts w:ascii="Helvetica" w:hAnsi="Helvetica" w:cs="Helvetica"/>
+          <w:sz w:val="20"/>
+          <w:szCs w:val="36"/>
+        </w:rPr>
+      </w:pPr>
+      <w:r>
+        <w:rPr>
+          <w:rFonts w:ascii="Helvetica" w:hAnsi="Helvetica" w:cs="Helvetica"/>
+          <w:sz w:val="20"/>
+          <w:szCs w:val="36"/>
+        </w:rPr>
+        <w:t>This portion of the project will require research and implementation of novel audio signal processing techniques to create and select signal features relevant for the classification task. Signal filtering, Fourier analysis, signal-to-noise ratio/signal energy spectrum methods, wavelet transforms, and other time-series transient signal classification methods are potential methods for this purpose.</w:t>
+      </w:r>
+      <w:r>
+        <w:rPr>
+          <w:rFonts w:ascii="Helvetica" w:hAnsi="Helvetica" w:cs="Helvetica"/>
+          <w:sz w:val="20"/>
+          <w:szCs w:val="36"/>
+        </w:rPr>
+        <w:t xml:space="preserve"> We further explore which techniques are likely to be prioritized in the section for Current Research and Work in this field.</w:t>
+      </w:r>
+    </w:p>
+    <w:p>
+      <w:pPr>
+        <w:pStyle w:val="Heading2"/>
+        <w:rPr>
+          <w:sz w:val="18"/>
+        </w:rPr>
+      </w:pPr>
+      <w:r>
+        <w:t>Model</w:t>
+      </w:r>
+      <w:r>
         <w:t xml:space="preserve"> </w:t>
       </w:r>
-    </w:p>
-    <w:p>
-      <w:pPr>
-        <w:rPr>
-          <w:rFonts w:ascii="Helvetica" w:hAnsi="Helvetica" w:cs="Helvetica"/>
-          <w:b/>
-          <w:sz w:val="26"/>
-          <w:szCs w:val="36"/>
-        </w:rPr>
-      </w:pPr>
-    </w:p>
-    <w:p>
-      <w:pPr>
-        <w:rPr>
-          <w:rFonts w:ascii="Helvetica" w:hAnsi="Helvetica" w:cs="Helvetica"/>
-          <w:sz w:val="20"/>
-          <w:szCs w:val="36"/>
-        </w:rPr>
-      </w:pPr>
-      <w:r>
-        <w:rPr>
-          <w:rFonts w:ascii="Helvetica" w:hAnsi="Helvetica" w:cs="Helvetica"/>
-          <w:b/>
-          <w:sz w:val="26"/>
-          <w:szCs w:val="36"/>
-        </w:rPr>
-        <w:t>Project Proposal</w:t>
-      </w:r>
-    </w:p>
-    <w:p>
-      <w:pPr>
-        <w:rPr>
-          <w:rFonts w:ascii="Helvetica" w:hAnsi="Helvetica" w:cs="Helvetica"/>
-          <w:sz w:val="20"/>
-          <w:szCs w:val="36"/>
-        </w:rPr>
-      </w:pPr>
-      <w:r>
-        <w:rPr>
-          <w:rFonts w:ascii="Helvetica" w:hAnsi="Helvetica" w:cs="Helvetica"/>
-          <w:sz w:val="20"/>
-          <w:szCs w:val="36"/>
-        </w:rPr>
-        <w:t>This</w:t>
-      </w:r>
-      <w:r>
-        <w:rPr>
-          <w:rFonts w:ascii="Helvetica" w:hAnsi="Helvetica" w:cs="Helvetica"/>
-          <w:sz w:val="20"/>
-          <w:szCs w:val="36"/>
-        </w:rPr>
-        <w:t xml:space="preserve"> project seek</w:t>
-      </w:r>
-      <w:r>
-        <w:rPr>
-          <w:rFonts w:ascii="Helvetica" w:hAnsi="Helvetica" w:cs="Helvetica"/>
-          <w:sz w:val="20"/>
-          <w:szCs w:val="36"/>
-        </w:rPr>
-        <w:t>s</w:t>
-      </w:r>
-      <w:r>
-        <w:rPr>
-          <w:rFonts w:ascii="Helvetica" w:hAnsi="Helvetica" w:cs="Helvetica"/>
-          <w:sz w:val="20"/>
-          <w:szCs w:val="36"/>
-        </w:rPr>
-        <w:t xml:space="preserve"> to research, develop, and implement a signal processing into machine-learning pipeline for automating the detection of environmental noise contamination contained in acoustic measurements. A proposed methodology for achieving such results could be: </w:t>
-      </w:r>
-    </w:p>
-    <w:p>
-      <w:pPr>
-        <w:rPr>
-          <w:rFonts w:ascii="Helvetica" w:hAnsi="Helvetica" w:cs="Helvetica"/>
-          <w:b/>
-          <w:sz w:val="20"/>
-          <w:szCs w:val="36"/>
-        </w:rPr>
-      </w:pPr>
-      <w:r>
-        <w:rPr>
-          <w:rFonts w:ascii="Helvetica" w:hAnsi="Helvetica" w:cs="Helvetica"/>
-          <w:b/>
-          <w:sz w:val="20"/>
-          <w:szCs w:val="36"/>
-        </w:rPr>
-        <w:t xml:space="preserve">Feature </w:t>
-      </w:r>
-      <w:r>
-        <w:rPr>
-          <w:rFonts w:ascii="Helvetica" w:hAnsi="Helvetica" w:cs="Helvetica"/>
-          <w:b/>
-          <w:sz w:val="20"/>
-          <w:szCs w:val="36"/>
-        </w:rPr>
-        <w:t>S</w:t>
-      </w:r>
-      <w:r>
-        <w:rPr>
-          <w:rFonts w:ascii="Helvetica" w:hAnsi="Helvetica" w:cs="Helvetica"/>
-          <w:b/>
-          <w:sz w:val="20"/>
-          <w:szCs w:val="36"/>
-        </w:rPr>
-        <w:t>election</w:t>
-      </w:r>
-    </w:p>
-    <w:p>
-      <w:pPr>
-        <w:rPr>
-          <w:rFonts w:ascii="Helvetica" w:hAnsi="Helvetica" w:cs="Helvetica"/>
-          <w:sz w:val="20"/>
-          <w:szCs w:val="36"/>
-        </w:rPr>
-      </w:pPr>
-      <w:r>
-        <w:rPr>
-          <w:rFonts w:ascii="Helvetica" w:hAnsi="Helvetica" w:cs="Helvetica"/>
-          <w:sz w:val="20"/>
-          <w:szCs w:val="36"/>
-        </w:rPr>
-        <w:t>This portion of the project will require research and implementation of novel audio signal processing techniques to create and select signal features relevant for the classification task. Signal filtering, Fourier analysis, signal-to-noise ratio/signal energy spectrum methods, wavelet transforms, and other time-series transient signal classification methods are potential methods for this purpose.</w:t>
-      </w:r>
-      <w:r>
-        <w:rPr>
-          <w:rFonts w:ascii="Helvetica" w:hAnsi="Helvetica" w:cs="Helvetica"/>
-          <w:sz w:val="20"/>
-          <w:szCs w:val="36"/>
-        </w:rPr>
-        <w:t xml:space="preserve"> We further explore which techniques are likely to be prioritized in the section for Current Research and Work in this field.</w:t>
-      </w:r>
-    </w:p>
-    <w:p>
-      <w:pPr>
-        <w:rPr>
-          <w:rFonts w:ascii="Helvetica" w:hAnsi="Helvetica" w:cs="Helvetica"/>
+      <w:r>
+        <w:t>Training</w:t>
+      </w:r>
+    </w:p>
+    <w:p>
+      <w:pPr>
+        <w:rPr>
+          <w:rFonts w:ascii="Helvetica" w:hAnsi="Helvetica" w:cs="Helvetica"/>
+          <w:sz w:val="20"/>
+          <w:szCs w:val="36"/>
+        </w:rPr>
+      </w:pPr>
+      <w:r>
+        <w:rPr>
+          <w:rFonts w:ascii="Helvetica" w:hAnsi="Helvetica" w:cs="Helvetica"/>
+          <w:sz w:val="20"/>
+          <w:szCs w:val="36"/>
+        </w:rPr>
+        <w:t xml:space="preserve">Given a set of covariates from </w:t>
+      </w:r>
+      <w:r>
+        <w:rPr>
+          <w:rFonts w:ascii="Helvetica" w:hAnsi="Helvetica" w:cs="Helvetica"/>
+          <w:sz w:val="20"/>
+          <w:szCs w:val="36"/>
+        </w:rPr>
+        <w:t>feature selection we will train</w:t>
+      </w:r>
+      <w:r>
+        <w:rPr>
+          <w:rFonts w:ascii="Helvetica" w:hAnsi="Helvetica" w:cs="Helvetica"/>
+          <w:sz w:val="20"/>
+          <w:szCs w:val="36"/>
+        </w:rPr>
+        <w:t xml:space="preserve"> classification algorithms using the training data</w:t>
+      </w:r>
+      <w:r>
+        <w:rPr>
+          <w:rFonts w:ascii="Helvetica" w:hAnsi="Helvetica" w:cs="Helvetica"/>
+          <w:sz w:val="20"/>
+          <w:szCs w:val="36"/>
+        </w:rPr>
+        <w:t xml:space="preserve"> provided by BT&amp;E</w:t>
+      </w:r>
+      <w:r>
+        <w:rPr>
+          <w:rFonts w:ascii="Helvetica" w:hAnsi="Helvetica" w:cs="Helvetica"/>
+          <w:sz w:val="20"/>
+          <w:szCs w:val="36"/>
+        </w:rPr>
+        <w:t>. These machine-learning (ML) algorithms will range from basic to complex</w:t>
+      </w:r>
+      <w:r>
+        <w:rPr>
+          <w:rFonts w:ascii="Helvetica" w:hAnsi="Helvetica" w:cs="Helvetica"/>
+          <w:sz w:val="20"/>
+          <w:szCs w:val="36"/>
+        </w:rPr>
+        <w:t xml:space="preserve"> and are likely to encompass everything</w:t>
+      </w:r>
+      <w:r>
+        <w:rPr>
+          <w:rFonts w:ascii="Helvetica" w:hAnsi="Helvetica" w:cs="Helvetica"/>
+          <w:sz w:val="20"/>
+          <w:szCs w:val="36"/>
+        </w:rPr>
+        <w:t xml:space="preserve"> from softmax multi-classification and multi-layer perceptrons, to recurrent neural networks. The algorithms will be considered for their pre-trained execution time as the intended goal is implementation into a real-time monitoring system.</w:t>
+      </w:r>
+      <w:r>
+        <w:rPr>
+          <w:rFonts w:ascii="Helvetica" w:hAnsi="Helvetica" w:cs="Helvetica"/>
+          <w:sz w:val="20"/>
+          <w:szCs w:val="36"/>
+        </w:rPr>
+        <w:t xml:space="preserve"> </w:t>
+      </w:r>
+      <w:r>
+        <w:rPr>
+          <w:rFonts w:ascii="Helvetica" w:hAnsi="Helvetica" w:cs="Helvetica"/>
+          <w:sz w:val="20"/>
+          <w:szCs w:val="36"/>
+        </w:rPr>
+        <w:t>Choices for m</w:t>
+      </w:r>
+      <w:r>
+        <w:rPr>
+          <w:rFonts w:ascii="Helvetica" w:hAnsi="Helvetica" w:cs="Helvetica"/>
+          <w:sz w:val="20"/>
+          <w:szCs w:val="36"/>
+        </w:rPr>
+        <w:t xml:space="preserve">odels that </w:t>
+      </w:r>
+      <w:r>
+        <w:rPr>
+          <w:rFonts w:ascii="Helvetica" w:hAnsi="Helvetica" w:cs="Helvetica"/>
+          <w:sz w:val="20"/>
+          <w:szCs w:val="36"/>
+        </w:rPr>
+        <w:t>we will explore are also enumerated in the Current Research and Work section.</w:t>
+      </w:r>
+    </w:p>
+    <w:p>
+      <w:pPr>
+        <w:pStyle w:val="Heading2"/>
+        <w:rPr>
           <w:sz w:val="18"/>
-          <w:szCs w:val="36"/>
-        </w:rPr>
-      </w:pPr>
-      <w:r>
-        <w:rPr>
-          <w:rFonts w:ascii="Helvetica" w:hAnsi="Helvetica" w:cs="Helvetica"/>
-          <w:b/>
-          <w:sz w:val="20"/>
-          <w:szCs w:val="36"/>
-        </w:rPr>
+        </w:rPr>
+      </w:pPr>
+      <w:r>
         <w:t>Model</w:t>
       </w:r>
       <w:r>
-        <w:rPr>
-          <w:rFonts w:ascii="Helvetica" w:hAnsi="Helvetica" w:cs="Helvetica"/>
-          <w:b/>
-          <w:sz w:val="20"/>
-          <w:szCs w:val="36"/>
-        </w:rPr>
         <w:t xml:space="preserve"> </w:t>
       </w:r>
       <w:r>
-        <w:rPr>
-          <w:rFonts w:ascii="Helvetica" w:hAnsi="Helvetica" w:cs="Helvetica"/>
-          <w:b/>
-          <w:sz w:val="20"/>
-          <w:szCs w:val="36"/>
-        </w:rPr>
-        <w:t>Training</w:t>
-      </w:r>
-    </w:p>
-    <w:p>
-      <w:pPr>
-        <w:rPr>
-          <w:rFonts w:ascii="Helvetica" w:hAnsi="Helvetica" w:cs="Helvetica"/>
-          <w:sz w:val="20"/>
-          <w:szCs w:val="36"/>
-        </w:rPr>
-      </w:pPr>
-      <w:r>
-        <w:rPr>
-          <w:rFonts w:ascii="Helvetica" w:hAnsi="Helvetica" w:cs="Helvetica"/>
-          <w:sz w:val="20"/>
-          <w:szCs w:val="36"/>
-        </w:rPr>
-        <w:t xml:space="preserve">Given a set of covariates from </w:t>
-      </w:r>
-      <w:r>
-        <w:rPr>
-          <w:rFonts w:ascii="Helvetica" w:hAnsi="Helvetica" w:cs="Helvetica"/>
-          <w:sz w:val="20"/>
-          <w:szCs w:val="36"/>
-        </w:rPr>
-        <w:t>feature selection we will train</w:t>
-      </w:r>
-      <w:r>
-        <w:rPr>
-          <w:rFonts w:ascii="Helvetica" w:hAnsi="Helvetica" w:cs="Helvetica"/>
-          <w:sz w:val="20"/>
-          <w:szCs w:val="36"/>
-        </w:rPr>
-        <w:t xml:space="preserve"> classification algorithms using the training data</w:t>
-      </w:r>
-      <w:r>
-        <w:rPr>
-          <w:rFonts w:ascii="Helvetica" w:hAnsi="Helvetica" w:cs="Helvetica"/>
-          <w:sz w:val="20"/>
-          <w:szCs w:val="36"/>
-        </w:rPr>
-        <w:t xml:space="preserve"> provided by BT&amp;E</w:t>
-      </w:r>
-      <w:r>
-        <w:rPr>
-          <w:rFonts w:ascii="Helvetica" w:hAnsi="Helvetica" w:cs="Helvetica"/>
-          <w:sz w:val="20"/>
-          <w:szCs w:val="36"/>
-        </w:rPr>
-        <w:t>. These machine-learning (ML) algorithms will range from basic to complex</w:t>
-      </w:r>
-      <w:r>
-        <w:rPr>
-          <w:rFonts w:ascii="Helvetica" w:hAnsi="Helvetica" w:cs="Helvetica"/>
-          <w:sz w:val="20"/>
-          <w:szCs w:val="36"/>
-        </w:rPr>
-        <w:t xml:space="preserve"> and are likely to encompass everything</w:t>
-      </w:r>
-      <w:r>
-        <w:rPr>
-          <w:rFonts w:ascii="Helvetica" w:hAnsi="Helvetica" w:cs="Helvetica"/>
-          <w:sz w:val="20"/>
-          <w:szCs w:val="36"/>
-        </w:rPr>
-        <w:t xml:space="preserve"> from softmax multi-classification and multi-layer perceptrons, to recurrent neural networks. The algorithms will be considered for their pre-trained execution time as the intended goal is implementation into a real-time monitoring system.</w:t>
-      </w:r>
-      <w:r>
-        <w:rPr>
-          <w:rFonts w:ascii="Helvetica" w:hAnsi="Helvetica" w:cs="Helvetica"/>
-          <w:sz w:val="20"/>
-          <w:szCs w:val="36"/>
-        </w:rPr>
-        <w:t xml:space="preserve"> </w:t>
-      </w:r>
-      <w:r>
-        <w:rPr>
-          <w:rFonts w:ascii="Helvetica" w:hAnsi="Helvetica" w:cs="Helvetica"/>
-          <w:sz w:val="20"/>
-          <w:szCs w:val="36"/>
-        </w:rPr>
-        <w:t>Choices for m</w:t>
-      </w:r>
-      <w:r>
-        <w:rPr>
-          <w:rFonts w:ascii="Helvetica" w:hAnsi="Helvetica" w:cs="Helvetica"/>
-          <w:sz w:val="20"/>
-          <w:szCs w:val="36"/>
-        </w:rPr>
-        <w:t xml:space="preserve">odels that </w:t>
-      </w:r>
-      <w:r>
-        <w:rPr>
-          <w:rFonts w:ascii="Helvetica" w:hAnsi="Helvetica" w:cs="Helvetica"/>
-          <w:sz w:val="20"/>
-          <w:szCs w:val="36"/>
-        </w:rPr>
-        <w:t>we will explore are also enumerated in the Current Research and Work section.</w:t>
-      </w:r>
-    </w:p>
-    <w:p>
-      <w:pPr>
-        <w:rPr>
-          <w:rFonts w:ascii="Helvetica" w:hAnsi="Helvetica" w:cs="Helvetica"/>
+        <w:t>Evaluation</w:t>
+      </w:r>
+    </w:p>
+    <w:p>
+      <w:pPr>
+        <w:rPr>
+          <w:rFonts w:ascii="Helvetica" w:hAnsi="Helvetica" w:cs="Helvetica"/>
+          <w:sz w:val="20"/>
+          <w:szCs w:val="36"/>
+        </w:rPr>
+      </w:pPr>
+      <w:r>
+        <w:rPr>
+          <w:rFonts w:ascii="Helvetica" w:hAnsi="Helvetica" w:cs="Helvetica"/>
+          <w:sz w:val="20"/>
+          <w:szCs w:val="36"/>
+        </w:rPr>
+        <w:t>Feature selection and model training</w:t>
+      </w:r>
+      <w:r>
+        <w:rPr>
+          <w:rFonts w:ascii="Helvetica" w:hAnsi="Helvetica" w:cs="Helvetica"/>
+          <w:sz w:val="20"/>
+          <w:szCs w:val="36"/>
+        </w:rPr>
+        <w:t xml:space="preserve"> will be continuously re-evaluated according to model performance. It is plausible that the features engineered </w:t>
+      </w:r>
+      <w:r>
+        <w:rPr>
+          <w:rFonts w:ascii="Helvetica" w:hAnsi="Helvetica" w:cs="Helvetica"/>
+          <w:sz w:val="20"/>
+          <w:szCs w:val="36"/>
+        </w:rPr>
+        <w:t>will not be</w:t>
+      </w:r>
+      <w:r>
+        <w:rPr>
+          <w:rFonts w:ascii="Helvetica" w:hAnsi="Helvetica" w:cs="Helvetica"/>
+          <w:sz w:val="20"/>
+          <w:szCs w:val="36"/>
+        </w:rPr>
+        <w:t xml:space="preserve"> sufficient to result in accurate classification and different signal processing techniques must be researched and deployed. </w:t>
+      </w:r>
+    </w:p>
+    <w:p>
+      <w:pPr>
+        <w:pStyle w:val="Heading2"/>
+        <w:rPr>
           <w:sz w:val="18"/>
-          <w:szCs w:val="36"/>
-        </w:rPr>
-      </w:pPr>
-      <w:r>
-        <w:rPr>
-          <w:rFonts w:ascii="Helvetica" w:hAnsi="Helvetica" w:cs="Helvetica"/>
-          <w:b/>
-          <w:sz w:val="20"/>
-          <w:szCs w:val="36"/>
-        </w:rPr>
-        <w:t>Model</w:t>
-      </w:r>
-      <w:r>
-        <w:rPr>
-          <w:rFonts w:ascii="Helvetica" w:hAnsi="Helvetica" w:cs="Helvetica"/>
-          <w:b/>
-          <w:sz w:val="20"/>
-          <w:szCs w:val="36"/>
-        </w:rPr>
-        <w:t xml:space="preserve"> </w:t>
-      </w:r>
-      <w:r>
-        <w:rPr>
-          <w:rFonts w:ascii="Helvetica" w:hAnsi="Helvetica" w:cs="Helvetica"/>
-          <w:b/>
-          <w:sz w:val="20"/>
-          <w:szCs w:val="36"/>
-        </w:rPr>
-        <w:t>Evaluation</w:t>
-      </w:r>
-    </w:p>
-    <w:p>
-      <w:pPr>
-        <w:rPr>
-          <w:rFonts w:ascii="Helvetica" w:hAnsi="Helvetica" w:cs="Helvetica"/>
-          <w:sz w:val="20"/>
-          <w:szCs w:val="36"/>
-        </w:rPr>
-      </w:pPr>
-      <w:r>
-        <w:rPr>
-          <w:rFonts w:ascii="Helvetica" w:hAnsi="Helvetica" w:cs="Helvetica"/>
-          <w:sz w:val="20"/>
-          <w:szCs w:val="36"/>
-        </w:rPr>
-        <w:t>Feature selection and model training</w:t>
-      </w:r>
-      <w:r>
-        <w:rPr>
-          <w:rFonts w:ascii="Helvetica" w:hAnsi="Helvetica" w:cs="Helvetica"/>
-          <w:sz w:val="20"/>
-          <w:szCs w:val="36"/>
-        </w:rPr>
-        <w:t xml:space="preserve"> will be continuously re-evaluated according to model performance. It is plausible that the features engineered </w:t>
-      </w:r>
-      <w:r>
-        <w:rPr>
-          <w:rFonts w:ascii="Helvetica" w:hAnsi="Helvetica" w:cs="Helvetica"/>
-          <w:sz w:val="20"/>
-          <w:szCs w:val="36"/>
-        </w:rPr>
-        <w:t>will not be</w:t>
-      </w:r>
-      <w:r>
-        <w:rPr>
-          <w:rFonts w:ascii="Helvetica" w:hAnsi="Helvetica" w:cs="Helvetica"/>
-          <w:sz w:val="20"/>
-          <w:szCs w:val="36"/>
-        </w:rPr>
-        <w:t xml:space="preserve"> sufficient to result in accurate classification and different signal processing techniques must be researched and deployed. </w:t>
-      </w:r>
-    </w:p>
-    <w:p>
-      <w:pPr>
-        <w:rPr>
-          <w:rFonts w:ascii="Helvetica" w:hAnsi="Helvetica" w:cs="Helvetica"/>
-          <w:sz w:val="18"/>
-          <w:szCs w:val="36"/>
-        </w:rPr>
-      </w:pPr>
-      <w:r>
-        <w:rPr>
-          <w:rFonts w:ascii="Helvetica" w:hAnsi="Helvetica" w:cs="Helvetica"/>
-          <w:b/>
-          <w:sz w:val="20"/>
-          <w:szCs w:val="36"/>
-        </w:rPr>
+        </w:rPr>
+      </w:pPr>
+      <w:r>
         <w:t>Data Augmentation</w:t>
       </w:r>
     </w:p>
@@ -1002,38 +880,20 @@
     </w:p>
     <w:p>
       <w:pPr>
-        <w:rPr>
-          <w:rFonts w:ascii="Helvetica" w:hAnsi="Helvetica" w:cs="Helvetica"/>
-          <w:b/>
-          <w:szCs w:val="36"/>
-        </w:rPr>
-      </w:pPr>
-      <w:r>
-        <w:rPr>
-          <w:rFonts w:ascii="Helvetica" w:hAnsi="Helvetica" w:cs="Helvetica"/>
-          <w:b/>
-          <w:sz w:val="26"/>
-          <w:szCs w:val="36"/>
-        </w:rPr>
+        <w:pStyle w:val="Heading1"/>
+      </w:pPr>
+      <w:r>
         <w:t>Project Deliverables</w:t>
       </w:r>
     </w:p>
     <w:p>
       <w:pPr>
-        <w:rPr>
-          <w:rFonts w:ascii="Helvetica" w:hAnsi="Helvetica" w:cs="Helvetica"/>
-          <w:b/>
+        <w:pStyle w:val="Heading2"/>
+        <w:rPr>
           <w:sz w:val="16"/>
-          <w:szCs w:val="36"/>
-        </w:rPr>
-      </w:pPr>
-      <w:r>
-        <w:rPr>
-          <w:rFonts w:ascii="Helvetica" w:hAnsi="Helvetica" w:cs="Helvetica"/>
-          <w:b/>
-          <w:sz w:val="20"/>
-          <w:szCs w:val="36"/>
-        </w:rPr>
+        </w:rPr>
+      </w:pPr>
+      <w:r>
         <w:t>Trained Model</w:t>
       </w:r>
     </w:p>
@@ -1163,32 +1023,40 @@
           <w:sz w:val="20"/>
           <w:szCs w:val="36"/>
         </w:rPr>
+        <w:t xml:space="preserve">Given the constraints of this project, </w:t>
+      </w:r>
+      <w:r>
+        <w:rPr>
+          <w:rFonts w:ascii="Helvetica" w:hAnsi="Helvetica" w:cs="Helvetica"/>
+          <w:sz w:val="20"/>
+          <w:szCs w:val="36"/>
+        </w:rPr>
+        <w:t>the</w:t>
+      </w:r>
+      <w:r>
+        <w:rPr>
+          <w:rFonts w:ascii="Helvetica" w:hAnsi="Helvetica" w:cs="Helvetica"/>
+          <w:sz w:val="20"/>
+          <w:szCs w:val="36"/>
+        </w:rPr>
+        <w:t xml:space="preserve"> algorithm will be written and executable in MATLAB. This information will give BT&amp;E the necessary </w:t>
+      </w:r>
+      <w:r>
+        <w:rPr>
+          <w:rFonts w:ascii="Helvetica" w:hAnsi="Helvetica" w:cs="Helvetica"/>
+          <w:sz w:val="20"/>
+          <w:szCs w:val="36"/>
+        </w:rPr>
+        <w:t xml:space="preserve">background from our research to understand why the model </w:t>
+      </w:r>
+      <w:r>
+        <w:rPr>
+          <w:rFonts w:ascii="Helvetica" w:hAnsi="Helvetica" w:cs="Helvetica"/>
+          <w:sz w:val="20"/>
+          <w:szCs w:val="36"/>
+        </w:rPr>
         <w:lastRenderedPageBreak/>
-        <w:t xml:space="preserve">Given the constraints of this project, </w:t>
-      </w:r>
-      <w:r>
-        <w:rPr>
-          <w:rFonts w:ascii="Helvetica" w:hAnsi="Helvetica" w:cs="Helvetica"/>
-          <w:sz w:val="20"/>
-          <w:szCs w:val="36"/>
-        </w:rPr>
-        <w:t>the</w:t>
-      </w:r>
-      <w:r>
-        <w:rPr>
-          <w:rFonts w:ascii="Helvetica" w:hAnsi="Helvetica" w:cs="Helvetica"/>
-          <w:sz w:val="20"/>
-          <w:szCs w:val="36"/>
-        </w:rPr>
-        <w:t xml:space="preserve"> algorithm will be written and executable in MATLAB. This information will give BT&amp;E the necessary </w:t>
-      </w:r>
-      <w:r>
-        <w:rPr>
-          <w:rFonts w:ascii="Helvetica" w:hAnsi="Helvetica" w:cs="Helvetica"/>
-          <w:sz w:val="20"/>
-          <w:szCs w:val="36"/>
-        </w:rPr>
-        <w:t>background from our research to understand why the model was chosen over other considered models/feature sets and set expectations around performance of the algorithm once implemented within their own systems.</w:t>
+        <w:t>was chosen over other considered models/feature sets and set expectations around performance of the algorithm once implemented within their own systems.</w:t>
       </w:r>
     </w:p>
     <w:p>
@@ -1204,20 +1072,12 @@
     </w:p>
     <w:p>
       <w:pPr>
-        <w:rPr>
-          <w:rFonts w:ascii="Helvetica" w:hAnsi="Helvetica" w:cs="Helvetica"/>
-          <w:b/>
+        <w:pStyle w:val="Heading2"/>
+        <w:rPr>
           <w:sz w:val="16"/>
-          <w:szCs w:val="36"/>
-        </w:rPr>
-      </w:pPr>
-      <w:r>
-        <w:rPr>
-          <w:rFonts w:ascii="Helvetica" w:hAnsi="Helvetica" w:cs="Helvetica"/>
-          <w:b/>
-          <w:sz w:val="20"/>
-          <w:szCs w:val="36"/>
-        </w:rPr>
+        </w:rPr>
+      </w:pPr>
+      <w:r>
         <w:t>Documentation</w:t>
       </w:r>
     </w:p>
@@ -1277,20 +1137,12 @@
     </w:p>
     <w:p>
       <w:pPr>
-        <w:rPr>
-          <w:rFonts w:ascii="Helvetica" w:hAnsi="Helvetica" w:cs="Helvetica"/>
-          <w:b/>
+        <w:pStyle w:val="Heading2"/>
+        <w:rPr>
           <w:sz w:val="16"/>
-          <w:szCs w:val="36"/>
-        </w:rPr>
-      </w:pPr>
-      <w:r>
-        <w:rPr>
-          <w:rFonts w:ascii="Helvetica" w:hAnsi="Helvetica" w:cs="Helvetica"/>
-          <w:b/>
-          <w:sz w:val="20"/>
-          <w:szCs w:val="36"/>
-        </w:rPr>
+        </w:rPr>
+      </w:pPr>
+      <w:r>
         <w:t>Other Explored Models/Feature Sets</w:t>
       </w:r>
     </w:p>
@@ -1328,13 +1180,23 @@
         </w:rPr>
         <w:t xml:space="preserve">algorithms investigated </w:t>
       </w:r>
-      <w:r>
-        <w:rPr>
-          <w:rFonts w:ascii="Helvetica" w:hAnsi="Helvetica" w:cs="Helvetica"/>
-          <w:sz w:val="20"/>
-          <w:szCs w:val="36"/>
-        </w:rPr>
-        <w:t xml:space="preserve">during the course of this project. Included in this </w:t>
+      <w:proofErr w:type="gramStart"/>
+      <w:r>
+        <w:rPr>
+          <w:rFonts w:ascii="Helvetica" w:hAnsi="Helvetica" w:cs="Helvetica"/>
+          <w:sz w:val="20"/>
+          <w:szCs w:val="36"/>
+        </w:rPr>
+        <w:t>during the course of</w:t>
+      </w:r>
+      <w:proofErr w:type="gramEnd"/>
+      <w:r>
+        <w:rPr>
+          <w:rFonts w:ascii="Helvetica" w:hAnsi="Helvetica" w:cs="Helvetica"/>
+          <w:sz w:val="20"/>
+          <w:szCs w:val="36"/>
+        </w:rPr>
+        <w:t xml:space="preserve"> this project. Included in this </w:t>
       </w:r>
       <w:r>
         <w:rPr>
@@ -1394,19 +1256,12 @@
     </w:p>
     <w:p>
       <w:pPr>
-        <w:rPr>
-          <w:rFonts w:ascii="Helvetica" w:hAnsi="Helvetica" w:cs="Helvetica"/>
-          <w:sz w:val="20"/>
-          <w:szCs w:val="36"/>
-        </w:rPr>
-      </w:pPr>
-      <w:r>
-        <w:rPr>
-          <w:rFonts w:ascii="Helvetica" w:hAnsi="Helvetica" w:cs="Helvetica"/>
-          <w:b/>
-          <w:sz w:val="26"/>
-          <w:szCs w:val="36"/>
-        </w:rPr>
+        <w:pStyle w:val="Heading1"/>
+        <w:rPr>
+          <w:sz w:val="20"/>
+        </w:rPr>
+      </w:pPr>
+      <w:r>
         <w:t>Project Software</w:t>
       </w:r>
     </w:p>
@@ -1541,19 +1396,12 @@
     </w:p>
     <w:p>
       <w:pPr>
-        <w:rPr>
-          <w:rFonts w:ascii="Helvetica" w:hAnsi="Helvetica" w:cs="Helvetica"/>
-          <w:sz w:val="20"/>
-          <w:szCs w:val="36"/>
-        </w:rPr>
-      </w:pPr>
-      <w:r>
-        <w:rPr>
-          <w:rFonts w:ascii="Helvetica" w:hAnsi="Helvetica" w:cs="Helvetica"/>
-          <w:b/>
-          <w:sz w:val="26"/>
-          <w:szCs w:val="36"/>
-        </w:rPr>
+        <w:pStyle w:val="Heading1"/>
+        <w:rPr>
+          <w:sz w:val="20"/>
+        </w:rPr>
+      </w:pPr>
+      <w:r>
         <w:t>Current Research/Work</w:t>
       </w:r>
     </w:p>
@@ -1833,8 +1681,6 @@
         </w:rPr>
         <w:t xml:space="preserve"> </w:t>
       </w:r>
-      <w:bookmarkStart w:id="0" w:name="_GoBack"/>
-      <w:bookmarkEnd w:id="0"/>
       <w:r>
         <w:rPr>
           <w:rFonts w:ascii="Helvetica" w:hAnsi="Helvetica" w:cs="Helvetica"/>
@@ -2070,19 +1916,12 @@
     </w:p>
     <w:p>
       <w:pPr>
-        <w:rPr>
-          <w:rFonts w:ascii="Helvetica" w:hAnsi="Helvetica" w:cs="Helvetica"/>
-          <w:sz w:val="20"/>
-          <w:szCs w:val="36"/>
-        </w:rPr>
-      </w:pPr>
-      <w:r>
-        <w:rPr>
-          <w:rFonts w:ascii="Helvetica" w:hAnsi="Helvetica" w:cs="Helvetica"/>
-          <w:b/>
-          <w:sz w:val="26"/>
-          <w:szCs w:val="36"/>
-        </w:rPr>
+        <w:pStyle w:val="Heading1"/>
+        <w:rPr>
+          <w:sz w:val="20"/>
+        </w:rPr>
+      </w:pPr>
+      <w:r>
         <w:lastRenderedPageBreak/>
         <w:t>Appendix A - Data Pipeline</w:t>
       </w:r>
@@ -2843,7 +2682,7 @@
                                 <w:color w:val="auto"/>
                               </w:rPr>
                             </w:pPr>
-                            <w:bookmarkStart w:id="1" w:name="_Ref529913256"/>
+                            <w:bookmarkStart w:id="0" w:name="_Ref529913256"/>
                             <w:r>
                               <w:rPr>
                                 <w:rFonts w:ascii="Helvetica" w:hAnsi="Helvetica" w:cs="Helvetica"/>
@@ -2903,7 +2742,7 @@
                               </w:rPr>
                               <w:fldChar w:fldCharType="end"/>
                             </w:r>
-                            <w:bookmarkEnd w:id="1"/>
+                            <w:bookmarkEnd w:id="0"/>
                             <w:r>
                               <w:rPr>
                                 <w:rFonts w:ascii="Helvetica" w:hAnsi="Helvetica" w:cs="Helvetica"/>
@@ -2969,7 +2808,7 @@
                           <w:color w:val="auto"/>
                         </w:rPr>
                       </w:pPr>
-                      <w:bookmarkStart w:id="2" w:name="_Ref529913256"/>
+                      <w:bookmarkStart w:id="1" w:name="_Ref529913256"/>
                       <w:r>
                         <w:rPr>
                           <w:rFonts w:ascii="Helvetica" w:hAnsi="Helvetica" w:cs="Helvetica"/>
@@ -3029,7 +2868,7 @@
                         </w:rPr>
                         <w:fldChar w:fldCharType="end"/>
                       </w:r>
-                      <w:bookmarkEnd w:id="2"/>
+                      <w:bookmarkEnd w:id="1"/>
                       <w:r>
                         <w:rPr>
                           <w:rFonts w:ascii="Helvetica" w:hAnsi="Helvetica" w:cs="Helvetica"/>
@@ -3189,19 +3028,12 @@
     </w:p>
     <w:p>
       <w:pPr>
-        <w:rPr>
-          <w:rFonts w:ascii="Helvetica" w:hAnsi="Helvetica" w:cs="Helvetica"/>
-          <w:sz w:val="20"/>
-          <w:szCs w:val="26"/>
-        </w:rPr>
-      </w:pPr>
-      <w:r>
-        <w:rPr>
-          <w:rFonts w:ascii="Helvetica" w:hAnsi="Helvetica" w:cs="Helvetica"/>
-          <w:b/>
-          <w:sz w:val="26"/>
-          <w:szCs w:val="26"/>
-        </w:rPr>
+        <w:pStyle w:val="Heading2"/>
+        <w:rPr>
+          <w:sz w:val="20"/>
+        </w:rPr>
+      </w:pPr>
+      <w:r>
         <w:t>Data Issues</w:t>
       </w:r>
     </w:p>
@@ -3219,7 +3051,7 @@
           <w:sz w:val="20"/>
           <w:szCs w:val="20"/>
         </w:rPr>
-        <w:t xml:space="preserve">Despite the data being of high quality, there are concerns we should be mindful of when performing this project. The recorded data is heavily skewed towards aircraft signatures thus creating an imbalance in the number of samples for each class. Additionally, each signal can produce 50-100 blocks or samples of features for classification and each block may contain 10’s to 1,000’s of features depending on the how features are generated. This will present a data management concern as all the data, features, and classification labels must be accurately tracked through the data processing. The class imbalance issue </w:t>
+        <w:t xml:space="preserve">Despite the data being of high quality, there are concerns we should be mindful of when performing this project. The recorded data is heavily skewed towards aircraft signatures thus creating an imbalance in the number of samples for each class. Additionally, each signal can produce 50-100 blocks or samples of features for classification and each block may contain 10’s to 1,000’s of features depending on the how features are generated. This will present a data management concern as all the data, features, and classification labels must be accurately tracked through the data processing. The class imbalance issue can be addressed by creating additional data by combining a clean aircraft signature with a contamination </w:t>
       </w:r>
       <w:r>
         <w:rPr>
@@ -3228,15 +3060,14 @@
           <w:szCs w:val="20"/>
         </w:rPr>
         <w:lastRenderedPageBreak/>
-        <w:t xml:space="preserve">can be addressed by creating additional data by combining a clean aircraft signature with a contamination signal. This has the added benefit of being able to control and study the impact that the signal-to-noise ratio has on the system performance. If these combinations aren’t sufficient, public domain recordings are available for use to extend the set of wildlife/livestock vocalizations included in this study. </w:t>
-      </w:r>
-    </w:p>
-    <w:p>
-      <w:pPr>
-        <w:rPr>
-          <w:rFonts w:ascii="Helvetica" w:hAnsi="Helvetica" w:cs="Helvetica"/>
-          <w:sz w:val="20"/>
-          <w:szCs w:val="26"/>
+        <w:t xml:space="preserve">signal. This has the added benefit of being able to control and study the impact that the signal-to-noise ratio has on the system performance. If these combinations aren’t sufficient, public domain recordings are available for use to extend the set of wildlife/livestock vocalizations included in this study. </w:t>
+      </w:r>
+    </w:p>
+    <w:p>
+      <w:pPr>
+        <w:pStyle w:val="Heading2"/>
+        <w:rPr>
+          <w:sz w:val="20"/>
         </w:rPr>
       </w:pPr>
       <w:r>
@@ -3308,12 +3139,6 @@
         </w:drawing>
       </w:r>
       <w:r>
-        <w:rPr>
-          <w:rFonts w:ascii="Helvetica" w:hAnsi="Helvetica" w:cs="Helvetica"/>
-          <w:b/>
-          <w:sz w:val="26"/>
-          <w:szCs w:val="26"/>
-        </w:rPr>
         <w:t>Data Example</w:t>
       </w:r>
     </w:p>
@@ -4037,19 +3862,12 @@
     </w:p>
     <w:p>
       <w:pPr>
-        <w:rPr>
-          <w:rFonts w:ascii="Helvetica" w:hAnsi="Helvetica" w:cs="Helvetica"/>
-          <w:sz w:val="20"/>
-          <w:szCs w:val="26"/>
-        </w:rPr>
-      </w:pPr>
-      <w:r>
-        <w:rPr>
-          <w:rFonts w:ascii="Helvetica" w:hAnsi="Helvetica" w:cs="Helvetica"/>
-          <w:b/>
-          <w:sz w:val="26"/>
-          <w:szCs w:val="26"/>
-        </w:rPr>
+        <w:pStyle w:val="Heading2"/>
+        <w:rPr>
+          <w:sz w:val="20"/>
+        </w:rPr>
+      </w:pPr>
+      <w:r>
         <w:t>Summary</w:t>
       </w:r>
     </w:p>
@@ -4089,19 +3907,12 @@
     </w:p>
     <w:p>
       <w:pPr>
-        <w:rPr>
-          <w:rFonts w:ascii="Helvetica" w:hAnsi="Helvetica" w:cs="Helvetica"/>
-          <w:sz w:val="20"/>
-          <w:szCs w:val="36"/>
-        </w:rPr>
-      </w:pPr>
-      <w:r>
-        <w:rPr>
-          <w:rFonts w:ascii="Helvetica" w:hAnsi="Helvetica" w:cs="Helvetica"/>
-          <w:b/>
-          <w:sz w:val="26"/>
-          <w:szCs w:val="36"/>
-        </w:rPr>
+        <w:pStyle w:val="Heading1"/>
+        <w:rPr>
+          <w:sz w:val="20"/>
+        </w:rPr>
+      </w:pPr>
+      <w:r>
         <w:lastRenderedPageBreak/>
         <w:t>Appendix B – Project Timeline</w:t>
       </w:r>
@@ -4470,20 +4281,9 @@
     </w:p>
     <w:p>
       <w:pPr>
-        <w:rPr>
-          <w:rFonts w:ascii="Helvetica" w:hAnsi="Helvetica" w:cs="Helvetica"/>
-          <w:b/>
-          <w:sz w:val="26"/>
-          <w:szCs w:val="26"/>
-        </w:rPr>
-      </w:pPr>
-      <w:r>
-        <w:rPr>
-          <w:rFonts w:ascii="Helvetica" w:hAnsi="Helvetica" w:cs="Helvetica"/>
-          <w:b/>
-          <w:sz w:val="26"/>
-          <w:szCs w:val="26"/>
-        </w:rPr>
+        <w:pStyle w:val="Heading1"/>
+      </w:pPr>
+      <w:r>
         <w:t>Proposed User Stories</w:t>
       </w:r>
     </w:p>
@@ -4804,15 +4604,7 @@
           <w:sz w:val="20"/>
           <w:szCs w:val="36"/>
         </w:rPr>
-        <w:t>person-week</w:t>
-      </w:r>
-      <w:r>
-        <w:rPr>
-          <w:rFonts w:ascii="Helvetica" w:hAnsi="Helvetica" w:cs="Helvetica"/>
-          <w:sz w:val="20"/>
-          <w:szCs w:val="36"/>
-        </w:rPr>
-        <w:t>s</w:t>
+        <w:t>person-weeks</w:t>
       </w:r>
       <w:r>
         <w:rPr>
@@ -4920,15 +4712,7 @@
           <w:sz w:val="20"/>
           <w:szCs w:val="36"/>
         </w:rPr>
-        <w:t>person-week</w:t>
-      </w:r>
-      <w:r>
-        <w:rPr>
-          <w:rFonts w:ascii="Helvetica" w:hAnsi="Helvetica" w:cs="Helvetica"/>
-          <w:sz w:val="20"/>
-          <w:szCs w:val="36"/>
-        </w:rPr>
-        <w:t>s</w:t>
+        <w:t>person-weeks</w:t>
       </w:r>
       <w:r>
         <w:rPr>
@@ -5104,15 +4888,7 @@
           <w:sz w:val="20"/>
           <w:szCs w:val="36"/>
         </w:rPr>
-        <w:t>person-week</w:t>
-      </w:r>
-      <w:r>
-        <w:rPr>
-          <w:rFonts w:ascii="Helvetica" w:hAnsi="Helvetica" w:cs="Helvetica"/>
-          <w:sz w:val="20"/>
-          <w:szCs w:val="36"/>
-        </w:rPr>
-        <w:t>s</w:t>
+        <w:t>person-weeks</w:t>
       </w:r>
       <w:r>
         <w:rPr>
@@ -5324,15 +5100,7 @@
           <w:sz w:val="20"/>
           <w:szCs w:val="36"/>
         </w:rPr>
-        <w:t>person-week</w:t>
-      </w:r>
-      <w:r>
-        <w:rPr>
-          <w:rFonts w:ascii="Helvetica" w:hAnsi="Helvetica" w:cs="Helvetica"/>
-          <w:sz w:val="20"/>
-          <w:szCs w:val="36"/>
-        </w:rPr>
-        <w:t>s</w:t>
+        <w:t>person-weeks</w:t>
       </w:r>
       <w:r>
         <w:rPr>
@@ -5415,15 +5183,7 @@
           <w:sz w:val="20"/>
           <w:szCs w:val="36"/>
         </w:rPr>
-        <w:t>person-week</w:t>
-      </w:r>
-      <w:r>
-        <w:rPr>
-          <w:rFonts w:ascii="Helvetica" w:hAnsi="Helvetica" w:cs="Helvetica"/>
-          <w:sz w:val="20"/>
-          <w:szCs w:val="36"/>
-        </w:rPr>
-        <w:t>s</w:t>
+        <w:t>person-weeks</w:t>
       </w:r>
       <w:r>
         <w:rPr>
@@ -5468,19 +5228,12 @@
     </w:p>
     <w:p>
       <w:pPr>
-        <w:rPr>
-          <w:rFonts w:ascii="Helvetica" w:hAnsi="Helvetica" w:cs="Helvetica"/>
-          <w:sz w:val="20"/>
-          <w:szCs w:val="36"/>
-        </w:rPr>
-      </w:pPr>
-      <w:r>
-        <w:rPr>
-          <w:rFonts w:ascii="Helvetica" w:hAnsi="Helvetica" w:cs="Helvetica"/>
-          <w:b/>
-          <w:sz w:val="26"/>
-          <w:szCs w:val="36"/>
-        </w:rPr>
+        <w:pStyle w:val="Heading1"/>
+        <w:rPr>
+          <w:sz w:val="20"/>
+        </w:rPr>
+      </w:pPr>
+      <w:r>
         <w:lastRenderedPageBreak/>
         <w:t>Appendix C – The Team</w:t>
       </w:r>
@@ -5839,43 +5592,45 @@
     </w:p>
     <w:p>
       <w:pPr>
-        <w:rPr>
-          <w:rFonts w:ascii="Helvetica" w:hAnsi="Helvetica" w:cs="Helvetica"/>
+        <w:pStyle w:val="Heading2"/>
+      </w:pPr>
+      <w:r>
+        <w:t>Team Expectations</w:t>
+      </w:r>
+    </w:p>
+    <w:p>
+      <w:pPr>
+        <w:rPr>
+          <w:rFonts w:ascii="Helvetica" w:hAnsi="Helvetica" w:cs="Helvetica"/>
+          <w:sz w:val="20"/>
           <w:szCs w:val="26"/>
         </w:rPr>
       </w:pPr>
       <w:r>
         <w:rPr>
           <w:rFonts w:ascii="Helvetica" w:hAnsi="Helvetica" w:cs="Helvetica"/>
-          <w:b/>
+          <w:sz w:val="20"/>
           <w:szCs w:val="26"/>
         </w:rPr>
-        <w:t>Team Expectations</w:t>
-      </w:r>
-    </w:p>
-    <w:p>
-      <w:pPr>
+        <w:t>The team expects to sync in person once per week as part of our scheduled lecture time</w:t>
+      </w:r>
+      <w:r>
         <w:rPr>
           <w:rFonts w:ascii="Helvetica" w:hAnsi="Helvetica" w:cs="Helvetica"/>
           <w:sz w:val="20"/>
           <w:szCs w:val="26"/>
         </w:rPr>
-      </w:pPr>
+        <w:t>. For communication that occurs outside of the standup/sync, the expectation is that it will occur on Slack so all team members can contribute to discussions. We will leverage the GitHub Issue tracker to report bugs and issues that need to be addressed withi</w:t>
+      </w:r>
+      <w:bookmarkStart w:id="2" w:name="_GoBack"/>
+      <w:bookmarkEnd w:id="2"/>
       <w:r>
         <w:rPr>
           <w:rFonts w:ascii="Helvetica" w:hAnsi="Helvetica" w:cs="Helvetica"/>
           <w:sz w:val="20"/>
           <w:szCs w:val="26"/>
         </w:rPr>
-        <w:t>The team expects to sync in person once per week as part of our scheduled lecture time</w:t>
-      </w:r>
-      <w:r>
-        <w:rPr>
-          <w:rFonts w:ascii="Helvetica" w:hAnsi="Helvetica" w:cs="Helvetica"/>
-          <w:sz w:val="20"/>
-          <w:szCs w:val="26"/>
-        </w:rPr>
-        <w:t>. For communication that occurs outside of the standup/sync, the expectation is that it will occur on Slack so all team members can contribute to discussions. We will leverage the GitHub Issue tracker to report bugs and issues that need to be addressed within our codebase.</w:t>
+        <w:t>n our codebase.</w:t>
       </w:r>
     </w:p>
     <w:p>
@@ -5924,19 +5679,12 @@
     </w:p>
     <w:p>
       <w:pPr>
-        <w:rPr>
-          <w:rFonts w:ascii="Helvetica" w:hAnsi="Helvetica" w:cs="Helvetica"/>
-          <w:sz w:val="20"/>
-          <w:szCs w:val="36"/>
-        </w:rPr>
-      </w:pPr>
-      <w:r>
-        <w:rPr>
-          <w:rFonts w:ascii="Helvetica" w:hAnsi="Helvetica" w:cs="Helvetica"/>
-          <w:b/>
-          <w:sz w:val="26"/>
-          <w:szCs w:val="36"/>
-        </w:rPr>
+        <w:pStyle w:val="Heading1"/>
+        <w:rPr>
+          <w:sz w:val="20"/>
+        </w:rPr>
+      </w:pPr>
+      <w:r>
         <w:lastRenderedPageBreak/>
         <w:t>References</w:t>
       </w:r>
@@ -7812,7 +7560,7 @@
     <w:link w:val="Heading1Char"/>
     <w:uiPriority w:val="9"/>
     <w:qFormat/>
-    <w:rsid w:val="00524E7F"/>
+    <w:rsid w:val="007A7F62"/>
     <w:pPr>
       <w:keepNext/>
       <w:keepLines/>
@@ -7821,9 +7569,54 @@
     </w:pPr>
     <w:rPr>
       <w:rFonts w:asciiTheme="majorHAnsi" w:eastAsiaTheme="majorEastAsia" w:hAnsiTheme="majorHAnsi" w:cstheme="majorBidi"/>
-      <w:color w:val="2F5496" w:themeColor="accent1" w:themeShade="BF"/>
+      <w:color w:val="000000" w:themeColor="text1"/>
       <w:sz w:val="32"/>
       <w:szCs w:val="32"/>
+    </w:rPr>
+  </w:style>
+  <w:style w:type="paragraph" w:styleId="Heading2">
+    <w:name w:val="heading 2"/>
+    <w:basedOn w:val="Normal"/>
+    <w:next w:val="Normal"/>
+    <w:link w:val="Heading2Char"/>
+    <w:uiPriority w:val="9"/>
+    <w:unhideWhenUsed/>
+    <w:qFormat/>
+    <w:rsid w:val="007A7F62"/>
+    <w:pPr>
+      <w:keepNext/>
+      <w:keepLines/>
+      <w:spacing w:before="40" w:after="0"/>
+      <w:outlineLvl w:val="1"/>
+    </w:pPr>
+    <w:rPr>
+      <w:rFonts w:asciiTheme="majorHAnsi" w:eastAsiaTheme="majorEastAsia" w:hAnsiTheme="majorHAnsi" w:cstheme="majorBidi"/>
+      <w:color w:val="000000" w:themeColor="text1"/>
+      <w:sz w:val="26"/>
+      <w:szCs w:val="26"/>
+    </w:rPr>
+  </w:style>
+  <w:style w:type="paragraph" w:styleId="Heading3">
+    <w:name w:val="heading 3"/>
+    <w:basedOn w:val="Normal"/>
+    <w:next w:val="Normal"/>
+    <w:link w:val="Heading3Char"/>
+    <w:uiPriority w:val="9"/>
+    <w:semiHidden/>
+    <w:unhideWhenUsed/>
+    <w:qFormat/>
+    <w:rsid w:val="007A7F62"/>
+    <w:pPr>
+      <w:keepNext/>
+      <w:keepLines/>
+      <w:spacing w:before="40" w:after="0"/>
+      <w:outlineLvl w:val="2"/>
+    </w:pPr>
+    <w:rPr>
+      <w:rFonts w:asciiTheme="majorHAnsi" w:eastAsiaTheme="majorEastAsia" w:hAnsiTheme="majorHAnsi" w:cstheme="majorBidi"/>
+      <w:color w:val="000000" w:themeColor="text1"/>
+      <w:sz w:val="24"/>
+      <w:szCs w:val="24"/>
     </w:rPr>
   </w:style>
   <w:style w:type="character" w:default="1" w:styleId="DefaultParagraphFont">
@@ -8016,10 +7809,10 @@
     <w:basedOn w:val="DefaultParagraphFont"/>
     <w:link w:val="Heading1"/>
     <w:uiPriority w:val="9"/>
-    <w:rsid w:val="00524E7F"/>
+    <w:rsid w:val="007A7F62"/>
     <w:rPr>
       <w:rFonts w:asciiTheme="majorHAnsi" w:eastAsiaTheme="majorEastAsia" w:hAnsiTheme="majorHAnsi" w:cstheme="majorBidi"/>
-      <w:color w:val="2F5496" w:themeColor="accent1" w:themeShade="BF"/>
+      <w:color w:val="000000" w:themeColor="text1"/>
       <w:sz w:val="32"/>
       <w:szCs w:val="32"/>
     </w:rPr>
@@ -8034,6 +7827,67 @@
     <w:rPr>
       <w:color w:val="954F72" w:themeColor="followedHyperlink"/>
       <w:u w:val="single"/>
+    </w:rPr>
+  </w:style>
+  <w:style w:type="paragraph" w:styleId="Title">
+    <w:name w:val="Title"/>
+    <w:basedOn w:val="Normal"/>
+    <w:next w:val="Normal"/>
+    <w:link w:val="TitleChar"/>
+    <w:uiPriority w:val="10"/>
+    <w:qFormat/>
+    <w:rsid w:val="007A7F62"/>
+    <w:pPr>
+      <w:spacing w:after="0" w:line="240" w:lineRule="auto"/>
+      <w:contextualSpacing/>
+    </w:pPr>
+    <w:rPr>
+      <w:rFonts w:asciiTheme="majorHAnsi" w:eastAsiaTheme="majorEastAsia" w:hAnsiTheme="majorHAnsi" w:cstheme="majorBidi"/>
+      <w:spacing w:val="-10"/>
+      <w:kern w:val="28"/>
+      <w:sz w:val="56"/>
+      <w:szCs w:val="56"/>
+    </w:rPr>
+  </w:style>
+  <w:style w:type="character" w:customStyle="1" w:styleId="TitleChar">
+    <w:name w:val="Title Char"/>
+    <w:basedOn w:val="DefaultParagraphFont"/>
+    <w:link w:val="Title"/>
+    <w:uiPriority w:val="10"/>
+    <w:rsid w:val="007A7F62"/>
+    <w:rPr>
+      <w:rFonts w:asciiTheme="majorHAnsi" w:eastAsiaTheme="majorEastAsia" w:hAnsiTheme="majorHAnsi" w:cstheme="majorBidi"/>
+      <w:spacing w:val="-10"/>
+      <w:kern w:val="28"/>
+      <w:sz w:val="56"/>
+      <w:szCs w:val="56"/>
+    </w:rPr>
+  </w:style>
+  <w:style w:type="character" w:customStyle="1" w:styleId="Heading2Char">
+    <w:name w:val="Heading 2 Char"/>
+    <w:basedOn w:val="DefaultParagraphFont"/>
+    <w:link w:val="Heading2"/>
+    <w:uiPriority w:val="9"/>
+    <w:rsid w:val="007A7F62"/>
+    <w:rPr>
+      <w:rFonts w:asciiTheme="majorHAnsi" w:eastAsiaTheme="majorEastAsia" w:hAnsiTheme="majorHAnsi" w:cstheme="majorBidi"/>
+      <w:color w:val="000000" w:themeColor="text1"/>
+      <w:sz w:val="26"/>
+      <w:szCs w:val="26"/>
+    </w:rPr>
+  </w:style>
+  <w:style w:type="character" w:customStyle="1" w:styleId="Heading3Char">
+    <w:name w:val="Heading 3 Char"/>
+    <w:basedOn w:val="DefaultParagraphFont"/>
+    <w:link w:val="Heading3"/>
+    <w:uiPriority w:val="9"/>
+    <w:semiHidden/>
+    <w:rsid w:val="007A7F62"/>
+    <w:rPr>
+      <w:rFonts w:asciiTheme="majorHAnsi" w:eastAsiaTheme="majorEastAsia" w:hAnsiTheme="majorHAnsi" w:cstheme="majorBidi"/>
+      <w:color w:val="000000" w:themeColor="text1"/>
+      <w:sz w:val="24"/>
+      <w:szCs w:val="24"/>
     </w:rPr>
   </w:style>
 </w:styles>

</xml_diff>

<commit_message>
Minor edits for proposal
</commit_message>
<xml_diff>
--- a/devdocs/EnvNoiseDetectorProjectProposal.docx
+++ b/devdocs/EnvNoiseDetectorProjectProposal.docx
@@ -407,15 +407,6 @@
     </w:p>
     <w:p>
       <w:pPr>
-        <w:rPr>
-          <w:rFonts w:ascii="Helvetica" w:hAnsi="Helvetica" w:cs="Helvetica"/>
-          <w:sz w:val="20"/>
-          <w:szCs w:val="20"/>
-        </w:rPr>
-      </w:pPr>
-    </w:p>
-    <w:p>
-      <w:pPr>
         <w:pStyle w:val="Heading1"/>
         <w:rPr>
           <w:sz w:val="20"/>
@@ -444,15 +435,6 @@
     </w:p>
     <w:p>
       <w:pPr>
-        <w:rPr>
-          <w:rFonts w:ascii="Helvetica" w:hAnsi="Helvetica" w:cs="Helvetica"/>
-          <w:sz w:val="20"/>
-          <w:szCs w:val="36"/>
-        </w:rPr>
-      </w:pPr>
-    </w:p>
-    <w:p>
-      <w:pPr>
         <w:pStyle w:val="Heading1"/>
         <w:rPr>
           <w:sz w:val="20"/>
@@ -481,50 +463,122 @@
     </w:p>
     <w:p>
       <w:pPr>
-        <w:rPr>
-          <w:rFonts w:ascii="Helvetica" w:hAnsi="Helvetica" w:cs="Helvetica"/>
-          <w:sz w:val="20"/>
-          <w:szCs w:val="36"/>
-        </w:rPr>
-      </w:pPr>
-    </w:p>
-    <w:p>
-      <w:pPr>
-        <w:rPr>
-          <w:rFonts w:ascii="Helvetica" w:hAnsi="Helvetica" w:cs="Helvetica"/>
-          <w:b/>
-          <w:sz w:val="26"/>
-          <w:szCs w:val="36"/>
-        </w:rPr>
-      </w:pPr>
-    </w:p>
-    <w:p>
-      <w:pPr>
         <w:pStyle w:val="Heading1"/>
         <w:rPr>
           <w:sz w:val="20"/>
         </w:rPr>
       </w:pPr>
       <w:r>
+        <w:t>Information Required from the Sponsor</w:t>
+      </w:r>
+    </w:p>
+    <w:p>
+      <w:pPr>
+        <w:rPr>
+          <w:rFonts w:ascii="Helvetica" w:hAnsi="Helvetica" w:cs="Helvetica"/>
+          <w:sz w:val="20"/>
+          <w:szCs w:val="36"/>
+        </w:rPr>
+      </w:pPr>
+      <w:r>
+        <w:rPr>
+          <w:rFonts w:ascii="Helvetica" w:hAnsi="Helvetica" w:cs="Helvetica"/>
+          <w:sz w:val="20"/>
+          <w:szCs w:val="36"/>
+        </w:rPr>
+        <w:t>Acoustic signal training data that is labeled with the presence of contamination and what the contaminating noise is if it exists.</w:t>
+      </w:r>
+      <w:r>
+        <w:rPr>
+          <w:rFonts w:ascii="Helvetica" w:hAnsi="Helvetica" w:cs="Helvetica"/>
+          <w:sz w:val="20"/>
+          <w:szCs w:val="36"/>
+        </w:rPr>
+        <w:t xml:space="preserve"> </w:t>
+      </w:r>
+    </w:p>
+    <w:p>
+      <w:pPr>
+        <w:pStyle w:val="Heading1"/>
+        <w:rPr>
+          <w:sz w:val="20"/>
+        </w:rPr>
+      </w:pPr>
+      <w:r>
         <w:lastRenderedPageBreak/>
-        <w:t>Information Required from the Sponsor</w:t>
-      </w:r>
-    </w:p>
-    <w:p>
-      <w:pPr>
-        <w:rPr>
-          <w:rFonts w:ascii="Helvetica" w:hAnsi="Helvetica" w:cs="Helvetica"/>
-          <w:sz w:val="20"/>
-          <w:szCs w:val="36"/>
-        </w:rPr>
-      </w:pPr>
-      <w:r>
-        <w:rPr>
-          <w:rFonts w:ascii="Helvetica" w:hAnsi="Helvetica" w:cs="Helvetica"/>
-          <w:sz w:val="20"/>
-          <w:szCs w:val="36"/>
-        </w:rPr>
-        <w:t>Acoustic signal training data that is labeled with the presence of contamination and what the contaminating noise is if it exists.</w:t>
+        <w:t>Project Proposal</w:t>
+      </w:r>
+    </w:p>
+    <w:p>
+      <w:pPr>
+        <w:rPr>
+          <w:rFonts w:ascii="Helvetica" w:hAnsi="Helvetica" w:cs="Helvetica"/>
+          <w:sz w:val="20"/>
+          <w:szCs w:val="36"/>
+        </w:rPr>
+      </w:pPr>
+      <w:r>
+        <w:rPr>
+          <w:rFonts w:ascii="Helvetica" w:hAnsi="Helvetica" w:cs="Helvetica"/>
+          <w:sz w:val="20"/>
+          <w:szCs w:val="36"/>
+        </w:rPr>
+        <w:t>This</w:t>
+      </w:r>
+      <w:r>
+        <w:rPr>
+          <w:rFonts w:ascii="Helvetica" w:hAnsi="Helvetica" w:cs="Helvetica"/>
+          <w:sz w:val="20"/>
+          <w:szCs w:val="36"/>
+        </w:rPr>
+        <w:t xml:space="preserve"> project seek</w:t>
+      </w:r>
+      <w:r>
+        <w:rPr>
+          <w:rFonts w:ascii="Helvetica" w:hAnsi="Helvetica" w:cs="Helvetica"/>
+          <w:sz w:val="20"/>
+          <w:szCs w:val="36"/>
+        </w:rPr>
+        <w:t>s</w:t>
+      </w:r>
+      <w:r>
+        <w:rPr>
+          <w:rFonts w:ascii="Helvetica" w:hAnsi="Helvetica" w:cs="Helvetica"/>
+          <w:sz w:val="20"/>
+          <w:szCs w:val="36"/>
+        </w:rPr>
+        <w:t xml:space="preserve"> to research, develop, and implement a signal processing into machine-learning pipeline for automating the detection of environmental noise contamination contained in acoustic measurements. A proposed methodology for achieving such results could be: </w:t>
+      </w:r>
+    </w:p>
+    <w:p>
+      <w:pPr>
+        <w:pStyle w:val="Heading2"/>
+      </w:pPr>
+      <w:r>
+        <w:t xml:space="preserve">Feature </w:t>
+      </w:r>
+      <w:r>
+        <w:t>S</w:t>
+      </w:r>
+      <w:r>
+        <w:t>election</w:t>
+      </w:r>
+    </w:p>
+    <w:p>
+      <w:pPr>
+        <w:rPr>
+          <w:rFonts w:ascii="Helvetica" w:hAnsi="Helvetica" w:cs="Helvetica"/>
+          <w:sz w:val="20"/>
+          <w:szCs w:val="36"/>
+        </w:rPr>
+      </w:pPr>
+      <w:r>
+        <w:rPr>
+          <w:rFonts w:ascii="Helvetica" w:hAnsi="Helvetica" w:cs="Helvetica"/>
+          <w:sz w:val="20"/>
+          <w:szCs w:val="36"/>
+        </w:rPr>
+        <w:t>This portion of the project will require research and implementation of novel audio signal processing techniques to create and select signal features relevant for the classification task. Signal filtering, Fourier analysis, signal-to-noise ratio/signal energy spectrum methods, wavelet transforms, and other time-series transient signal classification methods are potential methods for this purpose.</w:t>
       </w:r>
       <w:r>
         <w:rPr>
@@ -534,106 +588,167 @@
         </w:rPr>
         <w:t xml:space="preserve"> </w:t>
       </w:r>
-    </w:p>
-    <w:p>
-      <w:pPr>
-        <w:rPr>
-          <w:rFonts w:ascii="Helvetica" w:hAnsi="Helvetica" w:cs="Helvetica"/>
-          <w:b/>
-          <w:sz w:val="26"/>
-          <w:szCs w:val="36"/>
-        </w:rPr>
-      </w:pPr>
-    </w:p>
-    <w:p>
-      <w:pPr>
-        <w:pStyle w:val="Heading1"/>
-        <w:rPr>
-          <w:sz w:val="20"/>
-        </w:rPr>
-      </w:pPr>
-      <w:r>
-        <w:t>Project Proposal</w:t>
-      </w:r>
-    </w:p>
-    <w:p>
-      <w:pPr>
-        <w:rPr>
-          <w:rFonts w:ascii="Helvetica" w:hAnsi="Helvetica" w:cs="Helvetica"/>
-          <w:sz w:val="20"/>
-          <w:szCs w:val="36"/>
-        </w:rPr>
-      </w:pPr>
-      <w:r>
-        <w:rPr>
-          <w:rFonts w:ascii="Helvetica" w:hAnsi="Helvetica" w:cs="Helvetica"/>
-          <w:sz w:val="20"/>
-          <w:szCs w:val="36"/>
-        </w:rPr>
-        <w:t>This</w:t>
-      </w:r>
-      <w:r>
-        <w:rPr>
-          <w:rFonts w:ascii="Helvetica" w:hAnsi="Helvetica" w:cs="Helvetica"/>
-          <w:sz w:val="20"/>
-          <w:szCs w:val="36"/>
-        </w:rPr>
-        <w:t xml:space="preserve"> project seek</w:t>
-      </w:r>
-      <w:r>
-        <w:rPr>
-          <w:rFonts w:ascii="Helvetica" w:hAnsi="Helvetica" w:cs="Helvetica"/>
-          <w:sz w:val="20"/>
-          <w:szCs w:val="36"/>
-        </w:rPr>
-        <w:t>s</w:t>
-      </w:r>
-      <w:r>
-        <w:rPr>
-          <w:rFonts w:ascii="Helvetica" w:hAnsi="Helvetica" w:cs="Helvetica"/>
-          <w:sz w:val="20"/>
-          <w:szCs w:val="36"/>
-        </w:rPr>
-        <w:t xml:space="preserve"> to research, develop, and implement a signal processing into machine-learning pipeline for automating the detection of environmental noise contamination contained in acoustic measurements. A proposed methodology for achieving such results could be: </w:t>
+      <w:r>
+        <w:rPr>
+          <w:rFonts w:ascii="Helvetica" w:hAnsi="Helvetica" w:cs="Helvetica"/>
+          <w:sz w:val="20"/>
+          <w:szCs w:val="36"/>
+        </w:rPr>
+        <w:t>F</w:t>
+      </w:r>
+      <w:r>
+        <w:rPr>
+          <w:rFonts w:ascii="Helvetica" w:hAnsi="Helvetica" w:cs="Helvetica"/>
+          <w:sz w:val="20"/>
+          <w:szCs w:val="36"/>
+        </w:rPr>
+        <w:t>urther explor</w:t>
+      </w:r>
+      <w:r>
+        <w:rPr>
+          <w:rFonts w:ascii="Helvetica" w:hAnsi="Helvetica" w:cs="Helvetica"/>
+          <w:sz w:val="20"/>
+          <w:szCs w:val="36"/>
+        </w:rPr>
+        <w:t>ation in</w:t>
+      </w:r>
+      <w:r>
+        <w:rPr>
+          <w:rFonts w:ascii="Helvetica" w:hAnsi="Helvetica" w:cs="Helvetica"/>
+          <w:sz w:val="20"/>
+          <w:szCs w:val="36"/>
+        </w:rPr>
+        <w:t xml:space="preserve"> which techniques are likely to be prioritized in the section for Current Research and Work in this field.</w:t>
       </w:r>
     </w:p>
     <w:p>
       <w:pPr>
         <w:pStyle w:val="Heading2"/>
-      </w:pPr>
-      <w:r>
-        <w:t xml:space="preserve">Feature </w:t>
-      </w:r>
-      <w:r>
-        <w:t>S</w:t>
-      </w:r>
-      <w:r>
-        <w:t>election</w:t>
-      </w:r>
-    </w:p>
-    <w:p>
-      <w:pPr>
-        <w:rPr>
-          <w:rFonts w:ascii="Helvetica" w:hAnsi="Helvetica" w:cs="Helvetica"/>
-          <w:sz w:val="20"/>
-          <w:szCs w:val="36"/>
-        </w:rPr>
-      </w:pPr>
-      <w:r>
-        <w:rPr>
-          <w:rFonts w:ascii="Helvetica" w:hAnsi="Helvetica" w:cs="Helvetica"/>
-          <w:sz w:val="20"/>
-          <w:szCs w:val="36"/>
-        </w:rPr>
-        <w:t>This portion of the project will require research and implementation of novel audio signal processing techniques to create and select signal features relevant for the classification task. Signal filtering, Fourier analysis, signal-to-noise ratio/signal energy spectrum methods, wavelet transforms, and other time-series transient signal classification methods are potential methods for this purpose.</w:t>
-      </w:r>
-      <w:r>
-        <w:rPr>
-          <w:rFonts w:ascii="Helvetica" w:hAnsi="Helvetica" w:cs="Helvetica"/>
-          <w:sz w:val="20"/>
-          <w:szCs w:val="36"/>
-        </w:rPr>
-        <w:t xml:space="preserve"> We further explore which techniques are likely to be prioritized in the section for Current Research and Work in this field.</w:t>
+        <w:rPr>
+          <w:sz w:val="18"/>
+        </w:rPr>
+      </w:pPr>
+      <w:r>
+        <w:t>Model</w:t>
+      </w:r>
+      <w:r>
+        <w:t xml:space="preserve"> </w:t>
+      </w:r>
+      <w:r>
+        <w:t>Training</w:t>
+      </w:r>
+    </w:p>
+    <w:p>
+      <w:pPr>
+        <w:rPr>
+          <w:rFonts w:ascii="Helvetica" w:hAnsi="Helvetica" w:cs="Helvetica"/>
+          <w:sz w:val="20"/>
+          <w:szCs w:val="36"/>
+        </w:rPr>
+      </w:pPr>
+      <w:r>
+        <w:rPr>
+          <w:rFonts w:ascii="Helvetica" w:hAnsi="Helvetica" w:cs="Helvetica"/>
+          <w:sz w:val="20"/>
+          <w:szCs w:val="36"/>
+        </w:rPr>
+        <w:t xml:space="preserve">Given a set of covariates from </w:t>
+      </w:r>
+      <w:r>
+        <w:rPr>
+          <w:rFonts w:ascii="Helvetica" w:hAnsi="Helvetica" w:cs="Helvetica"/>
+          <w:sz w:val="20"/>
+          <w:szCs w:val="36"/>
+        </w:rPr>
+        <w:t xml:space="preserve">feature selection </w:t>
+      </w:r>
+      <w:r>
+        <w:rPr>
+          <w:rFonts w:ascii="Helvetica" w:hAnsi="Helvetica" w:cs="Helvetica"/>
+          <w:sz w:val="20"/>
+          <w:szCs w:val="36"/>
+        </w:rPr>
+        <w:t>the project</w:t>
+      </w:r>
+      <w:r>
+        <w:rPr>
+          <w:rFonts w:ascii="Helvetica" w:hAnsi="Helvetica" w:cs="Helvetica"/>
+          <w:sz w:val="20"/>
+          <w:szCs w:val="36"/>
+        </w:rPr>
+        <w:t xml:space="preserve"> will train</w:t>
+      </w:r>
+      <w:r>
+        <w:rPr>
+          <w:rFonts w:ascii="Helvetica" w:hAnsi="Helvetica" w:cs="Helvetica"/>
+          <w:sz w:val="20"/>
+          <w:szCs w:val="36"/>
+        </w:rPr>
+        <w:t xml:space="preserve"> classification algorithms using the training data</w:t>
+      </w:r>
+      <w:r>
+        <w:rPr>
+          <w:rFonts w:ascii="Helvetica" w:hAnsi="Helvetica" w:cs="Helvetica"/>
+          <w:sz w:val="20"/>
+          <w:szCs w:val="36"/>
+        </w:rPr>
+        <w:t xml:space="preserve"> provided by BT&amp;E</w:t>
+      </w:r>
+      <w:r>
+        <w:rPr>
+          <w:rFonts w:ascii="Helvetica" w:hAnsi="Helvetica" w:cs="Helvetica"/>
+          <w:sz w:val="20"/>
+          <w:szCs w:val="36"/>
+        </w:rPr>
+        <w:t>. These machine-learning (ML) algorithms will range from basic to complex</w:t>
+      </w:r>
+      <w:r>
+        <w:rPr>
+          <w:rFonts w:ascii="Helvetica" w:hAnsi="Helvetica" w:cs="Helvetica"/>
+          <w:sz w:val="20"/>
+          <w:szCs w:val="36"/>
+        </w:rPr>
+        <w:t xml:space="preserve"> and are likely to encompass everything</w:t>
+      </w:r>
+      <w:r>
+        <w:rPr>
+          <w:rFonts w:ascii="Helvetica" w:hAnsi="Helvetica" w:cs="Helvetica"/>
+          <w:sz w:val="20"/>
+          <w:szCs w:val="36"/>
+        </w:rPr>
+        <w:t xml:space="preserve"> from softmax multi-classification and multi-layer perceptrons, to recurrent neural networks. The algorithms will be considered for their pre-trained execution time as the intended goal is implementation into a real-time monitoring system.</w:t>
+      </w:r>
+      <w:r>
+        <w:rPr>
+          <w:rFonts w:ascii="Helvetica" w:hAnsi="Helvetica" w:cs="Helvetica"/>
+          <w:sz w:val="20"/>
+          <w:szCs w:val="36"/>
+        </w:rPr>
+        <w:t xml:space="preserve"> </w:t>
+      </w:r>
+      <w:r>
+        <w:rPr>
+          <w:rFonts w:ascii="Helvetica" w:hAnsi="Helvetica" w:cs="Helvetica"/>
+          <w:sz w:val="20"/>
+          <w:szCs w:val="36"/>
+        </w:rPr>
+        <w:t>Choices for m</w:t>
+      </w:r>
+      <w:r>
+        <w:rPr>
+          <w:rFonts w:ascii="Helvetica" w:hAnsi="Helvetica" w:cs="Helvetica"/>
+          <w:sz w:val="20"/>
+          <w:szCs w:val="36"/>
+        </w:rPr>
+        <w:t xml:space="preserve">odels that </w:t>
+      </w:r>
+      <w:r>
+        <w:rPr>
+          <w:rFonts w:ascii="Helvetica" w:hAnsi="Helvetica" w:cs="Helvetica"/>
+          <w:sz w:val="20"/>
+          <w:szCs w:val="36"/>
+        </w:rPr>
+        <w:t>we will explore are also enumerated in the Current Research and Work section.</w:t>
       </w:r>
     </w:p>
     <w:p>
@@ -650,104 +765,48 @@
         <w:t xml:space="preserve"> </w:t>
       </w:r>
       <w:r>
-        <w:t>Training</w:t>
-      </w:r>
-    </w:p>
-    <w:p>
-      <w:pPr>
-        <w:rPr>
-          <w:rFonts w:ascii="Helvetica" w:hAnsi="Helvetica" w:cs="Helvetica"/>
-          <w:sz w:val="20"/>
-          <w:szCs w:val="36"/>
-        </w:rPr>
-      </w:pPr>
-      <w:r>
-        <w:rPr>
-          <w:rFonts w:ascii="Helvetica" w:hAnsi="Helvetica" w:cs="Helvetica"/>
-          <w:sz w:val="20"/>
-          <w:szCs w:val="36"/>
-        </w:rPr>
-        <w:t xml:space="preserve">Given a set of covariates from </w:t>
-      </w:r>
-      <w:r>
-        <w:rPr>
-          <w:rFonts w:ascii="Helvetica" w:hAnsi="Helvetica" w:cs="Helvetica"/>
-          <w:sz w:val="20"/>
-          <w:szCs w:val="36"/>
-        </w:rPr>
-        <w:t>feature selection we will train</w:t>
-      </w:r>
-      <w:r>
-        <w:rPr>
-          <w:rFonts w:ascii="Helvetica" w:hAnsi="Helvetica" w:cs="Helvetica"/>
-          <w:sz w:val="20"/>
-          <w:szCs w:val="36"/>
-        </w:rPr>
-        <w:t xml:space="preserve"> classification algorithms using the training data</w:t>
-      </w:r>
-      <w:r>
-        <w:rPr>
-          <w:rFonts w:ascii="Helvetica" w:hAnsi="Helvetica" w:cs="Helvetica"/>
-          <w:sz w:val="20"/>
-          <w:szCs w:val="36"/>
-        </w:rPr>
-        <w:t xml:space="preserve"> provided by BT&amp;E</w:t>
-      </w:r>
-      <w:r>
-        <w:rPr>
-          <w:rFonts w:ascii="Helvetica" w:hAnsi="Helvetica" w:cs="Helvetica"/>
-          <w:sz w:val="20"/>
-          <w:szCs w:val="36"/>
-        </w:rPr>
-        <w:t>. These machine-learning (ML) algorithms will range from basic to complex</w:t>
-      </w:r>
-      <w:r>
-        <w:rPr>
-          <w:rFonts w:ascii="Helvetica" w:hAnsi="Helvetica" w:cs="Helvetica"/>
-          <w:sz w:val="20"/>
-          <w:szCs w:val="36"/>
-        </w:rPr>
-        <w:t xml:space="preserve"> and are likely to encompass everything</w:t>
-      </w:r>
-      <w:r>
-        <w:rPr>
-          <w:rFonts w:ascii="Helvetica" w:hAnsi="Helvetica" w:cs="Helvetica"/>
-          <w:sz w:val="20"/>
-          <w:szCs w:val="36"/>
-        </w:rPr>
-        <w:t xml:space="preserve"> from softmax multi-classification and multi-layer perceptrons, to recurrent neural networks. The algorithms will be considered for their pre-trained execution time as the intended goal is implementation into a real-time monitoring system.</w:t>
-      </w:r>
-      <w:r>
-        <w:rPr>
-          <w:rFonts w:ascii="Helvetica" w:hAnsi="Helvetica" w:cs="Helvetica"/>
-          <w:sz w:val="20"/>
-          <w:szCs w:val="36"/>
-        </w:rPr>
-        <w:t xml:space="preserve"> </w:t>
-      </w:r>
-      <w:r>
-        <w:rPr>
-          <w:rFonts w:ascii="Helvetica" w:hAnsi="Helvetica" w:cs="Helvetica"/>
-          <w:sz w:val="20"/>
-          <w:szCs w:val="36"/>
-        </w:rPr>
-        <w:t>Choices for m</w:t>
-      </w:r>
-      <w:r>
-        <w:rPr>
-          <w:rFonts w:ascii="Helvetica" w:hAnsi="Helvetica" w:cs="Helvetica"/>
-          <w:sz w:val="20"/>
-          <w:szCs w:val="36"/>
-        </w:rPr>
-        <w:t xml:space="preserve">odels that </w:t>
-      </w:r>
-      <w:r>
-        <w:rPr>
-          <w:rFonts w:ascii="Helvetica" w:hAnsi="Helvetica" w:cs="Helvetica"/>
-          <w:sz w:val="20"/>
-          <w:szCs w:val="36"/>
-        </w:rPr>
-        <w:t>we will explore are also enumerated in the Current Research and Work section.</w:t>
+        <w:t>Evaluation</w:t>
+      </w:r>
+    </w:p>
+    <w:p>
+      <w:pPr>
+        <w:rPr>
+          <w:rFonts w:ascii="Helvetica" w:hAnsi="Helvetica" w:cs="Helvetica"/>
+          <w:sz w:val="20"/>
+          <w:szCs w:val="36"/>
+        </w:rPr>
+      </w:pPr>
+      <w:r>
+        <w:rPr>
+          <w:rFonts w:ascii="Helvetica" w:hAnsi="Helvetica" w:cs="Helvetica"/>
+          <w:sz w:val="20"/>
+          <w:szCs w:val="36"/>
+        </w:rPr>
+        <w:t>Feature selection and model training</w:t>
+      </w:r>
+      <w:r>
+        <w:rPr>
+          <w:rFonts w:ascii="Helvetica" w:hAnsi="Helvetica" w:cs="Helvetica"/>
+          <w:sz w:val="20"/>
+          <w:szCs w:val="36"/>
+        </w:rPr>
+        <w:t xml:space="preserve"> will be continuously re-evaluated according to model performance. It is plausible that the features engineered </w:t>
+      </w:r>
+      <w:r>
+        <w:rPr>
+          <w:rFonts w:ascii="Helvetica" w:hAnsi="Helvetica" w:cs="Helvetica"/>
+          <w:sz w:val="20"/>
+          <w:szCs w:val="36"/>
+        </w:rPr>
+        <w:t>will not be</w:t>
+      </w:r>
+      <w:r>
+        <w:rPr>
+          <w:rFonts w:ascii="Helvetica" w:hAnsi="Helvetica" w:cs="Helvetica"/>
+          <w:sz w:val="20"/>
+          <w:szCs w:val="36"/>
+        </w:rPr>
+        <w:t xml:space="preserve"> sufficient to result in accurate classification and different signal processing techniques must be researched and deployed. </w:t>
       </w:r>
     </w:p>
     <w:p>
@@ -758,64 +817,6 @@
         </w:rPr>
       </w:pPr>
       <w:r>
-        <w:t>Model</w:t>
-      </w:r>
-      <w:r>
-        <w:t xml:space="preserve"> </w:t>
-      </w:r>
-      <w:r>
-        <w:t>Evaluation</w:t>
-      </w:r>
-    </w:p>
-    <w:p>
-      <w:pPr>
-        <w:rPr>
-          <w:rFonts w:ascii="Helvetica" w:hAnsi="Helvetica" w:cs="Helvetica"/>
-          <w:sz w:val="20"/>
-          <w:szCs w:val="36"/>
-        </w:rPr>
-      </w:pPr>
-      <w:r>
-        <w:rPr>
-          <w:rFonts w:ascii="Helvetica" w:hAnsi="Helvetica" w:cs="Helvetica"/>
-          <w:sz w:val="20"/>
-          <w:szCs w:val="36"/>
-        </w:rPr>
-        <w:t>Feature selection and model training</w:t>
-      </w:r>
-      <w:r>
-        <w:rPr>
-          <w:rFonts w:ascii="Helvetica" w:hAnsi="Helvetica" w:cs="Helvetica"/>
-          <w:sz w:val="20"/>
-          <w:szCs w:val="36"/>
-        </w:rPr>
-        <w:t xml:space="preserve"> will be continuously re-evaluated according to model performance. It is plausible that the features engineered </w:t>
-      </w:r>
-      <w:r>
-        <w:rPr>
-          <w:rFonts w:ascii="Helvetica" w:hAnsi="Helvetica" w:cs="Helvetica"/>
-          <w:sz w:val="20"/>
-          <w:szCs w:val="36"/>
-        </w:rPr>
-        <w:t>will not be</w:t>
-      </w:r>
-      <w:r>
-        <w:rPr>
-          <w:rFonts w:ascii="Helvetica" w:hAnsi="Helvetica" w:cs="Helvetica"/>
-          <w:sz w:val="20"/>
-          <w:szCs w:val="36"/>
-        </w:rPr>
-        <w:t xml:space="preserve"> sufficient to result in accurate classification and different signal processing techniques must be researched and deployed. </w:t>
-      </w:r>
-    </w:p>
-    <w:p>
-      <w:pPr>
-        <w:pStyle w:val="Heading2"/>
-        <w:rPr>
-          <w:sz w:val="18"/>
-        </w:rPr>
-      </w:pPr>
-      <w:r>
         <w:t>Data Augmentation</w:t>
       </w:r>
     </w:p>
@@ -866,17 +867,24 @@
           <w:sz w:val="20"/>
           <w:szCs w:val="36"/>
         </w:rPr>
-        <w:t>Once satisfied with the performance of the pipeline, robust documentation to retrain the algorithm(s) and reproduce and/or adapt our project for BT&amp;E will be generated.</w:t>
-      </w:r>
-    </w:p>
-    <w:p>
-      <w:pPr>
-        <w:rPr>
-          <w:rFonts w:ascii="Helvetica" w:hAnsi="Helvetica" w:cs="Helvetica"/>
-          <w:sz w:val="20"/>
-          <w:szCs w:val="36"/>
-        </w:rPr>
-      </w:pPr>
+        <w:t xml:space="preserve">Once satisfied with the performance of the pipeline, robust documentation to retrain the algorithm(s) and reproduce and/or adapt </w:t>
+      </w:r>
+      <w:r>
+        <w:rPr>
+          <w:rFonts w:ascii="Helvetica" w:hAnsi="Helvetica" w:cs="Helvetica"/>
+          <w:sz w:val="20"/>
+          <w:szCs w:val="36"/>
+        </w:rPr>
+        <w:t>this</w:t>
+      </w:r>
+      <w:r>
+        <w:rPr>
+          <w:rFonts w:ascii="Helvetica" w:hAnsi="Helvetica" w:cs="Helvetica"/>
+          <w:sz w:val="20"/>
+          <w:szCs w:val="36"/>
+        </w:rPr>
+        <w:t xml:space="preserve"> project for BT&amp;E will be generated.</w:t>
+      </w:r>
     </w:p>
     <w:p>
       <w:pPr>
@@ -945,7 +953,23 @@
           <w:sz w:val="20"/>
           <w:szCs w:val="36"/>
         </w:rPr>
-        <w:t xml:space="preserve"> Along with this model we will be providing documentation </w:t>
+        <w:t xml:space="preserve"> Along with this model </w:t>
+      </w:r>
+      <w:r>
+        <w:rPr>
+          <w:rFonts w:ascii="Helvetica" w:hAnsi="Helvetica" w:cs="Helvetica"/>
+          <w:sz w:val="20"/>
+          <w:szCs w:val="36"/>
+        </w:rPr>
+        <w:t>this project will</w:t>
+      </w:r>
+      <w:r>
+        <w:rPr>
+          <w:rFonts w:ascii="Helvetica" w:hAnsi="Helvetica" w:cs="Helvetica"/>
+          <w:sz w:val="20"/>
+          <w:szCs w:val="36"/>
+        </w:rPr>
+        <w:t xml:space="preserve"> providing documentation </w:t>
       </w:r>
       <w:r>
         <w:rPr>
@@ -1047,16 +1071,18 @@
           <w:sz w:val="20"/>
           <w:szCs w:val="36"/>
         </w:rPr>
-        <w:t xml:space="preserve">background from our research to understand why the model </w:t>
-      </w:r>
-      <w:r>
-        <w:rPr>
-          <w:rFonts w:ascii="Helvetica" w:hAnsi="Helvetica" w:cs="Helvetica"/>
-          <w:sz w:val="20"/>
-          <w:szCs w:val="36"/>
-        </w:rPr>
-        <w:lastRenderedPageBreak/>
-        <w:t>was chosen over other considered models/feature sets and set expectations around performance of the algorithm once implemented within their own systems.</w:t>
+        <w:t>background from our research to understand why the model was chosen over other considered models/feature sets and set expectations around performance of the algorithm once implemented within their own systems.</w:t>
+      </w:r>
+    </w:p>
+    <w:p>
+      <w:pPr>
+        <w:pStyle w:val="Heading2"/>
+        <w:rPr>
+          <w:sz w:val="16"/>
+        </w:rPr>
+      </w:pPr>
+      <w:r>
+        <w:t>Documentation</w:t>
       </w:r>
     </w:p>
     <w:p>
@@ -1069,6 +1095,54 @@
           <w:szCs w:val="36"/>
         </w:rPr>
       </w:pPr>
+      <w:r>
+        <w:rPr>
+          <w:rFonts w:ascii="Helvetica" w:hAnsi="Helvetica" w:cs="Helvetica"/>
+          <w:sz w:val="20"/>
+          <w:szCs w:val="36"/>
+        </w:rPr>
+        <w:t xml:space="preserve">In addition to the model, </w:t>
+      </w:r>
+      <w:r>
+        <w:rPr>
+          <w:rFonts w:ascii="Helvetica" w:hAnsi="Helvetica" w:cs="Helvetica"/>
+          <w:sz w:val="20"/>
+          <w:szCs w:val="36"/>
+        </w:rPr>
+        <w:t>this project</w:t>
+      </w:r>
+      <w:r>
+        <w:rPr>
+          <w:rFonts w:ascii="Helvetica" w:hAnsi="Helvetica" w:cs="Helvetica"/>
+          <w:sz w:val="20"/>
+          <w:szCs w:val="36"/>
+        </w:rPr>
+        <w:t xml:space="preserve"> will provide documentation </w:t>
+      </w:r>
+      <w:r>
+        <w:rPr>
+          <w:rFonts w:ascii="Helvetica" w:hAnsi="Helvetica" w:cs="Helvetica"/>
+          <w:sz w:val="20"/>
+          <w:szCs w:val="36"/>
+        </w:rPr>
+        <w:t xml:space="preserve">covering the </w:t>
+      </w:r>
+      <w:r>
+        <w:rPr>
+          <w:rFonts w:ascii="Helvetica" w:hAnsi="Helvetica" w:cs="Helvetica"/>
+          <w:sz w:val="20"/>
+          <w:szCs w:val="36"/>
+        </w:rPr>
+        <w:t xml:space="preserve">process for algorithm retraining and overall project reproducibility. </w:t>
+      </w:r>
+      <w:r>
+        <w:rPr>
+          <w:rFonts w:ascii="Helvetica" w:hAnsi="Helvetica" w:cs="Helvetica"/>
+          <w:sz w:val="20"/>
+          <w:szCs w:val="36"/>
+        </w:rPr>
+        <w:t>This information is necessary for the sponsor to understand how to update the model with new datasets.</w:t>
+      </w:r>
     </w:p>
     <w:p>
       <w:pPr>
@@ -1078,7 +1152,8 @@
         </w:rPr>
       </w:pPr>
       <w:r>
-        <w:t>Documentation</w:t>
+        <w:lastRenderedPageBreak/>
+        <w:t>Other Explored Models/Feature Sets</w:t>
       </w:r>
     </w:p>
     <w:p>
@@ -1097,71 +1172,6 @@
           <w:sz w:val="20"/>
           <w:szCs w:val="36"/>
         </w:rPr>
-        <w:t xml:space="preserve">In addition to the model, we will provide documentation </w:t>
-      </w:r>
-      <w:r>
-        <w:rPr>
-          <w:rFonts w:ascii="Helvetica" w:hAnsi="Helvetica" w:cs="Helvetica"/>
-          <w:sz w:val="20"/>
-          <w:szCs w:val="36"/>
-        </w:rPr>
-        <w:t xml:space="preserve">covering the </w:t>
-      </w:r>
-      <w:r>
-        <w:rPr>
-          <w:rFonts w:ascii="Helvetica" w:hAnsi="Helvetica" w:cs="Helvetica"/>
-          <w:sz w:val="20"/>
-          <w:szCs w:val="36"/>
-        </w:rPr>
-        <w:t xml:space="preserve">process for algorithm retraining and overall project reproducibility. </w:t>
-      </w:r>
-      <w:r>
-        <w:rPr>
-          <w:rFonts w:ascii="Helvetica" w:hAnsi="Helvetica" w:cs="Helvetica"/>
-          <w:sz w:val="20"/>
-          <w:szCs w:val="36"/>
-        </w:rPr>
-        <w:t>This information is necessary for the sponsor to understand how to update the model with new datasets.</w:t>
-      </w:r>
-    </w:p>
-    <w:p>
-      <w:pPr>
-        <w:spacing w:after="0" w:line="240" w:lineRule="auto"/>
-        <w:contextualSpacing/>
-        <w:rPr>
-          <w:rFonts w:ascii="Helvetica" w:hAnsi="Helvetica" w:cs="Helvetica"/>
-          <w:sz w:val="20"/>
-          <w:szCs w:val="36"/>
-        </w:rPr>
-      </w:pPr>
-    </w:p>
-    <w:p>
-      <w:pPr>
-        <w:pStyle w:val="Heading2"/>
-        <w:rPr>
-          <w:sz w:val="16"/>
-        </w:rPr>
-      </w:pPr>
-      <w:r>
-        <w:t>Other Explored Models/Feature Sets</w:t>
-      </w:r>
-    </w:p>
-    <w:p>
-      <w:pPr>
-        <w:spacing w:after="0" w:line="240" w:lineRule="auto"/>
-        <w:contextualSpacing/>
-        <w:rPr>
-          <w:rFonts w:ascii="Helvetica" w:hAnsi="Helvetica" w:cs="Helvetica"/>
-          <w:sz w:val="20"/>
-          <w:szCs w:val="36"/>
-        </w:rPr>
-      </w:pPr>
-      <w:r>
-        <w:rPr>
-          <w:rFonts w:ascii="Helvetica" w:hAnsi="Helvetica" w:cs="Helvetica"/>
-          <w:sz w:val="20"/>
-          <w:szCs w:val="36"/>
-        </w:rPr>
         <w:t>Our final deliverable will be a</w:t>
       </w:r>
       <w:r>
@@ -1230,29 +1240,6 @@
         </w:rPr>
         <w:t xml:space="preserve"> This document will provide the information to reinforce our suggested implementation and give BT&amp;E the context for our decision.</w:t>
       </w:r>
-    </w:p>
-    <w:p>
-      <w:pPr>
-        <w:spacing w:after="0" w:line="240" w:lineRule="auto"/>
-        <w:contextualSpacing/>
-        <w:rPr>
-          <w:rFonts w:ascii="Calibri" w:eastAsia="Times New Roman" w:hAnsi="Calibri" w:cs="Times New Roman"/>
-          <w:szCs w:val="24"/>
-          <w:lang w:eastAsia="zh-CN"/>
-        </w:rPr>
-      </w:pPr>
-    </w:p>
-    <w:p>
-      <w:pPr>
-        <w:spacing w:after="0" w:line="240" w:lineRule="auto"/>
-        <w:ind w:left="720"/>
-        <w:contextualSpacing/>
-        <w:rPr>
-          <w:rFonts w:ascii="Calibri" w:eastAsia="Times New Roman" w:hAnsi="Calibri" w:cs="Times New Roman"/>
-          <w:szCs w:val="24"/>
-          <w:lang w:eastAsia="zh-CN"/>
-        </w:rPr>
-      </w:pPr>
     </w:p>
     <w:p>
       <w:pPr>
@@ -1386,16 +1373,6 @@
     </w:p>
     <w:p>
       <w:pPr>
-        <w:pStyle w:val="ListParagraph"/>
-        <w:rPr>
-          <w:rFonts w:ascii="Helvetica" w:hAnsi="Helvetica" w:cs="Helvetica"/>
-          <w:sz w:val="20"/>
-          <w:szCs w:val="36"/>
-        </w:rPr>
-      </w:pPr>
-    </w:p>
-    <w:p>
-      <w:pPr>
         <w:pStyle w:val="Heading1"/>
         <w:rPr>
           <w:sz w:val="20"/>
@@ -1584,7 +1561,23 @@
           <w:sz w:val="20"/>
           <w:szCs w:val="20"/>
         </w:rPr>
-        <w:t xml:space="preserve">-band and TDOA features performed the best. We have already seen some success in leveraging harmonic features by visualizing the octave spectrum from contaminated and non-contaminated audio. </w:t>
+        <w:t xml:space="preserve">-band and TDOA features performed the best. </w:t>
+      </w:r>
+      <w:r>
+        <w:rPr>
+          <w:rFonts w:ascii="Helvetica" w:hAnsi="Helvetica" w:cs="Helvetica"/>
+          <w:sz w:val="20"/>
+          <w:szCs w:val="20"/>
+        </w:rPr>
+        <w:t>A preliminary survey of the data has</w:t>
+      </w:r>
+      <w:r>
+        <w:rPr>
+          <w:rFonts w:ascii="Helvetica" w:hAnsi="Helvetica" w:cs="Helvetica"/>
+          <w:sz w:val="20"/>
+          <w:szCs w:val="20"/>
+        </w:rPr>
+        <w:t xml:space="preserve"> already seen some success in leveraging harmonic features by visualizing the octave spectrum from contaminated and non-contaminated audio. </w:t>
       </w:r>
       <w:r>
         <w:rPr>
@@ -1617,7 +1610,23 @@
           <w:sz w:val="20"/>
           <w:szCs w:val="36"/>
         </w:rPr>
-        <w:t xml:space="preserve">One technique that we considered but decided against, due to the small size of our dataset was metric or similarity learning. In </w:t>
+        <w:t xml:space="preserve">One technique that considered but decided against, due to the small size of </w:t>
+      </w:r>
+      <w:r>
+        <w:rPr>
+          <w:rFonts w:ascii="Helvetica" w:hAnsi="Helvetica" w:cs="Helvetica"/>
+          <w:sz w:val="20"/>
+          <w:szCs w:val="36"/>
+        </w:rPr>
+        <w:t xml:space="preserve">the </w:t>
+      </w:r>
+      <w:r>
+        <w:rPr>
+          <w:rFonts w:ascii="Helvetica" w:hAnsi="Helvetica" w:cs="Helvetica"/>
+          <w:sz w:val="20"/>
+          <w:szCs w:val="36"/>
+        </w:rPr>
+        <w:t xml:space="preserve">dataset was metric or similarity learning. In </w:t>
       </w:r>
       <w:proofErr w:type="spellStart"/>
       <w:r>
@@ -1695,7 +1704,39 @@
           <w:sz w:val="20"/>
           <w:szCs w:val="36"/>
         </w:rPr>
-        <w:t>An idea that we might explore given enough time is leveraging triplet loss as they do in this paper</w:t>
+        <w:t xml:space="preserve">An idea that </w:t>
+      </w:r>
+      <w:r>
+        <w:rPr>
+          <w:rFonts w:ascii="Helvetica" w:hAnsi="Helvetica" w:cs="Helvetica"/>
+          <w:sz w:val="20"/>
+          <w:szCs w:val="36"/>
+        </w:rPr>
+        <w:t>the project</w:t>
+      </w:r>
+      <w:r>
+        <w:rPr>
+          <w:rFonts w:ascii="Helvetica" w:hAnsi="Helvetica" w:cs="Helvetica"/>
+          <w:sz w:val="20"/>
+          <w:szCs w:val="36"/>
+        </w:rPr>
+        <w:t xml:space="preserve"> m</w:t>
+      </w:r>
+      <w:r>
+        <w:rPr>
+          <w:rFonts w:ascii="Helvetica" w:hAnsi="Helvetica" w:cs="Helvetica"/>
+          <w:sz w:val="20"/>
+          <w:szCs w:val="36"/>
+        </w:rPr>
+        <w:t>ay</w:t>
+      </w:r>
+      <w:r>
+        <w:rPr>
+          <w:rFonts w:ascii="Helvetica" w:hAnsi="Helvetica" w:cs="Helvetica"/>
+          <w:sz w:val="20"/>
+          <w:szCs w:val="36"/>
+        </w:rPr>
+        <w:t xml:space="preserve"> explore given enough time is leveraging triplet loss as they do in this paper</w:t>
       </w:r>
       <w:r>
         <w:rPr>
@@ -2341,7 +2382,31 @@
           <w:sz w:val="20"/>
           <w:szCs w:val="36"/>
         </w:rPr>
-        <w:t xml:space="preserve">The data set consists of 67 professionally recorded and labeled audio files near a major international airport. The data were recorded on three separate days in the months of November 2017, December 2017, and January 2018. The data consist of 49 aircraft recordings, 7 wildlife noise recordings, and 10 ambient recordings and vary in length from 10 seconds to </w:t>
+        <w:t xml:space="preserve">The data set consists of 67 professionally recorded and labeled audio files near a major international airport. </w:t>
+      </w:r>
+      <w:r>
+        <w:rPr>
+          <w:rFonts w:ascii="Helvetica" w:hAnsi="Helvetica" w:cs="Helvetica"/>
+          <w:sz w:val="20"/>
+          <w:szCs w:val="36"/>
+        </w:rPr>
+        <w:t>Figure 1</w:t>
+      </w:r>
+      <w:r>
+        <w:rPr>
+          <w:rFonts w:ascii="Helvetica" w:hAnsi="Helvetica" w:cs="Helvetica"/>
+          <w:sz w:val="20"/>
+          <w:szCs w:val="36"/>
+        </w:rPr>
+        <w:t xml:space="preserve"> shows the installation of the microphone in the field with a hemispherical wind screen to mitigate wind noise. </w:t>
+      </w:r>
+      <w:r>
+        <w:rPr>
+          <w:rFonts w:ascii="Helvetica" w:hAnsi="Helvetica" w:cs="Helvetica"/>
+          <w:sz w:val="20"/>
+          <w:szCs w:val="36"/>
+        </w:rPr>
+        <w:t xml:space="preserve">The data were recorded on three separate days in the months of November 2017, December 2017, and January 2018. The data consist of 49 aircraft recordings, 7 wildlife noise recordings, and 10 ambient recordings and vary in length from 10 seconds to </w:t>
       </w:r>
       <w:r>
         <w:rPr>
@@ -2468,22 +2533,6 @@
           <w:szCs w:val="36"/>
         </w:rPr>
         <w:t xml:space="preserve"> respectively. </w:t>
-      </w:r>
-      <w:r>
-        <w:rPr>
-          <w:rFonts w:ascii="Helvetica" w:hAnsi="Helvetica" w:cs="Helvetica"/>
-          <w:sz w:val="20"/>
-          <w:szCs w:val="36"/>
-        </w:rPr>
-        <w:t>Figure 1</w:t>
-      </w:r>
-      <w:r>
-        <w:rPr>
-          <w:rFonts w:ascii="Helvetica" w:hAnsi="Helvetica" w:cs="Helvetica"/>
-          <w:sz w:val="20"/>
-          <w:szCs w:val="36"/>
-        </w:rPr>
-        <w:t xml:space="preserve"> shows the installation of the microphone in the field with a hemispherical wind screen to mitigate wind noise. </w:t>
       </w:r>
     </w:p>
     <w:p>
@@ -3051,7 +3100,39 @@
           <w:sz w:val="20"/>
           <w:szCs w:val="20"/>
         </w:rPr>
-        <w:t xml:space="preserve">Despite the data being of high quality, there are concerns we should be mindful of when performing this project. The recorded data is heavily skewed towards aircraft signatures thus creating an imbalance in the number of samples for each class. Additionally, each signal can produce 50-100 blocks or samples of features for classification and each block may contain 10’s to 1,000’s of features depending on the how features are generated. This will present a data management concern as all the data, features, and classification labels must be accurately tracked through the data processing. The class imbalance issue can be addressed by creating additional data by combining a clean aircraft signature with a contamination </w:t>
+        <w:t xml:space="preserve">Despite the data being of high quality, there are concerns </w:t>
+      </w:r>
+      <w:r>
+        <w:rPr>
+          <w:rFonts w:ascii="Helvetica" w:hAnsi="Helvetica" w:cs="Helvetica"/>
+          <w:sz w:val="20"/>
+          <w:szCs w:val="20"/>
+        </w:rPr>
+        <w:t>the project</w:t>
+      </w:r>
+      <w:r>
+        <w:rPr>
+          <w:rFonts w:ascii="Helvetica" w:hAnsi="Helvetica" w:cs="Helvetica"/>
+          <w:sz w:val="20"/>
+          <w:szCs w:val="20"/>
+        </w:rPr>
+        <w:t xml:space="preserve"> should be mindful of when performing this </w:t>
+      </w:r>
+      <w:r>
+        <w:rPr>
+          <w:rFonts w:ascii="Helvetica" w:hAnsi="Helvetica" w:cs="Helvetica"/>
+          <w:sz w:val="20"/>
+          <w:szCs w:val="20"/>
+        </w:rPr>
+        <w:t>work</w:t>
+      </w:r>
+      <w:r>
+        <w:rPr>
+          <w:rFonts w:ascii="Helvetica" w:hAnsi="Helvetica" w:cs="Helvetica"/>
+          <w:sz w:val="20"/>
+          <w:szCs w:val="20"/>
+        </w:rPr>
+        <w:t xml:space="preserve">. The recorded data is heavily skewed towards aircraft signatures thus creating an imbalance in the number of samples for each class. Additionally, each signal can produce 50-100 blocks or samples of features for classification and each block may contain 10’s to 1,000’s of features depending on the how features are generated. This will present a data management concern as all the data, features, and classification labels must be accurately tracked through the data processing. The class imbalance issue can be addressed by creating additional data by combining a clean aircraft signature </w:t>
       </w:r>
       <w:r>
         <w:rPr>
@@ -3060,7 +3141,7 @@
           <w:szCs w:val="20"/>
         </w:rPr>
         <w:lastRenderedPageBreak/>
-        <w:t xml:space="preserve">signal. This has the added benefit of being able to control and study the impact that the signal-to-noise ratio has on the system performance. If these combinations aren’t sufficient, public domain recordings are available for use to extend the set of wildlife/livestock vocalizations included in this study. </w:t>
+        <w:t xml:space="preserve">with a contamination signal. This has the added benefit of being able to control and study the impact that the signal-to-noise ratio has on the system performance. If these combinations aren’t sufficient, public domain recordings are available for use to extend the set of wildlife/livestock vocalizations included in this study. </w:t>
       </w:r>
     </w:p>
     <w:p>
@@ -3653,7 +3734,7 @@
           <w:sz w:val="20"/>
           <w:szCs w:val="20"/>
         </w:rPr>
-        <w:t>were</w:t>
+        <w:t>are</w:t>
       </w:r>
       <w:proofErr w:type="gramEnd"/>
       <w:r>
@@ -4525,127 +4606,107 @@
         </w:rPr>
         <w:t>Maintaining appropriate data labels for the above windows</w:t>
       </w:r>
-    </w:p>
-    <w:p>
-      <w:pPr>
+      <w:bookmarkStart w:id="2" w:name="_GoBack"/>
+      <w:bookmarkEnd w:id="2"/>
+    </w:p>
+    <w:p>
+      <w:pPr>
+        <w:rPr>
+          <w:rFonts w:ascii="Helvetica" w:hAnsi="Helvetica" w:cs="Helvetica"/>
+          <w:sz w:val="20"/>
+          <w:szCs w:val="36"/>
+        </w:rPr>
+      </w:pPr>
+      <w:r>
         <w:rPr>
           <w:rFonts w:ascii="Helvetica" w:hAnsi="Helvetica" w:cs="Helvetica"/>
           <w:b/>
           <w:sz w:val="20"/>
           <w:szCs w:val="36"/>
         </w:rPr>
-      </w:pPr>
-    </w:p>
-    <w:p>
-      <w:pPr>
-        <w:rPr>
-          <w:rFonts w:ascii="Helvetica" w:hAnsi="Helvetica" w:cs="Helvetica"/>
-          <w:b/>
-          <w:sz w:val="20"/>
-          <w:szCs w:val="36"/>
-        </w:rPr>
-      </w:pPr>
-    </w:p>
-    <w:p>
-      <w:pPr>
-        <w:rPr>
-          <w:rFonts w:ascii="Helvetica" w:hAnsi="Helvetica" w:cs="Helvetica"/>
-          <w:b/>
-          <w:sz w:val="20"/>
-          <w:szCs w:val="36"/>
-        </w:rPr>
-      </w:pPr>
-    </w:p>
-    <w:p>
-      <w:pPr>
-        <w:rPr>
-          <w:rFonts w:ascii="Helvetica" w:hAnsi="Helvetica" w:cs="Helvetica"/>
-          <w:sz w:val="20"/>
-          <w:szCs w:val="36"/>
-        </w:rPr>
-      </w:pPr>
-      <w:r>
-        <w:rPr>
-          <w:rFonts w:ascii="Helvetica" w:hAnsi="Helvetica" w:cs="Helvetica"/>
-          <w:b/>
+        <w:t xml:space="preserve">Data Pipeline </w:t>
+      </w:r>
+      <w:r>
+        <w:rPr>
+          <w:rFonts w:ascii="Helvetica" w:hAnsi="Helvetica" w:cs="Helvetica"/>
+          <w:sz w:val="20"/>
+          <w:szCs w:val="36"/>
+        </w:rPr>
+        <w:t>(</w:t>
+      </w:r>
+      <w:r>
+        <w:rPr>
+          <w:rFonts w:ascii="Helvetica" w:hAnsi="Helvetica" w:cs="Helvetica"/>
+          <w:sz w:val="20"/>
+          <w:szCs w:val="36"/>
+        </w:rPr>
+        <w:t>3</w:t>
+      </w:r>
+      <w:r>
+        <w:rPr>
+          <w:rFonts w:ascii="Helvetica" w:hAnsi="Helvetica" w:cs="Helvetica"/>
+          <w:sz w:val="20"/>
+          <w:szCs w:val="36"/>
+        </w:rPr>
+        <w:t xml:space="preserve"> </w:t>
+      </w:r>
+      <w:r>
+        <w:rPr>
+          <w:rFonts w:ascii="Helvetica" w:hAnsi="Helvetica" w:cs="Helvetica"/>
+          <w:sz w:val="20"/>
+          <w:szCs w:val="36"/>
+        </w:rPr>
+        <w:t>person-weeks</w:t>
+      </w:r>
+      <w:r>
+        <w:rPr>
+          <w:rFonts w:ascii="Helvetica" w:hAnsi="Helvetica" w:cs="Helvetica"/>
+          <w:sz w:val="20"/>
+          <w:szCs w:val="36"/>
+        </w:rPr>
+        <w:t>)</w:t>
+      </w:r>
+    </w:p>
+    <w:p>
+      <w:pPr>
+        <w:rPr>
+          <w:rFonts w:ascii="Helvetica" w:hAnsi="Helvetica" w:cs="Helvetica"/>
+          <w:sz w:val="20"/>
+          <w:szCs w:val="36"/>
+        </w:rPr>
+      </w:pPr>
+      <w:r>
+        <w:rPr>
+          <w:rFonts w:ascii="Helvetica" w:hAnsi="Helvetica" w:cs="Helvetica"/>
+          <w:sz w:val="20"/>
+          <w:szCs w:val="36"/>
+        </w:rPr>
+        <w:t xml:space="preserve">The end-to-end data pipeline will allow a user to </w:t>
+      </w:r>
+      <w:r>
+        <w:rPr>
+          <w:rFonts w:ascii="Helvetica" w:hAnsi="Helvetica" w:cs="Helvetica"/>
+          <w:sz w:val="20"/>
+          <w:szCs w:val="36"/>
+        </w:rPr>
+        <w:t>select a feature set</w:t>
+      </w:r>
+      <w:r>
+        <w:rPr>
+          <w:rFonts w:ascii="Helvetica" w:hAnsi="Helvetica" w:cs="Helvetica"/>
+          <w:sz w:val="20"/>
+          <w:szCs w:val="36"/>
+        </w:rPr>
+        <w:t xml:space="preserve"> and other settings they want for their covariates, point the method at a file or set of files and labels, and have the requested data set returned </w:t>
+      </w:r>
+      <w:r>
+        <w:rPr>
+          <w:rFonts w:ascii="Helvetica" w:hAnsi="Helvetica" w:cs="Helvetica"/>
           <w:sz w:val="20"/>
           <w:szCs w:val="36"/>
         </w:rPr>
         <w:lastRenderedPageBreak/>
-        <w:t xml:space="preserve">Data Pipeline </w:t>
-      </w:r>
-      <w:r>
-        <w:rPr>
-          <w:rFonts w:ascii="Helvetica" w:hAnsi="Helvetica" w:cs="Helvetica"/>
-          <w:sz w:val="20"/>
-          <w:szCs w:val="36"/>
-        </w:rPr>
-        <w:t>(</w:t>
-      </w:r>
-      <w:r>
-        <w:rPr>
-          <w:rFonts w:ascii="Helvetica" w:hAnsi="Helvetica" w:cs="Helvetica"/>
-          <w:sz w:val="20"/>
-          <w:szCs w:val="36"/>
-        </w:rPr>
-        <w:t>3</w:t>
-      </w:r>
-      <w:r>
-        <w:rPr>
-          <w:rFonts w:ascii="Helvetica" w:hAnsi="Helvetica" w:cs="Helvetica"/>
-          <w:sz w:val="20"/>
-          <w:szCs w:val="36"/>
-        </w:rPr>
-        <w:t xml:space="preserve"> </w:t>
-      </w:r>
-      <w:r>
-        <w:rPr>
-          <w:rFonts w:ascii="Helvetica" w:hAnsi="Helvetica" w:cs="Helvetica"/>
-          <w:sz w:val="20"/>
-          <w:szCs w:val="36"/>
-        </w:rPr>
-        <w:t>person-weeks</w:t>
-      </w:r>
-      <w:r>
-        <w:rPr>
-          <w:rFonts w:ascii="Helvetica" w:hAnsi="Helvetica" w:cs="Helvetica"/>
-          <w:sz w:val="20"/>
-          <w:szCs w:val="36"/>
-        </w:rPr>
-        <w:t>)</w:t>
-      </w:r>
-    </w:p>
-    <w:p>
-      <w:pPr>
-        <w:rPr>
-          <w:rFonts w:ascii="Helvetica" w:hAnsi="Helvetica" w:cs="Helvetica"/>
-          <w:sz w:val="20"/>
-          <w:szCs w:val="36"/>
-        </w:rPr>
-      </w:pPr>
-      <w:r>
-        <w:rPr>
-          <w:rFonts w:ascii="Helvetica" w:hAnsi="Helvetica" w:cs="Helvetica"/>
-          <w:sz w:val="20"/>
-          <w:szCs w:val="36"/>
-        </w:rPr>
-        <w:t xml:space="preserve">The end-to-end data pipeline will allow a user to </w:t>
-      </w:r>
-      <w:r>
-        <w:rPr>
-          <w:rFonts w:ascii="Helvetica" w:hAnsi="Helvetica" w:cs="Helvetica"/>
-          <w:sz w:val="20"/>
-          <w:szCs w:val="36"/>
-        </w:rPr>
-        <w:t>select a feature set</w:t>
-      </w:r>
-      <w:r>
-        <w:rPr>
-          <w:rFonts w:ascii="Helvetica" w:hAnsi="Helvetica" w:cs="Helvetica"/>
-          <w:sz w:val="20"/>
-          <w:szCs w:val="36"/>
-        </w:rPr>
-        <w:t xml:space="preserve"> and other settings they want for their covariates, point the method at a file or set of files and labels, and have the requested data set returned to be handed off to a machine learning function.</w:t>
+        <w:t>to be handed off to a machine learning function.</w:t>
       </w:r>
       <w:r>
         <w:rPr>
@@ -5620,17 +5681,7 @@
           <w:sz w:val="20"/>
           <w:szCs w:val="26"/>
         </w:rPr>
-        <w:t>. For communication that occurs outside of the standup/sync, the expectation is that it will occur on Slack so all team members can contribute to discussions. We will leverage the GitHub Issue tracker to report bugs and issues that need to be addressed withi</w:t>
-      </w:r>
-      <w:bookmarkStart w:id="2" w:name="_GoBack"/>
-      <w:bookmarkEnd w:id="2"/>
-      <w:r>
-        <w:rPr>
-          <w:rFonts w:ascii="Helvetica" w:hAnsi="Helvetica" w:cs="Helvetica"/>
-          <w:sz w:val="20"/>
-          <w:szCs w:val="26"/>
-        </w:rPr>
-        <w:t>n our codebase.</w:t>
+        <w:t>. For communication that occurs outside of the standup/sync, the expectation is that it will occur on Slack so all team members can contribute to discussions. We will leverage the GitHub Issue tracker to report bugs and issues that need to be addressed within our codebase.</w:t>
       </w:r>
     </w:p>
     <w:p>

</xml_diff>

<commit_message>
added references to the zreference folder and the proposal
</commit_message>
<xml_diff>
--- a/devdocs/EnvNoiseDetectorProjectProposal.docx
+++ b/devdocs/EnvNoiseDetectorProjectProposal.docx
@@ -1,6 +1,6 @@
 
 <file path=word/document.xml><?xml version="1.0" encoding="utf-8"?>
-<w:document xmlns:wpc="http://schemas.microsoft.com/office/word/2010/wordprocessingCanvas" xmlns:cx="http://schemas.microsoft.com/office/drawing/2014/chartex" xmlns:cx1="http://schemas.microsoft.com/office/drawing/2015/9/8/chartex" xmlns:cx2="http://schemas.microsoft.com/office/drawing/2015/10/21/chartex" xmlns:cx3="http://schemas.microsoft.com/office/drawing/2016/5/9/chartex" xmlns:cx4="http://schemas.microsoft.com/office/drawing/2016/5/10/chartex" xmlns:cx5="http://schemas.microsoft.com/office/drawing/2016/5/11/chartex" xmlns:cx6="http://schemas.microsoft.com/office/drawing/2016/5/12/chartex" xmlns:cx7="http://schemas.microsoft.com/office/drawing/2016/5/13/chartex" xmlns:cx8="http://schemas.microsoft.com/office/drawing/2016/5/14/chartex" xmlns:mc="http://schemas.openxmlformats.org/markup-compatibility/2006" xmlns:aink="http://schemas.microsoft.com/office/drawing/2016/ink" xmlns:am3d="http://schemas.microsoft.com/office/drawing/2017/model3d" xmlns:o="urn:schemas-microsoft-com:office:office" xmlns:r="http://schemas.openxmlformats.org/officeDocument/2006/relationships" xmlns:m="http://schemas.openxmlformats.org/officeDocument/2006/math" xmlns:v="urn:schemas-microsoft-com:vml" xmlns:wp14="http://schemas.microsoft.com/office/word/2010/wordprocessingDrawing" xmlns:wp="http://schemas.openxmlformats.org/drawingml/2006/wordprocessingDrawing" xmlns:w10="urn:schemas-microsoft-com:office:word" xmlns:w="http://schemas.openxmlformats.org/wordprocessingml/2006/main" xmlns:w14="http://schemas.microsoft.com/office/word/2010/wordml" xmlns:w15="http://schemas.microsoft.com/office/word/2012/wordml" xmlns:w16cid="http://schemas.microsoft.com/office/word/2016/wordml/cid" xmlns:w16se="http://schemas.microsoft.com/office/word/2015/wordml/symex" xmlns:wpg="http://schemas.microsoft.com/office/word/2010/wordprocessingGroup" xmlns:wpi="http://schemas.microsoft.com/office/word/2010/wordprocessingInk" xmlns:wne="http://schemas.microsoft.com/office/word/2006/wordml" xmlns:wps="http://schemas.microsoft.com/office/word/2010/wordprocessingShape" mc:Ignorable="w14 w15 w16se w16cid wp14">
+<w:document xmlns:wpc="http://schemas.microsoft.com/office/word/2010/wordprocessingCanvas" xmlns:mc="http://schemas.openxmlformats.org/markup-compatibility/2006" xmlns:o="urn:schemas-microsoft-com:office:office" xmlns:r="http://schemas.openxmlformats.org/officeDocument/2006/relationships" xmlns:m="http://schemas.openxmlformats.org/officeDocument/2006/math" xmlns:v="urn:schemas-microsoft-com:vml" xmlns:wp14="http://schemas.microsoft.com/office/word/2010/wordprocessingDrawing" xmlns:wp="http://schemas.openxmlformats.org/drawingml/2006/wordprocessingDrawing" xmlns:w10="urn:schemas-microsoft-com:office:word" xmlns:w="http://schemas.openxmlformats.org/wordprocessingml/2006/main" xmlns:w14="http://schemas.microsoft.com/office/word/2010/wordml" xmlns:w15="http://schemas.microsoft.com/office/word/2012/wordml" xmlns:wpg="http://schemas.microsoft.com/office/word/2010/wordprocessingGroup" xmlns:wpi="http://schemas.microsoft.com/office/word/2010/wordprocessingInk" xmlns:wne="http://schemas.microsoft.com/office/word/2006/wordml" xmlns:wps="http://schemas.microsoft.com/office/word/2010/wordprocessingShape" mc:Ignorable="w14 w15 wp14">
   <w:body>
     <w:p>
       <w:pPr>
@@ -1152,7 +1152,6 @@
         </w:rPr>
       </w:pPr>
       <w:r>
-        <w:lastRenderedPageBreak/>
         <w:t>Other Explored Models/Feature Sets</w:t>
       </w:r>
     </w:p>
@@ -1190,23 +1189,13 @@
         </w:rPr>
         <w:t xml:space="preserve">algorithms investigated </w:t>
       </w:r>
-      <w:proofErr w:type="gramStart"/>
-      <w:r>
-        <w:rPr>
-          <w:rFonts w:ascii="Helvetica" w:hAnsi="Helvetica" w:cs="Helvetica"/>
-          <w:sz w:val="20"/>
-          <w:szCs w:val="36"/>
-        </w:rPr>
-        <w:t>during the course of</w:t>
-      </w:r>
-      <w:proofErr w:type="gramEnd"/>
-      <w:r>
-        <w:rPr>
-          <w:rFonts w:ascii="Helvetica" w:hAnsi="Helvetica" w:cs="Helvetica"/>
-          <w:sz w:val="20"/>
-          <w:szCs w:val="36"/>
-        </w:rPr>
-        <w:t xml:space="preserve"> this project. Included in this </w:t>
+      <w:r>
+        <w:rPr>
+          <w:rFonts w:ascii="Helvetica" w:hAnsi="Helvetica" w:cs="Helvetica"/>
+          <w:sz w:val="20"/>
+          <w:szCs w:val="36"/>
+        </w:rPr>
+        <w:t xml:space="preserve">during the course of this project. Included in this </w:t>
       </w:r>
       <w:r>
         <w:rPr>
@@ -1406,528 +1395,384 @@
         </w:rPr>
         <w:t>in modern research to identify signals.</w:t>
       </w:r>
-    </w:p>
-    <w:p>
-      <w:pPr>
-        <w:rPr>
-          <w:rFonts w:ascii="Helvetica" w:hAnsi="Helvetica" w:cs="Helvetica"/>
-          <w:sz w:val="20"/>
-          <w:szCs w:val="20"/>
-        </w:rPr>
-      </w:pPr>
-      <w:r>
-        <w:rPr>
-          <w:rFonts w:ascii="Helvetica" w:hAnsi="Helvetica" w:cs="Helvetica"/>
-          <w:sz w:val="20"/>
-          <w:szCs w:val="20"/>
-        </w:rPr>
-        <w:t xml:space="preserve">In </w:t>
-      </w:r>
-      <w:proofErr w:type="spellStart"/>
-      <w:r>
-        <w:rPr>
-          <w:rFonts w:ascii="Helvetica" w:hAnsi="Helvetica" w:cs="Helvetica"/>
-          <w:sz w:val="20"/>
-          <w:szCs w:val="20"/>
-        </w:rPr>
-        <w:t>Adavanne</w:t>
-      </w:r>
-      <w:proofErr w:type="spellEnd"/>
-      <w:r>
-        <w:rPr>
-          <w:rFonts w:ascii="Helvetica" w:hAnsi="Helvetica" w:cs="Helvetica"/>
-          <w:sz w:val="20"/>
-          <w:szCs w:val="20"/>
-        </w:rPr>
-        <w:t xml:space="preserve">, </w:t>
-      </w:r>
-      <w:proofErr w:type="spellStart"/>
-      <w:r>
-        <w:rPr>
-          <w:rFonts w:ascii="Helvetica" w:hAnsi="Helvetica" w:cs="Helvetica"/>
-          <w:sz w:val="20"/>
-          <w:szCs w:val="20"/>
-        </w:rPr>
-        <w:t>Parascandolo</w:t>
-      </w:r>
-      <w:proofErr w:type="spellEnd"/>
-      <w:r>
-        <w:rPr>
-          <w:rFonts w:ascii="Helvetica" w:hAnsi="Helvetica" w:cs="Helvetica"/>
-          <w:sz w:val="20"/>
-          <w:szCs w:val="20"/>
-        </w:rPr>
-        <w:t xml:space="preserve">, </w:t>
-      </w:r>
-      <w:proofErr w:type="spellStart"/>
-      <w:r>
-        <w:rPr>
-          <w:rFonts w:ascii="Helvetica" w:hAnsi="Helvetica" w:cs="Helvetica"/>
-          <w:sz w:val="20"/>
-          <w:szCs w:val="20"/>
-        </w:rPr>
-        <w:t>Petil</w:t>
-      </w:r>
-      <w:r>
-        <w:rPr>
-          <w:rFonts w:ascii="Helvetica" w:hAnsi="Helvetica" w:cs="Helvetica"/>
-          <w:sz w:val="20"/>
-          <w:szCs w:val="20"/>
+      <w:r>
+        <w:rPr>
+          <w:rFonts w:ascii="Helvetica" w:hAnsi="Helvetica" w:cs="Helvetica"/>
+          <w:sz w:val="20"/>
+          <w:szCs w:val="20"/>
+        </w:rPr>
+        <w:t xml:space="preserve"> Recently, Wang et al (2014) proposed an improved time encoded signal processing algorithm coupled with a machine learning classifier to identify different vehicle types from acoustic or seismic signals. </w:t>
+      </w:r>
+      <w:r>
+        <w:rPr>
+          <w:rFonts w:ascii="Helvetica" w:hAnsi="Helvetica" w:cs="Helvetica"/>
+          <w:sz w:val="20"/>
+          <w:szCs w:val="20"/>
+        </w:rPr>
+        <w:t xml:space="preserve">Earlier, Wu et al (1998) applied principal component analysis to discrete Fourier Transform spectrum to generate features for acoustic vehicle recognition. </w:t>
+      </w:r>
+      <w:r>
+        <w:rPr>
+          <w:rFonts w:ascii="Helvetica" w:hAnsi="Helvetica" w:cs="Helvetica"/>
+          <w:sz w:val="20"/>
+          <w:szCs w:val="20"/>
+        </w:rPr>
+        <w:t>Andén and Mallat (2014) investigate and compare many options for feature generation and classification such as spectrograms (short time Fourier transforms), Mel-frequency cepstral coefficients, and</w:t>
+      </w:r>
+      <w:r>
+        <w:rPr>
+          <w:rFonts w:ascii="Helvetica" w:hAnsi="Helvetica" w:cs="Helvetica"/>
+          <w:sz w:val="20"/>
+          <w:szCs w:val="20"/>
+        </w:rPr>
+        <w:t xml:space="preserve"> wavelet scattering transforms for musical genre classification. </w:t>
+      </w:r>
+      <w:r>
+        <w:rPr>
+          <w:rFonts w:ascii="Helvetica" w:hAnsi="Helvetica" w:cs="Helvetica"/>
+          <w:sz w:val="20"/>
+          <w:szCs w:val="20"/>
+        </w:rPr>
+        <w:t xml:space="preserve">Wavelet package have also be investigated for acoustic bearing fault detection in Hemmati et al (2016). In general, audio or acoustic processing is usually based on Fourier transforms and provide a useful baseline feature set to compare other more advanced options against. </w:t>
+      </w:r>
+    </w:p>
+    <w:p>
+      <w:pPr>
+        <w:rPr>
+          <w:rFonts w:ascii="Helvetica" w:hAnsi="Helvetica" w:cs="Helvetica"/>
+          <w:sz w:val="20"/>
+          <w:szCs w:val="20"/>
+        </w:rPr>
+      </w:pPr>
+      <w:r>
+        <w:rPr>
+          <w:rFonts w:ascii="Helvetica" w:hAnsi="Helvetica" w:cs="Helvetica"/>
+          <w:sz w:val="20"/>
+          <w:szCs w:val="20"/>
+        </w:rPr>
+        <w:t>In Adavanne, Parascandolo, Petil</w:t>
+      </w:r>
+      <w:r>
+        <w:rPr>
+          <w:rFonts w:ascii="Helvetica" w:hAnsi="Helvetica" w:cs="Helvetica"/>
+          <w:sz w:val="20"/>
+          <w:szCs w:val="20"/>
+        </w:rPr>
+        <w:t>a, Heittola, Virtanen, 2016, they leverage LSTM units (Long short-term memory) within a Recurrent Neural Network (RNN) to identify sound events in polyphonic audio samples</w:t>
+      </w:r>
+      <w:r>
+        <w:rPr>
+          <w:rFonts w:ascii="Helvetica" w:hAnsi="Helvetica" w:cs="Helvetica"/>
+          <w:sz w:val="20"/>
+          <w:szCs w:val="20"/>
+        </w:rPr>
+        <w:t xml:space="preserve"> [6]</w:t>
+      </w:r>
+      <w:r>
+        <w:rPr>
+          <w:rFonts w:ascii="Helvetica" w:hAnsi="Helvetica" w:cs="Helvetica"/>
+          <w:sz w:val="20"/>
+          <w:szCs w:val="20"/>
+        </w:rPr>
+        <w:t>.</w:t>
+      </w:r>
+      <w:r>
+        <w:rPr>
+          <w:rFonts w:ascii="Helvetica" w:hAnsi="Helvetica" w:cs="Helvetica"/>
+          <w:sz w:val="20"/>
+          <w:szCs w:val="20"/>
+        </w:rPr>
+        <w:t xml:space="preserve"> They leveraged three different feature sets in their evaluation, log mel-band energy, harmonic features (such as pitch), and time difference of arrival (TDOA) and found that a combination of </w:t>
+      </w:r>
+      <w:r>
+        <w:rPr>
+          <w:rFonts w:ascii="Helvetica" w:hAnsi="Helvetica" w:cs="Helvetica"/>
+          <w:sz w:val="20"/>
+          <w:szCs w:val="20"/>
+        </w:rPr>
+        <w:t xml:space="preserve">mel-band and TDOA features performed the best. </w:t>
+      </w:r>
+      <w:r>
+        <w:rPr>
+          <w:rFonts w:ascii="Helvetica" w:hAnsi="Helvetica" w:cs="Helvetica"/>
+          <w:sz w:val="20"/>
+          <w:szCs w:val="20"/>
+        </w:rPr>
+        <w:t>A preliminary survey of the data has</w:t>
+      </w:r>
+      <w:r>
+        <w:rPr>
+          <w:rFonts w:ascii="Helvetica" w:hAnsi="Helvetica" w:cs="Helvetica"/>
+          <w:sz w:val="20"/>
+          <w:szCs w:val="20"/>
+        </w:rPr>
+        <w:t xml:space="preserve"> already seen some success in leveraging harmonic features by visualizing the octave spectrum from contaminated and non-contaminated audio. </w:t>
+      </w:r>
+      <w:r>
+        <w:rPr>
+          <w:rFonts w:ascii="Helvetica" w:hAnsi="Helvetica" w:cs="Helvetica"/>
+          <w:sz w:val="20"/>
+          <w:szCs w:val="20"/>
+        </w:rPr>
+        <w:t xml:space="preserve">This </w:t>
+      </w:r>
+      <w:r>
+        <w:rPr>
+          <w:rFonts w:ascii="Helvetica" w:hAnsi="Helvetica" w:cs="Helvetica"/>
+          <w:sz w:val="20"/>
+          <w:szCs w:val="20"/>
+        </w:rPr>
+        <w:t>approach might be effective when paired with RNNs.</w:t>
+      </w:r>
+    </w:p>
+    <w:p>
+      <w:pPr>
+        <w:rPr>
+          <w:rFonts w:ascii="Helvetica" w:hAnsi="Helvetica" w:cs="Helvetica"/>
+          <w:sz w:val="20"/>
+          <w:szCs w:val="36"/>
+        </w:rPr>
+      </w:pPr>
+      <w:r>
+        <w:rPr>
+          <w:rFonts w:ascii="Helvetica" w:hAnsi="Helvetica" w:cs="Helvetica"/>
+          <w:sz w:val="20"/>
+          <w:szCs w:val="36"/>
+        </w:rPr>
+        <w:t xml:space="preserve">One technique that considered but decided against, due to the small size of </w:t>
+      </w:r>
+      <w:r>
+        <w:rPr>
+          <w:rFonts w:ascii="Helvetica" w:hAnsi="Helvetica" w:cs="Helvetica"/>
+          <w:sz w:val="20"/>
+          <w:szCs w:val="36"/>
+        </w:rPr>
+        <w:t xml:space="preserve">the </w:t>
+      </w:r>
+      <w:r>
+        <w:rPr>
+          <w:rFonts w:ascii="Helvetica" w:hAnsi="Helvetica" w:cs="Helvetica"/>
+          <w:sz w:val="20"/>
+          <w:szCs w:val="36"/>
+        </w:rPr>
+        <w:t>dataset was metric or similarity learning. In Royo-Letelier, Hennequin, Tran, Moussallam, 2018, they explore the use of metric learning to disambiguate artists within a music catalog [3]. They found that at smaller dataset sizes (300 or fewer examples), that a traditional 1D-CNN (One Dimensional Convolutional Neural Network) outperformed the metric learning model.</w:t>
+      </w:r>
+      <w:r>
+        <w:rPr>
+          <w:rFonts w:ascii="Helvetica" w:hAnsi="Helvetica" w:cs="Helvetica"/>
+          <w:sz w:val="20"/>
+          <w:szCs w:val="36"/>
+        </w:rPr>
+        <w:t xml:space="preserve"> </w:t>
+      </w:r>
+      <w:r>
+        <w:rPr>
+          <w:rFonts w:ascii="Helvetica" w:hAnsi="Helvetica" w:cs="Helvetica"/>
+          <w:sz w:val="20"/>
+          <w:szCs w:val="36"/>
+        </w:rPr>
+        <w:t xml:space="preserve">The model they compared their metric learning model to is described in Park, Lee, Park, Ha, Nam, 2017 [4]. </w:t>
+      </w:r>
+      <w:r>
+        <w:rPr>
+          <w:rFonts w:ascii="Helvetica" w:hAnsi="Helvetica" w:cs="Helvetica"/>
+          <w:sz w:val="20"/>
+          <w:szCs w:val="36"/>
+        </w:rPr>
+        <w:t xml:space="preserve">An idea that </w:t>
+      </w:r>
+      <w:r>
+        <w:rPr>
+          <w:rFonts w:ascii="Helvetica" w:hAnsi="Helvetica" w:cs="Helvetica"/>
+          <w:sz w:val="20"/>
+          <w:szCs w:val="36"/>
+        </w:rPr>
+        <w:t>the project</w:t>
+      </w:r>
+      <w:r>
+        <w:rPr>
+          <w:rFonts w:ascii="Helvetica" w:hAnsi="Helvetica" w:cs="Helvetica"/>
+          <w:sz w:val="20"/>
+          <w:szCs w:val="36"/>
+        </w:rPr>
+        <w:t xml:space="preserve"> m</w:t>
+      </w:r>
+      <w:r>
+        <w:rPr>
+          <w:rFonts w:ascii="Helvetica" w:hAnsi="Helvetica" w:cs="Helvetica"/>
+          <w:sz w:val="20"/>
+          <w:szCs w:val="36"/>
+        </w:rPr>
+        <w:t>ay</w:t>
+      </w:r>
+      <w:r>
+        <w:rPr>
+          <w:rFonts w:ascii="Helvetica" w:hAnsi="Helvetica" w:cs="Helvetica"/>
+          <w:sz w:val="20"/>
+          <w:szCs w:val="36"/>
+        </w:rPr>
+        <w:t xml:space="preserve"> explore given enough time is leveraging triplet loss as they do in this paper</w:t>
+      </w:r>
+      <w:r>
+        <w:rPr>
+          <w:rFonts w:ascii="Helvetica" w:hAnsi="Helvetica" w:cs="Helvetica"/>
+          <w:sz w:val="20"/>
+          <w:szCs w:val="36"/>
+        </w:rPr>
+        <w:t xml:space="preserve"> to separate contaminated and non-contaminated audio</w:t>
+      </w:r>
+      <w:r>
+        <w:rPr>
+          <w:rFonts w:ascii="Helvetica" w:hAnsi="Helvetica" w:cs="Helvetica"/>
+          <w:sz w:val="20"/>
+          <w:szCs w:val="36"/>
+        </w:rPr>
+        <w:t xml:space="preserve">. </w:t>
+      </w:r>
+      <w:r>
+        <w:rPr>
+          <w:rFonts w:ascii="Helvetica" w:hAnsi="Helvetica" w:cs="Helvetica"/>
+          <w:sz w:val="20"/>
+          <w:szCs w:val="36"/>
+        </w:rPr>
+        <w:t>The goal of triplet loss is that given a tuple of (x</w:t>
+      </w:r>
+      <w:r>
+        <w:rPr>
+          <w:rFonts w:ascii="Helvetica" w:hAnsi="Helvetica" w:cs="Helvetica"/>
+          <w:sz w:val="20"/>
+          <w:szCs w:val="36"/>
+          <w:vertAlign w:val="subscript"/>
         </w:rPr>
         <w:t>a</w:t>
       </w:r>
-      <w:proofErr w:type="spellEnd"/>
-      <w:r>
-        <w:rPr>
-          <w:rFonts w:ascii="Helvetica" w:hAnsi="Helvetica" w:cs="Helvetica"/>
-          <w:sz w:val="20"/>
-          <w:szCs w:val="20"/>
-        </w:rPr>
-        <w:t xml:space="preserve">, </w:t>
-      </w:r>
-      <w:proofErr w:type="spellStart"/>
-      <w:r>
-        <w:rPr>
-          <w:rFonts w:ascii="Helvetica" w:hAnsi="Helvetica" w:cs="Helvetica"/>
-          <w:sz w:val="20"/>
-          <w:szCs w:val="20"/>
-        </w:rPr>
-        <w:t>Heittola</w:t>
-      </w:r>
-      <w:proofErr w:type="spellEnd"/>
-      <w:r>
-        <w:rPr>
-          <w:rFonts w:ascii="Helvetica" w:hAnsi="Helvetica" w:cs="Helvetica"/>
-          <w:sz w:val="20"/>
-          <w:szCs w:val="20"/>
-        </w:rPr>
-        <w:t>, Virtanen, 2016, they leverage LSTM units (Long short-term memory) within a Recurrent Neural Network (RNN) to identify sound events in polyphonic audio samples</w:t>
-      </w:r>
-      <w:r>
-        <w:rPr>
-          <w:rFonts w:ascii="Helvetica" w:hAnsi="Helvetica" w:cs="Helvetica"/>
-          <w:sz w:val="20"/>
-          <w:szCs w:val="20"/>
-        </w:rPr>
-        <w:t xml:space="preserve"> [6]</w:t>
-      </w:r>
-      <w:r>
-        <w:rPr>
-          <w:rFonts w:ascii="Helvetica" w:hAnsi="Helvetica" w:cs="Helvetica"/>
-          <w:sz w:val="20"/>
-          <w:szCs w:val="20"/>
+      <w:r>
+        <w:rPr>
+          <w:rFonts w:ascii="Helvetica" w:hAnsi="Helvetica" w:cs="Helvetica"/>
+          <w:sz w:val="20"/>
+          <w:szCs w:val="36"/>
+        </w:rPr>
+        <w:t>, x</w:t>
+      </w:r>
+      <w:r>
+        <w:rPr>
+          <w:rFonts w:ascii="Helvetica" w:hAnsi="Helvetica" w:cs="Helvetica"/>
+          <w:sz w:val="20"/>
+          <w:szCs w:val="36"/>
+          <w:vertAlign w:val="subscript"/>
+        </w:rPr>
+        <w:t>+</w:t>
+      </w:r>
+      <w:r>
+        <w:rPr>
+          <w:rFonts w:ascii="Helvetica" w:hAnsi="Helvetica" w:cs="Helvetica"/>
+          <w:sz w:val="20"/>
+          <w:szCs w:val="36"/>
+        </w:rPr>
+        <w:t>, x</w:t>
+      </w:r>
+      <w:r>
+        <w:rPr>
+          <w:rFonts w:ascii="Helvetica" w:hAnsi="Helvetica" w:cs="Helvetica"/>
+          <w:sz w:val="20"/>
+          <w:szCs w:val="36"/>
+          <w:vertAlign w:val="subscript"/>
+        </w:rPr>
+        <w:t>-</w:t>
+      </w:r>
+      <w:r>
+        <w:rPr>
+          <w:rFonts w:ascii="Helvetica" w:hAnsi="Helvetica" w:cs="Helvetica"/>
+          <w:sz w:val="20"/>
+          <w:szCs w:val="36"/>
+        </w:rPr>
+        <w:t xml:space="preserve">) to learn a function </w:t>
+      </w:r>
+      <w:r>
+        <w:rPr>
+          <w:rFonts w:ascii="Helvetica" w:hAnsi="Helvetica" w:cs="Helvetica"/>
+          <w:i/>
+          <w:sz w:val="20"/>
+          <w:szCs w:val="36"/>
+        </w:rPr>
+        <w:t>F</w:t>
+      </w:r>
+      <w:r>
+        <w:rPr>
+          <w:rFonts w:ascii="Helvetica" w:hAnsi="Helvetica" w:cs="Helvetica"/>
+          <w:sz w:val="20"/>
+          <w:szCs w:val="36"/>
+        </w:rPr>
+        <w:t xml:space="preserve"> where the similarity of x</w:t>
+      </w:r>
+      <w:r>
+        <w:rPr>
+          <w:rFonts w:ascii="Helvetica" w:hAnsi="Helvetica" w:cs="Helvetica"/>
+          <w:sz w:val="20"/>
+          <w:szCs w:val="36"/>
+          <w:vertAlign w:val="subscript"/>
+        </w:rPr>
+        <w:t>a</w:t>
+      </w:r>
+      <w:r>
+        <w:rPr>
+          <w:rFonts w:ascii="Helvetica" w:hAnsi="Helvetica" w:cs="Helvetica"/>
+          <w:sz w:val="20"/>
+          <w:szCs w:val="36"/>
+        </w:rPr>
+        <w:t xml:space="preserve"> to x</w:t>
+      </w:r>
+      <w:r>
+        <w:rPr>
+          <w:rFonts w:ascii="Helvetica" w:hAnsi="Helvetica" w:cs="Helvetica"/>
+          <w:sz w:val="20"/>
+          <w:szCs w:val="36"/>
+          <w:vertAlign w:val="subscript"/>
+        </w:rPr>
+        <w:t>+</w:t>
+      </w:r>
+      <w:r>
+        <w:rPr>
+          <w:rFonts w:ascii="Helvetica" w:hAnsi="Helvetica" w:cs="Helvetica"/>
+          <w:sz w:val="20"/>
+          <w:szCs w:val="36"/>
+        </w:rPr>
+        <w:t xml:space="preserve"> is greater than that of x</w:t>
+      </w:r>
+      <w:r>
+        <w:rPr>
+          <w:rFonts w:ascii="Helvetica" w:hAnsi="Helvetica" w:cs="Helvetica"/>
+          <w:sz w:val="20"/>
+          <w:szCs w:val="36"/>
+          <w:vertAlign w:val="subscript"/>
+        </w:rPr>
+        <w:t>a</w:t>
+      </w:r>
+      <w:r>
+        <w:rPr>
+          <w:rFonts w:ascii="Helvetica" w:hAnsi="Helvetica" w:cs="Helvetica"/>
+          <w:sz w:val="20"/>
+          <w:szCs w:val="36"/>
+        </w:rPr>
+        <w:t xml:space="preserve"> to x</w:t>
+      </w:r>
+      <w:r>
+        <w:rPr>
+          <w:rFonts w:ascii="Helvetica" w:hAnsi="Helvetica" w:cs="Helvetica"/>
+          <w:sz w:val="20"/>
+          <w:szCs w:val="36"/>
+          <w:vertAlign w:val="subscript"/>
+        </w:rPr>
+        <w:t>-</w:t>
+      </w:r>
+      <w:r>
+        <w:rPr>
+          <w:rFonts w:ascii="Helvetica" w:hAnsi="Helvetica" w:cs="Helvetica"/>
+          <w:sz w:val="20"/>
+          <w:szCs w:val="36"/>
         </w:rPr>
         <w:t>.</w:t>
       </w:r>
-      <w:r>
-        <w:rPr>
-          <w:rFonts w:ascii="Helvetica" w:hAnsi="Helvetica" w:cs="Helvetica"/>
-          <w:sz w:val="20"/>
-          <w:szCs w:val="20"/>
-        </w:rPr>
-        <w:t xml:space="preserve"> They leveraged three different feature sets in their evaluation, log </w:t>
-      </w:r>
-      <w:proofErr w:type="spellStart"/>
-      <w:r>
-        <w:rPr>
-          <w:rFonts w:ascii="Helvetica" w:hAnsi="Helvetica" w:cs="Helvetica"/>
-          <w:sz w:val="20"/>
-          <w:szCs w:val="20"/>
-        </w:rPr>
-        <w:t>mel</w:t>
-      </w:r>
-      <w:proofErr w:type="spellEnd"/>
-      <w:r>
-        <w:rPr>
-          <w:rFonts w:ascii="Helvetica" w:hAnsi="Helvetica" w:cs="Helvetica"/>
-          <w:sz w:val="20"/>
-          <w:szCs w:val="20"/>
-        </w:rPr>
-        <w:t xml:space="preserve">-band energy, harmonic features (such as pitch), and time difference of arrival (TDOA) and found that a combination of </w:t>
-      </w:r>
-      <w:proofErr w:type="spellStart"/>
-      <w:r>
-        <w:rPr>
-          <w:rFonts w:ascii="Helvetica" w:hAnsi="Helvetica" w:cs="Helvetica"/>
-          <w:sz w:val="20"/>
-          <w:szCs w:val="20"/>
-        </w:rPr>
-        <w:t>mel</w:t>
-      </w:r>
-      <w:proofErr w:type="spellEnd"/>
-      <w:r>
-        <w:rPr>
-          <w:rFonts w:ascii="Helvetica" w:hAnsi="Helvetica" w:cs="Helvetica"/>
-          <w:sz w:val="20"/>
-          <w:szCs w:val="20"/>
-        </w:rPr>
-        <w:t xml:space="preserve">-band and TDOA features performed the best. </w:t>
-      </w:r>
-      <w:r>
-        <w:rPr>
-          <w:rFonts w:ascii="Helvetica" w:hAnsi="Helvetica" w:cs="Helvetica"/>
-          <w:sz w:val="20"/>
-          <w:szCs w:val="20"/>
-        </w:rPr>
-        <w:t>A preliminary survey of the data has</w:t>
-      </w:r>
-      <w:r>
-        <w:rPr>
-          <w:rFonts w:ascii="Helvetica" w:hAnsi="Helvetica" w:cs="Helvetica"/>
-          <w:sz w:val="20"/>
-          <w:szCs w:val="20"/>
-        </w:rPr>
-        <w:t xml:space="preserve"> already seen some success in leveraging harmonic features by visualizing the octave spectrum from contaminated and non-contaminated audio. </w:t>
-      </w:r>
-      <w:r>
-        <w:rPr>
-          <w:rFonts w:ascii="Helvetica" w:hAnsi="Helvetica" w:cs="Helvetica"/>
-          <w:sz w:val="20"/>
-          <w:szCs w:val="20"/>
-        </w:rPr>
-        <w:t xml:space="preserve">This </w:t>
-      </w:r>
-      <w:r>
-        <w:rPr>
-          <w:rFonts w:ascii="Helvetica" w:hAnsi="Helvetica" w:cs="Helvetica"/>
-          <w:sz w:val="20"/>
-          <w:szCs w:val="20"/>
-        </w:rPr>
-        <w:t>approach might be effective when paired with RNNs.</w:t>
-      </w:r>
-    </w:p>
-    <w:p>
-      <w:pPr>
-        <w:rPr>
-          <w:rFonts w:ascii="Helvetica" w:hAnsi="Helvetica" w:cs="Helvetica"/>
-          <w:sz w:val="20"/>
-          <w:szCs w:val="36"/>
-        </w:rPr>
-      </w:pPr>
-      <w:r>
-        <w:rPr>
-          <w:rFonts w:ascii="Helvetica" w:hAnsi="Helvetica" w:cs="Helvetica"/>
-          <w:sz w:val="20"/>
-          <w:szCs w:val="36"/>
-        </w:rPr>
-        <w:t xml:space="preserve">One technique that considered but decided against, due to the small size of </w:t>
-      </w:r>
-      <w:r>
-        <w:rPr>
-          <w:rFonts w:ascii="Helvetica" w:hAnsi="Helvetica" w:cs="Helvetica"/>
-          <w:sz w:val="20"/>
-          <w:szCs w:val="36"/>
-        </w:rPr>
-        <w:t xml:space="preserve">the </w:t>
-      </w:r>
-      <w:r>
-        <w:rPr>
-          <w:rFonts w:ascii="Helvetica" w:hAnsi="Helvetica" w:cs="Helvetica"/>
-          <w:sz w:val="20"/>
-          <w:szCs w:val="36"/>
-        </w:rPr>
-        <w:t xml:space="preserve">dataset was metric or similarity learning. In </w:t>
-      </w:r>
-      <w:proofErr w:type="spellStart"/>
-      <w:r>
-        <w:rPr>
-          <w:rFonts w:ascii="Helvetica" w:hAnsi="Helvetica" w:cs="Helvetica"/>
-          <w:sz w:val="20"/>
-          <w:szCs w:val="36"/>
-        </w:rPr>
-        <w:t>Royo-Letelier</w:t>
-      </w:r>
-      <w:proofErr w:type="spellEnd"/>
-      <w:r>
-        <w:rPr>
-          <w:rFonts w:ascii="Helvetica" w:hAnsi="Helvetica" w:cs="Helvetica"/>
-          <w:sz w:val="20"/>
-          <w:szCs w:val="36"/>
-        </w:rPr>
-        <w:t xml:space="preserve">, </w:t>
-      </w:r>
-      <w:proofErr w:type="spellStart"/>
-      <w:r>
-        <w:rPr>
-          <w:rFonts w:ascii="Helvetica" w:hAnsi="Helvetica" w:cs="Helvetica"/>
-          <w:sz w:val="20"/>
-          <w:szCs w:val="36"/>
-        </w:rPr>
-        <w:t>Hennequin</w:t>
-      </w:r>
-      <w:proofErr w:type="spellEnd"/>
-      <w:r>
-        <w:rPr>
-          <w:rFonts w:ascii="Helvetica" w:hAnsi="Helvetica" w:cs="Helvetica"/>
-          <w:sz w:val="20"/>
-          <w:szCs w:val="36"/>
-        </w:rPr>
-        <w:t xml:space="preserve">, Tran, </w:t>
-      </w:r>
-      <w:proofErr w:type="spellStart"/>
-      <w:r>
-        <w:rPr>
-          <w:rFonts w:ascii="Helvetica" w:hAnsi="Helvetica" w:cs="Helvetica"/>
-          <w:sz w:val="20"/>
-          <w:szCs w:val="36"/>
-        </w:rPr>
-        <w:t>Moussallam</w:t>
-      </w:r>
-      <w:proofErr w:type="spellEnd"/>
-      <w:r>
-        <w:rPr>
-          <w:rFonts w:ascii="Helvetica" w:hAnsi="Helvetica" w:cs="Helvetica"/>
-          <w:sz w:val="20"/>
-          <w:szCs w:val="36"/>
-        </w:rPr>
-        <w:t>, 2018, they explore the use of metric learning to disambiguate artists within a music catalog [3]. They found that at smaller dataset sizes (300 or fewer examples), that a traditional 1D-CNN (One Dimensional Convolutional Neural Network) outperformed the metric learning model.</w:t>
-      </w:r>
-      <w:r>
-        <w:rPr>
-          <w:rFonts w:ascii="Helvetica" w:hAnsi="Helvetica" w:cs="Helvetica"/>
-          <w:sz w:val="20"/>
-          <w:szCs w:val="36"/>
-        </w:rPr>
-        <w:t xml:space="preserve"> </w:t>
-      </w:r>
-      <w:r>
-        <w:rPr>
-          <w:rFonts w:ascii="Helvetica" w:hAnsi="Helvetica" w:cs="Helvetica"/>
-          <w:sz w:val="20"/>
-          <w:szCs w:val="36"/>
-        </w:rPr>
-        <w:t xml:space="preserve">The model they compared their metric learning model to is described in Park, Lee, Park, Ha, Nam, 2017 [4]. </w:t>
-      </w:r>
-      <w:r>
-        <w:rPr>
-          <w:rFonts w:ascii="Helvetica" w:hAnsi="Helvetica" w:cs="Helvetica"/>
-          <w:sz w:val="20"/>
-          <w:szCs w:val="36"/>
-        </w:rPr>
-        <w:t xml:space="preserve">An idea that </w:t>
-      </w:r>
-      <w:r>
-        <w:rPr>
-          <w:rFonts w:ascii="Helvetica" w:hAnsi="Helvetica" w:cs="Helvetica"/>
-          <w:sz w:val="20"/>
-          <w:szCs w:val="36"/>
-        </w:rPr>
-        <w:t>the project</w:t>
-      </w:r>
-      <w:r>
-        <w:rPr>
-          <w:rFonts w:ascii="Helvetica" w:hAnsi="Helvetica" w:cs="Helvetica"/>
-          <w:sz w:val="20"/>
-          <w:szCs w:val="36"/>
-        </w:rPr>
-        <w:t xml:space="preserve"> m</w:t>
-      </w:r>
-      <w:r>
-        <w:rPr>
-          <w:rFonts w:ascii="Helvetica" w:hAnsi="Helvetica" w:cs="Helvetica"/>
-          <w:sz w:val="20"/>
-          <w:szCs w:val="36"/>
-        </w:rPr>
-        <w:t>ay</w:t>
-      </w:r>
-      <w:r>
-        <w:rPr>
-          <w:rFonts w:ascii="Helvetica" w:hAnsi="Helvetica" w:cs="Helvetica"/>
-          <w:sz w:val="20"/>
-          <w:szCs w:val="36"/>
-        </w:rPr>
-        <w:t xml:space="preserve"> explore given enough time is leveraging triplet loss as they do in this paper</w:t>
-      </w:r>
-      <w:r>
-        <w:rPr>
-          <w:rFonts w:ascii="Helvetica" w:hAnsi="Helvetica" w:cs="Helvetica"/>
-          <w:sz w:val="20"/>
-          <w:szCs w:val="36"/>
-        </w:rPr>
-        <w:t xml:space="preserve"> to separate contaminated and non-contaminated audio</w:t>
-      </w:r>
-      <w:r>
-        <w:rPr>
-          <w:rFonts w:ascii="Helvetica" w:hAnsi="Helvetica" w:cs="Helvetica"/>
-          <w:sz w:val="20"/>
-          <w:szCs w:val="36"/>
-        </w:rPr>
-        <w:t xml:space="preserve">. </w:t>
-      </w:r>
-      <w:r>
-        <w:rPr>
-          <w:rFonts w:ascii="Helvetica" w:hAnsi="Helvetica" w:cs="Helvetica"/>
-          <w:sz w:val="20"/>
-          <w:szCs w:val="36"/>
-        </w:rPr>
-        <w:t>The goal of triplet loss is that given a tuple of (</w:t>
-      </w:r>
-      <w:proofErr w:type="spellStart"/>
-      <w:r>
-        <w:rPr>
-          <w:rFonts w:ascii="Helvetica" w:hAnsi="Helvetica" w:cs="Helvetica"/>
-          <w:sz w:val="20"/>
-          <w:szCs w:val="36"/>
-        </w:rPr>
-        <w:t>x</w:t>
-      </w:r>
-      <w:r>
-        <w:rPr>
-          <w:rFonts w:ascii="Helvetica" w:hAnsi="Helvetica" w:cs="Helvetica"/>
-          <w:sz w:val="20"/>
-          <w:szCs w:val="36"/>
-          <w:vertAlign w:val="subscript"/>
-        </w:rPr>
-        <w:t>a</w:t>
-      </w:r>
-      <w:proofErr w:type="spellEnd"/>
-      <w:r>
-        <w:rPr>
-          <w:rFonts w:ascii="Helvetica" w:hAnsi="Helvetica" w:cs="Helvetica"/>
-          <w:sz w:val="20"/>
-          <w:szCs w:val="36"/>
-        </w:rPr>
-        <w:t>, x</w:t>
-      </w:r>
-      <w:r>
-        <w:rPr>
-          <w:rFonts w:ascii="Helvetica" w:hAnsi="Helvetica" w:cs="Helvetica"/>
-          <w:sz w:val="20"/>
-          <w:szCs w:val="36"/>
-          <w:vertAlign w:val="subscript"/>
-        </w:rPr>
-        <w:t>+</w:t>
-      </w:r>
-      <w:r>
-        <w:rPr>
-          <w:rFonts w:ascii="Helvetica" w:hAnsi="Helvetica" w:cs="Helvetica"/>
-          <w:sz w:val="20"/>
-          <w:szCs w:val="36"/>
-        </w:rPr>
-        <w:t>, x</w:t>
-      </w:r>
-      <w:r>
-        <w:rPr>
-          <w:rFonts w:ascii="Helvetica" w:hAnsi="Helvetica" w:cs="Helvetica"/>
-          <w:sz w:val="20"/>
-          <w:szCs w:val="36"/>
-          <w:vertAlign w:val="subscript"/>
-        </w:rPr>
-        <w:t>-</w:t>
-      </w:r>
-      <w:r>
-        <w:rPr>
-          <w:rFonts w:ascii="Helvetica" w:hAnsi="Helvetica" w:cs="Helvetica"/>
-          <w:sz w:val="20"/>
-          <w:szCs w:val="36"/>
-        </w:rPr>
-        <w:t xml:space="preserve">) to learn a function </w:t>
-      </w:r>
-      <w:r>
-        <w:rPr>
-          <w:rFonts w:ascii="Helvetica" w:hAnsi="Helvetica" w:cs="Helvetica"/>
-          <w:i/>
-          <w:sz w:val="20"/>
-          <w:szCs w:val="36"/>
-        </w:rPr>
-        <w:t>F</w:t>
-      </w:r>
-      <w:r>
-        <w:rPr>
-          <w:rFonts w:ascii="Helvetica" w:hAnsi="Helvetica" w:cs="Helvetica"/>
-          <w:sz w:val="20"/>
-          <w:szCs w:val="36"/>
-        </w:rPr>
-        <w:t xml:space="preserve"> where the similarity of </w:t>
-      </w:r>
-      <w:proofErr w:type="spellStart"/>
-      <w:r>
-        <w:rPr>
-          <w:rFonts w:ascii="Helvetica" w:hAnsi="Helvetica" w:cs="Helvetica"/>
-          <w:sz w:val="20"/>
-          <w:szCs w:val="36"/>
-        </w:rPr>
-        <w:t>x</w:t>
-      </w:r>
-      <w:r>
-        <w:rPr>
-          <w:rFonts w:ascii="Helvetica" w:hAnsi="Helvetica" w:cs="Helvetica"/>
-          <w:sz w:val="20"/>
-          <w:szCs w:val="36"/>
-          <w:vertAlign w:val="subscript"/>
-        </w:rPr>
-        <w:t>a</w:t>
-      </w:r>
-      <w:proofErr w:type="spellEnd"/>
-      <w:r>
-        <w:rPr>
-          <w:rFonts w:ascii="Helvetica" w:hAnsi="Helvetica" w:cs="Helvetica"/>
-          <w:sz w:val="20"/>
-          <w:szCs w:val="36"/>
-        </w:rPr>
-        <w:t xml:space="preserve"> to x</w:t>
-      </w:r>
-      <w:r>
-        <w:rPr>
-          <w:rFonts w:ascii="Helvetica" w:hAnsi="Helvetica" w:cs="Helvetica"/>
-          <w:sz w:val="20"/>
-          <w:szCs w:val="36"/>
-          <w:vertAlign w:val="subscript"/>
-        </w:rPr>
-        <w:t>+</w:t>
-      </w:r>
-      <w:r>
-        <w:rPr>
-          <w:rFonts w:ascii="Helvetica" w:hAnsi="Helvetica" w:cs="Helvetica"/>
-          <w:sz w:val="20"/>
-          <w:szCs w:val="36"/>
-        </w:rPr>
-        <w:t xml:space="preserve"> is greater than that of </w:t>
-      </w:r>
-      <w:proofErr w:type="spellStart"/>
-      <w:r>
-        <w:rPr>
-          <w:rFonts w:ascii="Helvetica" w:hAnsi="Helvetica" w:cs="Helvetica"/>
-          <w:sz w:val="20"/>
-          <w:szCs w:val="36"/>
-        </w:rPr>
-        <w:t>x</w:t>
-      </w:r>
-      <w:r>
-        <w:rPr>
-          <w:rFonts w:ascii="Helvetica" w:hAnsi="Helvetica" w:cs="Helvetica"/>
-          <w:sz w:val="20"/>
-          <w:szCs w:val="36"/>
-          <w:vertAlign w:val="subscript"/>
-        </w:rPr>
-        <w:t>a</w:t>
-      </w:r>
-      <w:proofErr w:type="spellEnd"/>
-      <w:r>
-        <w:rPr>
-          <w:rFonts w:ascii="Helvetica" w:hAnsi="Helvetica" w:cs="Helvetica"/>
-          <w:sz w:val="20"/>
-          <w:szCs w:val="36"/>
-        </w:rPr>
-        <w:t xml:space="preserve"> to x</w:t>
-      </w:r>
-      <w:r>
-        <w:rPr>
-          <w:rFonts w:ascii="Helvetica" w:hAnsi="Helvetica" w:cs="Helvetica"/>
-          <w:sz w:val="20"/>
-          <w:szCs w:val="36"/>
-          <w:vertAlign w:val="subscript"/>
-        </w:rPr>
-        <w:t>-</w:t>
-      </w:r>
-      <w:r>
-        <w:rPr>
-          <w:rFonts w:ascii="Helvetica" w:hAnsi="Helvetica" w:cs="Helvetica"/>
-          <w:sz w:val="20"/>
-          <w:szCs w:val="36"/>
-        </w:rPr>
-        <w:t>.</w:t>
-      </w:r>
     </w:p>
     <w:p>
       <w:pPr>
@@ -1963,7 +1808,6 @@
         </w:rPr>
       </w:pPr>
       <w:r>
-        <w:lastRenderedPageBreak/>
         <w:t>Appendix A - Data Pipeline</w:t>
       </w:r>
     </w:p>
@@ -2002,7 +1846,7 @@
             <wp:docPr id="2" name="Picture 6" descr="\\nelops-01\Noise\Airplane_Test\tests\TESTS 2017\2017-079 Flight Science -SeaTac Flyover &amp; ADS-B\4. Photos\SeaTac_Tyee_11102017\DSC_0216.JPG">
               <a:extLst xmlns:a="http://schemas.openxmlformats.org/drawingml/2006/main">
                 <a:ext uri="{FF2B5EF4-FFF2-40B4-BE49-F238E27FC236}">
-                  <a16:creationId xmlns:a16="http://schemas.microsoft.com/office/drawing/2014/main" id="{55D16C59-BB79-480B-A3C9-4BDBAE8B7CCD}"/>
+                  <a16:creationId xmlns:a16="http://schemas.microsoft.com/office/drawing/2014/main" xmlns:w16se="http://schemas.microsoft.com/office/word/2015/wordml/symex" xmlns:w16cid="http://schemas.microsoft.com/office/word/2016/wordml/cid" xmlns:w="http://schemas.openxmlformats.org/wordprocessingml/2006/main" xmlns:w10="urn:schemas-microsoft-com:office:word" xmlns:v="urn:schemas-microsoft-com:vml" xmlns:o="urn:schemas-microsoft-com:office:office" xmlns:am3d="http://schemas.microsoft.com/office/drawing/2017/model3d" xmlns:aink="http://schemas.microsoft.com/office/drawing/2016/ink" xmlns:cx8="http://schemas.microsoft.com/office/drawing/2016/5/14/chartex" xmlns:cx7="http://schemas.microsoft.com/office/drawing/2016/5/13/chartex" xmlns:cx6="http://schemas.microsoft.com/office/drawing/2016/5/12/chartex" xmlns:cx5="http://schemas.microsoft.com/office/drawing/2016/5/11/chartex" xmlns:cx4="http://schemas.microsoft.com/office/drawing/2016/5/10/chartex" xmlns:cx3="http://schemas.microsoft.com/office/drawing/2016/5/9/chartex" xmlns:cx2="http://schemas.microsoft.com/office/drawing/2015/10/21/chartex" xmlns:cx1="http://schemas.microsoft.com/office/drawing/2015/9/8/chartex" xmlns:cx="http://schemas.microsoft.com/office/drawing/2014/chartex" xmlns="" id="{55D16C59-BB79-480B-A3C9-4BDBAE8B7CCD}"/>
                 </a:ext>
               </a:extLst>
             </wp:docPr>
@@ -2016,7 +1860,7 @@
                     <pic:cNvPr id="7" name="Picture 6" descr="\\nelops-01\Noise\Airplane_Test\tests\TESTS 2017\2017-079 Flight Science -SeaTac Flyover &amp; ADS-B\4. Photos\SeaTac_Tyee_11102017\DSC_0216.JPG">
                       <a:extLst>
                         <a:ext uri="{FF2B5EF4-FFF2-40B4-BE49-F238E27FC236}">
-                          <a16:creationId xmlns:a16="http://schemas.microsoft.com/office/drawing/2014/main" id="{55D16C59-BB79-480B-A3C9-4BDBAE8B7CCD}"/>
+                          <a16:creationId xmlns:a16="http://schemas.microsoft.com/office/drawing/2014/main" xmlns:w16se="http://schemas.microsoft.com/office/word/2015/wordml/symex" xmlns:w16cid="http://schemas.microsoft.com/office/word/2016/wordml/cid" xmlns:w="http://schemas.openxmlformats.org/wordprocessingml/2006/main" xmlns:w10="urn:schemas-microsoft-com:office:word" xmlns:v="urn:schemas-microsoft-com:vml" xmlns:o="urn:schemas-microsoft-com:office:office" xmlns:am3d="http://schemas.microsoft.com/office/drawing/2017/model3d" xmlns:aink="http://schemas.microsoft.com/office/drawing/2016/ink" xmlns:cx8="http://schemas.microsoft.com/office/drawing/2016/5/14/chartex" xmlns:cx7="http://schemas.microsoft.com/office/drawing/2016/5/13/chartex" xmlns:cx6="http://schemas.microsoft.com/office/drawing/2016/5/12/chartex" xmlns:cx5="http://schemas.microsoft.com/office/drawing/2016/5/11/chartex" xmlns:cx4="http://schemas.microsoft.com/office/drawing/2016/5/10/chartex" xmlns:cx3="http://schemas.microsoft.com/office/drawing/2016/5/9/chartex" xmlns:cx2="http://schemas.microsoft.com/office/drawing/2015/10/21/chartex" xmlns:cx1="http://schemas.microsoft.com/office/drawing/2015/9/8/chartex" xmlns:cx="http://schemas.microsoft.com/office/drawing/2014/chartex" xmlns="" id="{55D16C59-BB79-480B-A3C9-4BDBAE8B7CCD}"/>
                         </a:ext>
                       </a:extLst>
                     </pic:cNvPr>
@@ -2969,7 +2813,7 @@
             <wp:docPr id="14" name="Content Placeholder 13">
               <a:extLst xmlns:a="http://schemas.openxmlformats.org/drawingml/2006/main">
                 <a:ext uri="{FF2B5EF4-FFF2-40B4-BE49-F238E27FC236}">
-                  <a16:creationId xmlns:a16="http://schemas.microsoft.com/office/drawing/2014/main" id="{E419BD7F-992F-4F4B-9073-BD134AEF375C}"/>
+                  <a16:creationId xmlns:a16="http://schemas.microsoft.com/office/drawing/2014/main" xmlns:w16se="http://schemas.microsoft.com/office/word/2015/wordml/symex" xmlns:w16cid="http://schemas.microsoft.com/office/word/2016/wordml/cid" xmlns:w="http://schemas.openxmlformats.org/wordprocessingml/2006/main" xmlns:w10="urn:schemas-microsoft-com:office:word" xmlns:v="urn:schemas-microsoft-com:vml" xmlns:o="urn:schemas-microsoft-com:office:office" xmlns:am3d="http://schemas.microsoft.com/office/drawing/2017/model3d" xmlns:aink="http://schemas.microsoft.com/office/drawing/2016/ink" xmlns:cx8="http://schemas.microsoft.com/office/drawing/2016/5/14/chartex" xmlns:cx7="http://schemas.microsoft.com/office/drawing/2016/5/13/chartex" xmlns:cx6="http://schemas.microsoft.com/office/drawing/2016/5/12/chartex" xmlns:cx5="http://schemas.microsoft.com/office/drawing/2016/5/11/chartex" xmlns:cx4="http://schemas.microsoft.com/office/drawing/2016/5/10/chartex" xmlns:cx3="http://schemas.microsoft.com/office/drawing/2016/5/9/chartex" xmlns:cx2="http://schemas.microsoft.com/office/drawing/2015/10/21/chartex" xmlns:cx1="http://schemas.microsoft.com/office/drawing/2015/9/8/chartex" xmlns:cx="http://schemas.microsoft.com/office/drawing/2014/chartex" xmlns="" id="{E419BD7F-992F-4F4B-9073-BD134AEF375C}"/>
                 </a:ext>
               </a:extLst>
             </wp:docPr>
@@ -2983,7 +2827,7 @@
                     <pic:cNvPr id="14" name="Content Placeholder 13">
                       <a:extLst>
                         <a:ext uri="{FF2B5EF4-FFF2-40B4-BE49-F238E27FC236}">
-                          <a16:creationId xmlns:a16="http://schemas.microsoft.com/office/drawing/2014/main" id="{E419BD7F-992F-4F4B-9073-BD134AEF375C}"/>
+                          <a16:creationId xmlns:a16="http://schemas.microsoft.com/office/drawing/2014/main" xmlns:w16se="http://schemas.microsoft.com/office/word/2015/wordml/symex" xmlns:w16cid="http://schemas.microsoft.com/office/word/2016/wordml/cid" xmlns:w="http://schemas.openxmlformats.org/wordprocessingml/2006/main" xmlns:w10="urn:schemas-microsoft-com:office:word" xmlns:v="urn:schemas-microsoft-com:vml" xmlns:o="urn:schemas-microsoft-com:office:office" xmlns:am3d="http://schemas.microsoft.com/office/drawing/2017/model3d" xmlns:aink="http://schemas.microsoft.com/office/drawing/2016/ink" xmlns:cx8="http://schemas.microsoft.com/office/drawing/2016/5/14/chartex" xmlns:cx7="http://schemas.microsoft.com/office/drawing/2016/5/13/chartex" xmlns:cx6="http://schemas.microsoft.com/office/drawing/2016/5/12/chartex" xmlns:cx5="http://schemas.microsoft.com/office/drawing/2016/5/11/chartex" xmlns:cx4="http://schemas.microsoft.com/office/drawing/2016/5/10/chartex" xmlns:cx3="http://schemas.microsoft.com/office/drawing/2016/5/9/chartex" xmlns:cx2="http://schemas.microsoft.com/office/drawing/2015/10/21/chartex" xmlns:cx1="http://schemas.microsoft.com/office/drawing/2015/9/8/chartex" xmlns:cx="http://schemas.microsoft.com/office/drawing/2014/chartex" xmlns="" id="{E419BD7F-992F-4F4B-9073-BD134AEF375C}"/>
                         </a:ext>
                       </a:extLst>
                     </pic:cNvPr>
@@ -3023,7 +2867,7 @@
             <wp:docPr id="3" name="Content Placeholder 6">
               <a:extLst xmlns:a="http://schemas.openxmlformats.org/drawingml/2006/main">
                 <a:ext uri="{FF2B5EF4-FFF2-40B4-BE49-F238E27FC236}">
-                  <a16:creationId xmlns:a16="http://schemas.microsoft.com/office/drawing/2014/main" id="{886F7A99-507D-4610-82D9-936D00BAE16C}"/>
+                  <a16:creationId xmlns:a16="http://schemas.microsoft.com/office/drawing/2014/main" xmlns:w16se="http://schemas.microsoft.com/office/word/2015/wordml/symex" xmlns:w16cid="http://schemas.microsoft.com/office/word/2016/wordml/cid" xmlns:w="http://schemas.openxmlformats.org/wordprocessingml/2006/main" xmlns:w10="urn:schemas-microsoft-com:office:word" xmlns:v="urn:schemas-microsoft-com:vml" xmlns:o="urn:schemas-microsoft-com:office:office" xmlns:am3d="http://schemas.microsoft.com/office/drawing/2017/model3d" xmlns:aink="http://schemas.microsoft.com/office/drawing/2016/ink" xmlns:cx8="http://schemas.microsoft.com/office/drawing/2016/5/14/chartex" xmlns:cx7="http://schemas.microsoft.com/office/drawing/2016/5/13/chartex" xmlns:cx6="http://schemas.microsoft.com/office/drawing/2016/5/12/chartex" xmlns:cx5="http://schemas.microsoft.com/office/drawing/2016/5/11/chartex" xmlns:cx4="http://schemas.microsoft.com/office/drawing/2016/5/10/chartex" xmlns:cx3="http://schemas.microsoft.com/office/drawing/2016/5/9/chartex" xmlns:cx2="http://schemas.microsoft.com/office/drawing/2015/10/21/chartex" xmlns:cx1="http://schemas.microsoft.com/office/drawing/2015/9/8/chartex" xmlns:cx="http://schemas.microsoft.com/office/drawing/2014/chartex" xmlns="" id="{886F7A99-507D-4610-82D9-936D00BAE16C}"/>
                 </a:ext>
               </a:extLst>
             </wp:docPr>
@@ -3037,7 +2881,7 @@
                     <pic:cNvPr id="7" name="Content Placeholder 6">
                       <a:extLst>
                         <a:ext uri="{FF2B5EF4-FFF2-40B4-BE49-F238E27FC236}">
-                          <a16:creationId xmlns:a16="http://schemas.microsoft.com/office/drawing/2014/main" id="{886F7A99-507D-4610-82D9-936D00BAE16C}"/>
+                          <a16:creationId xmlns:a16="http://schemas.microsoft.com/office/drawing/2014/main" xmlns:w16se="http://schemas.microsoft.com/office/word/2015/wordml/symex" xmlns:w16cid="http://schemas.microsoft.com/office/word/2016/wordml/cid" xmlns:w="http://schemas.openxmlformats.org/wordprocessingml/2006/main" xmlns:w10="urn:schemas-microsoft-com:office:word" xmlns:v="urn:schemas-microsoft-com:vml" xmlns:o="urn:schemas-microsoft-com:office:office" xmlns:am3d="http://schemas.microsoft.com/office/drawing/2017/model3d" xmlns:aink="http://schemas.microsoft.com/office/drawing/2016/ink" xmlns:cx8="http://schemas.microsoft.com/office/drawing/2016/5/14/chartex" xmlns:cx7="http://schemas.microsoft.com/office/drawing/2016/5/13/chartex" xmlns:cx6="http://schemas.microsoft.com/office/drawing/2016/5/12/chartex" xmlns:cx5="http://schemas.microsoft.com/office/drawing/2016/5/11/chartex" xmlns:cx4="http://schemas.microsoft.com/office/drawing/2016/5/10/chartex" xmlns:cx3="http://schemas.microsoft.com/office/drawing/2016/5/9/chartex" xmlns:cx2="http://schemas.microsoft.com/office/drawing/2015/10/21/chartex" xmlns:cx1="http://schemas.microsoft.com/office/drawing/2015/9/8/chartex" xmlns:cx="http://schemas.microsoft.com/office/drawing/2014/chartex" xmlns="" id="{886F7A99-507D-4610-82D9-936D00BAE16C}"/>
                         </a:ext>
                       </a:extLst>
                     </pic:cNvPr>
@@ -3132,16 +2976,7 @@
           <w:sz w:val="20"/>
           <w:szCs w:val="20"/>
         </w:rPr>
-        <w:t xml:space="preserve">. The recorded data is heavily skewed towards aircraft signatures thus creating an imbalance in the number of samples for each class. Additionally, each signal can produce 50-100 blocks or samples of features for classification and each block may contain 10’s to 1,000’s of features depending on the how features are generated. This will present a data management concern as all the data, features, and classification labels must be accurately tracked through the data processing. The class imbalance issue can be addressed by creating additional data by combining a clean aircraft signature </w:t>
-      </w:r>
-      <w:r>
-        <w:rPr>
-          <w:rFonts w:ascii="Helvetica" w:hAnsi="Helvetica" w:cs="Helvetica"/>
-          <w:sz w:val="20"/>
-          <w:szCs w:val="20"/>
-        </w:rPr>
-        <w:lastRenderedPageBreak/>
-        <w:t xml:space="preserve">with a contamination signal. This has the added benefit of being able to control and study the impact that the signal-to-noise ratio has on the system performance. If these combinations aren’t sufficient, public domain recordings are available for use to extend the set of wildlife/livestock vocalizations included in this study. </w:t>
+        <w:t xml:space="preserve">. The recorded data is heavily skewed towards aircraft signatures thus creating an imbalance in the number of samples for each class. Additionally, each signal can produce 50-100 blocks or samples of features for classification and each block may contain 10’s to 1,000’s of features depending on the how features are generated. This will present a data management concern as all the data, features, and classification labels must be accurately tracked through the data processing. The class imbalance issue can be addressed by creating additional data by combining a clean aircraft signature with a contamination signal. This has the added benefit of being able to control and study the impact that the signal-to-noise ratio has on the system performance. If these combinations aren’t sufficient, public domain recordings are available for use to extend the set of wildlife/livestock vocalizations included in this study. </w:t>
       </w:r>
     </w:p>
     <w:p>
@@ -3170,7 +3005,7 @@
             <wp:docPr id="16" name="Content Placeholder 15">
               <a:extLst xmlns:a="http://schemas.openxmlformats.org/drawingml/2006/main">
                 <a:ext uri="{FF2B5EF4-FFF2-40B4-BE49-F238E27FC236}">
-                  <a16:creationId xmlns:a16="http://schemas.microsoft.com/office/drawing/2014/main" id="{D71F907C-4C29-4943-A669-D08A0BCB549B}"/>
+                  <a16:creationId xmlns:a16="http://schemas.microsoft.com/office/drawing/2014/main" xmlns:w16se="http://schemas.microsoft.com/office/word/2015/wordml/symex" xmlns:w16cid="http://schemas.microsoft.com/office/word/2016/wordml/cid" xmlns:w="http://schemas.openxmlformats.org/wordprocessingml/2006/main" xmlns:w10="urn:schemas-microsoft-com:office:word" xmlns:v="urn:schemas-microsoft-com:vml" xmlns:o="urn:schemas-microsoft-com:office:office" xmlns:am3d="http://schemas.microsoft.com/office/drawing/2017/model3d" xmlns:aink="http://schemas.microsoft.com/office/drawing/2016/ink" xmlns:cx8="http://schemas.microsoft.com/office/drawing/2016/5/14/chartex" xmlns:cx7="http://schemas.microsoft.com/office/drawing/2016/5/13/chartex" xmlns:cx6="http://schemas.microsoft.com/office/drawing/2016/5/12/chartex" xmlns:cx5="http://schemas.microsoft.com/office/drawing/2016/5/11/chartex" xmlns:cx4="http://schemas.microsoft.com/office/drawing/2016/5/10/chartex" xmlns:cx3="http://schemas.microsoft.com/office/drawing/2016/5/9/chartex" xmlns:cx2="http://schemas.microsoft.com/office/drawing/2015/10/21/chartex" xmlns:cx1="http://schemas.microsoft.com/office/drawing/2015/9/8/chartex" xmlns:cx="http://schemas.microsoft.com/office/drawing/2014/chartex" xmlns="" id="{D71F907C-4C29-4943-A669-D08A0BCB549B}"/>
                 </a:ext>
               </a:extLst>
             </wp:docPr>
@@ -3184,7 +3019,7 @@
                     <pic:cNvPr id="16" name="Content Placeholder 15">
                       <a:extLst>
                         <a:ext uri="{FF2B5EF4-FFF2-40B4-BE49-F238E27FC236}">
-                          <a16:creationId xmlns:a16="http://schemas.microsoft.com/office/drawing/2014/main" id="{D71F907C-4C29-4943-A669-D08A0BCB549B}"/>
+                          <a16:creationId xmlns:a16="http://schemas.microsoft.com/office/drawing/2014/main" xmlns:w16se="http://schemas.microsoft.com/office/word/2015/wordml/symex" xmlns:w16cid="http://schemas.microsoft.com/office/word/2016/wordml/cid" xmlns:w="http://schemas.openxmlformats.org/wordprocessingml/2006/main" xmlns:w10="urn:schemas-microsoft-com:office:word" xmlns:v="urn:schemas-microsoft-com:vml" xmlns:o="urn:schemas-microsoft-com:office:office" xmlns:am3d="http://schemas.microsoft.com/office/drawing/2017/model3d" xmlns:aink="http://schemas.microsoft.com/office/drawing/2016/ink" xmlns:cx8="http://schemas.microsoft.com/office/drawing/2016/5/14/chartex" xmlns:cx7="http://schemas.microsoft.com/office/drawing/2016/5/13/chartex" xmlns:cx6="http://schemas.microsoft.com/office/drawing/2016/5/12/chartex" xmlns:cx5="http://schemas.microsoft.com/office/drawing/2016/5/11/chartex" xmlns:cx4="http://schemas.microsoft.com/office/drawing/2016/5/10/chartex" xmlns:cx3="http://schemas.microsoft.com/office/drawing/2016/5/9/chartex" xmlns:cx2="http://schemas.microsoft.com/office/drawing/2015/10/21/chartex" xmlns:cx1="http://schemas.microsoft.com/office/drawing/2015/9/8/chartex" xmlns:cx="http://schemas.microsoft.com/office/drawing/2014/chartex" xmlns="" id="{D71F907C-4C29-4943-A669-D08A0BCB549B}"/>
                         </a:ext>
                       </a:extLst>
                     </pic:cNvPr>
@@ -3253,7 +3088,7 @@
             <wp:docPr id="13" name="Content Placeholder 12">
               <a:extLst xmlns:a="http://schemas.openxmlformats.org/drawingml/2006/main">
                 <a:ext uri="{FF2B5EF4-FFF2-40B4-BE49-F238E27FC236}">
-                  <a16:creationId xmlns:a16="http://schemas.microsoft.com/office/drawing/2014/main" id="{271D698D-E90C-4729-96DC-920C9E512496}"/>
+                  <a16:creationId xmlns:a16="http://schemas.microsoft.com/office/drawing/2014/main" xmlns:w16se="http://schemas.microsoft.com/office/word/2015/wordml/symex" xmlns:w16cid="http://schemas.microsoft.com/office/word/2016/wordml/cid" xmlns:w="http://schemas.openxmlformats.org/wordprocessingml/2006/main" xmlns:w10="urn:schemas-microsoft-com:office:word" xmlns:v="urn:schemas-microsoft-com:vml" xmlns:o="urn:schemas-microsoft-com:office:office" xmlns:am3d="http://schemas.microsoft.com/office/drawing/2017/model3d" xmlns:aink="http://schemas.microsoft.com/office/drawing/2016/ink" xmlns:cx8="http://schemas.microsoft.com/office/drawing/2016/5/14/chartex" xmlns:cx7="http://schemas.microsoft.com/office/drawing/2016/5/13/chartex" xmlns:cx6="http://schemas.microsoft.com/office/drawing/2016/5/12/chartex" xmlns:cx5="http://schemas.microsoft.com/office/drawing/2016/5/11/chartex" xmlns:cx4="http://schemas.microsoft.com/office/drawing/2016/5/10/chartex" xmlns:cx3="http://schemas.microsoft.com/office/drawing/2016/5/9/chartex" xmlns:cx2="http://schemas.microsoft.com/office/drawing/2015/10/21/chartex" xmlns:cx1="http://schemas.microsoft.com/office/drawing/2015/9/8/chartex" xmlns:cx="http://schemas.microsoft.com/office/drawing/2014/chartex" xmlns="" id="{271D698D-E90C-4729-96DC-920C9E512496}"/>
                 </a:ext>
               </a:extLst>
             </wp:docPr>
@@ -3267,7 +3102,7 @@
                     <pic:cNvPr id="13" name="Content Placeholder 12">
                       <a:extLst>
                         <a:ext uri="{FF2B5EF4-FFF2-40B4-BE49-F238E27FC236}">
-                          <a16:creationId xmlns:a16="http://schemas.microsoft.com/office/drawing/2014/main" id="{271D698D-E90C-4729-96DC-920C9E512496}"/>
+                          <a16:creationId xmlns:a16="http://schemas.microsoft.com/office/drawing/2014/main" xmlns:w16se="http://schemas.microsoft.com/office/word/2015/wordml/symex" xmlns:w16cid="http://schemas.microsoft.com/office/word/2016/wordml/cid" xmlns:w="http://schemas.openxmlformats.org/wordprocessingml/2006/main" xmlns:w10="urn:schemas-microsoft-com:office:word" xmlns:v="urn:schemas-microsoft-com:vml" xmlns:o="urn:schemas-microsoft-com:office:office" xmlns:am3d="http://schemas.microsoft.com/office/drawing/2017/model3d" xmlns:aink="http://schemas.microsoft.com/office/drawing/2016/ink" xmlns:cx8="http://schemas.microsoft.com/office/drawing/2016/5/14/chartex" xmlns:cx7="http://schemas.microsoft.com/office/drawing/2016/5/13/chartex" xmlns:cx6="http://schemas.microsoft.com/office/drawing/2016/5/12/chartex" xmlns:cx5="http://schemas.microsoft.com/office/drawing/2016/5/11/chartex" xmlns:cx4="http://schemas.microsoft.com/office/drawing/2016/5/10/chartex" xmlns:cx3="http://schemas.microsoft.com/office/drawing/2016/5/9/chartex" xmlns:cx2="http://schemas.microsoft.com/office/drawing/2015/10/21/chartex" xmlns:cx1="http://schemas.microsoft.com/office/drawing/2015/9/8/chartex" xmlns:cx="http://schemas.microsoft.com/office/drawing/2014/chartex" xmlns="" id="{271D698D-E90C-4729-96DC-920C9E512496}"/>
                         </a:ext>
                       </a:extLst>
                     </pic:cNvPr>
@@ -3564,9 +3399,151 @@
           <w:sz w:val="20"/>
           <w:szCs w:val="20"/>
         </w:rPr>
-        <w:t xml:space="preserve">. All spectrum </w:t>
-      </w:r>
-      <w:proofErr w:type="gramStart"/>
+        <w:t xml:space="preserve">. All spectrum are normalized such that the power contained in the spectrum is unity and is done to remove the effects of propagation distance on the recorded levels. Darker spectrum lines indicate that the data used for the that spectrum was from later in the file. Notice that there are no distinct features. </w:t>
+      </w:r>
+      <w:r>
+        <w:rPr>
+          <w:rFonts w:ascii="Helvetica" w:hAnsi="Helvetica" w:cs="Helvetica"/>
+          <w:sz w:val="20"/>
+          <w:szCs w:val="20"/>
+        </w:rPr>
+        <w:fldChar w:fldCharType="begin"/>
+      </w:r>
+      <w:r>
+        <w:rPr>
+          <w:rFonts w:ascii="Helvetica" w:hAnsi="Helvetica" w:cs="Helvetica"/>
+          <w:sz w:val="20"/>
+          <w:szCs w:val="20"/>
+        </w:rPr>
+        <w:instrText xml:space="preserve"> REF _Ref529979386 \h </w:instrText>
+      </w:r>
+      <w:r>
+        <w:rPr>
+          <w:rFonts w:ascii="Helvetica" w:hAnsi="Helvetica" w:cs="Helvetica"/>
+          <w:sz w:val="20"/>
+          <w:szCs w:val="20"/>
+        </w:rPr>
+        <w:instrText xml:space="preserve"> \* MERGEFORMAT </w:instrText>
+      </w:r>
+      <w:r>
+        <w:rPr>
+          <w:rFonts w:ascii="Helvetica" w:hAnsi="Helvetica" w:cs="Helvetica"/>
+          <w:sz w:val="20"/>
+          <w:szCs w:val="20"/>
+        </w:rPr>
+      </w:r>
+      <w:r>
+        <w:rPr>
+          <w:rFonts w:ascii="Helvetica" w:hAnsi="Helvetica" w:cs="Helvetica"/>
+          <w:sz w:val="20"/>
+          <w:szCs w:val="20"/>
+        </w:rPr>
+        <w:fldChar w:fldCharType="separate"/>
+      </w:r>
+      <w:r>
+        <w:rPr>
+          <w:rFonts w:ascii="Helvetica" w:hAnsi="Helvetica" w:cs="Helvetica"/>
+          <w:sz w:val="20"/>
+          <w:szCs w:val="20"/>
+        </w:rPr>
+        <w:t xml:space="preserve">Figure </w:t>
+      </w:r>
+      <w:r>
+        <w:rPr>
+          <w:rFonts w:ascii="Helvetica" w:hAnsi="Helvetica" w:cs="Helvetica"/>
+          <w:sz w:val="20"/>
+          <w:szCs w:val="20"/>
+        </w:rPr>
+        <w:fldChar w:fldCharType="end"/>
+      </w:r>
+      <w:r>
+        <w:rPr>
+          <w:rFonts w:ascii="Helvetica" w:hAnsi="Helvetica" w:cs="Helvetica"/>
+          <w:sz w:val="20"/>
+          <w:szCs w:val="20"/>
+        </w:rPr>
+        <w:t>5</w:t>
+      </w:r>
+      <w:r>
+        <w:rPr>
+          <w:rFonts w:ascii="Helvetica" w:hAnsi="Helvetica" w:cs="Helvetica"/>
+          <w:sz w:val="20"/>
+          <w:szCs w:val="20"/>
+        </w:rPr>
+        <w:t xml:space="preserve"> shows the normalized octave spectrum from the aircraft example in </w:t>
+      </w:r>
+      <w:r>
+        <w:rPr>
+          <w:rFonts w:ascii="Helvetica" w:hAnsi="Helvetica" w:cs="Helvetica"/>
+          <w:sz w:val="20"/>
+          <w:szCs w:val="20"/>
+        </w:rPr>
+        <w:fldChar w:fldCharType="begin"/>
+      </w:r>
+      <w:r>
+        <w:rPr>
+          <w:rFonts w:ascii="Helvetica" w:hAnsi="Helvetica" w:cs="Helvetica"/>
+          <w:sz w:val="20"/>
+          <w:szCs w:val="20"/>
+        </w:rPr>
+        <w:instrText xml:space="preserve"> REF _Ref529913261 \h </w:instrText>
+      </w:r>
+      <w:r>
+        <w:rPr>
+          <w:rFonts w:ascii="Helvetica" w:hAnsi="Helvetica" w:cs="Helvetica"/>
+          <w:sz w:val="20"/>
+          <w:szCs w:val="20"/>
+        </w:rPr>
+        <w:instrText xml:space="preserve"> \* MERGEFORMAT </w:instrText>
+      </w:r>
+      <w:r>
+        <w:rPr>
+          <w:rFonts w:ascii="Helvetica" w:hAnsi="Helvetica" w:cs="Helvetica"/>
+          <w:sz w:val="20"/>
+          <w:szCs w:val="20"/>
+        </w:rPr>
+      </w:r>
+      <w:r>
+        <w:rPr>
+          <w:rFonts w:ascii="Helvetica" w:hAnsi="Helvetica" w:cs="Helvetica"/>
+          <w:sz w:val="20"/>
+          <w:szCs w:val="20"/>
+        </w:rPr>
+        <w:fldChar w:fldCharType="separate"/>
+      </w:r>
+      <w:r>
+        <w:rPr>
+          <w:rFonts w:ascii="Helvetica" w:hAnsi="Helvetica" w:cs="Helvetica"/>
+          <w:sz w:val="20"/>
+          <w:szCs w:val="20"/>
+        </w:rPr>
+        <w:t xml:space="preserve">Figure </w:t>
+      </w:r>
+      <w:r>
+        <w:rPr>
+          <w:rFonts w:ascii="Helvetica" w:hAnsi="Helvetica" w:cs="Helvetica"/>
+          <w:noProof/>
+          <w:sz w:val="20"/>
+          <w:szCs w:val="20"/>
+        </w:rPr>
+        <w:t>3</w:t>
+      </w:r>
+      <w:r>
+        <w:rPr>
+          <w:rFonts w:ascii="Helvetica" w:hAnsi="Helvetica" w:cs="Helvetica"/>
+          <w:sz w:val="20"/>
+          <w:szCs w:val="20"/>
+        </w:rPr>
+        <w:fldChar w:fldCharType="end"/>
+      </w:r>
+      <w:r>
+        <w:rPr>
+          <w:rFonts w:ascii="Helvetica" w:hAnsi="Helvetica" w:cs="Helvetica"/>
+          <w:sz w:val="20"/>
+          <w:szCs w:val="20"/>
+        </w:rPr>
+        <w:t xml:space="preserve">. Notice that the spectral shape is changing through the length of the time series data and that there is a distinct feature or hump around the 1 kHz octave band. For the aircraft example, the file contained 3,072,000 samples that were split into 1 second records overlapped by 25% of the record width for octave analysis resulting in 79 spectral estimates. The octave spectrum </w:t>
+      </w:r>
       <w:r>
         <w:rPr>
           <w:rFonts w:ascii="Helvetica" w:hAnsi="Helvetica" w:cs="Helvetica"/>
@@ -3575,168 +3552,6 @@
         </w:rPr>
         <w:t>are</w:t>
       </w:r>
-      <w:proofErr w:type="gramEnd"/>
-      <w:r>
-        <w:rPr>
-          <w:rFonts w:ascii="Helvetica" w:hAnsi="Helvetica" w:cs="Helvetica"/>
-          <w:sz w:val="20"/>
-          <w:szCs w:val="20"/>
-        </w:rPr>
-        <w:t xml:space="preserve"> normalized such that the power contained in the spectrum is unity and is done to remove the effects of propagation distance on the recorded levels. Darker spectrum lines indicate that the data used for the that spectrum was from later in the file. Notice that there are no distinct features. </w:t>
-      </w:r>
-      <w:r>
-        <w:rPr>
-          <w:rFonts w:ascii="Helvetica" w:hAnsi="Helvetica" w:cs="Helvetica"/>
-          <w:sz w:val="20"/>
-          <w:szCs w:val="20"/>
-        </w:rPr>
-        <w:fldChar w:fldCharType="begin"/>
-      </w:r>
-      <w:r>
-        <w:rPr>
-          <w:rFonts w:ascii="Helvetica" w:hAnsi="Helvetica" w:cs="Helvetica"/>
-          <w:sz w:val="20"/>
-          <w:szCs w:val="20"/>
-        </w:rPr>
-        <w:instrText xml:space="preserve"> REF _Ref529979386 \h </w:instrText>
-      </w:r>
-      <w:r>
-        <w:rPr>
-          <w:rFonts w:ascii="Helvetica" w:hAnsi="Helvetica" w:cs="Helvetica"/>
-          <w:sz w:val="20"/>
-          <w:szCs w:val="20"/>
-        </w:rPr>
-        <w:instrText xml:space="preserve"> \* MERGEFORMAT </w:instrText>
-      </w:r>
-      <w:r>
-        <w:rPr>
-          <w:rFonts w:ascii="Helvetica" w:hAnsi="Helvetica" w:cs="Helvetica"/>
-          <w:sz w:val="20"/>
-          <w:szCs w:val="20"/>
-        </w:rPr>
-      </w:r>
-      <w:r>
-        <w:rPr>
-          <w:rFonts w:ascii="Helvetica" w:hAnsi="Helvetica" w:cs="Helvetica"/>
-          <w:sz w:val="20"/>
-          <w:szCs w:val="20"/>
-        </w:rPr>
-        <w:fldChar w:fldCharType="separate"/>
-      </w:r>
-      <w:r>
-        <w:rPr>
-          <w:rFonts w:ascii="Helvetica" w:hAnsi="Helvetica" w:cs="Helvetica"/>
-          <w:sz w:val="20"/>
-          <w:szCs w:val="20"/>
-        </w:rPr>
-        <w:t xml:space="preserve">Figure </w:t>
-      </w:r>
-      <w:r>
-        <w:rPr>
-          <w:rFonts w:ascii="Helvetica" w:hAnsi="Helvetica" w:cs="Helvetica"/>
-          <w:sz w:val="20"/>
-          <w:szCs w:val="20"/>
-        </w:rPr>
-        <w:fldChar w:fldCharType="end"/>
-      </w:r>
-      <w:r>
-        <w:rPr>
-          <w:rFonts w:ascii="Helvetica" w:hAnsi="Helvetica" w:cs="Helvetica"/>
-          <w:sz w:val="20"/>
-          <w:szCs w:val="20"/>
-        </w:rPr>
-        <w:t>5</w:t>
-      </w:r>
-      <w:r>
-        <w:rPr>
-          <w:rFonts w:ascii="Helvetica" w:hAnsi="Helvetica" w:cs="Helvetica"/>
-          <w:sz w:val="20"/>
-          <w:szCs w:val="20"/>
-        </w:rPr>
-        <w:t xml:space="preserve"> shows the normalized octave spectrum from the aircraft example in </w:t>
-      </w:r>
-      <w:r>
-        <w:rPr>
-          <w:rFonts w:ascii="Helvetica" w:hAnsi="Helvetica" w:cs="Helvetica"/>
-          <w:sz w:val="20"/>
-          <w:szCs w:val="20"/>
-        </w:rPr>
-        <w:fldChar w:fldCharType="begin"/>
-      </w:r>
-      <w:r>
-        <w:rPr>
-          <w:rFonts w:ascii="Helvetica" w:hAnsi="Helvetica" w:cs="Helvetica"/>
-          <w:sz w:val="20"/>
-          <w:szCs w:val="20"/>
-        </w:rPr>
-        <w:instrText xml:space="preserve"> REF _Ref529913261 \h </w:instrText>
-      </w:r>
-      <w:r>
-        <w:rPr>
-          <w:rFonts w:ascii="Helvetica" w:hAnsi="Helvetica" w:cs="Helvetica"/>
-          <w:sz w:val="20"/>
-          <w:szCs w:val="20"/>
-        </w:rPr>
-        <w:instrText xml:space="preserve"> \* MERGEFORMAT </w:instrText>
-      </w:r>
-      <w:r>
-        <w:rPr>
-          <w:rFonts w:ascii="Helvetica" w:hAnsi="Helvetica" w:cs="Helvetica"/>
-          <w:sz w:val="20"/>
-          <w:szCs w:val="20"/>
-        </w:rPr>
-      </w:r>
-      <w:r>
-        <w:rPr>
-          <w:rFonts w:ascii="Helvetica" w:hAnsi="Helvetica" w:cs="Helvetica"/>
-          <w:sz w:val="20"/>
-          <w:szCs w:val="20"/>
-        </w:rPr>
-        <w:fldChar w:fldCharType="separate"/>
-      </w:r>
-      <w:r>
-        <w:rPr>
-          <w:rFonts w:ascii="Helvetica" w:hAnsi="Helvetica" w:cs="Helvetica"/>
-          <w:sz w:val="20"/>
-          <w:szCs w:val="20"/>
-        </w:rPr>
-        <w:t xml:space="preserve">Figure </w:t>
-      </w:r>
-      <w:r>
-        <w:rPr>
-          <w:rFonts w:ascii="Helvetica" w:hAnsi="Helvetica" w:cs="Helvetica"/>
-          <w:noProof/>
-          <w:sz w:val="20"/>
-          <w:szCs w:val="20"/>
-        </w:rPr>
-        <w:t>3</w:t>
-      </w:r>
-      <w:r>
-        <w:rPr>
-          <w:rFonts w:ascii="Helvetica" w:hAnsi="Helvetica" w:cs="Helvetica"/>
-          <w:sz w:val="20"/>
-          <w:szCs w:val="20"/>
-        </w:rPr>
-        <w:fldChar w:fldCharType="end"/>
-      </w:r>
-      <w:r>
-        <w:rPr>
-          <w:rFonts w:ascii="Helvetica" w:hAnsi="Helvetica" w:cs="Helvetica"/>
-          <w:sz w:val="20"/>
-          <w:szCs w:val="20"/>
-        </w:rPr>
-        <w:t xml:space="preserve">. Notice that the spectral shape is changing through the length of the time series data and that there is a distinct feature or hump around the 1 kHz octave band. For the aircraft example, the file contained 3,072,000 samples that were split into 1 second records overlapped by 25% of the record width for octave analysis resulting in 79 spectral estimates. The octave spectrum </w:t>
-      </w:r>
-      <w:proofErr w:type="gramStart"/>
-      <w:r>
-        <w:rPr>
-          <w:rFonts w:ascii="Helvetica" w:hAnsi="Helvetica" w:cs="Helvetica"/>
-          <w:sz w:val="20"/>
-          <w:szCs w:val="20"/>
-        </w:rPr>
-        <w:t>are</w:t>
-      </w:r>
-      <w:proofErr w:type="gramEnd"/>
       <w:r>
         <w:rPr>
           <w:rFonts w:ascii="Helvetica" w:hAnsi="Helvetica" w:cs="Helvetica"/>
@@ -3994,7 +3809,6 @@
         </w:rPr>
       </w:pPr>
       <w:r>
-        <w:lastRenderedPageBreak/>
         <w:t>Appendix B – Project Timeline</w:t>
       </w:r>
     </w:p>
@@ -4606,8 +4420,6 @@
         </w:rPr>
         <w:t>Maintaining appropriate data labels for the above windows</w:t>
       </w:r>
-      <w:bookmarkStart w:id="2" w:name="_GoBack"/>
-      <w:bookmarkEnd w:id="2"/>
     </w:p>
     <w:p>
       <w:pPr>
@@ -4697,16 +4509,7 @@
           <w:sz w:val="20"/>
           <w:szCs w:val="36"/>
         </w:rPr>
-        <w:t xml:space="preserve"> and other settings they want for their covariates, point the method at a file or set of files and labels, and have the requested data set returned </w:t>
-      </w:r>
-      <w:r>
-        <w:rPr>
-          <w:rFonts w:ascii="Helvetica" w:hAnsi="Helvetica" w:cs="Helvetica"/>
-          <w:sz w:val="20"/>
-          <w:szCs w:val="36"/>
-        </w:rPr>
-        <w:lastRenderedPageBreak/>
-        <w:t>to be handed off to a machine learning function.</w:t>
+        <w:t xml:space="preserve"> and other settings they want for their covariates, point the method at a file or set of files and labels, and have the requested data set returned to be handed off to a machine learning function.</w:t>
       </w:r>
       <w:r>
         <w:rPr>
@@ -5295,7 +5098,6 @@
         </w:rPr>
       </w:pPr>
       <w:r>
-        <w:lastRenderedPageBreak/>
         <w:t>Appendix C – The Team</w:t>
       </w:r>
     </w:p>
@@ -5736,7 +5538,6 @@
         </w:rPr>
       </w:pPr>
       <w:r>
-        <w:lastRenderedPageBreak/>
         <w:t>References</w:t>
       </w:r>
     </w:p>
@@ -5747,7 +5548,7 @@
           <w:ilvl w:val="0"/>
           <w:numId w:val="2"/>
         </w:numPr>
-        <w:spacing w:line="360" w:lineRule="auto"/>
+        <w:spacing w:line="276" w:lineRule="auto"/>
         <w:rPr>
           <w:rFonts w:ascii="Helvetica" w:hAnsi="Helvetica" w:cs="Helvetica"/>
           <w:sz w:val="20"/>
@@ -5878,61 +5679,7 @@
           <w:sz w:val="20"/>
           <w:szCs w:val="20"/>
         </w:rPr>
-        <w:t xml:space="preserve">Jimena </w:t>
-      </w:r>
-      <w:proofErr w:type="spellStart"/>
-      <w:r>
-        <w:rPr>
-          <w:rFonts w:ascii="Helvetica" w:hAnsi="Helvetica" w:cs="Helvetica"/>
-          <w:sz w:val="20"/>
-          <w:szCs w:val="20"/>
-        </w:rPr>
-        <w:t>Royo-Letelier</w:t>
-      </w:r>
-      <w:proofErr w:type="spellEnd"/>
-      <w:r>
-        <w:rPr>
-          <w:rFonts w:ascii="Helvetica" w:hAnsi="Helvetica" w:cs="Helvetica"/>
-          <w:sz w:val="20"/>
-          <w:szCs w:val="20"/>
-        </w:rPr>
-        <w:t xml:space="preserve">, Romain </w:t>
-      </w:r>
-      <w:proofErr w:type="spellStart"/>
-      <w:r>
-        <w:rPr>
-          <w:rFonts w:ascii="Helvetica" w:hAnsi="Helvetica" w:cs="Helvetica"/>
-          <w:sz w:val="20"/>
-          <w:szCs w:val="20"/>
-        </w:rPr>
-        <w:t>Hennequin</w:t>
-      </w:r>
-      <w:proofErr w:type="spellEnd"/>
-      <w:r>
-        <w:rPr>
-          <w:rFonts w:ascii="Helvetica" w:hAnsi="Helvetica" w:cs="Helvetica"/>
-          <w:sz w:val="20"/>
-          <w:szCs w:val="20"/>
-        </w:rPr>
-        <w:t xml:space="preserve">, Viet-Anh Tran, Manuel </w:t>
-      </w:r>
-      <w:proofErr w:type="spellStart"/>
-      <w:r>
-        <w:rPr>
-          <w:rFonts w:ascii="Helvetica" w:hAnsi="Helvetica" w:cs="Helvetica"/>
-          <w:sz w:val="20"/>
-          <w:szCs w:val="20"/>
-        </w:rPr>
-        <w:t>Moussallam</w:t>
-      </w:r>
-      <w:proofErr w:type="spellEnd"/>
-      <w:r>
-        <w:rPr>
-          <w:rFonts w:ascii="Helvetica" w:hAnsi="Helvetica" w:cs="Helvetica"/>
-          <w:sz w:val="20"/>
-          <w:szCs w:val="20"/>
-        </w:rPr>
-        <w:t xml:space="preserve">, “Disambiguating Music Artists at Scale with Audio Metric Learning” </w:t>
+        <w:t xml:space="preserve">Jimena Royo-Letelier, Romain Hennequin, Viet-Anh Tran, Manuel Moussallam, “Disambiguating Music Artists at Scale with Audio Metric Learning” </w:t>
       </w:r>
       <w:hyperlink r:id="rId18" w:history="1">
         <w:r>
@@ -5968,77 +5715,13 @@
           <w:szCs w:val="36"/>
         </w:rPr>
       </w:pPr>
-      <w:proofErr w:type="spellStart"/>
-      <w:r>
-        <w:rPr>
-          <w:rFonts w:ascii="Helvetica" w:hAnsi="Helvetica" w:cs="Helvetica"/>
-          <w:sz w:val="20"/>
-          <w:szCs w:val="36"/>
-        </w:rPr>
-        <w:t>Jiyoung</w:t>
-      </w:r>
-      <w:proofErr w:type="spellEnd"/>
-      <w:r>
-        <w:rPr>
-          <w:rFonts w:ascii="Helvetica" w:hAnsi="Helvetica" w:cs="Helvetica"/>
-          <w:sz w:val="20"/>
-          <w:szCs w:val="36"/>
-        </w:rPr>
-        <w:t xml:space="preserve"> Park, </w:t>
-      </w:r>
-      <w:proofErr w:type="spellStart"/>
-      <w:r>
-        <w:rPr>
-          <w:rFonts w:ascii="Helvetica" w:hAnsi="Helvetica" w:cs="Helvetica"/>
-          <w:sz w:val="20"/>
-          <w:szCs w:val="36"/>
-        </w:rPr>
-        <w:t>Jongpil</w:t>
-      </w:r>
-      <w:proofErr w:type="spellEnd"/>
-      <w:r>
-        <w:rPr>
-          <w:rFonts w:ascii="Helvetica" w:hAnsi="Helvetica" w:cs="Helvetica"/>
-          <w:sz w:val="20"/>
-          <w:szCs w:val="36"/>
-        </w:rPr>
-        <w:t xml:space="preserve"> Lee, </w:t>
-      </w:r>
-      <w:proofErr w:type="spellStart"/>
-      <w:r>
-        <w:rPr>
-          <w:rFonts w:ascii="Helvetica" w:hAnsi="Helvetica" w:cs="Helvetica"/>
-          <w:sz w:val="20"/>
-          <w:szCs w:val="36"/>
-        </w:rPr>
-        <w:t>Jangyeon</w:t>
-      </w:r>
-      <w:proofErr w:type="spellEnd"/>
-      <w:r>
-        <w:rPr>
-          <w:rFonts w:ascii="Helvetica" w:hAnsi="Helvetica" w:cs="Helvetica"/>
-          <w:sz w:val="20"/>
-          <w:szCs w:val="36"/>
-        </w:rPr>
-        <w:t xml:space="preserve"> Park, Jung-Woo Ha, </w:t>
-      </w:r>
-      <w:proofErr w:type="spellStart"/>
-      <w:r>
-        <w:rPr>
-          <w:rFonts w:ascii="Helvetica" w:hAnsi="Helvetica" w:cs="Helvetica"/>
-          <w:sz w:val="20"/>
-          <w:szCs w:val="36"/>
-        </w:rPr>
-        <w:t>Juhan</w:t>
-      </w:r>
-      <w:proofErr w:type="spellEnd"/>
-      <w:r>
-        <w:rPr>
-          <w:rFonts w:ascii="Helvetica" w:hAnsi="Helvetica" w:cs="Helvetica"/>
-          <w:sz w:val="20"/>
-          <w:szCs w:val="36"/>
-        </w:rPr>
-        <w:t xml:space="preserve"> Nam, “Representation Learning of Music Using Artist Labels”</w:t>
+      <w:r>
+        <w:rPr>
+          <w:rFonts w:ascii="Helvetica" w:hAnsi="Helvetica" w:cs="Helvetica"/>
+          <w:sz w:val="20"/>
+          <w:szCs w:val="36"/>
+        </w:rPr>
+        <w:t>Jiyoung Park, Jongpil Lee, Jangyeon Park, Jung-Woo Ha, Juhan Nam, “Representation Learning of Music Using Artist Labels”</w:t>
       </w:r>
       <w:r>
         <w:rPr>
@@ -6147,133 +5830,7 @@
           <w:sz w:val="20"/>
           <w:szCs w:val="36"/>
         </w:rPr>
-        <w:t xml:space="preserve">Sharath </w:t>
-      </w:r>
-      <w:proofErr w:type="spellStart"/>
-      <w:r>
-        <w:rPr>
-          <w:rFonts w:ascii="Helvetica" w:hAnsi="Helvetica" w:cs="Helvetica"/>
-          <w:sz w:val="20"/>
-          <w:szCs w:val="36"/>
-        </w:rPr>
-        <w:t>Adavanne</w:t>
-      </w:r>
-      <w:proofErr w:type="spellEnd"/>
-      <w:r>
-        <w:rPr>
-          <w:rFonts w:ascii="Helvetica" w:hAnsi="Helvetica" w:cs="Helvetica"/>
-          <w:sz w:val="20"/>
-          <w:szCs w:val="36"/>
-        </w:rPr>
-        <w:t xml:space="preserve">, </w:t>
-      </w:r>
-      <w:proofErr w:type="spellStart"/>
-      <w:r>
-        <w:rPr>
-          <w:rFonts w:ascii="Helvetica" w:hAnsi="Helvetica" w:cs="Helvetica"/>
-          <w:sz w:val="20"/>
-          <w:szCs w:val="36"/>
-        </w:rPr>
-        <w:t>Giambattista</w:t>
-      </w:r>
-      <w:proofErr w:type="spellEnd"/>
-      <w:r>
-        <w:rPr>
-          <w:rFonts w:ascii="Helvetica" w:hAnsi="Helvetica" w:cs="Helvetica"/>
-          <w:sz w:val="20"/>
-          <w:szCs w:val="36"/>
-        </w:rPr>
-        <w:t xml:space="preserve"> </w:t>
-      </w:r>
-      <w:proofErr w:type="spellStart"/>
-      <w:r>
-        <w:rPr>
-          <w:rFonts w:ascii="Helvetica" w:hAnsi="Helvetica" w:cs="Helvetica"/>
-          <w:sz w:val="20"/>
-          <w:szCs w:val="36"/>
-        </w:rPr>
-        <w:t>Parascandolo</w:t>
-      </w:r>
-      <w:proofErr w:type="spellEnd"/>
-      <w:r>
-        <w:rPr>
-          <w:rFonts w:ascii="Helvetica" w:hAnsi="Helvetica" w:cs="Helvetica"/>
-          <w:sz w:val="20"/>
-          <w:szCs w:val="36"/>
-        </w:rPr>
-        <w:t xml:space="preserve">, </w:t>
-      </w:r>
-      <w:proofErr w:type="spellStart"/>
-      <w:r>
-        <w:rPr>
-          <w:rFonts w:ascii="Helvetica" w:hAnsi="Helvetica" w:cs="Helvetica"/>
-          <w:sz w:val="20"/>
-          <w:szCs w:val="36"/>
-        </w:rPr>
-        <w:t>Pasi</w:t>
-      </w:r>
-      <w:proofErr w:type="spellEnd"/>
-      <w:r>
-        <w:rPr>
-          <w:rFonts w:ascii="Helvetica" w:hAnsi="Helvetica" w:cs="Helvetica"/>
-          <w:sz w:val="20"/>
-          <w:szCs w:val="36"/>
-        </w:rPr>
-        <w:t xml:space="preserve"> </w:t>
-      </w:r>
-      <w:proofErr w:type="spellStart"/>
-      <w:r>
-        <w:rPr>
-          <w:rFonts w:ascii="Helvetica" w:hAnsi="Helvetica" w:cs="Helvetica"/>
-          <w:sz w:val="20"/>
-          <w:szCs w:val="36"/>
-        </w:rPr>
-        <w:t>Pertilä</w:t>
-      </w:r>
-      <w:proofErr w:type="spellEnd"/>
-      <w:r>
-        <w:rPr>
-          <w:rFonts w:ascii="Helvetica" w:hAnsi="Helvetica" w:cs="Helvetica"/>
-          <w:sz w:val="20"/>
-          <w:szCs w:val="36"/>
-        </w:rPr>
-        <w:t xml:space="preserve">, Toni </w:t>
-      </w:r>
-      <w:proofErr w:type="spellStart"/>
-      <w:r>
-        <w:rPr>
-          <w:rFonts w:ascii="Helvetica" w:hAnsi="Helvetica" w:cs="Helvetica"/>
-          <w:sz w:val="20"/>
-          <w:szCs w:val="36"/>
-        </w:rPr>
-        <w:t>Heittola</w:t>
-      </w:r>
-      <w:proofErr w:type="spellEnd"/>
-      <w:r>
-        <w:rPr>
-          <w:rFonts w:ascii="Helvetica" w:hAnsi="Helvetica" w:cs="Helvetica"/>
-          <w:sz w:val="20"/>
-          <w:szCs w:val="36"/>
-        </w:rPr>
-        <w:t xml:space="preserve">, </w:t>
-      </w:r>
-      <w:proofErr w:type="spellStart"/>
-      <w:r>
-        <w:rPr>
-          <w:rFonts w:ascii="Helvetica" w:hAnsi="Helvetica" w:cs="Helvetica"/>
-          <w:sz w:val="20"/>
-          <w:szCs w:val="36"/>
-        </w:rPr>
-        <w:t>Tuomas</w:t>
-      </w:r>
-      <w:proofErr w:type="spellEnd"/>
-      <w:r>
-        <w:rPr>
-          <w:rFonts w:ascii="Helvetica" w:hAnsi="Helvetica" w:cs="Helvetica"/>
-          <w:sz w:val="20"/>
-          <w:szCs w:val="36"/>
-        </w:rPr>
-        <w:t xml:space="preserve"> Virtanen</w:t>
+        <w:t>Sharath Adavanne, Giambattista Parascandolo, Pasi Pertilä, Toni Heittola, Tuomas Virtanen</w:t>
       </w:r>
       <w:r>
         <w:rPr>
@@ -6319,8 +5876,203 @@
         <w:t xml:space="preserve"> [cs.SD], June 2017.</w:t>
       </w:r>
     </w:p>
+    <w:p>
+      <w:pPr>
+        <w:pStyle w:val="ListParagraph"/>
+        <w:numPr>
+          <w:ilvl w:val="0"/>
+          <w:numId w:val="2"/>
+        </w:numPr>
+        <w:spacing w:line="360" w:lineRule="auto"/>
+        <w:rPr>
+          <w:rFonts w:ascii="Helvetica" w:hAnsi="Helvetica" w:cs="Helvetica"/>
+          <w:sz w:val="20"/>
+          <w:szCs w:val="36"/>
+        </w:rPr>
+      </w:pPr>
+      <w:r>
+        <w:rPr>
+          <w:rFonts w:ascii="Helvetica" w:hAnsi="Helvetica" w:cs="Helvetica"/>
+          <w:sz w:val="20"/>
+          <w:szCs w:val="36"/>
+        </w:rPr>
+        <w:t xml:space="preserve">Y. Wang, X. Wu, X. Li, and J. Zhou. </w:t>
+      </w:r>
+      <w:r>
+        <w:rPr>
+          <w:rFonts w:ascii="Helvetica" w:hAnsi="Helvetica" w:cs="Helvetica"/>
+          <w:sz w:val="20"/>
+          <w:szCs w:val="36"/>
+        </w:rPr>
+        <w:t xml:space="preserve">(2014) </w:t>
+      </w:r>
+      <w:r>
+        <w:rPr>
+          <w:rFonts w:ascii="Helvetica" w:hAnsi="Helvetica" w:cs="Helvetica"/>
+          <w:sz w:val="20"/>
+          <w:szCs w:val="36"/>
+        </w:rPr>
+        <w:t>‘Vehicle type recognition in sensor networks using improved time encoding signal processing algorithm.’ Mathematical Problems in Engineering</w:t>
+      </w:r>
+      <w:r>
+        <w:rPr>
+          <w:rFonts w:ascii="Helvetica" w:hAnsi="Helvetica" w:cs="Helvetica"/>
+          <w:sz w:val="20"/>
+          <w:szCs w:val="36"/>
+        </w:rPr>
+        <w:t xml:space="preserve">, Vol 2014, Article ID 142304, 8 pgs. </w:t>
+      </w:r>
+      <w:hyperlink r:id="rId22" w:history="1">
+        <w:r>
+          <w:rPr>
+            <w:rStyle w:val="Hyperlink"/>
+            <w:rFonts w:ascii="Helvetica" w:hAnsi="Helvetica" w:cs="Helvetica"/>
+            <w:sz w:val="20"/>
+            <w:szCs w:val="36"/>
+          </w:rPr>
+          <w:t>http://dx.doi.org/10.1155/2014/142304</w:t>
+        </w:r>
+      </w:hyperlink>
+      <w:r>
+        <w:rPr>
+          <w:rFonts w:ascii="Helvetica" w:hAnsi="Helvetica" w:cs="Helvetica"/>
+          <w:sz w:val="20"/>
+          <w:szCs w:val="36"/>
+        </w:rPr>
+        <w:t xml:space="preserve">. </w:t>
+      </w:r>
+    </w:p>
+    <w:p>
+      <w:pPr>
+        <w:pStyle w:val="ListParagraph"/>
+        <w:numPr>
+          <w:ilvl w:val="0"/>
+          <w:numId w:val="2"/>
+        </w:numPr>
+        <w:spacing w:line="360" w:lineRule="auto"/>
+        <w:rPr>
+          <w:rFonts w:ascii="Helvetica" w:hAnsi="Helvetica" w:cs="Helvetica"/>
+          <w:sz w:val="20"/>
+          <w:szCs w:val="36"/>
+        </w:rPr>
+      </w:pPr>
+      <w:r>
+        <w:rPr>
+          <w:rFonts w:ascii="Helvetica" w:hAnsi="Helvetica" w:cs="Helvetica"/>
+          <w:sz w:val="20"/>
+          <w:szCs w:val="36"/>
+        </w:rPr>
+        <w:t>H. Wu, M. Siegel, P. Khosla, “Vehicle sound signature recognition by</w:t>
+      </w:r>
+      <w:r>
+        <w:rPr>
+          <w:rFonts w:ascii="Helvetica" w:hAnsi="Helvetica" w:cs="Helvetica"/>
+          <w:sz w:val="20"/>
+          <w:szCs w:val="36"/>
+        </w:rPr>
+        <w:t xml:space="preserve"> </w:t>
+      </w:r>
+      <w:r>
+        <w:rPr>
+          <w:rFonts w:ascii="Helvetica" w:hAnsi="Helvetica" w:cs="Helvetica"/>
+          <w:sz w:val="20"/>
+          <w:szCs w:val="36"/>
+        </w:rPr>
+        <w:t>frequency vector principal component analysis,” Instrumentation and</w:t>
+      </w:r>
+      <w:r>
+        <w:rPr>
+          <w:rFonts w:ascii="Helvetica" w:hAnsi="Helvetica" w:cs="Helvetica"/>
+          <w:sz w:val="20"/>
+          <w:szCs w:val="36"/>
+        </w:rPr>
+        <w:t xml:space="preserve"> </w:t>
+      </w:r>
+      <w:r>
+        <w:rPr>
+          <w:rFonts w:ascii="Helvetica" w:hAnsi="Helvetica" w:cs="Helvetica"/>
+          <w:sz w:val="20"/>
+          <w:szCs w:val="36"/>
+        </w:rPr>
+        <w:t>Measurement Technology Conference, IEEE, 1998,</w:t>
+      </w:r>
+      <w:r>
+        <w:rPr>
+          <w:rFonts w:ascii="Helvetica" w:hAnsi="Helvetica" w:cs="Helvetica"/>
+          <w:sz w:val="20"/>
+          <w:szCs w:val="36"/>
+        </w:rPr>
+        <w:t xml:space="preserve"> </w:t>
+      </w:r>
+      <w:r>
+        <w:rPr>
+          <w:rFonts w:ascii="Helvetica" w:hAnsi="Helvetica" w:cs="Helvetica"/>
+          <w:sz w:val="20"/>
+          <w:szCs w:val="36"/>
+        </w:rPr>
+        <w:t>pp.429-434.</w:t>
+      </w:r>
+    </w:p>
+    <w:p>
+      <w:pPr>
+        <w:pStyle w:val="ListParagraph"/>
+        <w:numPr>
+          <w:ilvl w:val="0"/>
+          <w:numId w:val="2"/>
+        </w:numPr>
+        <w:rPr>
+          <w:rFonts w:ascii="Helvetica" w:hAnsi="Helvetica" w:cs="Helvetica"/>
+          <w:sz w:val="20"/>
+          <w:szCs w:val="36"/>
+        </w:rPr>
+      </w:pPr>
+      <w:r>
+        <w:rPr>
+          <w:rFonts w:ascii="Helvetica" w:hAnsi="Helvetica" w:cs="Helvetica"/>
+          <w:sz w:val="20"/>
+          <w:szCs w:val="36"/>
+        </w:rPr>
+        <w:t>Anden, J. and Mallat, S. 2014. Deep scattering spectrum. IEEE Transactions on Signal Processing, Vol. 62, 16, pp. 4114-4128.</w:t>
+      </w:r>
+    </w:p>
+    <w:p>
+      <w:pPr>
+        <w:pStyle w:val="ListParagraph"/>
+        <w:numPr>
+          <w:ilvl w:val="0"/>
+          <w:numId w:val="2"/>
+        </w:numPr>
+        <w:rPr>
+          <w:rFonts w:ascii="Helvetica" w:hAnsi="Helvetica" w:cs="Helvetica"/>
+          <w:sz w:val="20"/>
+          <w:szCs w:val="36"/>
+        </w:rPr>
+      </w:pPr>
+      <w:r>
+        <w:rPr>
+          <w:rFonts w:ascii="Helvetica" w:hAnsi="Helvetica" w:cs="Helvetica"/>
+          <w:sz w:val="20"/>
+          <w:szCs w:val="36"/>
+        </w:rPr>
+        <w:t xml:space="preserve">F Hemmati, W. Orfali, M. Gadala. 2016. Roller bearing acoustic signature extraction by wavelet packet transform, applications in fault detection and size estimation. Applied Acoustic, v 104, pp. 101-118. </w:t>
+      </w:r>
+      <w:hyperlink r:id="rId23" w:tgtFrame="_blank" w:tooltip="Persistent link using digital object identifier" w:history="1">
+        <w:r>
+          <w:rPr>
+            <w:color w:val="0000FF"/>
+            <w:u w:val="single"/>
+          </w:rPr>
+          <w:t>https://doi.org/10.1016/j.apacoust.2015.11.003</w:t>
+        </w:r>
+      </w:hyperlink>
+      <w:r>
+        <w:t xml:space="preserve">. </w:t>
+      </w:r>
+      <w:bookmarkStart w:id="2" w:name="_GoBack"/>
+      <w:bookmarkEnd w:id="2"/>
+    </w:p>
     <w:sectPr>
-      <w:footerReference w:type="even" r:id="rId22"/>
+      <w:footerReference w:type="even" r:id="rId24"/>
       <w:pgSz w:w="12240" w:h="15840"/>
       <w:pgMar w:top="1440" w:right="1440" w:bottom="1440" w:left="1440" w:header="720" w:footer="720" w:gutter="0"/>
       <w:cols w:space="720"/>
@@ -6331,7 +6083,7 @@
 </file>
 
 <file path=word/endnotes.xml><?xml version="1.0" encoding="utf-8"?>
-<w:endnotes xmlns:wpc="http://schemas.microsoft.com/office/word/2010/wordprocessingCanvas" xmlns:cx="http://schemas.microsoft.com/office/drawing/2014/chartex" xmlns:cx1="http://schemas.microsoft.com/office/drawing/2015/9/8/chartex" xmlns:cx2="http://schemas.microsoft.com/office/drawing/2015/10/21/chartex" xmlns:cx3="http://schemas.microsoft.com/office/drawing/2016/5/9/chartex" xmlns:cx4="http://schemas.microsoft.com/office/drawing/2016/5/10/chartex" xmlns:cx5="http://schemas.microsoft.com/office/drawing/2016/5/11/chartex" xmlns:cx6="http://schemas.microsoft.com/office/drawing/2016/5/12/chartex" xmlns:cx7="http://schemas.microsoft.com/office/drawing/2016/5/13/chartex" xmlns:cx8="http://schemas.microsoft.com/office/drawing/2016/5/14/chartex" xmlns:mc="http://schemas.openxmlformats.org/markup-compatibility/2006" xmlns:aink="http://schemas.microsoft.com/office/drawing/2016/ink" xmlns:am3d="http://schemas.microsoft.com/office/drawing/2017/model3d" xmlns:o="urn:schemas-microsoft-com:office:office" xmlns:r="http://schemas.openxmlformats.org/officeDocument/2006/relationships" xmlns:m="http://schemas.openxmlformats.org/officeDocument/2006/math" xmlns:v="urn:schemas-microsoft-com:vml" xmlns:wp14="http://schemas.microsoft.com/office/word/2010/wordprocessingDrawing" xmlns:wp="http://schemas.openxmlformats.org/drawingml/2006/wordprocessingDrawing" xmlns:w10="urn:schemas-microsoft-com:office:word" xmlns:w="http://schemas.openxmlformats.org/wordprocessingml/2006/main" xmlns:w14="http://schemas.microsoft.com/office/word/2010/wordml" xmlns:w15="http://schemas.microsoft.com/office/word/2012/wordml" xmlns:w16cid="http://schemas.microsoft.com/office/word/2016/wordml/cid" xmlns:w16se="http://schemas.microsoft.com/office/word/2015/wordml/symex" xmlns:wpg="http://schemas.microsoft.com/office/word/2010/wordprocessingGroup" xmlns:wpi="http://schemas.microsoft.com/office/word/2010/wordprocessingInk" xmlns:wne="http://schemas.microsoft.com/office/word/2006/wordml" xmlns:wps="http://schemas.microsoft.com/office/word/2010/wordprocessingShape" mc:Ignorable="w14 w15 w16se w16cid wp14">
+<w:endnotes xmlns:wpc="http://schemas.microsoft.com/office/word/2010/wordprocessingCanvas" xmlns:mc="http://schemas.openxmlformats.org/markup-compatibility/2006" xmlns:o="urn:schemas-microsoft-com:office:office" xmlns:r="http://schemas.openxmlformats.org/officeDocument/2006/relationships" xmlns:m="http://schemas.openxmlformats.org/officeDocument/2006/math" xmlns:v="urn:schemas-microsoft-com:vml" xmlns:wp14="http://schemas.microsoft.com/office/word/2010/wordprocessingDrawing" xmlns:wp="http://schemas.openxmlformats.org/drawingml/2006/wordprocessingDrawing" xmlns:w10="urn:schemas-microsoft-com:office:word" xmlns:w="http://schemas.openxmlformats.org/wordprocessingml/2006/main" xmlns:w14="http://schemas.microsoft.com/office/word/2010/wordml" xmlns:w15="http://schemas.microsoft.com/office/word/2012/wordml" xmlns:wpg="http://schemas.microsoft.com/office/word/2010/wordprocessingGroup" xmlns:wpi="http://schemas.microsoft.com/office/word/2010/wordprocessingInk" xmlns:wne="http://schemas.microsoft.com/office/word/2006/wordml" xmlns:wps="http://schemas.microsoft.com/office/word/2010/wordprocessingShape" mc:Ignorable="w14 w15 wp14">
   <w:endnote w:type="separator" w:id="-1">
     <w:p>
       <w:pPr>
@@ -6356,7 +6108,7 @@
 </file>
 
 <file path=word/footer1.xml><?xml version="1.0" encoding="utf-8"?>
-<w:ftr xmlns:wpc="http://schemas.microsoft.com/office/word/2010/wordprocessingCanvas" xmlns:cx="http://schemas.microsoft.com/office/drawing/2014/chartex" xmlns:cx1="http://schemas.microsoft.com/office/drawing/2015/9/8/chartex" xmlns:cx2="http://schemas.microsoft.com/office/drawing/2015/10/21/chartex" xmlns:cx3="http://schemas.microsoft.com/office/drawing/2016/5/9/chartex" xmlns:cx4="http://schemas.microsoft.com/office/drawing/2016/5/10/chartex" xmlns:cx5="http://schemas.microsoft.com/office/drawing/2016/5/11/chartex" xmlns:cx6="http://schemas.microsoft.com/office/drawing/2016/5/12/chartex" xmlns:cx7="http://schemas.microsoft.com/office/drawing/2016/5/13/chartex" xmlns:cx8="http://schemas.microsoft.com/office/drawing/2016/5/14/chartex" xmlns:mc="http://schemas.openxmlformats.org/markup-compatibility/2006" xmlns:aink="http://schemas.microsoft.com/office/drawing/2016/ink" xmlns:am3d="http://schemas.microsoft.com/office/drawing/2017/model3d" xmlns:o="urn:schemas-microsoft-com:office:office" xmlns:r="http://schemas.openxmlformats.org/officeDocument/2006/relationships" xmlns:m="http://schemas.openxmlformats.org/officeDocument/2006/math" xmlns:v="urn:schemas-microsoft-com:vml" xmlns:wp14="http://schemas.microsoft.com/office/word/2010/wordprocessingDrawing" xmlns:wp="http://schemas.openxmlformats.org/drawingml/2006/wordprocessingDrawing" xmlns:w10="urn:schemas-microsoft-com:office:word" xmlns:w="http://schemas.openxmlformats.org/wordprocessingml/2006/main" xmlns:w14="http://schemas.microsoft.com/office/word/2010/wordml" xmlns:w15="http://schemas.microsoft.com/office/word/2012/wordml" xmlns:w16cid="http://schemas.microsoft.com/office/word/2016/wordml/cid" xmlns:w16se="http://schemas.microsoft.com/office/word/2015/wordml/symex" xmlns:wpg="http://schemas.microsoft.com/office/word/2010/wordprocessingGroup" xmlns:wpi="http://schemas.microsoft.com/office/word/2010/wordprocessingInk" xmlns:wne="http://schemas.microsoft.com/office/word/2006/wordml" xmlns:wps="http://schemas.microsoft.com/office/word/2010/wordprocessingShape" mc:Ignorable="w14 w15 w16se w16cid wp14">
+<w:ftr xmlns:wpc="http://schemas.microsoft.com/office/word/2010/wordprocessingCanvas" xmlns:mc="http://schemas.openxmlformats.org/markup-compatibility/2006" xmlns:o="urn:schemas-microsoft-com:office:office" xmlns:r="http://schemas.openxmlformats.org/officeDocument/2006/relationships" xmlns:m="http://schemas.openxmlformats.org/officeDocument/2006/math" xmlns:v="urn:schemas-microsoft-com:vml" xmlns:wp14="http://schemas.microsoft.com/office/word/2010/wordprocessingDrawing" xmlns:wp="http://schemas.openxmlformats.org/drawingml/2006/wordprocessingDrawing" xmlns:w10="urn:schemas-microsoft-com:office:word" xmlns:w="http://schemas.openxmlformats.org/wordprocessingml/2006/main" xmlns:w14="http://schemas.microsoft.com/office/word/2010/wordml" xmlns:w15="http://schemas.microsoft.com/office/word/2012/wordml" xmlns:wpg="http://schemas.microsoft.com/office/word/2010/wordprocessingGroup" xmlns:wpi="http://schemas.microsoft.com/office/word/2010/wordprocessingInk" xmlns:wne="http://schemas.microsoft.com/office/word/2006/wordml" xmlns:wps="http://schemas.microsoft.com/office/word/2010/wordprocessingShape" mc:Ignorable="w14 w15 wp14">
   <w:p>
     <w:pPr>
       <w:pStyle w:val="Footer"/>
@@ -6397,7 +6149,7 @@
 </file>
 
 <file path=word/footnotes.xml><?xml version="1.0" encoding="utf-8"?>
-<w:footnotes xmlns:wpc="http://schemas.microsoft.com/office/word/2010/wordprocessingCanvas" xmlns:cx="http://schemas.microsoft.com/office/drawing/2014/chartex" xmlns:cx1="http://schemas.microsoft.com/office/drawing/2015/9/8/chartex" xmlns:cx2="http://schemas.microsoft.com/office/drawing/2015/10/21/chartex" xmlns:cx3="http://schemas.microsoft.com/office/drawing/2016/5/9/chartex" xmlns:cx4="http://schemas.microsoft.com/office/drawing/2016/5/10/chartex" xmlns:cx5="http://schemas.microsoft.com/office/drawing/2016/5/11/chartex" xmlns:cx6="http://schemas.microsoft.com/office/drawing/2016/5/12/chartex" xmlns:cx7="http://schemas.microsoft.com/office/drawing/2016/5/13/chartex" xmlns:cx8="http://schemas.microsoft.com/office/drawing/2016/5/14/chartex" xmlns:mc="http://schemas.openxmlformats.org/markup-compatibility/2006" xmlns:aink="http://schemas.microsoft.com/office/drawing/2016/ink" xmlns:am3d="http://schemas.microsoft.com/office/drawing/2017/model3d" xmlns:o="urn:schemas-microsoft-com:office:office" xmlns:r="http://schemas.openxmlformats.org/officeDocument/2006/relationships" xmlns:m="http://schemas.openxmlformats.org/officeDocument/2006/math" xmlns:v="urn:schemas-microsoft-com:vml" xmlns:wp14="http://schemas.microsoft.com/office/word/2010/wordprocessingDrawing" xmlns:wp="http://schemas.openxmlformats.org/drawingml/2006/wordprocessingDrawing" xmlns:w10="urn:schemas-microsoft-com:office:word" xmlns:w="http://schemas.openxmlformats.org/wordprocessingml/2006/main" xmlns:w14="http://schemas.microsoft.com/office/word/2010/wordml" xmlns:w15="http://schemas.microsoft.com/office/word/2012/wordml" xmlns:w16cid="http://schemas.microsoft.com/office/word/2016/wordml/cid" xmlns:w16se="http://schemas.microsoft.com/office/word/2015/wordml/symex" xmlns:wpg="http://schemas.microsoft.com/office/word/2010/wordprocessingGroup" xmlns:wpi="http://schemas.microsoft.com/office/word/2010/wordprocessingInk" xmlns:wne="http://schemas.microsoft.com/office/word/2006/wordml" xmlns:wps="http://schemas.microsoft.com/office/word/2010/wordprocessingShape" mc:Ignorable="w14 w15 w16se w16cid wp14">
+<w:footnotes xmlns:wpc="http://schemas.microsoft.com/office/word/2010/wordprocessingCanvas" xmlns:mc="http://schemas.openxmlformats.org/markup-compatibility/2006" xmlns:o="urn:schemas-microsoft-com:office:office" xmlns:r="http://schemas.openxmlformats.org/officeDocument/2006/relationships" xmlns:m="http://schemas.openxmlformats.org/officeDocument/2006/math" xmlns:v="urn:schemas-microsoft-com:vml" xmlns:wp14="http://schemas.microsoft.com/office/word/2010/wordprocessingDrawing" xmlns:wp="http://schemas.openxmlformats.org/drawingml/2006/wordprocessingDrawing" xmlns:w10="urn:schemas-microsoft-com:office:word" xmlns:w="http://schemas.openxmlformats.org/wordprocessingml/2006/main" xmlns:w14="http://schemas.microsoft.com/office/word/2010/wordml" xmlns:w15="http://schemas.microsoft.com/office/word/2012/wordml" xmlns:wpg="http://schemas.microsoft.com/office/word/2010/wordprocessingGroup" xmlns:wpi="http://schemas.microsoft.com/office/word/2010/wordprocessingInk" xmlns:wne="http://schemas.microsoft.com/office/word/2006/wordml" xmlns:wps="http://schemas.microsoft.com/office/word/2010/wordprocessingShape" mc:Ignorable="w14 w15 wp14">
   <w:footnote w:type="separator" w:id="-1">
     <w:p>
       <w:pPr>
@@ -6422,7 +6174,7 @@
 </file>
 
 <file path=word/numbering.xml><?xml version="1.0" encoding="utf-8"?>
-<w:numbering xmlns:wpc="http://schemas.microsoft.com/office/word/2010/wordprocessingCanvas" xmlns:cx="http://schemas.microsoft.com/office/drawing/2014/chartex" xmlns:cx1="http://schemas.microsoft.com/office/drawing/2015/9/8/chartex" xmlns:cx2="http://schemas.microsoft.com/office/drawing/2015/10/21/chartex" xmlns:cx3="http://schemas.microsoft.com/office/drawing/2016/5/9/chartex" xmlns:cx4="http://schemas.microsoft.com/office/drawing/2016/5/10/chartex" xmlns:cx5="http://schemas.microsoft.com/office/drawing/2016/5/11/chartex" xmlns:cx6="http://schemas.microsoft.com/office/drawing/2016/5/12/chartex" xmlns:cx7="http://schemas.microsoft.com/office/drawing/2016/5/13/chartex" xmlns:cx8="http://schemas.microsoft.com/office/drawing/2016/5/14/chartex" xmlns:mc="http://schemas.openxmlformats.org/markup-compatibility/2006" xmlns:aink="http://schemas.microsoft.com/office/drawing/2016/ink" xmlns:am3d="http://schemas.microsoft.com/office/drawing/2017/model3d" xmlns:o="urn:schemas-microsoft-com:office:office" xmlns:r="http://schemas.openxmlformats.org/officeDocument/2006/relationships" xmlns:m="http://schemas.openxmlformats.org/officeDocument/2006/math" xmlns:v="urn:schemas-microsoft-com:vml" xmlns:wp14="http://schemas.microsoft.com/office/word/2010/wordprocessingDrawing" xmlns:wp="http://schemas.openxmlformats.org/drawingml/2006/wordprocessingDrawing" xmlns:w10="urn:schemas-microsoft-com:office:word" xmlns:w="http://schemas.openxmlformats.org/wordprocessingml/2006/main" xmlns:w14="http://schemas.microsoft.com/office/word/2010/wordml" xmlns:w15="http://schemas.microsoft.com/office/word/2012/wordml" xmlns:w16cid="http://schemas.microsoft.com/office/word/2016/wordml/cid" xmlns:w16se="http://schemas.microsoft.com/office/word/2015/wordml/symex" xmlns:wpg="http://schemas.microsoft.com/office/word/2010/wordprocessingGroup" xmlns:wpi="http://schemas.microsoft.com/office/word/2010/wordprocessingInk" xmlns:wne="http://schemas.microsoft.com/office/word/2006/wordml" xmlns:wps="http://schemas.microsoft.com/office/word/2010/wordprocessingShape" mc:Ignorable="w14 w15 w16se w16cid wp14">
+<w:numbering xmlns:wpc="http://schemas.microsoft.com/office/word/2010/wordprocessingCanvas" xmlns:mc="http://schemas.openxmlformats.org/markup-compatibility/2006" xmlns:o="urn:schemas-microsoft-com:office:office" xmlns:r="http://schemas.openxmlformats.org/officeDocument/2006/relationships" xmlns:m="http://schemas.openxmlformats.org/officeDocument/2006/math" xmlns:v="urn:schemas-microsoft-com:vml" xmlns:wp14="http://schemas.microsoft.com/office/word/2010/wordprocessingDrawing" xmlns:wp="http://schemas.openxmlformats.org/drawingml/2006/wordprocessingDrawing" xmlns:w10="urn:schemas-microsoft-com:office:word" xmlns:w="http://schemas.openxmlformats.org/wordprocessingml/2006/main" xmlns:w14="http://schemas.microsoft.com/office/word/2010/wordml" xmlns:w15="http://schemas.microsoft.com/office/word/2012/wordml" xmlns:wpg="http://schemas.microsoft.com/office/word/2010/wordprocessingGroup" xmlns:wpi="http://schemas.microsoft.com/office/word/2010/wordprocessingInk" xmlns:wne="http://schemas.microsoft.com/office/word/2006/wordml" xmlns:wps="http://schemas.microsoft.com/office/word/2010/wordprocessingShape" mc:Ignorable="w14 w15 wp14">
   <w:abstractNum w:abstractNumId="0" w15:restartNumberingAfterBreak="0">
     <w:nsid w:val="08135F2B"/>
     <w:multiLevelType w:val="hybridMultilevel"/>
@@ -7207,7 +6959,7 @@
 </file>
 
 <file path=word/styles.xml><?xml version="1.0" encoding="utf-8"?>
-<w:styles xmlns:mc="http://schemas.openxmlformats.org/markup-compatibility/2006" xmlns:r="http://schemas.openxmlformats.org/officeDocument/2006/relationships" xmlns:w="http://schemas.openxmlformats.org/wordprocessingml/2006/main" xmlns:w14="http://schemas.microsoft.com/office/word/2010/wordml" xmlns:w15="http://schemas.microsoft.com/office/word/2012/wordml" xmlns:w16cid="http://schemas.microsoft.com/office/word/2016/wordml/cid" xmlns:w16se="http://schemas.microsoft.com/office/word/2015/wordml/symex" mc:Ignorable="w14 w15 w16se w16cid">
+<w:styles xmlns:mc="http://schemas.openxmlformats.org/markup-compatibility/2006" xmlns:r="http://schemas.openxmlformats.org/officeDocument/2006/relationships" xmlns:w="http://schemas.openxmlformats.org/wordprocessingml/2006/main" xmlns:w14="http://schemas.microsoft.com/office/word/2010/wordml" xmlns:w15="http://schemas.microsoft.com/office/word/2012/wordml" mc:Ignorable="w14 w15">
   <w:docDefaults>
     <w:rPrDefault>
       <w:rPr>
@@ -7223,7 +6975,7 @@
       </w:pPr>
     </w:pPrDefault>
   </w:docDefaults>
-  <w:latentStyles w:defLockedState="0" w:defUIPriority="99" w:defSemiHidden="0" w:defUnhideWhenUsed="0" w:defQFormat="0" w:count="375">
+  <w:latentStyles w:defLockedState="0" w:defUIPriority="99" w:defSemiHidden="0" w:defUnhideWhenUsed="0" w:defQFormat="0" w:count="371">
     <w:lsdException w:name="Normal" w:uiPriority="0" w:qFormat="1"/>
     <w:lsdException w:name="heading 1" w:uiPriority="9" w:qFormat="1"/>
     <w:lsdException w:name="heading 2" w:semiHidden="1" w:uiPriority="9" w:unhideWhenUsed="1" w:qFormat="1"/>
@@ -7595,10 +7347,6 @@
     <w:lsdException w:name="List Table 5 Dark Accent 6" w:uiPriority="50"/>
     <w:lsdException w:name="List Table 6 Colorful Accent 6" w:uiPriority="51"/>
     <w:lsdException w:name="List Table 7 Colorful Accent 6" w:uiPriority="52"/>
-    <w:lsdException w:name="Mention" w:semiHidden="1" w:unhideWhenUsed="1"/>
-    <w:lsdException w:name="Smart Hyperlink" w:semiHidden="1" w:unhideWhenUsed="1"/>
-    <w:lsdException w:name="Hashtag" w:semiHidden="1" w:unhideWhenUsed="1"/>
-    <w:lsdException w:name="Unresolved Mention" w:semiHidden="1" w:unhideWhenUsed="1"/>
   </w:latentStyles>
   <w:style w:type="paragraph" w:default="1" w:styleId="Normal">
     <w:name w:val="Normal"/>
@@ -7813,7 +7561,7 @@
       <w:u w:val="single"/>
     </w:rPr>
   </w:style>
-  <w:style w:type="character" w:styleId="UnresolvedMention">
+  <w:style w:type="character" w:customStyle="1" w:styleId="UnresolvedMention">
     <w:name w:val="Unresolved Mention"/>
     <w:basedOn w:val="DefaultParagraphFont"/>
     <w:uiPriority w:val="99"/>

</xml_diff>